<commit_message>
section 2_Flutter basics: add starting project
</commit_message>
<xml_diff>
--- a/FLUTTER LEANRING NOTES.docx
+++ b/FLUTTER LEANRING NOTES.docx
@@ -27,26 +27,25 @@
     </w:p>
     <w:p>
       <w:pPr>
+        <w:pStyle w:val="2"/>
+        <w:bidi w:val="0"/>
+        <w:rPr>
+          <w:rFonts w:hint="default"/>
+          <w:lang w:val="en-US"/>
+        </w:rPr>
+      </w:pPr>
+      <w:r>
+        <w:rPr>
+          <w:rFonts w:hint="default"/>
+          <w:lang w:val="en-US"/>
+        </w:rPr>
+        <w:t>I.Introduction</w:t>
+      </w:r>
+    </w:p>
+    <w:p>
+      <w:pPr>
         <w:numPr>
           <w:ilvl w:val="0"/>
-          <w:numId w:val="1"/>
-        </w:numPr>
-        <w:rPr>
-          <w:rFonts w:hint="default"/>
-          <w:lang w:val="en-US"/>
-        </w:rPr>
-      </w:pPr>
-      <w:r>
-        <w:rPr>
-          <w:rFonts w:hint="default"/>
-          <w:lang w:val="en-US"/>
-        </w:rPr>
-        <w:t>Introduction</w:t>
-      </w:r>
-    </w:p>
-    <w:p>
-      <w:pPr>
-        <w:numPr>
           <w:numId w:val="0"/>
         </w:numPr>
         <w:rPr>
@@ -65,6 +64,7 @@
     <w:p>
       <w:pPr>
         <w:numPr>
+          <w:ilvl w:val="0"/>
           <w:numId w:val="0"/>
         </w:numPr>
         <w:rPr>
@@ -78,64 +78,403 @@
           <w:lang w:val="en-US"/>
         </w:rPr>
         <w:t>- with Flutter, we get real native apps compiled for the target platforms. --&gt; good performance.</w:t>
+      </w:r>
+    </w:p>
+    <w:p>
+      <w:pPr>
+        <w:numPr>
+          <w:ilvl w:val="0"/>
+          <w:numId w:val="0"/>
+        </w:numPr>
+        <w:rPr>
+          <w:rFonts w:hint="default"/>
+          <w:lang w:val="en-US"/>
+        </w:rPr>
+      </w:pPr>
+      <w:r>
+        <w:rPr>
+          <w:rFonts w:hint="default"/>
+          <w:lang w:val="en-US"/>
+        </w:rPr>
+        <w:t>- Flutter  don’t compile to iOs or Android UI components. It gives you app that controls the entire screen and every pixel on it. --&gt; ability to customize.</w:t>
+      </w:r>
+    </w:p>
+    <w:p>
+      <w:pPr>
+        <w:numPr>
+          <w:ilvl w:val="0"/>
+          <w:numId w:val="0"/>
+        </w:numPr>
+        <w:rPr>
+          <w:rFonts w:hint="default"/>
+          <w:lang w:val="en-US"/>
+        </w:rPr>
+      </w:pPr>
+      <w:r>
+        <w:rPr>
+          <w:rFonts w:hint="default"/>
+          <w:lang w:val="en-US"/>
+        </w:rPr>
+        <w:t xml:space="preserve">- </w:t>
+      </w:r>
+    </w:p>
+    <w:p>
+      <w:pPr>
+        <w:numPr>
+          <w:ilvl w:val="0"/>
+          <w:numId w:val="0"/>
+        </w:numPr>
+        <w:ind w:firstLine="720" w:firstLineChars="0"/>
+        <w:rPr>
+          <w:rFonts w:hint="default"/>
+          <w:lang w:val="en-US"/>
+        </w:rPr>
+      </w:pPr>
+    </w:p>
+    <w:p>
+      <w:pPr>
+        <w:pStyle w:val="2"/>
+        <w:numPr>
+          <w:numId w:val="0"/>
+        </w:numPr>
+        <w:bidi w:val="0"/>
+        <w:rPr>
+          <w:rFonts w:hint="default"/>
+          <w:lang w:val="en-US"/>
+        </w:rPr>
+      </w:pPr>
+      <w:r>
+        <w:rPr>
+          <w:rFonts w:hint="default"/>
+          <w:lang w:val="en-US"/>
+        </w:rPr>
+        <w:t>II.Flutter Basics</w:t>
+      </w:r>
+    </w:p>
+    <w:p>
+      <w:pPr>
+        <w:numPr>
+          <w:numId w:val="0"/>
+        </w:numPr>
+        <w:ind w:leftChars="0"/>
+        <w:rPr>
+          <w:rFonts w:hint="default"/>
+          <w:lang w:val="en-US"/>
+        </w:rPr>
+      </w:pPr>
+      <w:r>
+        <w:rPr>
+          <w:rFonts w:hint="default"/>
+          <w:lang w:val="en-US"/>
+        </w:rPr>
+        <w:t>This sections content:</w:t>
+      </w:r>
+    </w:p>
+    <w:p>
+      <w:pPr>
+        <w:numPr>
+          <w:numId w:val="0"/>
+        </w:numPr>
+        <w:ind w:leftChars="0"/>
+        <w:rPr>
+          <w:rFonts w:hint="default"/>
+          <w:lang w:val="en-US"/>
+        </w:rPr>
+      </w:pPr>
+      <w:r>
+        <w:rPr>
+          <w:rFonts w:hint="default"/>
+          <w:lang w:val="en-US"/>
+        </w:rPr>
+        <w:t>- How Flutter app starts and works</w:t>
+      </w:r>
+    </w:p>
+    <w:p>
+      <w:pPr>
+        <w:numPr>
+          <w:numId w:val="0"/>
+        </w:numPr>
+        <w:ind w:leftChars="0"/>
+        <w:rPr>
+          <w:rFonts w:hint="default"/>
+          <w:lang w:val="en-US"/>
+        </w:rPr>
+      </w:pPr>
+      <w:r>
+        <w:rPr>
+          <w:rFonts w:hint="default"/>
+          <w:lang w:val="en-US"/>
+        </w:rPr>
+        <w:t>- Working with Widgets and building custom widgets.</w:t>
+      </w:r>
+    </w:p>
+    <w:p>
+      <w:pPr>
+        <w:numPr>
+          <w:numId w:val="0"/>
+        </w:numPr>
+        <w:ind w:leftChars="0"/>
+        <w:rPr>
+          <w:rFonts w:hint="default"/>
+          <w:lang w:val="en-US"/>
+        </w:rPr>
+      </w:pPr>
+      <w:r>
+        <w:rPr>
+          <w:rFonts w:hint="default"/>
+          <w:lang w:val="en-US"/>
+        </w:rPr>
+        <w:t>- Reacting to user events</w:t>
+      </w:r>
+    </w:p>
+    <w:p>
+      <w:pPr>
+        <w:numPr>
+          <w:numId w:val="0"/>
+        </w:numPr>
+        <w:ind w:leftChars="0"/>
+        <w:rPr>
+          <w:rFonts w:hint="default"/>
+          <w:lang w:val="en-US"/>
+        </w:rPr>
+      </w:pPr>
+      <w:r>
+        <w:rPr>
+          <w:rFonts w:hint="default"/>
+          <w:lang w:val="en-US"/>
+        </w:rPr>
+        <w:t>- Stateless &amp; Statefull widgets</w:t>
+      </w:r>
+    </w:p>
+    <w:p>
+      <w:pPr>
+        <w:numPr>
+          <w:numId w:val="0"/>
+        </w:numPr>
+        <w:ind w:leftChars="0"/>
+        <w:rPr>
+          <w:rFonts w:hint="default"/>
+          <w:lang w:val="en-US"/>
+        </w:rPr>
+      </w:pPr>
+      <w:r>
+        <w:rPr>
+          <w:rFonts w:hint="default"/>
+          <w:lang w:val="en-US"/>
+        </w:rPr>
+        <w:t>- Dart fundamentals</w:t>
+      </w:r>
+    </w:p>
+    <w:p>
+      <w:pPr>
+        <w:numPr>
+          <w:numId w:val="0"/>
+        </w:numPr>
+        <w:ind w:leftChars="0"/>
+        <w:rPr>
+          <w:rFonts w:hint="default"/>
+          <w:lang w:val="en-US"/>
+        </w:rPr>
+      </w:pPr>
+    </w:p>
+    <w:p>
+      <w:pPr>
+        <w:numPr>
+          <w:numId w:val="0"/>
+        </w:numPr>
+        <w:ind w:leftChars="0"/>
+        <w:rPr>
+          <w:rFonts w:hint="default"/>
+          <w:lang w:val="en-US"/>
+        </w:rPr>
+      </w:pPr>
+      <w:r>
+        <w:rPr>
+          <w:rFonts w:hint="default"/>
+          <w:lang w:val="en-US"/>
+        </w:rPr>
+        <w:t>Flutter app structure:</w:t>
+      </w:r>
+    </w:p>
+    <w:p>
+      <w:pPr>
+        <w:numPr>
+          <w:numId w:val="0"/>
+        </w:numPr>
+        <w:ind w:leftChars="0"/>
+        <w:rPr>
+          <w:rFonts w:hint="default"/>
+          <w:lang w:val="en-US"/>
+        </w:rPr>
+      </w:pPr>
+      <w:r>
+        <w:rPr>
+          <w:rFonts w:hint="default"/>
+          <w:lang w:val="en-US"/>
+        </w:rPr>
+        <w:t>- android: the Android project which later will be built into a real Android app.</w:t>
+      </w:r>
+    </w:p>
+    <w:p>
+      <w:pPr>
+        <w:numPr>
+          <w:numId w:val="0"/>
+        </w:numPr>
+        <w:ind w:leftChars="0"/>
+        <w:rPr>
+          <w:rFonts w:hint="default"/>
+          <w:lang w:val="en-US"/>
+        </w:rPr>
+      </w:pPr>
+      <w:r>
+        <w:rPr>
+          <w:rFonts w:hint="default"/>
+          <w:lang w:val="en-US"/>
+        </w:rPr>
+        <w:t>- build</w:t>
+      </w:r>
+    </w:p>
+    <w:p>
+      <w:pPr>
+        <w:numPr>
+          <w:numId w:val="0"/>
+        </w:numPr>
+        <w:ind w:leftChars="0"/>
+        <w:rPr>
+          <w:rFonts w:hint="default"/>
+          <w:lang w:val="en-US"/>
+        </w:rPr>
+      </w:pPr>
+      <w:r>
+        <w:rPr>
+          <w:rFonts w:hint="default"/>
+          <w:lang w:val="en-US"/>
+        </w:rPr>
+        <w:t>- ios</w:t>
+      </w:r>
+    </w:p>
+    <w:p>
+      <w:pPr>
+        <w:numPr>
+          <w:numId w:val="0"/>
+        </w:numPr>
+        <w:ind w:leftChars="0"/>
+        <w:rPr>
+          <w:rFonts w:hint="default"/>
+          <w:lang w:val="en-US"/>
+        </w:rPr>
+      </w:pPr>
+      <w:r>
+        <w:rPr>
+          <w:rFonts w:hint="default"/>
+          <w:lang w:val="en-US"/>
+        </w:rPr>
+        <w:t>- lib_dart: it is the folder where we will add all our Dart files, Dart is the programming language Flutter uses to write the code for our Flutter application.</w:t>
+      </w:r>
+    </w:p>
+    <w:p>
+      <w:pPr>
+        <w:numPr>
+          <w:numId w:val="0"/>
+        </w:numPr>
+        <w:ind w:leftChars="0"/>
+        <w:rPr>
+          <w:rFonts w:hint="default"/>
+          <w:lang w:val="en-US"/>
+        </w:rPr>
+      </w:pPr>
+      <w:r>
+        <w:rPr>
+          <w:rFonts w:hint="default"/>
+          <w:lang w:val="en-US"/>
+        </w:rPr>
+        <w:t>- test</w:t>
+      </w:r>
+    </w:p>
+    <w:p>
+      <w:pPr>
+        <w:numPr>
+          <w:numId w:val="0"/>
+        </w:numPr>
+        <w:ind w:leftChars="0"/>
+        <w:rPr>
+          <w:rFonts w:hint="default"/>
+          <w:lang w:val="en-US"/>
+        </w:rPr>
+      </w:pPr>
+      <w:r>
+        <w:rPr>
+          <w:rFonts w:hint="default"/>
+          <w:lang w:val="en-US"/>
+        </w:rPr>
+        <w:t>- metadata: be managed automatically by Flutter. Flutter save some information that need for a build correctly.</w:t>
+      </w:r>
+    </w:p>
+    <w:p>
+      <w:pPr>
+        <w:numPr>
+          <w:numId w:val="0"/>
+        </w:numPr>
+        <w:ind w:leftChars="0"/>
+        <w:rPr>
+          <w:rFonts w:hint="default"/>
+          <w:lang w:val="en-US"/>
+        </w:rPr>
+      </w:pPr>
+      <w:r>
+        <w:rPr>
+          <w:rFonts w:hint="default"/>
+          <w:lang w:val="en-US"/>
+        </w:rPr>
+        <w:t>- packages: auto generated by Flutter, mention some dependencies, packages needed.</w:t>
+      </w:r>
+    </w:p>
+    <w:p>
+      <w:pPr>
+        <w:numPr>
+          <w:numId w:val="0"/>
+        </w:numPr>
+        <w:ind w:leftChars="0"/>
+        <w:rPr>
+          <w:rFonts w:hint="default"/>
+          <w:lang w:val="en-US"/>
+        </w:rPr>
+      </w:pPr>
+      <w:r>
+        <w:rPr>
+          <w:rFonts w:hint="default"/>
+          <w:lang w:val="en-US"/>
+        </w:rPr>
+        <w:t>- pubspec</w:t>
       </w:r>
       <w:bookmarkStart w:id="0" w:name="_GoBack"/>
       <w:bookmarkEnd w:id="0"/>
-    </w:p>
-    <w:p>
-      <w:pPr>
-        <w:numPr>
-          <w:numId w:val="0"/>
-        </w:numPr>
-        <w:rPr>
-          <w:rFonts w:hint="default"/>
-          <w:lang w:val="en-US"/>
-        </w:rPr>
-      </w:pPr>
-      <w:r>
-        <w:rPr>
-          <w:rFonts w:hint="default"/>
-          <w:lang w:val="en-US"/>
-        </w:rPr>
-        <w:t>- Flutter  don’t compile to iOs or Android UI components. It gives you app that controls the entire screen and every pixel on it. --&gt; ability to customize.</w:t>
-      </w:r>
-    </w:p>
-    <w:p>
-      <w:pPr>
-        <w:numPr>
-          <w:numId w:val="0"/>
-        </w:numPr>
-        <w:rPr>
-          <w:rFonts w:hint="default"/>
-          <w:lang w:val="en-US"/>
-        </w:rPr>
-      </w:pPr>
-      <w:r>
-        <w:rPr>
-          <w:rFonts w:hint="default"/>
-          <w:lang w:val="en-US"/>
-        </w:rPr>
-        <w:t xml:space="preserve">- </w:t>
-      </w:r>
-    </w:p>
-    <w:p>
-      <w:pPr>
-        <w:numPr>
-          <w:numId w:val="0"/>
-        </w:numPr>
-        <w:ind w:firstLine="720" w:firstLineChars="0"/>
-        <w:rPr>
-          <w:rFonts w:hint="default"/>
-          <w:lang w:val="en-US"/>
-        </w:rPr>
-      </w:pPr>
-    </w:p>
-    <w:p>
-      <w:pPr>
-        <w:numPr>
-          <w:ilvl w:val="0"/>
-          <w:numId w:val="1"/>
-        </w:numPr>
+      <w:r>
+        <w:rPr>
+          <w:rFonts w:hint="default"/>
+          <w:lang w:val="en-US"/>
+        </w:rPr>
+        <w:t>.yaml: the file manage these dependencies of the project.</w:t>
+      </w:r>
+    </w:p>
+    <w:p>
+      <w:pPr>
+        <w:numPr>
+          <w:numId w:val="0"/>
+        </w:numPr>
+        <w:ind w:leftChars="0"/>
+        <w:rPr>
+          <w:rFonts w:hint="default"/>
+          <w:lang w:val="en-US"/>
+        </w:rPr>
+      </w:pPr>
+    </w:p>
+    <w:p>
+      <w:pPr>
+        <w:numPr>
+          <w:numId w:val="0"/>
+        </w:numPr>
+        <w:ind w:leftChars="0"/>
         <w:rPr>
           <w:rFonts w:hint="default"/>
           <w:lang w:val="en-US"/>
@@ -158,26 +497,6 @@
     </w:sectPr>
   </w:body>
 </w:document>
-</file>
-
-<file path=word/numbering.xml><?xml version="1.0" encoding="utf-8"?>
-<w:numbering xmlns:wpc="http://schemas.microsoft.com/office/word/2010/wordprocessingCanvas" xmlns:mc="http://schemas.openxmlformats.org/markup-compatibility/2006" xmlns:o="urn:schemas-microsoft-com:office:office" xmlns:r="http://schemas.openxmlformats.org/officeDocument/2006/relationships" xmlns:m="http://schemas.openxmlformats.org/officeDocument/2006/math" xmlns:v="urn:schemas-microsoft-com:vml" xmlns:wp14="http://schemas.microsoft.com/office/word/2010/wordprocessingDrawing" xmlns:wp="http://schemas.openxmlformats.org/drawingml/2006/wordprocessingDrawing" xmlns:w10="urn:schemas-microsoft-com:office:word" xmlns:w="http://schemas.openxmlformats.org/wordprocessingml/2006/main" xmlns:w14="http://schemas.microsoft.com/office/word/2010/wordml" xmlns:wpg="http://schemas.microsoft.com/office/word/2010/wordprocessingGroup" xmlns:wpi="http://schemas.microsoft.com/office/word/2010/wordprocessingInk" xmlns:wne="http://schemas.microsoft.com/office/word/2006/wordml" xmlns:wps="http://schemas.microsoft.com/office/word/2010/wordprocessingShape" xmlns:wpsCustomData="http://www.wps.cn/officeDocument/2013/wpsCustomData" mc:Ignorable="w14 wp14">
-  <w:abstractNum w:abstractNumId="0">
-    <w:nsid w:val="809ACEA5"/>
-    <w:multiLevelType w:val="singleLevel"/>
-    <w:tmpl w:val="809ACEA5"/>
-    <w:lvl w:ilvl="0" w:tentative="0">
-      <w:start w:val="1"/>
-      <w:numFmt w:val="upperRoman"/>
-      <w:suff w:val="space"/>
-      <w:lvlText w:val="%1."/>
-      <w:lvlJc w:val="left"/>
-    </w:lvl>
-  </w:abstractNum>
-  <w:num w:numId="1">
-    <w:abstractNumId w:val="0"/>
-  </w:num>
-</w:numbering>
 </file>
 
 <file path=word/styles.xml><?xml version="1.0" encoding="utf-8"?>
@@ -193,7 +512,7 @@
   <w:latentStyles w:count="260" w:defQFormat="0" w:defUnhideWhenUsed="1" w:defSemiHidden="1" w:defUIPriority="99" w:defLockedState="0">
     <w:lsdException w:qFormat="1" w:unhideWhenUsed="0" w:uiPriority="0" w:semiHidden="0" w:name="Normal"/>
     <w:lsdException w:qFormat="1" w:unhideWhenUsed="0" w:uiPriority="0" w:semiHidden="0" w:name="heading 1"/>
-    <w:lsdException w:qFormat="1" w:uiPriority="0" w:name="heading 2"/>
+    <w:lsdException w:qFormat="1" w:uiPriority="0" w:semiHidden="0" w:name="heading 2"/>
     <w:lsdException w:qFormat="1" w:uiPriority="0" w:name="heading 3"/>
     <w:lsdException w:qFormat="1" w:uiPriority="0" w:name="heading 4"/>
     <w:lsdException w:qFormat="1" w:uiPriority="0" w:name="heading 5"/>
@@ -449,12 +768,32 @@
       <w:lang w:val="en-US" w:eastAsia="zh-CN" w:bidi="ar-SA"/>
     </w:rPr>
   </w:style>
-  <w:style w:type="character" w:default="1" w:styleId="2">
+  <w:style w:type="paragraph" w:styleId="2">
+    <w:name w:val="heading 2"/>
+    <w:basedOn w:val="1"/>
+    <w:next w:val="1"/>
+    <w:unhideWhenUsed/>
+    <w:qFormat/>
+    <w:uiPriority w:val="0"/>
+    <w:pPr>
+      <w:keepNext/>
+      <w:keepLines/>
+      <w:spacing w:before="260" w:after="260" w:line="416" w:lineRule="auto"/>
+      <w:outlineLvl w:val="1"/>
+    </w:pPr>
+    <w:rPr>
+      <w:b/>
+      <w:bCs/>
+      <w:sz w:val="32"/>
+      <w:szCs w:val="32"/>
+    </w:rPr>
+  </w:style>
+  <w:style w:type="character" w:default="1" w:styleId="3">
     <w:name w:val="Default Paragraph Font"/>
     <w:semiHidden/>
     <w:uiPriority w:val="0"/>
   </w:style>
-  <w:style w:type="table" w:default="1" w:styleId="3">
+  <w:style w:type="table" w:default="1" w:styleId="4">
     <w:name w:val="Normal Table"/>
     <w:semiHidden/>
     <w:uiPriority w:val="0"/>

</xml_diff>

<commit_message>
use statefullWidget instead of StatelessWidget to reflect the change from the input data
</commit_message>
<xml_diff>
--- a/FLUTTER LEANRING NOTES.docx
+++ b/FLUTTER LEANRING NOTES.docx
@@ -12,9 +12,11 @@
       <w:pPr>
         <w:pStyle w:val="Heading2"/>
       </w:pPr>
+      <w:proofErr w:type="spellStart"/>
       <w:r>
         <w:t>I.Introduction</w:t>
       </w:r>
+      <w:proofErr w:type="spellEnd"/>
     </w:p>
     <w:p>
       <w:pPr>
@@ -58,7 +60,39 @@
           <w:sz w:val="24"/>
           <w:szCs w:val="24"/>
         </w:rPr>
-        <w:t xml:space="preserve">- Flutter  don’t compile to iOs or Android UI components. It gives you app that </w:t>
+        <w:t xml:space="preserve">- </w:t>
+      </w:r>
+      <w:proofErr w:type="gramStart"/>
+      <w:r>
+        <w:rPr>
+          <w:sz w:val="24"/>
+          <w:szCs w:val="24"/>
+        </w:rPr>
+        <w:t>Flutter  don’t</w:t>
+      </w:r>
+      <w:proofErr w:type="gramEnd"/>
+      <w:r>
+        <w:rPr>
+          <w:sz w:val="24"/>
+          <w:szCs w:val="24"/>
+        </w:rPr>
+        <w:t xml:space="preserve"> compile to </w:t>
+      </w:r>
+      <w:proofErr w:type="spellStart"/>
+      <w:r>
+        <w:rPr>
+          <w:sz w:val="24"/>
+          <w:szCs w:val="24"/>
+        </w:rPr>
+        <w:t>iOs</w:t>
+      </w:r>
+      <w:proofErr w:type="spellEnd"/>
+      <w:r>
+        <w:rPr>
+          <w:sz w:val="24"/>
+          <w:szCs w:val="24"/>
+        </w:rPr>
+        <w:t xml:space="preserve"> or Android UI components. It gives you app that </w:t>
       </w:r>
       <w:r>
         <w:rPr>
@@ -82,8 +116,13 @@
       <w:pPr>
         <w:pStyle w:val="Heading2"/>
       </w:pPr>
-      <w:r>
-        <w:t>II.Flutter Basics</w:t>
+      <w:proofErr w:type="spellStart"/>
+      <w:r>
+        <w:t>II.Flutter</w:t>
+      </w:r>
+      <w:proofErr w:type="spellEnd"/>
+      <w:r>
+        <w:t xml:space="preserve"> Basics</w:t>
       </w:r>
     </w:p>
     <w:p>
@@ -158,14 +197,30 @@
           <w:sz w:val="24"/>
           <w:szCs w:val="24"/>
         </w:rPr>
-        <w:t>- Stateless &amp; Stateful</w:t>
-      </w:r>
-      <w:r>
-        <w:rPr>
-          <w:sz w:val="24"/>
-          <w:szCs w:val="24"/>
-        </w:rPr>
-        <w:t>l widgets</w:t>
+        <w:t xml:space="preserve">- Stateless &amp; </w:t>
+      </w:r>
+      <w:proofErr w:type="spellStart"/>
+      <w:r>
+        <w:rPr>
+          <w:sz w:val="24"/>
+          <w:szCs w:val="24"/>
+        </w:rPr>
+        <w:t>Stateful</w:t>
+      </w:r>
+      <w:r>
+        <w:rPr>
+          <w:sz w:val="24"/>
+          <w:szCs w:val="24"/>
+        </w:rPr>
+        <w:t>l</w:t>
+      </w:r>
+      <w:proofErr w:type="spellEnd"/>
+      <w:r>
+        <w:rPr>
+          <w:sz w:val="24"/>
+          <w:szCs w:val="24"/>
+        </w:rPr>
+        <w:t xml:space="preserve"> widgets</w:t>
       </w:r>
     </w:p>
     <w:p>
@@ -248,22 +303,47 @@
           <w:sz w:val="24"/>
           <w:szCs w:val="24"/>
         </w:rPr>
-        <w:t>- ios</w:t>
-      </w:r>
-    </w:p>
-    <w:p>
-      <w:pPr>
-        <w:rPr>
-          <w:sz w:val="24"/>
-          <w:szCs w:val="24"/>
-        </w:rPr>
-      </w:pPr>
-      <w:r>
-        <w:rPr>
-          <w:sz w:val="24"/>
-          <w:szCs w:val="24"/>
-        </w:rPr>
-        <w:t>- lib_dart: it is the folder where we will add all our Dart files, Dart is the programming language Flutte</w:t>
+        <w:t xml:space="preserve">- </w:t>
+      </w:r>
+      <w:proofErr w:type="spellStart"/>
+      <w:r>
+        <w:rPr>
+          <w:sz w:val="24"/>
+          <w:szCs w:val="24"/>
+        </w:rPr>
+        <w:t>ios</w:t>
+      </w:r>
+      <w:proofErr w:type="spellEnd"/>
+    </w:p>
+    <w:p>
+      <w:pPr>
+        <w:rPr>
+          <w:sz w:val="24"/>
+          <w:szCs w:val="24"/>
+        </w:rPr>
+      </w:pPr>
+      <w:r>
+        <w:rPr>
+          <w:sz w:val="24"/>
+          <w:szCs w:val="24"/>
+        </w:rPr>
+        <w:t xml:space="preserve">- </w:t>
+      </w:r>
+      <w:proofErr w:type="spellStart"/>
+      <w:r>
+        <w:rPr>
+          <w:sz w:val="24"/>
+          <w:szCs w:val="24"/>
+        </w:rPr>
+        <w:t>lib_dart</w:t>
+      </w:r>
+      <w:proofErr w:type="spellEnd"/>
+      <w:r>
+        <w:rPr>
+          <w:sz w:val="24"/>
+          <w:szCs w:val="24"/>
+        </w:rPr>
+        <w:t>: it is the folder where we will add all our Dart files, Dart is the programming language Flutte</w:t>
       </w:r>
       <w:r>
         <w:rPr>
@@ -300,7 +380,23 @@
           <w:sz w:val="24"/>
           <w:szCs w:val="24"/>
         </w:rPr>
-        <w:t>- metadata: be managed automatically by Flutter. Flutter save some information that need for a build correctly.</w:t>
+        <w:t xml:space="preserve">- metadata: be managed automatically by Flutter. Flutter </w:t>
+      </w:r>
+      <w:proofErr w:type="gramStart"/>
+      <w:r>
+        <w:rPr>
+          <w:sz w:val="24"/>
+          <w:szCs w:val="24"/>
+        </w:rPr>
+        <w:t>save</w:t>
+      </w:r>
+      <w:proofErr w:type="gramEnd"/>
+      <w:r>
+        <w:rPr>
+          <w:sz w:val="24"/>
+          <w:szCs w:val="24"/>
+        </w:rPr>
+        <w:t xml:space="preserve"> some information that need for a build correctly.</w:t>
       </w:r>
     </w:p>
     <w:p>
@@ -330,7 +426,25 @@
           <w:sz w:val="24"/>
           <w:szCs w:val="24"/>
         </w:rPr>
-        <w:t>- pubspec.yaml: the file manage these dependencies of the project.</w:t>
+        <w:t xml:space="preserve">- </w:t>
+      </w:r>
+      <w:proofErr w:type="spellStart"/>
+      <w:proofErr w:type="gramStart"/>
+      <w:r>
+        <w:rPr>
+          <w:sz w:val="24"/>
+          <w:szCs w:val="24"/>
+        </w:rPr>
+        <w:t>pubspec.yaml</w:t>
+      </w:r>
+      <w:proofErr w:type="spellEnd"/>
+      <w:proofErr w:type="gramEnd"/>
+      <w:r>
+        <w:rPr>
+          <w:sz w:val="24"/>
+          <w:szCs w:val="24"/>
+        </w:rPr>
+        <w:t>: the file manage these dependencies of the project.</w:t>
       </w:r>
     </w:p>
     <w:p/>
@@ -389,7 +503,135 @@
           <w:sz w:val="24"/>
           <w:szCs w:val="24"/>
         </w:rPr>
-        <w:t xml:space="preserve">When the entire app is mounted to the screen and here we could use text widget which is yet another widget built into Flutter and you will work a lot with these built-in widge, </w:t>
+        <w:t xml:space="preserve">When the entire app is mounted to the screen and </w:t>
+      </w:r>
+      <w:proofErr w:type="gramStart"/>
+      <w:r>
+        <w:rPr>
+          <w:sz w:val="24"/>
+          <w:szCs w:val="24"/>
+        </w:rPr>
+        <w:t>here</w:t>
+      </w:r>
+      <w:proofErr w:type="gramEnd"/>
+      <w:r>
+        <w:rPr>
+          <w:sz w:val="24"/>
+          <w:szCs w:val="24"/>
+        </w:rPr>
+        <w:t xml:space="preserve"> we could use text widget which is yet another widget built into Flutter and you will work a lot with these built-in </w:t>
+      </w:r>
+      <w:proofErr w:type="spellStart"/>
+      <w:r>
+        <w:rPr>
+          <w:sz w:val="24"/>
+          <w:szCs w:val="24"/>
+        </w:rPr>
+        <w:t>widge</w:t>
+      </w:r>
+      <w:proofErr w:type="spellEnd"/>
+      <w:r>
+        <w:rPr>
+          <w:sz w:val="24"/>
+          <w:szCs w:val="24"/>
+        </w:rPr>
+        <w:t xml:space="preserve">, </w:t>
+      </w:r>
+    </w:p>
+    <w:p>
+      <w:pPr>
+        <w:rPr>
+          <w:sz w:val="24"/>
+          <w:szCs w:val="24"/>
+        </w:rPr>
+      </w:pPr>
+    </w:p>
+    <w:p>
+      <w:pPr>
+        <w:rPr>
+          <w:b/>
+          <w:bCs/>
+          <w:sz w:val="24"/>
+          <w:szCs w:val="24"/>
+        </w:rPr>
+      </w:pPr>
+      <w:proofErr w:type="spellStart"/>
+      <w:r>
+        <w:rPr>
+          <w:b/>
+          <w:bCs/>
+          <w:sz w:val="24"/>
+          <w:szCs w:val="24"/>
+        </w:rPr>
+        <w:t>StatelessWidget</w:t>
+      </w:r>
+      <w:proofErr w:type="spellEnd"/>
+      <w:r>
+        <w:rPr>
+          <w:b/>
+          <w:bCs/>
+          <w:sz w:val="24"/>
+          <w:szCs w:val="24"/>
+        </w:rPr>
+        <w:t xml:space="preserve"> and </w:t>
+      </w:r>
+      <w:proofErr w:type="spellStart"/>
+      <w:r>
+        <w:rPr>
+          <w:b/>
+          <w:bCs/>
+          <w:sz w:val="24"/>
+          <w:szCs w:val="24"/>
+        </w:rPr>
+        <w:t>StatefulWidget</w:t>
+      </w:r>
+      <w:proofErr w:type="spellEnd"/>
+    </w:p>
+    <w:p>
+      <w:pPr>
+        <w:rPr>
+          <w:sz w:val="24"/>
+          <w:szCs w:val="24"/>
+        </w:rPr>
+      </w:pPr>
+      <w:r>
+        <w:rPr>
+          <w:sz w:val="24"/>
+          <w:szCs w:val="24"/>
+        </w:rPr>
+        <w:t xml:space="preserve">With </w:t>
+      </w:r>
+      <w:proofErr w:type="spellStart"/>
+      <w:r>
+        <w:rPr>
+          <w:sz w:val="24"/>
+          <w:szCs w:val="24"/>
+        </w:rPr>
+        <w:t>StatefullWidget</w:t>
+      </w:r>
+      <w:proofErr w:type="spellEnd"/>
+      <w:r>
+        <w:rPr>
+          <w:sz w:val="24"/>
+          <w:szCs w:val="24"/>
+        </w:rPr>
+        <w:t xml:space="preserve">, when the app state is changed (by </w:t>
+      </w:r>
+      <w:proofErr w:type="spellStart"/>
+      <w:r>
+        <w:rPr>
+          <w:sz w:val="24"/>
+          <w:szCs w:val="24"/>
+        </w:rPr>
+        <w:t>setState</w:t>
+      </w:r>
+      <w:proofErr w:type="spellEnd"/>
+      <w:r>
+        <w:rPr>
+          <w:sz w:val="24"/>
+          <w:szCs w:val="24"/>
+        </w:rPr>
+        <w:t>), then the Widget will be re-render again.</w:t>
       </w:r>
     </w:p>
     <w:sectPr>

</xml_diff>

<commit_message>
section 4 - Flexible & Expanded
</commit_message>
<xml_diff>
--- a/FLUTTER LEANRING NOTES.docx
+++ b/FLUTTER LEANRING NOTES.docx
@@ -12,11 +12,9 @@
       <w:pPr>
         <w:pStyle w:val="Heading2"/>
       </w:pPr>
-      <w:proofErr w:type="spellStart"/>
       <w:r>
         <w:t>I.Introduction</w:t>
       </w:r>
-      <w:proofErr w:type="spellEnd"/>
     </w:p>
     <w:p>
       <w:pPr>
@@ -60,52 +58,13 @@
           <w:sz w:val="24"/>
           <w:szCs w:val="24"/>
         </w:rPr>
+        <w:t>- Flutter  don’t compile to iOs or Android UI components. It gives you app that controls the entire screen and every pixel on it. --&gt; ability to customize.</w:t>
+      </w:r>
+    </w:p>
+    <w:p>
+      <w:r>
         <w:t xml:space="preserve">- </w:t>
       </w:r>
-      <w:proofErr w:type="gramStart"/>
-      <w:r>
-        <w:rPr>
-          <w:sz w:val="24"/>
-          <w:szCs w:val="24"/>
-        </w:rPr>
-        <w:t>Flutter  don’t</w:t>
-      </w:r>
-      <w:proofErr w:type="gramEnd"/>
-      <w:r>
-        <w:rPr>
-          <w:sz w:val="24"/>
-          <w:szCs w:val="24"/>
-        </w:rPr>
-        <w:t xml:space="preserve"> compile to </w:t>
-      </w:r>
-      <w:proofErr w:type="spellStart"/>
-      <w:r>
-        <w:rPr>
-          <w:sz w:val="24"/>
-          <w:szCs w:val="24"/>
-        </w:rPr>
-        <w:t>iOs</w:t>
-      </w:r>
-      <w:proofErr w:type="spellEnd"/>
-      <w:r>
-        <w:rPr>
-          <w:sz w:val="24"/>
-          <w:szCs w:val="24"/>
-        </w:rPr>
-        <w:t xml:space="preserve"> or Android UI components. It gives you app that </w:t>
-      </w:r>
-      <w:r>
-        <w:rPr>
-          <w:sz w:val="24"/>
-          <w:szCs w:val="24"/>
-        </w:rPr>
-        <w:t>controls the entire screen and every pixel on it. --&gt; ability to customize.</w:t>
-      </w:r>
-    </w:p>
-    <w:p>
-      <w:r>
-        <w:t xml:space="preserve">- </w:t>
-      </w:r>
     </w:p>
     <w:p>
       <w:pPr>
@@ -116,13 +75,8 @@
       <w:pPr>
         <w:pStyle w:val="Heading2"/>
       </w:pPr>
-      <w:proofErr w:type="spellStart"/>
-      <w:r>
-        <w:t>II.Flutter</w:t>
-      </w:r>
-      <w:proofErr w:type="spellEnd"/>
-      <w:r>
-        <w:t xml:space="preserve"> Basics</w:t>
+      <w:r>
+        <w:t>II.Flutter Basics</w:t>
       </w:r>
     </w:p>
     <w:p>
@@ -197,30 +151,7 @@
           <w:sz w:val="24"/>
           <w:szCs w:val="24"/>
         </w:rPr>
-        <w:t xml:space="preserve">- Stateless &amp; </w:t>
-      </w:r>
-      <w:proofErr w:type="spellStart"/>
-      <w:r>
-        <w:rPr>
-          <w:sz w:val="24"/>
-          <w:szCs w:val="24"/>
-        </w:rPr>
-        <w:t>Stateful</w:t>
-      </w:r>
-      <w:r>
-        <w:rPr>
-          <w:sz w:val="24"/>
-          <w:szCs w:val="24"/>
-        </w:rPr>
-        <w:t>l</w:t>
-      </w:r>
-      <w:proofErr w:type="spellEnd"/>
-      <w:r>
-        <w:rPr>
-          <w:sz w:val="24"/>
-          <w:szCs w:val="24"/>
-        </w:rPr>
-        <w:t xml:space="preserve"> widgets</w:t>
+        <w:t>- Stateless &amp; Statefull widgets</w:t>
       </w:r>
     </w:p>
     <w:p>
@@ -303,54 +234,22 @@
           <w:sz w:val="24"/>
           <w:szCs w:val="24"/>
         </w:rPr>
-        <w:t xml:space="preserve">- </w:t>
-      </w:r>
-      <w:proofErr w:type="spellStart"/>
-      <w:r>
-        <w:rPr>
-          <w:sz w:val="24"/>
-          <w:szCs w:val="24"/>
-        </w:rPr>
-        <w:t>ios</w:t>
-      </w:r>
-      <w:proofErr w:type="spellEnd"/>
-    </w:p>
-    <w:p>
-      <w:pPr>
-        <w:rPr>
-          <w:sz w:val="24"/>
-          <w:szCs w:val="24"/>
-        </w:rPr>
-      </w:pPr>
-      <w:r>
-        <w:rPr>
-          <w:sz w:val="24"/>
-          <w:szCs w:val="24"/>
-        </w:rPr>
-        <w:t xml:space="preserve">- </w:t>
-      </w:r>
-      <w:proofErr w:type="spellStart"/>
-      <w:r>
-        <w:rPr>
-          <w:sz w:val="24"/>
-          <w:szCs w:val="24"/>
-        </w:rPr>
-        <w:t>lib_dart</w:t>
-      </w:r>
-      <w:proofErr w:type="spellEnd"/>
-      <w:r>
-        <w:rPr>
-          <w:sz w:val="24"/>
-          <w:szCs w:val="24"/>
-        </w:rPr>
-        <w:t>: it is the folder where we will add all our Dart files, Dart is the programming language Flutte</w:t>
-      </w:r>
-      <w:r>
-        <w:rPr>
-          <w:sz w:val="24"/>
-          <w:szCs w:val="24"/>
-        </w:rPr>
-        <w:t>r uses to write the code for our Flutter application.</w:t>
+        <w:t>- ios</w:t>
+      </w:r>
+    </w:p>
+    <w:p>
+      <w:pPr>
+        <w:rPr>
+          <w:sz w:val="24"/>
+          <w:szCs w:val="24"/>
+        </w:rPr>
+      </w:pPr>
+      <w:r>
+        <w:rPr>
+          <w:sz w:val="24"/>
+          <w:szCs w:val="24"/>
+        </w:rPr>
+        <w:t>- lib_dart: it is the folder where we will add all our Dart files, Dart is the programming language Flutter uses to write the code for our Flutter application.</w:t>
       </w:r>
     </w:p>
     <w:p>
@@ -380,23 +279,7 @@
           <w:sz w:val="24"/>
           <w:szCs w:val="24"/>
         </w:rPr>
-        <w:t xml:space="preserve">- metadata: be managed automatically by Flutter. Flutter </w:t>
-      </w:r>
-      <w:proofErr w:type="gramStart"/>
-      <w:r>
-        <w:rPr>
-          <w:sz w:val="24"/>
-          <w:szCs w:val="24"/>
-        </w:rPr>
-        <w:t>save</w:t>
-      </w:r>
-      <w:proofErr w:type="gramEnd"/>
-      <w:r>
-        <w:rPr>
-          <w:sz w:val="24"/>
-          <w:szCs w:val="24"/>
-        </w:rPr>
-        <w:t xml:space="preserve"> some information that need for a build correctly.</w:t>
+        <w:t>- metadata: be managed automatically by Flutter. Flutter save some information that need for a build correctly.</w:t>
       </w:r>
     </w:p>
     <w:p>
@@ -426,25 +309,7 @@
           <w:sz w:val="24"/>
           <w:szCs w:val="24"/>
         </w:rPr>
-        <w:t xml:space="preserve">- </w:t>
-      </w:r>
-      <w:proofErr w:type="spellStart"/>
-      <w:proofErr w:type="gramStart"/>
-      <w:r>
-        <w:rPr>
-          <w:sz w:val="24"/>
-          <w:szCs w:val="24"/>
-        </w:rPr>
-        <w:t>pubspec.yaml</w:t>
-      </w:r>
-      <w:proofErr w:type="spellEnd"/>
-      <w:proofErr w:type="gramEnd"/>
-      <w:r>
-        <w:rPr>
-          <w:sz w:val="24"/>
-          <w:szCs w:val="24"/>
-        </w:rPr>
-        <w:t>: the file manage these dependencies of the project.</w:t>
+        <w:t>- pubspec.yaml: the file manage these dependencies of the project.</w:t>
       </w:r>
     </w:p>
     <w:p/>
@@ -503,39 +368,7 @@
           <w:sz w:val="24"/>
           <w:szCs w:val="24"/>
         </w:rPr>
-        <w:t xml:space="preserve">When the entire app is mounted to the screen and </w:t>
-      </w:r>
-      <w:proofErr w:type="gramStart"/>
-      <w:r>
-        <w:rPr>
-          <w:sz w:val="24"/>
-          <w:szCs w:val="24"/>
-        </w:rPr>
-        <w:t>here</w:t>
-      </w:r>
-      <w:proofErr w:type="gramEnd"/>
-      <w:r>
-        <w:rPr>
-          <w:sz w:val="24"/>
-          <w:szCs w:val="24"/>
-        </w:rPr>
-        <w:t xml:space="preserve"> we could use text widget which is yet another widget built into Flutter and you will work a lot with these built-in </w:t>
-      </w:r>
-      <w:proofErr w:type="spellStart"/>
-      <w:r>
-        <w:rPr>
-          <w:sz w:val="24"/>
-          <w:szCs w:val="24"/>
-        </w:rPr>
-        <w:t>widge</w:t>
-      </w:r>
-      <w:proofErr w:type="spellEnd"/>
-      <w:r>
-        <w:rPr>
-          <w:sz w:val="24"/>
-          <w:szCs w:val="24"/>
-        </w:rPr>
-        <w:t xml:space="preserve">, </w:t>
+        <w:t xml:space="preserve">When the entire app is mounted to the screen and here we could use text widget which is yet another widget built into Flutter and you will work a lot with these built-in widge, </w:t>
       </w:r>
     </w:p>
     <w:p>
@@ -555,7 +388,6 @@
           <w:szCs w:val="24"/>
         </w:rPr>
       </w:pPr>
-      <w:proofErr w:type="spellStart"/>
       <w:r>
         <w:rPr>
           <w:b/>
@@ -563,76 +395,161 @@
           <w:sz w:val="24"/>
           <w:szCs w:val="24"/>
         </w:rPr>
-        <w:t>StatelessWidget</w:t>
-      </w:r>
-      <w:proofErr w:type="spellEnd"/>
-      <w:r>
-        <w:rPr>
-          <w:b/>
-          <w:bCs/>
-          <w:sz w:val="24"/>
-          <w:szCs w:val="24"/>
-        </w:rPr>
-        <w:t xml:space="preserve"> and </w:t>
-      </w:r>
-      <w:proofErr w:type="spellStart"/>
-      <w:r>
-        <w:rPr>
-          <w:b/>
-          <w:bCs/>
-          <w:sz w:val="24"/>
-          <w:szCs w:val="24"/>
-        </w:rPr>
-        <w:t>StatefulWidget</w:t>
-      </w:r>
-      <w:proofErr w:type="spellEnd"/>
-    </w:p>
-    <w:p>
-      <w:pPr>
-        <w:rPr>
-          <w:sz w:val="24"/>
-          <w:szCs w:val="24"/>
-        </w:rPr>
-      </w:pPr>
-      <w:r>
-        <w:rPr>
-          <w:sz w:val="24"/>
-          <w:szCs w:val="24"/>
-        </w:rPr>
-        <w:t xml:space="preserve">With </w:t>
-      </w:r>
-      <w:proofErr w:type="spellStart"/>
-      <w:r>
-        <w:rPr>
-          <w:sz w:val="24"/>
-          <w:szCs w:val="24"/>
-        </w:rPr>
-        <w:t>StatefullWidget</w:t>
-      </w:r>
-      <w:proofErr w:type="spellEnd"/>
-      <w:r>
-        <w:rPr>
-          <w:sz w:val="24"/>
-          <w:szCs w:val="24"/>
-        </w:rPr>
-        <w:t xml:space="preserve">, when the app state is changed (by </w:t>
-      </w:r>
-      <w:proofErr w:type="spellStart"/>
-      <w:r>
-        <w:rPr>
-          <w:sz w:val="24"/>
-          <w:szCs w:val="24"/>
-        </w:rPr>
-        <w:t>setState</w:t>
-      </w:r>
-      <w:proofErr w:type="spellEnd"/>
-      <w:r>
-        <w:rPr>
-          <w:sz w:val="24"/>
-          <w:szCs w:val="24"/>
-        </w:rPr>
-        <w:t>), then the Widget will be re-render again.</w:t>
-      </w:r>
+        <w:t>StatelessWidget and StatefulWidget</w:t>
+      </w:r>
+    </w:p>
+    <w:p>
+      <w:pPr>
+        <w:rPr>
+          <w:sz w:val="24"/>
+          <w:szCs w:val="24"/>
+        </w:rPr>
+      </w:pPr>
+      <w:r>
+        <w:rPr>
+          <w:sz w:val="24"/>
+          <w:szCs w:val="24"/>
+        </w:rPr>
+        <w:t>With StatefullWidget, when the app state is changed (by setState), then the Widget will be re-render again.</w:t>
+      </w:r>
+    </w:p>
+    <w:p>
+      <w:pPr>
+        <w:rPr>
+          <w:sz w:val="24"/>
+          <w:szCs w:val="24"/>
+        </w:rPr>
+      </w:pPr>
+    </w:p>
+    <w:p>
+      <w:pPr>
+        <w:rPr>
+          <w:sz w:val="24"/>
+          <w:szCs w:val="24"/>
+        </w:rPr>
+      </w:pPr>
+      <w:r>
+        <w:rPr>
+          <w:sz w:val="24"/>
+          <w:szCs w:val="24"/>
+        </w:rPr>
+        <w:lastRenderedPageBreak/>
+        <w:t>IV: Widget</w:t>
+      </w:r>
+    </w:p>
+    <w:p>
+      <w:pPr>
+        <w:rPr>
+          <w:sz w:val="24"/>
+          <w:szCs w:val="24"/>
+        </w:rPr>
+      </w:pPr>
+      <w:r>
+        <w:rPr>
+          <w:sz w:val="24"/>
+          <w:szCs w:val="24"/>
+        </w:rPr>
+        <w:t>Flexible:</w:t>
+      </w:r>
+    </w:p>
+    <w:p>
+      <w:pPr>
+        <w:rPr>
+          <w:sz w:val="24"/>
+          <w:szCs w:val="24"/>
+        </w:rPr>
+      </w:pPr>
+      <w:r>
+        <w:rPr>
+          <w:sz w:val="24"/>
+          <w:szCs w:val="24"/>
+        </w:rPr>
+        <w:t xml:space="preserve">- </w:t>
+      </w:r>
+      <w:r>
+        <w:rPr>
+          <w:sz w:val="24"/>
+          <w:szCs w:val="24"/>
+        </w:rPr>
+        <w:t>Fit</w:t>
+      </w:r>
+    </w:p>
+    <w:p>
+      <w:pPr>
+        <w:ind w:firstLine="720"/>
+        <w:rPr>
+          <w:sz w:val="24"/>
+          <w:szCs w:val="24"/>
+        </w:rPr>
+      </w:pPr>
+      <w:r>
+        <w:rPr>
+          <w:sz w:val="24"/>
+          <w:szCs w:val="24"/>
+        </w:rPr>
+        <w:t xml:space="preserve">- </w:t>
+      </w:r>
+      <w:r>
+        <w:rPr>
+          <w:sz w:val="24"/>
+          <w:szCs w:val="24"/>
+        </w:rPr>
+        <w:t>FlexFit.tight: lấy hết phần trống còn lại trên màn hình (chiều ngang hoặc dọc tùy vào olum/Row).</w:t>
+      </w:r>
+    </w:p>
+    <w:p>
+      <w:pPr>
+        <w:ind w:firstLine="720"/>
+        <w:rPr>
+          <w:sz w:val="24"/>
+          <w:szCs w:val="24"/>
+        </w:rPr>
+      </w:pPr>
+      <w:r>
+        <w:rPr>
+          <w:sz w:val="24"/>
+          <w:szCs w:val="24"/>
+        </w:rPr>
+        <w:t>- FlextFit.loose:</w:t>
+      </w:r>
+    </w:p>
+    <w:p>
+      <w:pPr>
+        <w:rPr>
+          <w:sz w:val="24"/>
+          <w:szCs w:val="24"/>
+        </w:rPr>
+      </w:pPr>
+      <w:r>
+        <w:rPr>
+          <w:sz w:val="24"/>
+          <w:szCs w:val="24"/>
+        </w:rPr>
+        <w:t>- Flex: tương tự như weight bên Android-LinearLayout, chỉ trọng số của đối tượng so với tổng thể của layout chính.</w:t>
+      </w:r>
+    </w:p>
+    <w:p>
+      <w:pPr>
+        <w:rPr>
+          <w:sz w:val="24"/>
+          <w:szCs w:val="24"/>
+        </w:rPr>
+      </w:pPr>
+      <w:r>
+        <w:rPr>
+          <w:sz w:val="24"/>
+          <w:szCs w:val="24"/>
+        </w:rPr>
+        <w:t xml:space="preserve">- </w:t>
+      </w:r>
+    </w:p>
+    <w:p>
+      <w:pPr>
+        <w:rPr>
+          <w:sz w:val="24"/>
+          <w:szCs w:val="24"/>
+        </w:rPr>
+      </w:pPr>
     </w:p>
     <w:sectPr>
       <w:pgSz w:w="11906" w:h="16838"/>

</xml_diff>

<commit_message>
section 4 - ListTile
</commit_message>
<xml_diff>
--- a/FLUTTER LEANRING NOTES.docx
+++ b/FLUTTER LEANRING NOTES.docx
@@ -12,9 +12,11 @@
       <w:pPr>
         <w:pStyle w:val="Heading2"/>
       </w:pPr>
+      <w:proofErr w:type="spellStart"/>
       <w:r>
         <w:t>I.Introduction</w:t>
       </w:r>
+      <w:proofErr w:type="spellEnd"/>
     </w:p>
     <w:p>
       <w:pPr>
@@ -58,13 +60,45 @@
           <w:sz w:val="24"/>
           <w:szCs w:val="24"/>
         </w:rPr>
-        <w:t>- Flutter  don’t compile to iOs or Android UI components. It gives you app that controls the entire screen and every pixel on it. --&gt; ability to customize.</w:t>
-      </w:r>
-    </w:p>
-    <w:p>
-      <w:r>
         <w:t xml:space="preserve">- </w:t>
       </w:r>
+      <w:proofErr w:type="gramStart"/>
+      <w:r>
+        <w:rPr>
+          <w:sz w:val="24"/>
+          <w:szCs w:val="24"/>
+        </w:rPr>
+        <w:t>Flutter  don’t</w:t>
+      </w:r>
+      <w:proofErr w:type="gramEnd"/>
+      <w:r>
+        <w:rPr>
+          <w:sz w:val="24"/>
+          <w:szCs w:val="24"/>
+        </w:rPr>
+        <w:t xml:space="preserve"> compile to </w:t>
+      </w:r>
+      <w:proofErr w:type="spellStart"/>
+      <w:r>
+        <w:rPr>
+          <w:sz w:val="24"/>
+          <w:szCs w:val="24"/>
+        </w:rPr>
+        <w:t>iOs</w:t>
+      </w:r>
+      <w:proofErr w:type="spellEnd"/>
+      <w:r>
+        <w:rPr>
+          <w:sz w:val="24"/>
+          <w:szCs w:val="24"/>
+        </w:rPr>
+        <w:t xml:space="preserve"> or Android UI components. It gives you app that controls the entire screen and every pixel on it. --&gt; ability to customize.</w:t>
+      </w:r>
+    </w:p>
+    <w:p>
+      <w:r>
+        <w:t xml:space="preserve">- </w:t>
+      </w:r>
     </w:p>
     <w:p>
       <w:pPr>
@@ -75,8 +109,13 @@
       <w:pPr>
         <w:pStyle w:val="Heading2"/>
       </w:pPr>
-      <w:r>
-        <w:t>II.Flutter Basics</w:t>
+      <w:proofErr w:type="spellStart"/>
+      <w:r>
+        <w:t>II.Flutter</w:t>
+      </w:r>
+      <w:proofErr w:type="spellEnd"/>
+      <w:r>
+        <w:t xml:space="preserve"> Basics</w:t>
       </w:r>
     </w:p>
     <w:p>
@@ -151,7 +190,23 @@
           <w:sz w:val="24"/>
           <w:szCs w:val="24"/>
         </w:rPr>
-        <w:t>- Stateless &amp; Statefull widgets</w:t>
+        <w:t xml:space="preserve">- Stateless &amp; </w:t>
+      </w:r>
+      <w:proofErr w:type="spellStart"/>
+      <w:r>
+        <w:rPr>
+          <w:sz w:val="24"/>
+          <w:szCs w:val="24"/>
+        </w:rPr>
+        <w:t>Statefull</w:t>
+      </w:r>
+      <w:proofErr w:type="spellEnd"/>
+      <w:r>
+        <w:rPr>
+          <w:sz w:val="24"/>
+          <w:szCs w:val="24"/>
+        </w:rPr>
+        <w:t xml:space="preserve"> widgets</w:t>
       </w:r>
     </w:p>
     <w:p>
@@ -234,22 +289,47 @@
           <w:sz w:val="24"/>
           <w:szCs w:val="24"/>
         </w:rPr>
-        <w:t>- ios</w:t>
-      </w:r>
-    </w:p>
-    <w:p>
-      <w:pPr>
-        <w:rPr>
-          <w:sz w:val="24"/>
-          <w:szCs w:val="24"/>
-        </w:rPr>
-      </w:pPr>
-      <w:r>
-        <w:rPr>
-          <w:sz w:val="24"/>
-          <w:szCs w:val="24"/>
-        </w:rPr>
-        <w:t>- lib_dart: it is the folder where we will add all our Dart files, Dart is the programming language Flutter uses to write the code for our Flutter application.</w:t>
+        <w:t xml:space="preserve">- </w:t>
+      </w:r>
+      <w:proofErr w:type="spellStart"/>
+      <w:r>
+        <w:rPr>
+          <w:sz w:val="24"/>
+          <w:szCs w:val="24"/>
+        </w:rPr>
+        <w:t>ios</w:t>
+      </w:r>
+      <w:proofErr w:type="spellEnd"/>
+    </w:p>
+    <w:p>
+      <w:pPr>
+        <w:rPr>
+          <w:sz w:val="24"/>
+          <w:szCs w:val="24"/>
+        </w:rPr>
+      </w:pPr>
+      <w:r>
+        <w:rPr>
+          <w:sz w:val="24"/>
+          <w:szCs w:val="24"/>
+        </w:rPr>
+        <w:t xml:space="preserve">- </w:t>
+      </w:r>
+      <w:proofErr w:type="spellStart"/>
+      <w:r>
+        <w:rPr>
+          <w:sz w:val="24"/>
+          <w:szCs w:val="24"/>
+        </w:rPr>
+        <w:t>lib_dart</w:t>
+      </w:r>
+      <w:proofErr w:type="spellEnd"/>
+      <w:r>
+        <w:rPr>
+          <w:sz w:val="24"/>
+          <w:szCs w:val="24"/>
+        </w:rPr>
+        <w:t>: it is the folder where we will add all our Dart files, Dart is the programming language Flutter uses to write the code for our Flutter application.</w:t>
       </w:r>
     </w:p>
     <w:p>
@@ -279,7 +359,23 @@
           <w:sz w:val="24"/>
           <w:szCs w:val="24"/>
         </w:rPr>
-        <w:t>- metadata: be managed automatically by Flutter. Flutter save some information that need for a build correctly.</w:t>
+        <w:t xml:space="preserve">- metadata: be managed automatically by Flutter. Flutter </w:t>
+      </w:r>
+      <w:proofErr w:type="gramStart"/>
+      <w:r>
+        <w:rPr>
+          <w:sz w:val="24"/>
+          <w:szCs w:val="24"/>
+        </w:rPr>
+        <w:t>save</w:t>
+      </w:r>
+      <w:proofErr w:type="gramEnd"/>
+      <w:r>
+        <w:rPr>
+          <w:sz w:val="24"/>
+          <w:szCs w:val="24"/>
+        </w:rPr>
+        <w:t xml:space="preserve"> some information that need for a build correctly.</w:t>
       </w:r>
     </w:p>
     <w:p>
@@ -309,7 +405,25 @@
           <w:sz w:val="24"/>
           <w:szCs w:val="24"/>
         </w:rPr>
-        <w:t>- pubspec.yaml: the file manage these dependencies of the project.</w:t>
+        <w:t xml:space="preserve">- </w:t>
+      </w:r>
+      <w:proofErr w:type="spellStart"/>
+      <w:proofErr w:type="gramStart"/>
+      <w:r>
+        <w:rPr>
+          <w:sz w:val="24"/>
+          <w:szCs w:val="24"/>
+        </w:rPr>
+        <w:t>pubspec.yaml</w:t>
+      </w:r>
+      <w:proofErr w:type="spellEnd"/>
+      <w:proofErr w:type="gramEnd"/>
+      <w:r>
+        <w:rPr>
+          <w:sz w:val="24"/>
+          <w:szCs w:val="24"/>
+        </w:rPr>
+        <w:t>: the file manage these dependencies of the project.</w:t>
       </w:r>
     </w:p>
     <w:p/>
@@ -368,7 +482,39 @@
           <w:sz w:val="24"/>
           <w:szCs w:val="24"/>
         </w:rPr>
-        <w:t xml:space="preserve">When the entire app is mounted to the screen and here we could use text widget which is yet another widget built into Flutter and you will work a lot with these built-in widge, </w:t>
+        <w:t xml:space="preserve">When the entire app is mounted to the screen and </w:t>
+      </w:r>
+      <w:proofErr w:type="gramStart"/>
+      <w:r>
+        <w:rPr>
+          <w:sz w:val="24"/>
+          <w:szCs w:val="24"/>
+        </w:rPr>
+        <w:t>here</w:t>
+      </w:r>
+      <w:proofErr w:type="gramEnd"/>
+      <w:r>
+        <w:rPr>
+          <w:sz w:val="24"/>
+          <w:szCs w:val="24"/>
+        </w:rPr>
+        <w:t xml:space="preserve"> we could use text widget which is yet another widget built into Flutter and you will work a lot with these built-in </w:t>
+      </w:r>
+      <w:proofErr w:type="spellStart"/>
+      <w:r>
+        <w:rPr>
+          <w:sz w:val="24"/>
+          <w:szCs w:val="24"/>
+        </w:rPr>
+        <w:t>widge</w:t>
+      </w:r>
+      <w:proofErr w:type="spellEnd"/>
+      <w:r>
+        <w:rPr>
+          <w:sz w:val="24"/>
+          <w:szCs w:val="24"/>
+        </w:rPr>
+        <w:t xml:space="preserve">, </w:t>
       </w:r>
     </w:p>
     <w:p>
@@ -388,6 +534,7 @@
           <w:szCs w:val="24"/>
         </w:rPr>
       </w:pPr>
+      <w:proofErr w:type="spellStart"/>
       <w:r>
         <w:rPr>
           <w:b/>
@@ -395,22 +542,75 @@
           <w:sz w:val="24"/>
           <w:szCs w:val="24"/>
         </w:rPr>
-        <w:t>StatelessWidget and StatefulWidget</w:t>
-      </w:r>
-    </w:p>
-    <w:p>
-      <w:pPr>
-        <w:rPr>
-          <w:sz w:val="24"/>
-          <w:szCs w:val="24"/>
-        </w:rPr>
-      </w:pPr>
-      <w:r>
-        <w:rPr>
-          <w:sz w:val="24"/>
-          <w:szCs w:val="24"/>
-        </w:rPr>
-        <w:t>With StatefullWidget, when the app state is changed (by setState), then the Widget will be re-render again.</w:t>
+        <w:t>StatelessWidget</w:t>
+      </w:r>
+      <w:proofErr w:type="spellEnd"/>
+      <w:r>
+        <w:rPr>
+          <w:b/>
+          <w:bCs/>
+          <w:sz w:val="24"/>
+          <w:szCs w:val="24"/>
+        </w:rPr>
+        <w:t xml:space="preserve"> and </w:t>
+      </w:r>
+      <w:proofErr w:type="spellStart"/>
+      <w:r>
+        <w:rPr>
+          <w:b/>
+          <w:bCs/>
+          <w:sz w:val="24"/>
+          <w:szCs w:val="24"/>
+        </w:rPr>
+        <w:t>StatefulWidget</w:t>
+      </w:r>
+      <w:proofErr w:type="spellEnd"/>
+    </w:p>
+    <w:p>
+      <w:pPr>
+        <w:rPr>
+          <w:sz w:val="24"/>
+          <w:szCs w:val="24"/>
+        </w:rPr>
+      </w:pPr>
+      <w:r>
+        <w:rPr>
+          <w:sz w:val="24"/>
+          <w:szCs w:val="24"/>
+        </w:rPr>
+        <w:t xml:space="preserve">With </w:t>
+      </w:r>
+      <w:proofErr w:type="spellStart"/>
+      <w:r>
+        <w:rPr>
+          <w:sz w:val="24"/>
+          <w:szCs w:val="24"/>
+        </w:rPr>
+        <w:t>StatefullWidget</w:t>
+      </w:r>
+      <w:proofErr w:type="spellEnd"/>
+      <w:r>
+        <w:rPr>
+          <w:sz w:val="24"/>
+          <w:szCs w:val="24"/>
+        </w:rPr>
+        <w:t xml:space="preserve">, when the app state is changed (by </w:t>
+      </w:r>
+      <w:proofErr w:type="spellStart"/>
+      <w:r>
+        <w:rPr>
+          <w:sz w:val="24"/>
+          <w:szCs w:val="24"/>
+        </w:rPr>
+        <w:t>setState</w:t>
+      </w:r>
+      <w:proofErr w:type="spellEnd"/>
+      <w:r>
+        <w:rPr>
+          <w:sz w:val="24"/>
+          <w:szCs w:val="24"/>
+        </w:rPr>
+        <w:t>), then the Widget will be re-render again.</w:t>
       </w:r>
     </w:p>
     <w:p>
@@ -446,10 +646,19 @@
       </w:pPr>
       <w:r>
         <w:rPr>
-          <w:sz w:val="24"/>
-          <w:szCs w:val="24"/>
-        </w:rPr>
-        <w:t>Flexible:</w:t>
+          <w:b/>
+          <w:bCs/>
+          <w:sz w:val="24"/>
+          <w:szCs w:val="24"/>
+        </w:rPr>
+        <w:t>Flexible</w:t>
+      </w:r>
+      <w:r>
+        <w:rPr>
+          <w:sz w:val="24"/>
+          <w:szCs w:val="24"/>
+        </w:rPr>
+        <w:t>:</w:t>
       </w:r>
     </w:p>
     <w:p>
@@ -489,12 +698,277 @@
         </w:rPr>
         <w:t xml:space="preserve">- </w:t>
       </w:r>
-      <w:r>
-        <w:rPr>
-          <w:sz w:val="24"/>
-          <w:szCs w:val="24"/>
-        </w:rPr>
-        <w:t>FlexFit.tight: lấy hết phần trống còn lại trên màn hình (chiều ngang hoặc dọc tùy vào olum/Row).</w:t>
+      <w:proofErr w:type="spellStart"/>
+      <w:r>
+        <w:rPr>
+          <w:sz w:val="24"/>
+          <w:szCs w:val="24"/>
+        </w:rPr>
+        <w:t>FlexFit.tight</w:t>
+      </w:r>
+      <w:proofErr w:type="spellEnd"/>
+      <w:r>
+        <w:rPr>
+          <w:sz w:val="24"/>
+          <w:szCs w:val="24"/>
+        </w:rPr>
+        <w:t xml:space="preserve">: </w:t>
+      </w:r>
+      <w:proofErr w:type="spellStart"/>
+      <w:r>
+        <w:rPr>
+          <w:sz w:val="24"/>
+          <w:szCs w:val="24"/>
+        </w:rPr>
+        <w:t>lấy</w:t>
+      </w:r>
+      <w:proofErr w:type="spellEnd"/>
+      <w:r>
+        <w:rPr>
+          <w:sz w:val="24"/>
+          <w:szCs w:val="24"/>
+        </w:rPr>
+        <w:t xml:space="preserve"> </w:t>
+      </w:r>
+      <w:proofErr w:type="spellStart"/>
+      <w:r>
+        <w:rPr>
+          <w:sz w:val="24"/>
+          <w:szCs w:val="24"/>
+        </w:rPr>
+        <w:t>hết</w:t>
+      </w:r>
+      <w:proofErr w:type="spellEnd"/>
+      <w:r>
+        <w:rPr>
+          <w:sz w:val="24"/>
+          <w:szCs w:val="24"/>
+        </w:rPr>
+        <w:t xml:space="preserve"> </w:t>
+      </w:r>
+      <w:proofErr w:type="spellStart"/>
+      <w:r>
+        <w:rPr>
+          <w:sz w:val="24"/>
+          <w:szCs w:val="24"/>
+        </w:rPr>
+        <w:t>phần</w:t>
+      </w:r>
+      <w:proofErr w:type="spellEnd"/>
+      <w:r>
+        <w:rPr>
+          <w:sz w:val="24"/>
+          <w:szCs w:val="24"/>
+        </w:rPr>
+        <w:t xml:space="preserve"> </w:t>
+      </w:r>
+      <w:proofErr w:type="spellStart"/>
+      <w:r>
+        <w:rPr>
+          <w:sz w:val="24"/>
+          <w:szCs w:val="24"/>
+        </w:rPr>
+        <w:t>trống</w:t>
+      </w:r>
+      <w:proofErr w:type="spellEnd"/>
+      <w:r>
+        <w:rPr>
+          <w:sz w:val="24"/>
+          <w:szCs w:val="24"/>
+        </w:rPr>
+        <w:t xml:space="preserve"> </w:t>
+      </w:r>
+      <w:proofErr w:type="spellStart"/>
+      <w:r>
+        <w:rPr>
+          <w:sz w:val="24"/>
+          <w:szCs w:val="24"/>
+        </w:rPr>
+        <w:t>còn</w:t>
+      </w:r>
+      <w:proofErr w:type="spellEnd"/>
+      <w:r>
+        <w:rPr>
+          <w:sz w:val="24"/>
+          <w:szCs w:val="24"/>
+        </w:rPr>
+        <w:t xml:space="preserve"> </w:t>
+      </w:r>
+      <w:proofErr w:type="spellStart"/>
+      <w:r>
+        <w:rPr>
+          <w:sz w:val="24"/>
+          <w:szCs w:val="24"/>
+        </w:rPr>
+        <w:t>lại</w:t>
+      </w:r>
+      <w:proofErr w:type="spellEnd"/>
+      <w:r>
+        <w:rPr>
+          <w:sz w:val="24"/>
+          <w:szCs w:val="24"/>
+        </w:rPr>
+        <w:t xml:space="preserve"> </w:t>
+      </w:r>
+      <w:proofErr w:type="spellStart"/>
+      <w:r>
+        <w:rPr>
+          <w:sz w:val="24"/>
+          <w:szCs w:val="24"/>
+        </w:rPr>
+        <w:t>trên</w:t>
+      </w:r>
+      <w:proofErr w:type="spellEnd"/>
+      <w:r>
+        <w:rPr>
+          <w:sz w:val="24"/>
+          <w:szCs w:val="24"/>
+        </w:rPr>
+        <w:t xml:space="preserve"> </w:t>
+      </w:r>
+      <w:proofErr w:type="spellStart"/>
+      <w:r>
+        <w:rPr>
+          <w:sz w:val="24"/>
+          <w:szCs w:val="24"/>
+        </w:rPr>
+        <w:t>màn</w:t>
+      </w:r>
+      <w:proofErr w:type="spellEnd"/>
+      <w:r>
+        <w:rPr>
+          <w:sz w:val="24"/>
+          <w:szCs w:val="24"/>
+        </w:rPr>
+        <w:t xml:space="preserve"> </w:t>
+      </w:r>
+      <w:proofErr w:type="spellStart"/>
+      <w:r>
+        <w:rPr>
+          <w:sz w:val="24"/>
+          <w:szCs w:val="24"/>
+        </w:rPr>
+        <w:t>hình</w:t>
+      </w:r>
+      <w:proofErr w:type="spellEnd"/>
+      <w:r>
+        <w:rPr>
+          <w:sz w:val="24"/>
+          <w:szCs w:val="24"/>
+        </w:rPr>
+        <w:t xml:space="preserve"> (</w:t>
+      </w:r>
+      <w:proofErr w:type="spellStart"/>
+      <w:r>
+        <w:rPr>
+          <w:sz w:val="24"/>
+          <w:szCs w:val="24"/>
+        </w:rPr>
+        <w:t>chiều</w:t>
+      </w:r>
+      <w:proofErr w:type="spellEnd"/>
+      <w:r>
+        <w:rPr>
+          <w:sz w:val="24"/>
+          <w:szCs w:val="24"/>
+        </w:rPr>
+        <w:t xml:space="preserve"> </w:t>
+      </w:r>
+      <w:proofErr w:type="spellStart"/>
+      <w:r>
+        <w:rPr>
+          <w:sz w:val="24"/>
+          <w:szCs w:val="24"/>
+        </w:rPr>
+        <w:t>ngang</w:t>
+      </w:r>
+      <w:proofErr w:type="spellEnd"/>
+      <w:r>
+        <w:rPr>
+          <w:sz w:val="24"/>
+          <w:szCs w:val="24"/>
+        </w:rPr>
+        <w:t xml:space="preserve"> </w:t>
+      </w:r>
+      <w:proofErr w:type="spellStart"/>
+      <w:r>
+        <w:rPr>
+          <w:sz w:val="24"/>
+          <w:szCs w:val="24"/>
+        </w:rPr>
+        <w:t>hoặc</w:t>
+      </w:r>
+      <w:proofErr w:type="spellEnd"/>
+      <w:r>
+        <w:rPr>
+          <w:sz w:val="24"/>
+          <w:szCs w:val="24"/>
+        </w:rPr>
+        <w:t xml:space="preserve"> </w:t>
+      </w:r>
+      <w:proofErr w:type="spellStart"/>
+      <w:r>
+        <w:rPr>
+          <w:sz w:val="24"/>
+          <w:szCs w:val="24"/>
+        </w:rPr>
+        <w:t>dọc</w:t>
+      </w:r>
+      <w:proofErr w:type="spellEnd"/>
+      <w:r>
+        <w:rPr>
+          <w:sz w:val="24"/>
+          <w:szCs w:val="24"/>
+        </w:rPr>
+        <w:t xml:space="preserve"> </w:t>
+      </w:r>
+      <w:proofErr w:type="spellStart"/>
+      <w:r>
+        <w:rPr>
+          <w:sz w:val="24"/>
+          <w:szCs w:val="24"/>
+        </w:rPr>
+        <w:t>tùy</w:t>
+      </w:r>
+      <w:proofErr w:type="spellEnd"/>
+      <w:r>
+        <w:rPr>
+          <w:sz w:val="24"/>
+          <w:szCs w:val="24"/>
+        </w:rPr>
+        <w:t xml:space="preserve"> </w:t>
+      </w:r>
+      <w:proofErr w:type="spellStart"/>
+      <w:r>
+        <w:rPr>
+          <w:sz w:val="24"/>
+          <w:szCs w:val="24"/>
+        </w:rPr>
+        <w:t>vào</w:t>
+      </w:r>
+      <w:proofErr w:type="spellEnd"/>
+      <w:r>
+        <w:rPr>
+          <w:sz w:val="24"/>
+          <w:szCs w:val="24"/>
+        </w:rPr>
+        <w:t xml:space="preserve"> </w:t>
+      </w:r>
+      <w:proofErr w:type="spellStart"/>
+      <w:r>
+        <w:rPr>
+          <w:sz w:val="24"/>
+          <w:szCs w:val="24"/>
+        </w:rPr>
+        <w:t>olum</w:t>
+      </w:r>
+      <w:proofErr w:type="spellEnd"/>
+      <w:r>
+        <w:rPr>
+          <w:sz w:val="24"/>
+          <w:szCs w:val="24"/>
+        </w:rPr>
+        <w:t>/Row).</w:t>
       </w:r>
     </w:p>
     <w:p>
@@ -510,38 +984,500 @@
           <w:sz w:val="24"/>
           <w:szCs w:val="24"/>
         </w:rPr>
-        <w:t>- FlextFit.loose:</w:t>
-      </w:r>
-    </w:p>
-    <w:p>
-      <w:pPr>
-        <w:rPr>
-          <w:sz w:val="24"/>
-          <w:szCs w:val="24"/>
-        </w:rPr>
-      </w:pPr>
-      <w:r>
-        <w:rPr>
-          <w:sz w:val="24"/>
-          <w:szCs w:val="24"/>
-        </w:rPr>
-        <w:t>- Flex: tương tự như weight bên Android-LinearLayout, chỉ trọng số của đối tượng so với tổng thể của layout chính.</w:t>
-      </w:r>
-    </w:p>
-    <w:p>
-      <w:pPr>
-        <w:rPr>
-          <w:sz w:val="24"/>
-          <w:szCs w:val="24"/>
-        </w:rPr>
-      </w:pPr>
-      <w:r>
-        <w:rPr>
-          <w:sz w:val="24"/>
-          <w:szCs w:val="24"/>
-        </w:rPr>
         <w:t xml:space="preserve">- </w:t>
       </w:r>
+      <w:proofErr w:type="spellStart"/>
+      <w:r>
+        <w:rPr>
+          <w:sz w:val="24"/>
+          <w:szCs w:val="24"/>
+        </w:rPr>
+        <w:t>FlextFit.loose</w:t>
+      </w:r>
+      <w:proofErr w:type="spellEnd"/>
+      <w:r>
+        <w:rPr>
+          <w:sz w:val="24"/>
+          <w:szCs w:val="24"/>
+        </w:rPr>
+        <w:t>:</w:t>
+      </w:r>
+    </w:p>
+    <w:p>
+      <w:pPr>
+        <w:rPr>
+          <w:sz w:val="24"/>
+          <w:szCs w:val="24"/>
+        </w:rPr>
+      </w:pPr>
+      <w:r>
+        <w:rPr>
+          <w:sz w:val="24"/>
+          <w:szCs w:val="24"/>
+        </w:rPr>
+        <w:t xml:space="preserve">- Flex: </w:t>
+      </w:r>
+      <w:proofErr w:type="spellStart"/>
+      <w:r>
+        <w:rPr>
+          <w:sz w:val="24"/>
+          <w:szCs w:val="24"/>
+        </w:rPr>
+        <w:t>tương</w:t>
+      </w:r>
+      <w:proofErr w:type="spellEnd"/>
+      <w:r>
+        <w:rPr>
+          <w:sz w:val="24"/>
+          <w:szCs w:val="24"/>
+        </w:rPr>
+        <w:t xml:space="preserve"> </w:t>
+      </w:r>
+      <w:proofErr w:type="spellStart"/>
+      <w:r>
+        <w:rPr>
+          <w:sz w:val="24"/>
+          <w:szCs w:val="24"/>
+        </w:rPr>
+        <w:t>tự</w:t>
+      </w:r>
+      <w:proofErr w:type="spellEnd"/>
+      <w:r>
+        <w:rPr>
+          <w:sz w:val="24"/>
+          <w:szCs w:val="24"/>
+        </w:rPr>
+        <w:t xml:space="preserve"> </w:t>
+      </w:r>
+      <w:proofErr w:type="spellStart"/>
+      <w:r>
+        <w:rPr>
+          <w:sz w:val="24"/>
+          <w:szCs w:val="24"/>
+        </w:rPr>
+        <w:t>như</w:t>
+      </w:r>
+      <w:proofErr w:type="spellEnd"/>
+      <w:r>
+        <w:rPr>
+          <w:sz w:val="24"/>
+          <w:szCs w:val="24"/>
+        </w:rPr>
+        <w:t xml:space="preserve"> weight </w:t>
+      </w:r>
+      <w:proofErr w:type="spellStart"/>
+      <w:r>
+        <w:rPr>
+          <w:sz w:val="24"/>
+          <w:szCs w:val="24"/>
+        </w:rPr>
+        <w:t>bên</w:t>
+      </w:r>
+      <w:proofErr w:type="spellEnd"/>
+      <w:r>
+        <w:rPr>
+          <w:sz w:val="24"/>
+          <w:szCs w:val="24"/>
+        </w:rPr>
+        <w:t xml:space="preserve"> Android-</w:t>
+      </w:r>
+      <w:proofErr w:type="spellStart"/>
+      <w:r>
+        <w:rPr>
+          <w:sz w:val="24"/>
+          <w:szCs w:val="24"/>
+        </w:rPr>
+        <w:t>LinearLayout</w:t>
+      </w:r>
+      <w:proofErr w:type="spellEnd"/>
+      <w:r>
+        <w:rPr>
+          <w:sz w:val="24"/>
+          <w:szCs w:val="24"/>
+        </w:rPr>
+        <w:t xml:space="preserve">, </w:t>
+      </w:r>
+      <w:proofErr w:type="spellStart"/>
+      <w:r>
+        <w:rPr>
+          <w:sz w:val="24"/>
+          <w:szCs w:val="24"/>
+        </w:rPr>
+        <w:t>chỉ</w:t>
+      </w:r>
+      <w:proofErr w:type="spellEnd"/>
+      <w:r>
+        <w:rPr>
+          <w:sz w:val="24"/>
+          <w:szCs w:val="24"/>
+        </w:rPr>
+        <w:t xml:space="preserve"> </w:t>
+      </w:r>
+      <w:proofErr w:type="spellStart"/>
+      <w:r>
+        <w:rPr>
+          <w:sz w:val="24"/>
+          <w:szCs w:val="24"/>
+        </w:rPr>
+        <w:t>trọng</w:t>
+      </w:r>
+      <w:proofErr w:type="spellEnd"/>
+      <w:r>
+        <w:rPr>
+          <w:sz w:val="24"/>
+          <w:szCs w:val="24"/>
+        </w:rPr>
+        <w:t xml:space="preserve"> </w:t>
+      </w:r>
+      <w:proofErr w:type="spellStart"/>
+      <w:r>
+        <w:rPr>
+          <w:sz w:val="24"/>
+          <w:szCs w:val="24"/>
+        </w:rPr>
+        <w:t>số</w:t>
+      </w:r>
+      <w:proofErr w:type="spellEnd"/>
+      <w:r>
+        <w:rPr>
+          <w:sz w:val="24"/>
+          <w:szCs w:val="24"/>
+        </w:rPr>
+        <w:t xml:space="preserve"> </w:t>
+      </w:r>
+      <w:proofErr w:type="spellStart"/>
+      <w:r>
+        <w:rPr>
+          <w:sz w:val="24"/>
+          <w:szCs w:val="24"/>
+        </w:rPr>
+        <w:t>của</w:t>
+      </w:r>
+      <w:proofErr w:type="spellEnd"/>
+      <w:r>
+        <w:rPr>
+          <w:sz w:val="24"/>
+          <w:szCs w:val="24"/>
+        </w:rPr>
+        <w:t xml:space="preserve"> </w:t>
+      </w:r>
+      <w:proofErr w:type="spellStart"/>
+      <w:r>
+        <w:rPr>
+          <w:sz w:val="24"/>
+          <w:szCs w:val="24"/>
+        </w:rPr>
+        <w:t>đối</w:t>
+      </w:r>
+      <w:proofErr w:type="spellEnd"/>
+      <w:r>
+        <w:rPr>
+          <w:sz w:val="24"/>
+          <w:szCs w:val="24"/>
+        </w:rPr>
+        <w:t xml:space="preserve"> </w:t>
+      </w:r>
+      <w:proofErr w:type="spellStart"/>
+      <w:r>
+        <w:rPr>
+          <w:sz w:val="24"/>
+          <w:szCs w:val="24"/>
+        </w:rPr>
+        <w:t>tượng</w:t>
+      </w:r>
+      <w:proofErr w:type="spellEnd"/>
+      <w:r>
+        <w:rPr>
+          <w:sz w:val="24"/>
+          <w:szCs w:val="24"/>
+        </w:rPr>
+        <w:t xml:space="preserve"> so </w:t>
+      </w:r>
+      <w:proofErr w:type="spellStart"/>
+      <w:r>
+        <w:rPr>
+          <w:sz w:val="24"/>
+          <w:szCs w:val="24"/>
+        </w:rPr>
+        <w:t>với</w:t>
+      </w:r>
+      <w:proofErr w:type="spellEnd"/>
+      <w:r>
+        <w:rPr>
+          <w:sz w:val="24"/>
+          <w:szCs w:val="24"/>
+        </w:rPr>
+        <w:t xml:space="preserve"> </w:t>
+      </w:r>
+      <w:proofErr w:type="spellStart"/>
+      <w:r>
+        <w:rPr>
+          <w:sz w:val="24"/>
+          <w:szCs w:val="24"/>
+        </w:rPr>
+        <w:t>tổng</w:t>
+      </w:r>
+      <w:proofErr w:type="spellEnd"/>
+      <w:r>
+        <w:rPr>
+          <w:sz w:val="24"/>
+          <w:szCs w:val="24"/>
+        </w:rPr>
+        <w:t xml:space="preserve"> </w:t>
+      </w:r>
+      <w:proofErr w:type="spellStart"/>
+      <w:r>
+        <w:rPr>
+          <w:sz w:val="24"/>
+          <w:szCs w:val="24"/>
+        </w:rPr>
+        <w:t>thể</w:t>
+      </w:r>
+      <w:proofErr w:type="spellEnd"/>
+      <w:r>
+        <w:rPr>
+          <w:sz w:val="24"/>
+          <w:szCs w:val="24"/>
+        </w:rPr>
+        <w:t xml:space="preserve"> </w:t>
+      </w:r>
+      <w:proofErr w:type="spellStart"/>
+      <w:r>
+        <w:rPr>
+          <w:sz w:val="24"/>
+          <w:szCs w:val="24"/>
+        </w:rPr>
+        <w:t>của</w:t>
+      </w:r>
+      <w:proofErr w:type="spellEnd"/>
+      <w:r>
+        <w:rPr>
+          <w:sz w:val="24"/>
+          <w:szCs w:val="24"/>
+        </w:rPr>
+        <w:t xml:space="preserve"> layout </w:t>
+      </w:r>
+      <w:proofErr w:type="spellStart"/>
+      <w:r>
+        <w:rPr>
+          <w:sz w:val="24"/>
+          <w:szCs w:val="24"/>
+        </w:rPr>
+        <w:t>chính</w:t>
+      </w:r>
+      <w:proofErr w:type="spellEnd"/>
+      <w:r>
+        <w:rPr>
+          <w:sz w:val="24"/>
+          <w:szCs w:val="24"/>
+        </w:rPr>
+        <w:t>.</w:t>
+      </w:r>
+    </w:p>
+    <w:p>
+      <w:pPr>
+        <w:rPr>
+          <w:sz w:val="24"/>
+          <w:szCs w:val="24"/>
+        </w:rPr>
+      </w:pPr>
+    </w:p>
+    <w:p>
+      <w:pPr>
+        <w:rPr>
+          <w:sz w:val="24"/>
+          <w:szCs w:val="24"/>
+        </w:rPr>
+      </w:pPr>
+      <w:proofErr w:type="spellStart"/>
+      <w:r>
+        <w:rPr>
+          <w:b/>
+          <w:bCs/>
+          <w:sz w:val="24"/>
+          <w:szCs w:val="24"/>
+        </w:rPr>
+        <w:t>ListTile</w:t>
+      </w:r>
+      <w:proofErr w:type="spellEnd"/>
+      <w:r>
+        <w:rPr>
+          <w:sz w:val="24"/>
+          <w:szCs w:val="24"/>
+        </w:rPr>
+        <w:t xml:space="preserve">: </w:t>
+      </w:r>
+      <w:proofErr w:type="spellStart"/>
+      <w:r>
+        <w:rPr>
+          <w:sz w:val="24"/>
+          <w:szCs w:val="24"/>
+        </w:rPr>
+        <w:t>đẹp</w:t>
+      </w:r>
+      <w:proofErr w:type="spellEnd"/>
+      <w:r>
+        <w:rPr>
+          <w:sz w:val="24"/>
+          <w:szCs w:val="24"/>
+        </w:rPr>
+        <w:t xml:space="preserve"> :D. </w:t>
+      </w:r>
+      <w:proofErr w:type="spellStart"/>
+      <w:r>
+        <w:rPr>
+          <w:sz w:val="24"/>
+          <w:szCs w:val="24"/>
+        </w:rPr>
+        <w:t>Mỗi</w:t>
+      </w:r>
+      <w:proofErr w:type="spellEnd"/>
+      <w:r>
+        <w:rPr>
+          <w:sz w:val="24"/>
+          <w:szCs w:val="24"/>
+        </w:rPr>
+        <w:t xml:space="preserve"> item </w:t>
+      </w:r>
+      <w:proofErr w:type="spellStart"/>
+      <w:r>
+        <w:rPr>
+          <w:sz w:val="24"/>
+          <w:szCs w:val="24"/>
+        </w:rPr>
+        <w:t>có</w:t>
+      </w:r>
+      <w:proofErr w:type="spellEnd"/>
+      <w:r>
+        <w:rPr>
+          <w:sz w:val="24"/>
+          <w:szCs w:val="24"/>
+        </w:rPr>
+        <w:t xml:space="preserve"> </w:t>
+      </w:r>
+      <w:proofErr w:type="spellStart"/>
+      <w:r>
+        <w:rPr>
+          <w:sz w:val="24"/>
+          <w:szCs w:val="24"/>
+        </w:rPr>
+        <w:t>dạng</w:t>
+      </w:r>
+      <w:proofErr w:type="spellEnd"/>
+      <w:r>
+        <w:rPr>
+          <w:sz w:val="24"/>
+          <w:szCs w:val="24"/>
+        </w:rPr>
+        <w:t xml:space="preserve"> </w:t>
+      </w:r>
+      <w:proofErr w:type="spellStart"/>
+      <w:r>
+        <w:rPr>
+          <w:sz w:val="24"/>
+          <w:szCs w:val="24"/>
+        </w:rPr>
+        <w:t>giống</w:t>
+      </w:r>
+      <w:proofErr w:type="spellEnd"/>
+      <w:r>
+        <w:rPr>
+          <w:sz w:val="24"/>
+          <w:szCs w:val="24"/>
+        </w:rPr>
+        <w:t xml:space="preserve"> </w:t>
+      </w:r>
+      <w:proofErr w:type="spellStart"/>
+      <w:r>
+        <w:rPr>
+          <w:sz w:val="24"/>
+          <w:szCs w:val="24"/>
+        </w:rPr>
+        <w:t>như</w:t>
+      </w:r>
+      <w:proofErr w:type="spellEnd"/>
+      <w:r>
+        <w:rPr>
+          <w:sz w:val="24"/>
+          <w:szCs w:val="24"/>
+        </w:rPr>
+        <w:t xml:space="preserve"> default notification item</w:t>
+      </w:r>
+    </w:p>
+    <w:p>
+      <w:pPr>
+        <w:pStyle w:val="ListParagraph"/>
+        <w:numPr>
+          <w:ilvl w:val="0"/>
+          <w:numId w:val="1"/>
+        </w:numPr>
+        <w:rPr>
+          <w:sz w:val="24"/>
+          <w:szCs w:val="24"/>
+        </w:rPr>
+      </w:pPr>
+      <w:r>
+        <w:rPr>
+          <w:sz w:val="24"/>
+          <w:szCs w:val="24"/>
+        </w:rPr>
+        <w:t>Leading: …Avatar</w:t>
+      </w:r>
+    </w:p>
+    <w:p>
+      <w:pPr>
+        <w:pStyle w:val="ListParagraph"/>
+        <w:numPr>
+          <w:ilvl w:val="0"/>
+          <w:numId w:val="1"/>
+        </w:numPr>
+        <w:rPr>
+          <w:sz w:val="24"/>
+          <w:szCs w:val="24"/>
+        </w:rPr>
+      </w:pPr>
+      <w:r>
+        <w:rPr>
+          <w:sz w:val="24"/>
+          <w:szCs w:val="24"/>
+        </w:rPr>
+        <w:t>Title</w:t>
+      </w:r>
+    </w:p>
+    <w:p>
+      <w:pPr>
+        <w:pStyle w:val="ListParagraph"/>
+        <w:numPr>
+          <w:ilvl w:val="0"/>
+          <w:numId w:val="1"/>
+        </w:numPr>
+        <w:rPr>
+          <w:sz w:val="24"/>
+          <w:szCs w:val="24"/>
+        </w:rPr>
+      </w:pPr>
+      <w:r>
+        <w:rPr>
+          <w:sz w:val="24"/>
+          <w:szCs w:val="24"/>
+        </w:rPr>
+        <w:t>S</w:t>
+      </w:r>
+      <w:r>
+        <w:rPr>
+          <w:sz w:val="24"/>
+          <w:szCs w:val="24"/>
+        </w:rPr>
+        <w:t>ubtitle</w:t>
+      </w:r>
+    </w:p>
+    <w:p>
+      <w:pPr>
+        <w:rPr>
+          <w:sz w:val="24"/>
+          <w:szCs w:val="24"/>
+        </w:rPr>
+      </w:pPr>
     </w:p>
     <w:p>
       <w:pPr>

</xml_diff>

<commit_message>
section 5 - update some notes
</commit_message>
<xml_diff>
--- a/FLUTTER LEANRING NOTES.docx
+++ b/FLUTTER LEANRING NOTES.docx
@@ -707,8 +707,6 @@
         </w:rPr>
         <w:t>:</w:t>
       </w:r>
-      <w:bookmarkStart w:id="0" w:name="_GoBack"/>
-      <w:bookmarkEnd w:id="0"/>
     </w:p>
     <w:p>
       <w:pPr>
@@ -816,11 +814,22 @@
       <w:r>
         <w:rPr>
           <w:rFonts w:hint="default"/>
-          <w:sz w:val="24"/>
-          <w:szCs w:val="24"/>
-          <w:lang w:val="en-US"/>
-        </w:rPr>
-        <w:t>Calculate sizes Dynamically:</w:t>
+          <w:b/>
+          <w:bCs/>
+          <w:sz w:val="24"/>
+          <w:szCs w:val="24"/>
+          <w:lang w:val="en-US"/>
+        </w:rPr>
+        <w:t>Calculate sizes Dynamically</w:t>
+      </w:r>
+      <w:r>
+        <w:rPr>
+          <w:rFonts w:hint="default"/>
+          <w:sz w:val="24"/>
+          <w:szCs w:val="24"/>
+          <w:lang w:val="en-US"/>
+        </w:rPr>
+        <w:t>:</w:t>
       </w:r>
     </w:p>
     <w:p>
@@ -987,6 +996,632 @@
           <w:lang w:val="en-US"/>
         </w:rPr>
       </w:pPr>
+    </w:p>
+    <w:p>
+      <w:pPr>
+        <w:pStyle w:val="9"/>
+        <w:numPr>
+          <w:numId w:val="0"/>
+        </w:numPr>
+        <w:contextualSpacing/>
+        <w:rPr>
+          <w:rFonts w:hint="default"/>
+          <w:sz w:val="24"/>
+          <w:szCs w:val="24"/>
+          <w:lang w:val="en-US"/>
+        </w:rPr>
+      </w:pPr>
+      <w:r>
+        <w:rPr>
+          <w:rFonts w:hint="default"/>
+          <w:b/>
+          <w:bCs/>
+          <w:sz w:val="24"/>
+          <w:szCs w:val="24"/>
+          <w:lang w:val="en-US"/>
+        </w:rPr>
+        <w:t>Responsive for internal Widget</w:t>
+      </w:r>
+      <w:r>
+        <w:rPr>
+          <w:rFonts w:hint="default"/>
+          <w:sz w:val="24"/>
+          <w:szCs w:val="24"/>
+          <w:lang w:val="en-US"/>
+        </w:rPr>
+        <w:t xml:space="preserve"> (a parent contents more than 1 widgets; the parent already set width/height, then we want to make the children responsive)</w:t>
+      </w:r>
+    </w:p>
+    <w:p>
+      <w:pPr>
+        <w:pStyle w:val="9"/>
+        <w:numPr>
+          <w:numId w:val="0"/>
+        </w:numPr>
+        <w:contextualSpacing/>
+        <w:rPr>
+          <w:rFonts w:hint="default"/>
+          <w:sz w:val="24"/>
+          <w:szCs w:val="24"/>
+          <w:lang w:val="en-US"/>
+        </w:rPr>
+      </w:pPr>
+      <w:r>
+        <w:rPr>
+          <w:rFonts w:hint="default"/>
+          <w:sz w:val="24"/>
+          <w:szCs w:val="24"/>
+          <w:lang w:val="en-US"/>
+        </w:rPr>
+        <w:t>- using the LayoutBuilder, then set the children width/height by using constraints.maxHeight/constraints.maxWidth with percent.</w:t>
+      </w:r>
+    </w:p>
+    <w:p>
+      <w:pPr>
+        <w:pStyle w:val="9"/>
+        <w:numPr>
+          <w:numId w:val="0"/>
+        </w:numPr>
+        <w:contextualSpacing/>
+        <w:rPr>
+          <w:rFonts w:hint="default"/>
+          <w:sz w:val="24"/>
+          <w:szCs w:val="24"/>
+          <w:lang w:val="en-US"/>
+        </w:rPr>
+      </w:pPr>
+    </w:p>
+    <w:p>
+      <w:pPr>
+        <w:pStyle w:val="9"/>
+        <w:numPr>
+          <w:numId w:val="0"/>
+        </w:numPr>
+        <w:contextualSpacing/>
+        <w:rPr>
+          <w:rFonts w:hint="default"/>
+          <w:b/>
+          <w:bCs/>
+          <w:sz w:val="24"/>
+          <w:szCs w:val="24"/>
+          <w:lang w:val="en-US"/>
+        </w:rPr>
+      </w:pPr>
+      <w:r>
+        <w:rPr>
+          <w:rFonts w:hint="default"/>
+          <w:b/>
+          <w:bCs/>
+          <w:sz w:val="24"/>
+          <w:szCs w:val="24"/>
+          <w:lang w:val="en-US"/>
+        </w:rPr>
+        <w:t>Only allow the specific Orientation type for the app</w:t>
+      </w:r>
+    </w:p>
+    <w:p>
+      <w:pPr>
+        <w:pStyle w:val="9"/>
+        <w:numPr>
+          <w:numId w:val="0"/>
+        </w:numPr>
+        <w:contextualSpacing/>
+        <w:rPr>
+          <w:rFonts w:hint="default"/>
+          <w:b w:val="0"/>
+          <w:bCs w:val="0"/>
+          <w:sz w:val="24"/>
+          <w:szCs w:val="24"/>
+          <w:lang w:val="en-US"/>
+        </w:rPr>
+      </w:pPr>
+      <w:r>
+        <w:rPr>
+          <w:rFonts w:hint="default"/>
+          <w:b/>
+          <w:bCs/>
+          <w:sz w:val="24"/>
+          <w:szCs w:val="24"/>
+          <w:lang w:val="en-US"/>
+        </w:rPr>
+        <w:t xml:space="preserve">- </w:t>
+      </w:r>
+      <w:r>
+        <w:rPr>
+          <w:rFonts w:hint="default"/>
+          <w:b w:val="0"/>
+          <w:bCs w:val="0"/>
+          <w:sz w:val="24"/>
+          <w:szCs w:val="24"/>
+          <w:lang w:val="en-US"/>
+        </w:rPr>
+        <w:t>Before the main() function, setup the allowed orientation list</w:t>
+      </w:r>
+    </w:p>
+    <w:p>
+      <w:pPr>
+        <w:keepNext w:val="0"/>
+        <w:keepLines w:val="0"/>
+        <w:widowControl/>
+        <w:suppressLineNumbers w:val="0"/>
+        <w:shd w:val="clear" w:fill="1E1E1E"/>
+        <w:spacing w:line="285" w:lineRule="atLeast"/>
+        <w:jc w:val="left"/>
+        <w:rPr>
+          <w:rFonts w:ascii="Consolas" w:hAnsi="Consolas" w:eastAsia="Consolas" w:cs="Consolas"/>
+          <w:b w:val="0"/>
+          <w:bCs w:val="0"/>
+          <w:color w:val="D4D4D4"/>
+          <w:sz w:val="21"/>
+          <w:szCs w:val="21"/>
+        </w:rPr>
+      </w:pPr>
+      <w:r>
+        <w:rPr>
+          <w:rFonts w:hint="default" w:ascii="Consolas" w:hAnsi="Consolas" w:eastAsia="Consolas" w:cs="Consolas"/>
+          <w:b w:val="0"/>
+          <w:bCs w:val="0"/>
+          <w:color w:val="6A9955"/>
+          <w:kern w:val="0"/>
+          <w:sz w:val="21"/>
+          <w:szCs w:val="21"/>
+          <w:shd w:val="clear" w:fill="1E1E1E"/>
+          <w:lang w:val="en-US" w:eastAsia="zh-CN" w:bidi="ar"/>
+        </w:rPr>
+        <w:t>SystemChrome.setPreferredOrientations(</w:t>
+      </w:r>
+    </w:p>
+    <w:p>
+      <w:pPr>
+        <w:keepNext w:val="0"/>
+        <w:keepLines w:val="0"/>
+        <w:widowControl/>
+        <w:suppressLineNumbers w:val="0"/>
+        <w:shd w:val="clear" w:fill="1E1E1E"/>
+        <w:spacing w:line="285" w:lineRule="atLeast"/>
+        <w:jc w:val="left"/>
+        <w:rPr>
+          <w:rFonts w:hint="default" w:ascii="Consolas" w:hAnsi="Consolas" w:eastAsia="Consolas" w:cs="Consolas"/>
+          <w:b w:val="0"/>
+          <w:bCs w:val="0"/>
+          <w:color w:val="D4D4D4"/>
+          <w:sz w:val="21"/>
+          <w:szCs w:val="21"/>
+        </w:rPr>
+      </w:pPr>
+      <w:r>
+        <w:rPr>
+          <w:rFonts w:hint="default" w:ascii="Consolas" w:hAnsi="Consolas" w:eastAsia="Consolas" w:cs="Consolas"/>
+          <w:b w:val="0"/>
+          <w:bCs w:val="0"/>
+          <w:color w:val="D4D4D4"/>
+          <w:kern w:val="0"/>
+          <w:sz w:val="21"/>
+          <w:szCs w:val="21"/>
+          <w:shd w:val="clear" w:fill="1E1E1E"/>
+          <w:lang w:val="en-US" w:eastAsia="zh-CN" w:bidi="ar"/>
+        </w:rPr>
+        <w:t xml:space="preserve">  </w:t>
+      </w:r>
+      <w:r>
+        <w:rPr>
+          <w:rFonts w:hint="default" w:ascii="Consolas" w:hAnsi="Consolas" w:eastAsia="Consolas" w:cs="Consolas"/>
+          <w:b w:val="0"/>
+          <w:bCs w:val="0"/>
+          <w:color w:val="6A9955"/>
+          <w:kern w:val="0"/>
+          <w:sz w:val="21"/>
+          <w:szCs w:val="21"/>
+          <w:shd w:val="clear" w:fill="1E1E1E"/>
+          <w:lang w:val="en-US" w:eastAsia="zh-CN" w:bidi="ar"/>
+        </w:rPr>
+        <w:t>//     [DeviceOrientation.portraitUp, DeviceOrientation.portraitDown]);</w:t>
+      </w:r>
+    </w:p>
+    <w:p>
+      <w:pPr>
+        <w:pStyle w:val="9"/>
+        <w:numPr>
+          <w:numId w:val="0"/>
+        </w:numPr>
+        <w:contextualSpacing/>
+        <w:rPr>
+          <w:rFonts w:hint="default"/>
+          <w:b w:val="0"/>
+          <w:bCs w:val="0"/>
+          <w:sz w:val="24"/>
+          <w:szCs w:val="24"/>
+          <w:lang w:val="en-US"/>
+        </w:rPr>
+      </w:pPr>
+      <w:bookmarkStart w:id="0" w:name="_GoBack"/>
+      <w:bookmarkEnd w:id="0"/>
+    </w:p>
+    <w:p>
+      <w:pPr>
+        <w:pStyle w:val="9"/>
+        <w:numPr>
+          <w:numId w:val="0"/>
+        </w:numPr>
+        <w:contextualSpacing/>
+        <w:rPr>
+          <w:rFonts w:hint="default"/>
+          <w:sz w:val="24"/>
+          <w:szCs w:val="24"/>
+          <w:lang w:val="en-US"/>
+        </w:rPr>
+      </w:pPr>
+    </w:p>
+    <w:p>
+      <w:pPr>
+        <w:pStyle w:val="9"/>
+        <w:numPr>
+          <w:numId w:val="0"/>
+        </w:numPr>
+        <w:contextualSpacing/>
+        <w:rPr>
+          <w:rFonts w:hint="default"/>
+          <w:b/>
+          <w:bCs/>
+          <w:sz w:val="24"/>
+          <w:szCs w:val="24"/>
+          <w:lang w:val="en-US"/>
+        </w:rPr>
+      </w:pPr>
+      <w:r>
+        <w:rPr>
+          <w:rFonts w:hint="default"/>
+          <w:b/>
+          <w:bCs/>
+          <w:sz w:val="24"/>
+          <w:szCs w:val="24"/>
+          <w:lang w:val="en-US"/>
+        </w:rPr>
+        <w:t>Showing the different content based on the Orientation</w:t>
+      </w:r>
+    </w:p>
+    <w:p>
+      <w:pPr>
+        <w:pStyle w:val="9"/>
+        <w:numPr>
+          <w:numId w:val="0"/>
+        </w:numPr>
+        <w:contextualSpacing/>
+        <w:rPr>
+          <w:rFonts w:hint="default"/>
+          <w:b w:val="0"/>
+          <w:bCs w:val="0"/>
+          <w:sz w:val="24"/>
+          <w:szCs w:val="24"/>
+          <w:lang w:val="en-US"/>
+        </w:rPr>
+      </w:pPr>
+      <w:r>
+        <w:rPr>
+          <w:rFonts w:hint="default"/>
+          <w:b/>
+          <w:bCs/>
+          <w:sz w:val="24"/>
+          <w:szCs w:val="24"/>
+          <w:lang w:val="en-US"/>
+        </w:rPr>
+        <w:t xml:space="preserve">- </w:t>
+      </w:r>
+      <w:r>
+        <w:rPr>
+          <w:rFonts w:hint="default"/>
+          <w:b w:val="0"/>
+          <w:bCs w:val="0"/>
+          <w:sz w:val="24"/>
+          <w:szCs w:val="24"/>
+          <w:lang w:val="en-US"/>
+        </w:rPr>
+        <w:t>create a variable to know which screen orientation</w:t>
+      </w:r>
+    </w:p>
+    <w:p>
+      <w:pPr>
+        <w:keepNext w:val="0"/>
+        <w:keepLines w:val="0"/>
+        <w:widowControl/>
+        <w:suppressLineNumbers w:val="0"/>
+        <w:shd w:val="clear" w:fill="1E1E1E"/>
+        <w:spacing w:line="285" w:lineRule="atLeast"/>
+        <w:jc w:val="left"/>
+        <w:rPr>
+          <w:rFonts w:ascii="Consolas" w:hAnsi="Consolas" w:eastAsia="Consolas" w:cs="Consolas"/>
+          <w:b w:val="0"/>
+          <w:bCs w:val="0"/>
+          <w:color w:val="D4D4D4"/>
+          <w:sz w:val="21"/>
+          <w:szCs w:val="21"/>
+        </w:rPr>
+      </w:pPr>
+      <w:r>
+        <w:rPr>
+          <w:rFonts w:hint="default" w:ascii="Consolas" w:hAnsi="Consolas" w:eastAsia="Consolas" w:cs="Consolas"/>
+          <w:b w:val="0"/>
+          <w:bCs w:val="0"/>
+          <w:color w:val="569CD6"/>
+          <w:kern w:val="0"/>
+          <w:sz w:val="21"/>
+          <w:szCs w:val="21"/>
+          <w:shd w:val="clear" w:fill="1E1E1E"/>
+          <w:lang w:val="en-US" w:eastAsia="zh-CN" w:bidi="ar"/>
+        </w:rPr>
+        <w:t>final</w:t>
+      </w:r>
+      <w:r>
+        <w:rPr>
+          <w:rFonts w:hint="default" w:ascii="Consolas" w:hAnsi="Consolas" w:eastAsia="Consolas" w:cs="Consolas"/>
+          <w:b w:val="0"/>
+          <w:bCs w:val="0"/>
+          <w:color w:val="D4D4D4"/>
+          <w:kern w:val="0"/>
+          <w:sz w:val="21"/>
+          <w:szCs w:val="21"/>
+          <w:shd w:val="clear" w:fill="1E1E1E"/>
+          <w:lang w:val="en-US" w:eastAsia="zh-CN" w:bidi="ar"/>
+        </w:rPr>
+        <w:t xml:space="preserve"> </w:t>
+      </w:r>
+      <w:r>
+        <w:rPr>
+          <w:rFonts w:hint="default" w:ascii="Consolas" w:hAnsi="Consolas" w:eastAsia="Consolas" w:cs="Consolas"/>
+          <w:b w:val="0"/>
+          <w:bCs w:val="0"/>
+          <w:color w:val="9CDCFE"/>
+          <w:kern w:val="0"/>
+          <w:sz w:val="21"/>
+          <w:szCs w:val="21"/>
+          <w:shd w:val="clear" w:fill="1E1E1E"/>
+          <w:lang w:val="en-US" w:eastAsia="zh-CN" w:bidi="ar"/>
+        </w:rPr>
+        <w:t>isLandscape</w:t>
+      </w:r>
+      <w:r>
+        <w:rPr>
+          <w:rFonts w:hint="default" w:ascii="Consolas" w:hAnsi="Consolas" w:eastAsia="Consolas" w:cs="Consolas"/>
+          <w:b w:val="0"/>
+          <w:bCs w:val="0"/>
+          <w:color w:val="D4D4D4"/>
+          <w:kern w:val="0"/>
+          <w:sz w:val="21"/>
+          <w:szCs w:val="21"/>
+          <w:shd w:val="clear" w:fill="1E1E1E"/>
+          <w:lang w:val="en-US" w:eastAsia="zh-CN" w:bidi="ar"/>
+        </w:rPr>
+        <w:t xml:space="preserve"> =</w:t>
+      </w:r>
+    </w:p>
+    <w:p>
+      <w:pPr>
+        <w:keepNext w:val="0"/>
+        <w:keepLines w:val="0"/>
+        <w:widowControl/>
+        <w:suppressLineNumbers w:val="0"/>
+        <w:shd w:val="clear" w:fill="1E1E1E"/>
+        <w:spacing w:line="285" w:lineRule="atLeast"/>
+        <w:jc w:val="left"/>
+        <w:rPr>
+          <w:rFonts w:hint="default" w:ascii="Consolas" w:hAnsi="Consolas" w:eastAsia="Consolas" w:cs="Consolas"/>
+          <w:b w:val="0"/>
+          <w:bCs w:val="0"/>
+          <w:color w:val="D4D4D4"/>
+          <w:sz w:val="21"/>
+          <w:szCs w:val="21"/>
+        </w:rPr>
+      </w:pPr>
+      <w:r>
+        <w:rPr>
+          <w:rFonts w:hint="default" w:ascii="Consolas" w:hAnsi="Consolas" w:eastAsia="Consolas" w:cs="Consolas"/>
+          <w:b w:val="0"/>
+          <w:bCs w:val="0"/>
+          <w:color w:val="D4D4D4"/>
+          <w:kern w:val="0"/>
+          <w:sz w:val="21"/>
+          <w:szCs w:val="21"/>
+          <w:shd w:val="clear" w:fill="1E1E1E"/>
+          <w:lang w:val="en-US" w:eastAsia="zh-CN" w:bidi="ar"/>
+        </w:rPr>
+        <w:t xml:space="preserve">        </w:t>
+      </w:r>
+      <w:r>
+        <w:rPr>
+          <w:rFonts w:hint="default" w:ascii="Consolas" w:hAnsi="Consolas" w:eastAsia="Consolas" w:cs="Consolas"/>
+          <w:b w:val="0"/>
+          <w:bCs w:val="0"/>
+          <w:color w:val="4EC9B0"/>
+          <w:kern w:val="0"/>
+          <w:sz w:val="21"/>
+          <w:szCs w:val="21"/>
+          <w:shd w:val="clear" w:fill="1E1E1E"/>
+          <w:lang w:val="en-US" w:eastAsia="zh-CN" w:bidi="ar"/>
+        </w:rPr>
+        <w:t>MediaQuery</w:t>
+      </w:r>
+      <w:r>
+        <w:rPr>
+          <w:rFonts w:hint="default" w:ascii="Consolas" w:hAnsi="Consolas" w:eastAsia="Consolas" w:cs="Consolas"/>
+          <w:b w:val="0"/>
+          <w:bCs w:val="0"/>
+          <w:color w:val="D4D4D4"/>
+          <w:kern w:val="0"/>
+          <w:sz w:val="21"/>
+          <w:szCs w:val="21"/>
+          <w:shd w:val="clear" w:fill="1E1E1E"/>
+          <w:lang w:val="en-US" w:eastAsia="zh-CN" w:bidi="ar"/>
+        </w:rPr>
+        <w:t>.</w:t>
+      </w:r>
+      <w:r>
+        <w:rPr>
+          <w:rFonts w:hint="default" w:ascii="Consolas" w:hAnsi="Consolas" w:eastAsia="Consolas" w:cs="Consolas"/>
+          <w:b w:val="0"/>
+          <w:bCs w:val="0"/>
+          <w:color w:val="DCDCAA"/>
+          <w:kern w:val="0"/>
+          <w:sz w:val="21"/>
+          <w:szCs w:val="21"/>
+          <w:shd w:val="clear" w:fill="1E1E1E"/>
+          <w:lang w:val="en-US" w:eastAsia="zh-CN" w:bidi="ar"/>
+        </w:rPr>
+        <w:t>of</w:t>
+      </w:r>
+      <w:r>
+        <w:rPr>
+          <w:rFonts w:hint="default" w:ascii="Consolas" w:hAnsi="Consolas" w:eastAsia="Consolas" w:cs="Consolas"/>
+          <w:b w:val="0"/>
+          <w:bCs w:val="0"/>
+          <w:color w:val="D4D4D4"/>
+          <w:kern w:val="0"/>
+          <w:sz w:val="21"/>
+          <w:szCs w:val="21"/>
+          <w:shd w:val="clear" w:fill="1E1E1E"/>
+          <w:lang w:val="en-US" w:eastAsia="zh-CN" w:bidi="ar"/>
+        </w:rPr>
+        <w:t>(</w:t>
+      </w:r>
+      <w:r>
+        <w:rPr>
+          <w:rFonts w:hint="default" w:ascii="Consolas" w:hAnsi="Consolas" w:eastAsia="Consolas" w:cs="Consolas"/>
+          <w:b w:val="0"/>
+          <w:bCs w:val="0"/>
+          <w:color w:val="9CDCFE"/>
+          <w:kern w:val="0"/>
+          <w:sz w:val="21"/>
+          <w:szCs w:val="21"/>
+          <w:shd w:val="clear" w:fill="1E1E1E"/>
+          <w:lang w:val="en-US" w:eastAsia="zh-CN" w:bidi="ar"/>
+        </w:rPr>
+        <w:t>context</w:t>
+      </w:r>
+      <w:r>
+        <w:rPr>
+          <w:rFonts w:hint="default" w:ascii="Consolas" w:hAnsi="Consolas" w:eastAsia="Consolas" w:cs="Consolas"/>
+          <w:b w:val="0"/>
+          <w:bCs w:val="0"/>
+          <w:color w:val="D4D4D4"/>
+          <w:kern w:val="0"/>
+          <w:sz w:val="21"/>
+          <w:szCs w:val="21"/>
+          <w:shd w:val="clear" w:fill="1E1E1E"/>
+          <w:lang w:val="en-US" w:eastAsia="zh-CN" w:bidi="ar"/>
+        </w:rPr>
+        <w:t>).</w:t>
+      </w:r>
+      <w:r>
+        <w:rPr>
+          <w:rFonts w:hint="default" w:ascii="Consolas" w:hAnsi="Consolas" w:eastAsia="Consolas" w:cs="Consolas"/>
+          <w:b w:val="0"/>
+          <w:bCs w:val="0"/>
+          <w:color w:val="9CDCFE"/>
+          <w:kern w:val="0"/>
+          <w:sz w:val="21"/>
+          <w:szCs w:val="21"/>
+          <w:shd w:val="clear" w:fill="1E1E1E"/>
+          <w:lang w:val="en-US" w:eastAsia="zh-CN" w:bidi="ar"/>
+        </w:rPr>
+        <w:t>orientation</w:t>
+      </w:r>
+      <w:r>
+        <w:rPr>
+          <w:rFonts w:hint="default" w:ascii="Consolas" w:hAnsi="Consolas" w:eastAsia="Consolas" w:cs="Consolas"/>
+          <w:b w:val="0"/>
+          <w:bCs w:val="0"/>
+          <w:color w:val="D4D4D4"/>
+          <w:kern w:val="0"/>
+          <w:sz w:val="21"/>
+          <w:szCs w:val="21"/>
+          <w:shd w:val="clear" w:fill="1E1E1E"/>
+          <w:lang w:val="en-US" w:eastAsia="zh-CN" w:bidi="ar"/>
+        </w:rPr>
+        <w:t xml:space="preserve"> == </w:t>
+      </w:r>
+      <w:r>
+        <w:rPr>
+          <w:rFonts w:hint="default" w:ascii="Consolas" w:hAnsi="Consolas" w:eastAsia="Consolas" w:cs="Consolas"/>
+          <w:b w:val="0"/>
+          <w:bCs w:val="0"/>
+          <w:color w:val="4EC9B0"/>
+          <w:kern w:val="0"/>
+          <w:sz w:val="21"/>
+          <w:szCs w:val="21"/>
+          <w:shd w:val="clear" w:fill="1E1E1E"/>
+          <w:lang w:val="en-US" w:eastAsia="zh-CN" w:bidi="ar"/>
+        </w:rPr>
+        <w:t>Orientation</w:t>
+      </w:r>
+      <w:r>
+        <w:rPr>
+          <w:rFonts w:hint="default" w:ascii="Consolas" w:hAnsi="Consolas" w:eastAsia="Consolas" w:cs="Consolas"/>
+          <w:b w:val="0"/>
+          <w:bCs w:val="0"/>
+          <w:color w:val="D4D4D4"/>
+          <w:kern w:val="0"/>
+          <w:sz w:val="21"/>
+          <w:szCs w:val="21"/>
+          <w:shd w:val="clear" w:fill="1E1E1E"/>
+          <w:lang w:val="en-US" w:eastAsia="zh-CN" w:bidi="ar"/>
+        </w:rPr>
+        <w:t>.</w:t>
+      </w:r>
+      <w:r>
+        <w:rPr>
+          <w:rFonts w:hint="default" w:ascii="Consolas" w:hAnsi="Consolas" w:eastAsia="Consolas" w:cs="Consolas"/>
+          <w:b w:val="0"/>
+          <w:bCs w:val="0"/>
+          <w:color w:val="4FC1FF"/>
+          <w:kern w:val="0"/>
+          <w:sz w:val="21"/>
+          <w:szCs w:val="21"/>
+          <w:shd w:val="clear" w:fill="1E1E1E"/>
+          <w:lang w:val="en-US" w:eastAsia="zh-CN" w:bidi="ar"/>
+        </w:rPr>
+        <w:t>landscape</w:t>
+      </w:r>
+      <w:r>
+        <w:rPr>
+          <w:rFonts w:hint="default" w:ascii="Consolas" w:hAnsi="Consolas" w:eastAsia="Consolas" w:cs="Consolas"/>
+          <w:b w:val="0"/>
+          <w:bCs w:val="0"/>
+          <w:color w:val="D4D4D4"/>
+          <w:kern w:val="0"/>
+          <w:sz w:val="21"/>
+          <w:szCs w:val="21"/>
+          <w:shd w:val="clear" w:fill="1E1E1E"/>
+          <w:lang w:val="en-US" w:eastAsia="zh-CN" w:bidi="ar"/>
+        </w:rPr>
+        <w:t>;</w:t>
+      </w:r>
+    </w:p>
+    <w:p>
+      <w:pPr>
+        <w:pStyle w:val="9"/>
+        <w:numPr>
+          <w:numId w:val="0"/>
+        </w:numPr>
+        <w:contextualSpacing/>
+        <w:rPr>
+          <w:rFonts w:hint="default"/>
+          <w:b w:val="0"/>
+          <w:bCs w:val="0"/>
+          <w:sz w:val="24"/>
+          <w:szCs w:val="24"/>
+          <w:lang w:val="en-US"/>
+        </w:rPr>
+      </w:pPr>
+      <w:r>
+        <w:rPr>
+          <w:rFonts w:hint="default"/>
+          <w:b w:val="0"/>
+          <w:bCs w:val="0"/>
+          <w:sz w:val="24"/>
+          <w:szCs w:val="24"/>
+          <w:lang w:val="en-US"/>
+        </w:rPr>
+        <w:t>- using this variable to check into a build Widget function.</w:t>
+      </w:r>
     </w:p>
     <w:p>
       <w:pPr>

</xml_diff>

<commit_message>
section 5 - add more reference for responsive and adaptive
</commit_message>
<xml_diff>
--- a/FLUTTER LEANRING NOTES.docx
+++ b/FLUTTER LEANRING NOTES.docx
@@ -346,7 +346,7 @@
     </w:p>
     <w:p>
       <w:pPr>
-        <w:pStyle w:val="9"/>
+        <w:pStyle w:val="11"/>
         <w:numPr>
           <w:ilvl w:val="0"/>
           <w:numId w:val="1"/>
@@ -572,7 +572,7 @@
     </w:p>
     <w:p>
       <w:pPr>
-        <w:pStyle w:val="9"/>
+        <w:pStyle w:val="11"/>
         <w:numPr>
           <w:ilvl w:val="0"/>
           <w:numId w:val="1"/>
@@ -592,7 +592,7 @@
     </w:p>
     <w:p>
       <w:pPr>
-        <w:pStyle w:val="9"/>
+        <w:pStyle w:val="11"/>
         <w:numPr>
           <w:ilvl w:val="0"/>
           <w:numId w:val="1"/>
@@ -612,7 +612,7 @@
     </w:p>
     <w:p>
       <w:pPr>
-        <w:pStyle w:val="9"/>
+        <w:pStyle w:val="11"/>
         <w:numPr>
           <w:ilvl w:val="0"/>
           <w:numId w:val="1"/>
@@ -647,7 +647,7 @@
     </w:p>
     <w:p>
       <w:pPr>
-        <w:pStyle w:val="9"/>
+        <w:pStyle w:val="11"/>
         <w:numPr>
           <w:numId w:val="0"/>
         </w:numPr>
@@ -675,7 +675,7 @@
     </w:p>
     <w:p>
       <w:pPr>
-        <w:pStyle w:val="9"/>
+        <w:pStyle w:val="11"/>
         <w:numPr>
           <w:numId w:val="0"/>
         </w:numPr>
@@ -710,7 +710,7 @@
     </w:p>
     <w:p>
       <w:pPr>
-        <w:pStyle w:val="9"/>
+        <w:pStyle w:val="11"/>
         <w:numPr>
           <w:numId w:val="0"/>
         </w:numPr>
@@ -735,7 +735,7 @@
     </w:p>
     <w:p>
       <w:pPr>
-        <w:pStyle w:val="9"/>
+        <w:pStyle w:val="11"/>
         <w:numPr>
           <w:numId w:val="0"/>
         </w:numPr>
@@ -760,7 +760,7 @@
     </w:p>
     <w:p>
       <w:pPr>
-        <w:pStyle w:val="9"/>
+        <w:pStyle w:val="11"/>
         <w:numPr>
           <w:numId w:val="0"/>
         </w:numPr>
@@ -784,7 +784,7 @@
     </w:p>
     <w:p>
       <w:pPr>
-        <w:pStyle w:val="9"/>
+        <w:pStyle w:val="11"/>
         <w:numPr>
           <w:numId w:val="0"/>
         </w:numPr>
@@ -799,7 +799,7 @@
     </w:p>
     <w:p>
       <w:pPr>
-        <w:pStyle w:val="9"/>
+        <w:pStyle w:val="11"/>
         <w:numPr>
           <w:numId w:val="0"/>
         </w:numPr>
@@ -834,7 +834,7 @@
     </w:p>
     <w:p>
       <w:pPr>
-        <w:pStyle w:val="9"/>
+        <w:pStyle w:val="11"/>
         <w:numPr>
           <w:numId w:val="0"/>
         </w:numPr>
@@ -984,7 +984,7 @@
     </w:p>
     <w:p>
       <w:pPr>
-        <w:pStyle w:val="9"/>
+        <w:pStyle w:val="11"/>
         <w:numPr>
           <w:numId w:val="0"/>
         </w:numPr>
@@ -999,7 +999,7 @@
     </w:p>
     <w:p>
       <w:pPr>
-        <w:pStyle w:val="9"/>
+        <w:pStyle w:val="11"/>
         <w:numPr>
           <w:numId w:val="0"/>
         </w:numPr>
@@ -1034,7 +1034,7 @@
     </w:p>
     <w:p>
       <w:pPr>
-        <w:pStyle w:val="9"/>
+        <w:pStyle w:val="11"/>
         <w:numPr>
           <w:numId w:val="0"/>
         </w:numPr>
@@ -1058,7 +1058,7 @@
     </w:p>
     <w:p>
       <w:pPr>
-        <w:pStyle w:val="9"/>
+        <w:pStyle w:val="11"/>
         <w:numPr>
           <w:numId w:val="0"/>
         </w:numPr>
@@ -1073,7 +1073,7 @@
     </w:p>
     <w:p>
       <w:pPr>
-        <w:pStyle w:val="9"/>
+        <w:pStyle w:val="11"/>
         <w:numPr>
           <w:numId w:val="0"/>
         </w:numPr>
@@ -1101,7 +1101,7 @@
     </w:p>
     <w:p>
       <w:pPr>
-        <w:pStyle w:val="9"/>
+        <w:pStyle w:val="11"/>
         <w:numPr>
           <w:numId w:val="0"/>
         </w:numPr>
@@ -1220,7 +1220,7 @@
     </w:p>
     <w:p>
       <w:pPr>
-        <w:pStyle w:val="9"/>
+        <w:pStyle w:val="11"/>
         <w:numPr>
           <w:numId w:val="0"/>
         </w:numPr>
@@ -1234,12 +1234,10 @@
           <w:lang w:val="en-US"/>
         </w:rPr>
       </w:pPr>
-      <w:bookmarkStart w:id="0" w:name="_GoBack"/>
-      <w:bookmarkEnd w:id="0"/>
-    </w:p>
-    <w:p>
-      <w:pPr>
-        <w:pStyle w:val="9"/>
+    </w:p>
+    <w:p>
+      <w:pPr>
+        <w:pStyle w:val="11"/>
         <w:numPr>
           <w:numId w:val="0"/>
         </w:numPr>
@@ -1254,7 +1252,7 @@
     </w:p>
     <w:p>
       <w:pPr>
-        <w:pStyle w:val="9"/>
+        <w:pStyle w:val="11"/>
         <w:numPr>
           <w:numId w:val="0"/>
         </w:numPr>
@@ -1282,7 +1280,7 @@
     </w:p>
     <w:p>
       <w:pPr>
-        <w:pStyle w:val="9"/>
+        <w:pStyle w:val="11"/>
         <w:numPr>
           <w:numId w:val="0"/>
         </w:numPr>
@@ -1597,7 +1595,7 @@
     </w:p>
     <w:p>
       <w:pPr>
-        <w:pStyle w:val="9"/>
+        <w:pStyle w:val="11"/>
         <w:numPr>
           <w:numId w:val="0"/>
         </w:numPr>
@@ -1670,7 +1668,7 @@
     </w:p>
     <w:p>
       <w:pPr>
-        <w:pStyle w:val="8"/>
+        <w:pStyle w:val="9"/>
         <w:keepNext w:val="0"/>
         <w:keepLines w:val="0"/>
         <w:widowControl/>
@@ -1799,7 +1797,7 @@
     </w:p>
     <w:p>
       <w:pPr>
-        <w:pStyle w:val="8"/>
+        <w:pStyle w:val="9"/>
         <w:keepNext w:val="0"/>
         <w:keepLines w:val="0"/>
         <w:widowControl/>
@@ -1911,7 +1909,7 @@
     </w:p>
     <w:p>
       <w:pPr>
-        <w:pStyle w:val="8"/>
+        <w:pStyle w:val="9"/>
         <w:keepNext w:val="0"/>
         <w:keepLines w:val="0"/>
         <w:widowControl/>
@@ -1963,7 +1961,7 @@
     </w:p>
     <w:p>
       <w:pPr>
-        <w:pStyle w:val="8"/>
+        <w:pStyle w:val="9"/>
         <w:keepNext w:val="0"/>
         <w:keepLines w:val="0"/>
         <w:widowControl/>
@@ -1977,12 +1975,6 @@
         <w:spacing w:before="0" w:beforeAutospacing="0" w:after="300" w:afterAutospacing="0"/>
         <w:ind w:left="0" w:right="0"/>
         <w:rPr>
-          <w:sz w:val="27"/>
-          <w:szCs w:val="27"/>
-        </w:rPr>
-      </w:pPr>
-      <w:r>
-        <w:rPr>
           <w:rFonts w:hint="default" w:ascii="Segoe UI" w:hAnsi="Segoe UI" w:eastAsia="Segoe UI" w:cs="Segoe UI"/>
           <w:i w:val="0"/>
           <w:iCs w:val="0"/>
@@ -1994,12 +1986,635 @@
           <w:bdr w:val="none" w:color="auto" w:sz="0" w:space="0"/>
           <w:shd w:val="clear" w:fill="FFFFFF"/>
         </w:rPr>
+      </w:pPr>
+      <w:r>
+        <w:rPr>
+          <w:rFonts w:hint="default" w:ascii="Segoe UI" w:hAnsi="Segoe UI" w:eastAsia="Segoe UI" w:cs="Segoe UI"/>
+          <w:i w:val="0"/>
+          <w:iCs w:val="0"/>
+          <w:caps w:val="0"/>
+          <w:color w:val="1C1D1F"/>
+          <w:spacing w:val="0"/>
+          <w:sz w:val="27"/>
+          <w:szCs w:val="27"/>
+          <w:bdr w:val="none" w:color="auto" w:sz="0" w:space="0"/>
+          <w:shd w:val="clear" w:fill="FFFFFF"/>
+        </w:rPr>
         <w:t>Depending on your app, you might want to consider using this piece of information when setting font sizes.</w:t>
       </w:r>
     </w:p>
     <w:p>
       <w:pPr>
-        <w:pStyle w:val="8"/>
+        <w:pStyle w:val="9"/>
+        <w:keepNext w:val="0"/>
+        <w:keepLines w:val="0"/>
+        <w:widowControl/>
+        <w:suppressLineNumbers w:val="0"/>
+        <w:pBdr>
+          <w:top w:val="none" w:color="auto" w:sz="0" w:space="0"/>
+          <w:left w:val="none" w:color="auto" w:sz="0" w:space="0"/>
+          <w:bottom w:val="none" w:color="auto" w:sz="0" w:space="0"/>
+          <w:right w:val="none" w:color="auto" w:sz="0" w:space="0"/>
+        </w:pBdr>
+        <w:shd w:val="clear" w:fill="FFFFFF"/>
+        <w:spacing w:before="0" w:beforeAutospacing="0" w:after="300" w:afterAutospacing="0"/>
+        <w:ind w:left="0" w:right="0" w:firstLine="0"/>
+        <w:rPr>
+          <w:rFonts w:ascii="Segoe UI" w:hAnsi="Segoe UI" w:eastAsia="Segoe UI" w:cs="Segoe UI"/>
+          <w:i w:val="0"/>
+          <w:iCs w:val="0"/>
+          <w:caps w:val="0"/>
+          <w:color w:val="1C1D1F"/>
+          <w:spacing w:val="0"/>
+          <w:sz w:val="27"/>
+          <w:szCs w:val="27"/>
+        </w:rPr>
+      </w:pPr>
+      <w:r>
+        <w:rPr>
+          <w:rFonts w:hint="default" w:ascii="Segoe UI" w:hAnsi="Segoe UI" w:eastAsia="Segoe UI" w:cs="Segoe UI"/>
+          <w:i w:val="0"/>
+          <w:iCs w:val="0"/>
+          <w:caps w:val="0"/>
+          <w:color w:val="1C1D1F"/>
+          <w:spacing w:val="0"/>
+          <w:sz w:val="27"/>
+          <w:szCs w:val="27"/>
+          <w:bdr w:val="none" w:color="auto" w:sz="0" w:space="0"/>
+          <w:shd w:val="clear" w:fill="FFFFFF"/>
+        </w:rPr>
+        <w:t>n addition, the </w:t>
+      </w:r>
+      <w:r>
+        <w:rPr>
+          <w:rStyle w:val="10"/>
+          <w:rFonts w:hint="default" w:ascii="Segoe UI" w:hAnsi="Segoe UI" w:eastAsia="Segoe UI" w:cs="Segoe UI"/>
+          <w:b/>
+          <w:bCs/>
+          <w:i w:val="0"/>
+          <w:iCs w:val="0"/>
+          <w:caps w:val="0"/>
+          <w:color w:val="1C1D1F"/>
+          <w:spacing w:val="0"/>
+          <w:sz w:val="27"/>
+          <w:szCs w:val="27"/>
+          <w:bdr w:val="none" w:color="auto" w:sz="0" w:space="0"/>
+          <w:shd w:val="clear" w:fill="FFFFFF"/>
+        </w:rPr>
+        <w:t>following resources</w:t>
+      </w:r>
+      <w:r>
+        <w:rPr>
+          <w:rFonts w:hint="default" w:ascii="Segoe UI" w:hAnsi="Segoe UI" w:eastAsia="Segoe UI" w:cs="Segoe UI"/>
+          <w:i w:val="0"/>
+          <w:iCs w:val="0"/>
+          <w:caps w:val="0"/>
+          <w:color w:val="1C1D1F"/>
+          <w:spacing w:val="0"/>
+          <w:sz w:val="27"/>
+          <w:szCs w:val="27"/>
+          <w:bdr w:val="none" w:color="auto" w:sz="0" w:space="0"/>
+          <w:shd w:val="clear" w:fill="FFFFFF"/>
+        </w:rPr>
+        <w:t> might be helpful:</w:t>
+      </w:r>
+    </w:p>
+    <w:p>
+      <w:pPr>
+        <w:keepNext w:val="0"/>
+        <w:keepLines w:val="0"/>
+        <w:widowControl/>
+        <w:numPr>
+          <w:ilvl w:val="0"/>
+          <w:numId w:val="3"/>
+        </w:numPr>
+        <w:suppressLineNumbers w:val="0"/>
+        <w:spacing w:before="0" w:beforeAutospacing="0" w:after="150" w:afterAutospacing="0"/>
+        <w:ind w:left="1440" w:right="0" w:hanging="360"/>
+      </w:pPr>
+      <w:bookmarkStart w:id="0" w:name="_GoBack"/>
+      <w:bookmarkEnd w:id="0"/>
+    </w:p>
+    <w:p>
+      <w:pPr>
+        <w:pStyle w:val="9"/>
+        <w:keepNext w:val="0"/>
+        <w:keepLines w:val="0"/>
+        <w:widowControl/>
+        <w:suppressLineNumbers w:val="0"/>
+        <w:pBdr>
+          <w:top w:val="none" w:color="auto" w:sz="0" w:space="0"/>
+          <w:left w:val="none" w:color="auto" w:sz="0" w:space="0"/>
+          <w:bottom w:val="none" w:color="auto" w:sz="0" w:space="0"/>
+          <w:right w:val="none" w:color="auto" w:sz="0" w:space="0"/>
+        </w:pBdr>
+        <w:spacing w:before="0" w:beforeAutospacing="0" w:after="300" w:afterAutospacing="0"/>
+        <w:ind w:left="720" w:right="0"/>
+        <w:rPr>
+          <w:sz w:val="27"/>
+          <w:szCs w:val="27"/>
+        </w:rPr>
+      </w:pPr>
+      <w:r>
+        <w:rPr>
+          <w:rFonts w:hint="default" w:ascii="Segoe UI" w:hAnsi="Segoe UI" w:eastAsia="Segoe UI" w:cs="Segoe UI"/>
+          <w:i w:val="0"/>
+          <w:iCs w:val="0"/>
+          <w:caps w:val="0"/>
+          <w:color w:val="1C1D1F"/>
+          <w:spacing w:val="0"/>
+          <w:sz w:val="27"/>
+          <w:szCs w:val="27"/>
+          <w:bdr w:val="none" w:color="auto" w:sz="0" w:space="0"/>
+          <w:shd w:val="clear" w:fill="FFFFFF"/>
+        </w:rPr>
+        <w:t>More on MediaQuery &amp; Responsive Layouts: </w:t>
+      </w:r>
+      <w:r>
+        <w:rPr>
+          <w:rFonts w:hint="default" w:ascii="Segoe UI" w:hAnsi="Segoe UI" w:eastAsia="Segoe UI" w:cs="Segoe UI"/>
+          <w:i w:val="0"/>
+          <w:iCs w:val="0"/>
+          <w:caps w:val="0"/>
+          <w:color w:val="5624D0"/>
+          <w:spacing w:val="0"/>
+          <w:sz w:val="27"/>
+          <w:szCs w:val="27"/>
+          <w:u w:val="none"/>
+          <w:bdr w:val="none" w:color="auto" w:sz="0" w:space="0"/>
+          <w:shd w:val="clear" w:fill="FFFFFF"/>
+        </w:rPr>
+        <w:fldChar w:fldCharType="begin"/>
+      </w:r>
+      <w:r>
+        <w:rPr>
+          <w:rFonts w:hint="default" w:ascii="Segoe UI" w:hAnsi="Segoe UI" w:eastAsia="Segoe UI" w:cs="Segoe UI"/>
+          <w:i w:val="0"/>
+          <w:iCs w:val="0"/>
+          <w:caps w:val="0"/>
+          <w:color w:val="5624D0"/>
+          <w:spacing w:val="0"/>
+          <w:sz w:val="27"/>
+          <w:szCs w:val="27"/>
+          <w:u w:val="none"/>
+          <w:bdr w:val="none" w:color="auto" w:sz="0" w:space="0"/>
+          <w:shd w:val="clear" w:fill="FFFFFF"/>
+        </w:rPr>
+        <w:instrText xml:space="preserve"> HYPERLINK "https://api.flutter.dev/flutter/widgets/MediaQuery-class.html" \t "https://smartdev.udemy.com/course/learn-flutter-dart-to-build-ios-android-apps/learn/lecture/_blank" </w:instrText>
+      </w:r>
+      <w:r>
+        <w:rPr>
+          <w:rFonts w:hint="default" w:ascii="Segoe UI" w:hAnsi="Segoe UI" w:eastAsia="Segoe UI" w:cs="Segoe UI"/>
+          <w:i w:val="0"/>
+          <w:iCs w:val="0"/>
+          <w:caps w:val="0"/>
+          <w:color w:val="5624D0"/>
+          <w:spacing w:val="0"/>
+          <w:sz w:val="27"/>
+          <w:szCs w:val="27"/>
+          <w:u w:val="none"/>
+          <w:bdr w:val="none" w:color="auto" w:sz="0" w:space="0"/>
+          <w:shd w:val="clear" w:fill="FFFFFF"/>
+        </w:rPr>
+        <w:fldChar w:fldCharType="separate"/>
+      </w:r>
+      <w:r>
+        <w:rPr>
+          <w:rStyle w:val="8"/>
+          <w:rFonts w:hint="default" w:ascii="Segoe UI" w:hAnsi="Segoe UI" w:eastAsia="Segoe UI" w:cs="Segoe UI"/>
+          <w:i w:val="0"/>
+          <w:iCs w:val="0"/>
+          <w:caps w:val="0"/>
+          <w:color w:val="5624D0"/>
+          <w:spacing w:val="0"/>
+          <w:sz w:val="27"/>
+          <w:szCs w:val="27"/>
+          <w:u w:val="none"/>
+          <w:bdr w:val="none" w:color="auto" w:sz="0" w:space="0"/>
+          <w:shd w:val="clear" w:fill="FFFFFF"/>
+        </w:rPr>
+        <w:t>https://api.flutter.dev/flutter/widgets/MediaQuery-class.html</w:t>
+      </w:r>
+      <w:r>
+        <w:rPr>
+          <w:rFonts w:hint="default" w:ascii="Segoe UI" w:hAnsi="Segoe UI" w:eastAsia="Segoe UI" w:cs="Segoe UI"/>
+          <w:i w:val="0"/>
+          <w:iCs w:val="0"/>
+          <w:caps w:val="0"/>
+          <w:color w:val="5624D0"/>
+          <w:spacing w:val="0"/>
+          <w:sz w:val="27"/>
+          <w:szCs w:val="27"/>
+          <w:u w:val="none"/>
+          <w:bdr w:val="none" w:color="auto" w:sz="0" w:space="0"/>
+          <w:shd w:val="clear" w:fill="FFFFFF"/>
+        </w:rPr>
+        <w:fldChar w:fldCharType="end"/>
+      </w:r>
+      <w:r>
+        <w:rPr>
+          <w:rFonts w:hint="default" w:ascii="Segoe UI" w:hAnsi="Segoe UI" w:eastAsia="Segoe UI" w:cs="Segoe UI"/>
+          <w:i w:val="0"/>
+          <w:iCs w:val="0"/>
+          <w:caps w:val="0"/>
+          <w:color w:val="1C1D1F"/>
+          <w:spacing w:val="0"/>
+          <w:sz w:val="27"/>
+          <w:szCs w:val="27"/>
+          <w:bdr w:val="none" w:color="auto" w:sz="0" w:space="0"/>
+          <w:shd w:val="clear" w:fill="FFFFFF"/>
+        </w:rPr>
+        <w:t> &amp; </w:t>
+      </w:r>
+      <w:r>
+        <w:rPr>
+          <w:rFonts w:hint="default" w:ascii="Segoe UI" w:hAnsi="Segoe UI" w:eastAsia="Segoe UI" w:cs="Segoe UI"/>
+          <w:i w:val="0"/>
+          <w:iCs w:val="0"/>
+          <w:caps w:val="0"/>
+          <w:color w:val="5624D0"/>
+          <w:spacing w:val="0"/>
+          <w:sz w:val="27"/>
+          <w:szCs w:val="27"/>
+          <w:u w:val="none"/>
+          <w:bdr w:val="none" w:color="auto" w:sz="0" w:space="0"/>
+          <w:shd w:val="clear" w:fill="FFFFFF"/>
+        </w:rPr>
+        <w:fldChar w:fldCharType="begin"/>
+      </w:r>
+      <w:r>
+        <w:rPr>
+          <w:rFonts w:hint="default" w:ascii="Segoe UI" w:hAnsi="Segoe UI" w:eastAsia="Segoe UI" w:cs="Segoe UI"/>
+          <w:i w:val="0"/>
+          <w:iCs w:val="0"/>
+          <w:caps w:val="0"/>
+          <w:color w:val="5624D0"/>
+          <w:spacing w:val="0"/>
+          <w:sz w:val="27"/>
+          <w:szCs w:val="27"/>
+          <w:u w:val="none"/>
+          <w:bdr w:val="none" w:color="auto" w:sz="0" w:space="0"/>
+          <w:shd w:val="clear" w:fill="FFFFFF"/>
+        </w:rPr>
+        <w:instrText xml:space="preserve"> HYPERLINK "https://stackoverflow.com/questions/49704497/how-to-make-flutter-app-responsive-according-to-different-screen-size?rq=1" \t "https://smartdev.udemy.com/course/learn-flutter-dart-to-build-ios-android-apps/learn/lecture/_blank" </w:instrText>
+      </w:r>
+      <w:r>
+        <w:rPr>
+          <w:rFonts w:hint="default" w:ascii="Segoe UI" w:hAnsi="Segoe UI" w:eastAsia="Segoe UI" w:cs="Segoe UI"/>
+          <w:i w:val="0"/>
+          <w:iCs w:val="0"/>
+          <w:caps w:val="0"/>
+          <w:color w:val="5624D0"/>
+          <w:spacing w:val="0"/>
+          <w:sz w:val="27"/>
+          <w:szCs w:val="27"/>
+          <w:u w:val="none"/>
+          <w:bdr w:val="none" w:color="auto" w:sz="0" w:space="0"/>
+          <w:shd w:val="clear" w:fill="FFFFFF"/>
+        </w:rPr>
+        <w:fldChar w:fldCharType="separate"/>
+      </w:r>
+      <w:r>
+        <w:rPr>
+          <w:rStyle w:val="8"/>
+          <w:rFonts w:hint="default" w:ascii="Segoe UI" w:hAnsi="Segoe UI" w:eastAsia="Segoe UI" w:cs="Segoe UI"/>
+          <w:i w:val="0"/>
+          <w:iCs w:val="0"/>
+          <w:caps w:val="0"/>
+          <w:color w:val="5624D0"/>
+          <w:spacing w:val="0"/>
+          <w:sz w:val="27"/>
+          <w:szCs w:val="27"/>
+          <w:u w:val="none"/>
+          <w:bdr w:val="none" w:color="auto" w:sz="0" w:space="0"/>
+          <w:shd w:val="clear" w:fill="FFFFFF"/>
+        </w:rPr>
+        <w:t>https://stackoverflow.com/questions/49704497/how-to-make-flutter-app-responsive-according-to-different-screen-size?rq=1</w:t>
+      </w:r>
+      <w:r>
+        <w:rPr>
+          <w:rFonts w:hint="default" w:ascii="Segoe UI" w:hAnsi="Segoe UI" w:eastAsia="Segoe UI" w:cs="Segoe UI"/>
+          <w:i w:val="0"/>
+          <w:iCs w:val="0"/>
+          <w:caps w:val="0"/>
+          <w:color w:val="5624D0"/>
+          <w:spacing w:val="0"/>
+          <w:sz w:val="27"/>
+          <w:szCs w:val="27"/>
+          <w:u w:val="none"/>
+          <w:bdr w:val="none" w:color="auto" w:sz="0" w:space="0"/>
+          <w:shd w:val="clear" w:fill="FFFFFF"/>
+        </w:rPr>
+        <w:fldChar w:fldCharType="end"/>
+      </w:r>
+    </w:p>
+    <w:p>
+      <w:pPr>
+        <w:keepNext w:val="0"/>
+        <w:keepLines w:val="0"/>
+        <w:widowControl/>
+        <w:numPr>
+          <w:ilvl w:val="0"/>
+          <w:numId w:val="3"/>
+        </w:numPr>
+        <w:suppressLineNumbers w:val="0"/>
+        <w:spacing w:before="0" w:beforeAutospacing="0" w:after="150" w:afterAutospacing="0"/>
+        <w:ind w:left="1440" w:right="0" w:hanging="360"/>
+      </w:pPr>
+    </w:p>
+    <w:p>
+      <w:pPr>
+        <w:keepNext w:val="0"/>
+        <w:keepLines w:val="0"/>
+        <w:widowControl/>
+        <w:numPr>
+          <w:ilvl w:val="0"/>
+          <w:numId w:val="3"/>
+        </w:numPr>
+        <w:suppressLineNumbers w:val="0"/>
+        <w:spacing w:before="0" w:beforeAutospacing="1" w:after="0" w:afterAutospacing="1"/>
+        <w:ind w:left="1440" w:hanging="360"/>
+      </w:pPr>
+    </w:p>
+    <w:p>
+      <w:pPr>
+        <w:pStyle w:val="9"/>
+        <w:keepNext w:val="0"/>
+        <w:keepLines w:val="0"/>
+        <w:widowControl/>
+        <w:suppressLineNumbers w:val="0"/>
+        <w:pBdr>
+          <w:top w:val="none" w:color="auto" w:sz="0" w:space="0"/>
+          <w:left w:val="none" w:color="auto" w:sz="0" w:space="0"/>
+          <w:bottom w:val="none" w:color="auto" w:sz="0" w:space="0"/>
+          <w:right w:val="none" w:color="auto" w:sz="0" w:space="0"/>
+        </w:pBdr>
+        <w:spacing w:before="0" w:beforeAutospacing="0" w:after="300" w:afterAutospacing="0"/>
+        <w:ind w:left="720" w:right="0"/>
+        <w:rPr>
+          <w:sz w:val="27"/>
+          <w:szCs w:val="27"/>
+        </w:rPr>
+      </w:pPr>
+      <w:r>
+        <w:rPr>
+          <w:rFonts w:hint="default" w:ascii="Segoe UI" w:hAnsi="Segoe UI" w:eastAsia="Segoe UI" w:cs="Segoe UI"/>
+          <w:i w:val="0"/>
+          <w:iCs w:val="0"/>
+          <w:caps w:val="0"/>
+          <w:color w:val="1C1D1F"/>
+          <w:spacing w:val="0"/>
+          <w:sz w:val="27"/>
+          <w:szCs w:val="27"/>
+          <w:bdr w:val="none" w:color="auto" w:sz="0" w:space="0"/>
+          <w:shd w:val="clear" w:fill="FFFFFF"/>
+        </w:rPr>
+        <w:t>More on LayoutBuilder: </w:t>
+      </w:r>
+      <w:r>
+        <w:rPr>
+          <w:rFonts w:hint="default" w:ascii="Segoe UI" w:hAnsi="Segoe UI" w:eastAsia="Segoe UI" w:cs="Segoe UI"/>
+          <w:i w:val="0"/>
+          <w:iCs w:val="0"/>
+          <w:caps w:val="0"/>
+          <w:color w:val="5624D0"/>
+          <w:spacing w:val="0"/>
+          <w:sz w:val="27"/>
+          <w:szCs w:val="27"/>
+          <w:u w:val="none"/>
+          <w:bdr w:val="none" w:color="auto" w:sz="0" w:space="0"/>
+          <w:shd w:val="clear" w:fill="FFFFFF"/>
+        </w:rPr>
+        <w:fldChar w:fldCharType="begin"/>
+      </w:r>
+      <w:r>
+        <w:rPr>
+          <w:rFonts w:hint="default" w:ascii="Segoe UI" w:hAnsi="Segoe UI" w:eastAsia="Segoe UI" w:cs="Segoe UI"/>
+          <w:i w:val="0"/>
+          <w:iCs w:val="0"/>
+          <w:caps w:val="0"/>
+          <w:color w:val="5624D0"/>
+          <w:spacing w:val="0"/>
+          <w:sz w:val="27"/>
+          <w:szCs w:val="27"/>
+          <w:u w:val="none"/>
+          <w:bdr w:val="none" w:color="auto" w:sz="0" w:space="0"/>
+          <w:shd w:val="clear" w:fill="FFFFFF"/>
+        </w:rPr>
+        <w:instrText xml:space="preserve"> HYPERLINK "https://api.flutter.dev/flutter/widgets/LayoutBuilder-class.html" \t "https://smartdev.udemy.com/course/learn-flutter-dart-to-build-ios-android-apps/learn/lecture/_blank" </w:instrText>
+      </w:r>
+      <w:r>
+        <w:rPr>
+          <w:rFonts w:hint="default" w:ascii="Segoe UI" w:hAnsi="Segoe UI" w:eastAsia="Segoe UI" w:cs="Segoe UI"/>
+          <w:i w:val="0"/>
+          <w:iCs w:val="0"/>
+          <w:caps w:val="0"/>
+          <w:color w:val="5624D0"/>
+          <w:spacing w:val="0"/>
+          <w:sz w:val="27"/>
+          <w:szCs w:val="27"/>
+          <w:u w:val="none"/>
+          <w:bdr w:val="none" w:color="auto" w:sz="0" w:space="0"/>
+          <w:shd w:val="clear" w:fill="FFFFFF"/>
+        </w:rPr>
+        <w:fldChar w:fldCharType="separate"/>
+      </w:r>
+      <w:r>
+        <w:rPr>
+          <w:rStyle w:val="8"/>
+          <w:rFonts w:hint="default" w:ascii="Segoe UI" w:hAnsi="Segoe UI" w:eastAsia="Segoe UI" w:cs="Segoe UI"/>
+          <w:i w:val="0"/>
+          <w:iCs w:val="0"/>
+          <w:caps w:val="0"/>
+          <w:color w:val="5624D0"/>
+          <w:spacing w:val="0"/>
+          <w:sz w:val="27"/>
+          <w:szCs w:val="27"/>
+          <w:u w:val="none"/>
+          <w:bdr w:val="none" w:color="auto" w:sz="0" w:space="0"/>
+          <w:shd w:val="clear" w:fill="FFFFFF"/>
+        </w:rPr>
+        <w:t>https://api.flutter.dev/flutter/widgets/LayoutBuilder-class.html</w:t>
+      </w:r>
+      <w:r>
+        <w:rPr>
+          <w:rFonts w:hint="default" w:ascii="Segoe UI" w:hAnsi="Segoe UI" w:eastAsia="Segoe UI" w:cs="Segoe UI"/>
+          <w:i w:val="0"/>
+          <w:iCs w:val="0"/>
+          <w:caps w:val="0"/>
+          <w:color w:val="5624D0"/>
+          <w:spacing w:val="0"/>
+          <w:sz w:val="27"/>
+          <w:szCs w:val="27"/>
+          <w:u w:val="none"/>
+          <w:bdr w:val="none" w:color="auto" w:sz="0" w:space="0"/>
+          <w:shd w:val="clear" w:fill="FFFFFF"/>
+        </w:rPr>
+        <w:fldChar w:fldCharType="end"/>
+      </w:r>
+    </w:p>
+    <w:p>
+      <w:pPr>
+        <w:keepNext w:val="0"/>
+        <w:keepLines w:val="0"/>
+        <w:widowControl/>
+        <w:numPr>
+          <w:ilvl w:val="0"/>
+          <w:numId w:val="3"/>
+        </w:numPr>
+        <w:suppressLineNumbers w:val="0"/>
+        <w:spacing w:before="0" w:beforeAutospacing="1" w:after="0" w:afterAutospacing="1"/>
+        <w:ind w:left="1440" w:hanging="360"/>
+      </w:pPr>
+    </w:p>
+    <w:p>
+      <w:pPr>
+        <w:keepNext w:val="0"/>
+        <w:keepLines w:val="0"/>
+        <w:widowControl/>
+        <w:numPr>
+          <w:ilvl w:val="0"/>
+          <w:numId w:val="3"/>
+        </w:numPr>
+        <w:suppressLineNumbers w:val="0"/>
+        <w:spacing w:before="0" w:beforeAutospacing="1" w:after="0" w:afterAutospacing="1"/>
+        <w:ind w:left="1440" w:hanging="360"/>
+      </w:pPr>
+    </w:p>
+    <w:p>
+      <w:pPr>
+        <w:pStyle w:val="9"/>
+        <w:keepNext w:val="0"/>
+        <w:keepLines w:val="0"/>
+        <w:widowControl/>
+        <w:suppressLineNumbers w:val="0"/>
+        <w:pBdr>
+          <w:top w:val="none" w:color="auto" w:sz="0" w:space="0"/>
+          <w:left w:val="none" w:color="auto" w:sz="0" w:space="0"/>
+          <w:bottom w:val="none" w:color="auto" w:sz="0" w:space="0"/>
+          <w:right w:val="none" w:color="auto" w:sz="0" w:space="0"/>
+        </w:pBdr>
+        <w:spacing w:before="0" w:beforeAutospacing="0" w:after="300" w:afterAutospacing="0"/>
+        <w:ind w:left="720" w:right="0"/>
+        <w:rPr>
+          <w:sz w:val="27"/>
+          <w:szCs w:val="27"/>
+        </w:rPr>
+      </w:pPr>
+      <w:r>
+        <w:rPr>
+          <w:rFonts w:hint="default" w:ascii="Segoe UI" w:hAnsi="Segoe UI" w:eastAsia="Segoe UI" w:cs="Segoe UI"/>
+          <w:i w:val="0"/>
+          <w:iCs w:val="0"/>
+          <w:caps w:val="0"/>
+          <w:color w:val="1C1D1F"/>
+          <w:spacing w:val="0"/>
+          <w:sz w:val="27"/>
+          <w:szCs w:val="27"/>
+          <w:bdr w:val="none" w:color="auto" w:sz="0" w:space="0"/>
+          <w:shd w:val="clear" w:fill="FFFFFF"/>
+        </w:rPr>
+        <w:t>All Cupertino Widgets: </w:t>
+      </w:r>
+      <w:r>
+        <w:rPr>
+          <w:rFonts w:hint="default" w:ascii="Segoe UI" w:hAnsi="Segoe UI" w:eastAsia="Segoe UI" w:cs="Segoe UI"/>
+          <w:i w:val="0"/>
+          <w:iCs w:val="0"/>
+          <w:caps w:val="0"/>
+          <w:color w:val="5624D0"/>
+          <w:spacing w:val="0"/>
+          <w:sz w:val="27"/>
+          <w:szCs w:val="27"/>
+          <w:u w:val="none"/>
+          <w:bdr w:val="none" w:color="auto" w:sz="0" w:space="0"/>
+          <w:shd w:val="clear" w:fill="FFFFFF"/>
+        </w:rPr>
+        <w:fldChar w:fldCharType="begin"/>
+      </w:r>
+      <w:r>
+        <w:rPr>
+          <w:rFonts w:hint="default" w:ascii="Segoe UI" w:hAnsi="Segoe UI" w:eastAsia="Segoe UI" w:cs="Segoe UI"/>
+          <w:i w:val="0"/>
+          <w:iCs w:val="0"/>
+          <w:caps w:val="0"/>
+          <w:color w:val="5624D0"/>
+          <w:spacing w:val="0"/>
+          <w:sz w:val="27"/>
+          <w:szCs w:val="27"/>
+          <w:u w:val="none"/>
+          <w:bdr w:val="none" w:color="auto" w:sz="0" w:space="0"/>
+          <w:shd w:val="clear" w:fill="FFFFFF"/>
+        </w:rPr>
+        <w:instrText xml:space="preserve"> HYPERLINK "https://flutter.dev/docs/development/ui/widgets/cupertino" \t "https://smartdev.udemy.com/course/learn-flutter-dart-to-build-ios-android-apps/learn/lecture/_blank" </w:instrText>
+      </w:r>
+      <w:r>
+        <w:rPr>
+          <w:rFonts w:hint="default" w:ascii="Segoe UI" w:hAnsi="Segoe UI" w:eastAsia="Segoe UI" w:cs="Segoe UI"/>
+          <w:i w:val="0"/>
+          <w:iCs w:val="0"/>
+          <w:caps w:val="0"/>
+          <w:color w:val="5624D0"/>
+          <w:spacing w:val="0"/>
+          <w:sz w:val="27"/>
+          <w:szCs w:val="27"/>
+          <w:u w:val="none"/>
+          <w:bdr w:val="none" w:color="auto" w:sz="0" w:space="0"/>
+          <w:shd w:val="clear" w:fill="FFFFFF"/>
+        </w:rPr>
+        <w:fldChar w:fldCharType="separate"/>
+      </w:r>
+      <w:r>
+        <w:rPr>
+          <w:rStyle w:val="8"/>
+          <w:rFonts w:hint="default" w:ascii="Segoe UI" w:hAnsi="Segoe UI" w:eastAsia="Segoe UI" w:cs="Segoe UI"/>
+          <w:i w:val="0"/>
+          <w:iCs w:val="0"/>
+          <w:caps w:val="0"/>
+          <w:color w:val="5624D0"/>
+          <w:spacing w:val="0"/>
+          <w:sz w:val="27"/>
+          <w:szCs w:val="27"/>
+          <w:u w:val="none"/>
+          <w:bdr w:val="none" w:color="auto" w:sz="0" w:space="0"/>
+          <w:shd w:val="clear" w:fill="FFFFFF"/>
+        </w:rPr>
+        <w:t>https://flutter.dev/docs/development/ui/widgets/cupertino</w:t>
+      </w:r>
+      <w:r>
+        <w:rPr>
+          <w:rFonts w:hint="default" w:ascii="Segoe UI" w:hAnsi="Segoe UI" w:eastAsia="Segoe UI" w:cs="Segoe UI"/>
+          <w:i w:val="0"/>
+          <w:iCs w:val="0"/>
+          <w:caps w:val="0"/>
+          <w:color w:val="5624D0"/>
+          <w:spacing w:val="0"/>
+          <w:sz w:val="27"/>
+          <w:szCs w:val="27"/>
+          <w:u w:val="none"/>
+          <w:bdr w:val="none" w:color="auto" w:sz="0" w:space="0"/>
+          <w:shd w:val="clear" w:fill="FFFFFF"/>
+        </w:rPr>
+        <w:fldChar w:fldCharType="end"/>
+      </w:r>
+    </w:p>
+    <w:p>
+      <w:pPr>
+        <w:keepNext w:val="0"/>
+        <w:keepLines w:val="0"/>
+        <w:widowControl/>
+        <w:numPr>
+          <w:ilvl w:val="0"/>
+          <w:numId w:val="3"/>
+        </w:numPr>
+        <w:suppressLineNumbers w:val="0"/>
+        <w:spacing w:before="0" w:beforeAutospacing="1" w:after="0" w:afterAutospacing="1"/>
+        <w:ind w:left="1440" w:hanging="360"/>
+      </w:pPr>
+    </w:p>
+    <w:p>
+      <w:pPr>
+        <w:pStyle w:val="9"/>
         <w:keepNext w:val="0"/>
         <w:keepLines w:val="0"/>
         <w:widowControl/>
@@ -2013,13 +2628,6 @@
         <w:spacing w:before="0" w:beforeAutospacing="0" w:after="300" w:afterAutospacing="0"/>
         <w:ind w:left="0" w:right="0"/>
         <w:rPr>
-          <w:sz w:val="27"/>
-          <w:szCs w:val="27"/>
-        </w:rPr>
-      </w:pPr>
-      <w:r>
-        <w:rPr>
-          <w:rStyle w:val="5"/>
           <w:rFonts w:hint="default" w:ascii="Segoe UI" w:hAnsi="Segoe UI" w:eastAsia="Segoe UI" w:cs="Segoe UI"/>
           <w:i w:val="0"/>
           <w:iCs w:val="0"/>
@@ -2031,72 +2639,11 @@
           <w:bdr w:val="none" w:color="auto" w:sz="0" w:space="0"/>
           <w:shd w:val="clear" w:fill="FFFFFF"/>
         </w:rPr>
-        <w:t>Consider this example:</w:t>
-      </w:r>
-    </w:p>
-    <w:p>
-      <w:pPr>
-        <w:keepNext w:val="0"/>
-        <w:keepLines w:val="0"/>
-        <w:widowControl/>
-        <w:numPr>
-          <w:ilvl w:val="0"/>
-          <w:numId w:val="3"/>
-        </w:numPr>
-        <w:suppressLineNumbers w:val="0"/>
-        <w:wordWrap w:val="0"/>
-        <w:spacing w:before="0" w:beforeAutospacing="0" w:after="0" w:afterAutospacing="0" w:line="21" w:lineRule="atLeast"/>
-        <w:ind w:left="0" w:right="0" w:hanging="360"/>
-      </w:pPr>
-      <w:r>
-        <w:rPr>
-          <w:rFonts w:hint="default" w:ascii="Consolas" w:hAnsi="Consolas" w:eastAsia="Consolas" w:cs="Consolas"/>
-          <w:i w:val="0"/>
-          <w:iCs w:val="0"/>
-          <w:caps w:val="0"/>
-          <w:color w:val="1C1D1F"/>
-          <w:spacing w:val="0"/>
-          <w:sz w:val="18"/>
-          <w:szCs w:val="18"/>
-          <w:bdr w:val="none" w:color="auto" w:sz="0" w:space="0"/>
-          <w:shd w:val="clear" w:fill="FFFFFF"/>
-        </w:rPr>
-        <w:t>Text(</w:t>
-      </w:r>
-      <w:r>
-        <w:rPr>
-          <w:rFonts w:hint="default" w:ascii="Consolas" w:hAnsi="Consolas" w:eastAsia="Consolas" w:cs="Consolas"/>
-          <w:i w:val="0"/>
-          <w:iCs w:val="0"/>
-          <w:caps w:val="0"/>
-          <w:color w:val="2D907F"/>
-          <w:spacing w:val="0"/>
-          <w:sz w:val="18"/>
-          <w:szCs w:val="18"/>
-          <w:bdr w:val="none" w:color="auto" w:sz="0" w:space="0"/>
-          <w:shd w:val="clear" w:fill="FFFFFF"/>
-        </w:rPr>
-        <w:t>'Always the same size!'</w:t>
-      </w:r>
-      <w:r>
-        <w:rPr>
-          <w:rFonts w:hint="default" w:ascii="Consolas" w:hAnsi="Consolas" w:eastAsia="Consolas" w:cs="Consolas"/>
-          <w:i w:val="0"/>
-          <w:iCs w:val="0"/>
-          <w:caps w:val="0"/>
-          <w:color w:val="1C1D1F"/>
-          <w:spacing w:val="0"/>
-          <w:sz w:val="18"/>
-          <w:szCs w:val="18"/>
-          <w:bdr w:val="none" w:color="auto" w:sz="0" w:space="0"/>
-          <w:shd w:val="clear" w:fill="FFFFFF"/>
-        </w:rPr>
-        <w:t>, style: TextStyle(fontSize: 20));</w:t>
-      </w:r>
-    </w:p>
-    <w:p>
-      <w:pPr>
-        <w:pStyle w:val="8"/>
+      </w:pPr>
+    </w:p>
+    <w:p>
+      <w:pPr>
+        <w:pStyle w:val="9"/>
         <w:keepNext w:val="0"/>
         <w:keepLines w:val="0"/>
         <w:widowControl/>
@@ -2116,6 +2663,7 @@
       </w:pPr>
       <w:r>
         <w:rPr>
+          <w:rStyle w:val="5"/>
           <w:rFonts w:hint="default" w:ascii="Segoe UI" w:hAnsi="Segoe UI" w:eastAsia="Segoe UI" w:cs="Segoe UI"/>
           <w:i w:val="0"/>
           <w:iCs w:val="0"/>
@@ -2127,38 +2675,7 @@
           <w:bdr w:val="none" w:color="auto" w:sz="0" w:space="0"/>
           <w:shd w:val="clear" w:fill="FFFFFF"/>
         </w:rPr>
-        <w:t>This text ALWAYS has a size of </w:t>
-      </w:r>
-      <w:r>
-        <w:rPr>
-          <w:rStyle w:val="6"/>
-          <w:rFonts w:hint="default" w:ascii="Consolas" w:hAnsi="Consolas" w:eastAsia="Consolas" w:cs="Consolas"/>
-          <w:i w:val="0"/>
-          <w:iCs w:val="0"/>
-          <w:caps w:val="0"/>
-          <w:color w:val="B4690E"/>
-          <w:spacing w:val="0"/>
-          <w:sz w:val="24"/>
-          <w:szCs w:val="24"/>
-          <w:bdr w:val="single" w:color="D1D7DC" w:sz="6" w:space="0"/>
-          <w:shd w:val="clear" w:fill="FFFFFF"/>
-        </w:rPr>
-        <w:t>20</w:t>
-      </w:r>
-      <w:r>
-        <w:rPr>
-          <w:rFonts w:hint="default" w:ascii="Segoe UI" w:hAnsi="Segoe UI" w:eastAsia="Segoe UI" w:cs="Segoe UI"/>
-          <w:i w:val="0"/>
-          <w:iCs w:val="0"/>
-          <w:caps w:val="0"/>
-          <w:color w:val="1C1D1F"/>
-          <w:spacing w:val="0"/>
-          <w:sz w:val="27"/>
-          <w:szCs w:val="27"/>
-          <w:bdr w:val="none" w:color="auto" w:sz="0" w:space="0"/>
-          <w:shd w:val="clear" w:fill="FFFFFF"/>
-        </w:rPr>
-        <w:t> device pixels, no matter what the user changed in his / her device settings.</w:t>
+        <w:t>Consider this example:</w:t>
       </w:r>
     </w:p>
     <w:p>
@@ -2203,7 +2720,7 @@
           <w:bdr w:val="none" w:color="auto" w:sz="0" w:space="0"/>
           <w:shd w:val="clear" w:fill="FFFFFF"/>
         </w:rPr>
-        <w:t>'This changes!'</w:t>
+        <w:t>'Always the same size!'</w:t>
       </w:r>
       <w:r>
         <w:rPr>
@@ -2218,12 +2735,12 @@
           <w:bdr w:val="none" w:color="auto" w:sz="0" w:space="0"/>
           <w:shd w:val="clear" w:fill="FFFFFF"/>
         </w:rPr>
-        <w:t>, style: TextStyle(fontSize: 20 * curScaleFactor));</w:t>
-      </w:r>
-    </w:p>
-    <w:p>
-      <w:pPr>
-        <w:pStyle w:val="8"/>
+        <w:t>, style: TextStyle(fontSize: 20));</w:t>
+      </w:r>
+    </w:p>
+    <w:p>
+      <w:pPr>
+        <w:pStyle w:val="9"/>
         <w:keepNext w:val="0"/>
         <w:keepLines w:val="0"/>
         <w:widowControl/>
@@ -2254,7 +2771,7 @@
           <w:bdr w:val="none" w:color="auto" w:sz="0" w:space="0"/>
           <w:shd w:val="clear" w:fill="FFFFFF"/>
         </w:rPr>
-        <w:t>This text on the other hand also has a size of </w:t>
+        <w:t>This text ALWAYS has a size of </w:t>
       </w:r>
       <w:r>
         <w:rPr>
@@ -2285,7 +2802,103 @@
           <w:bdr w:val="none" w:color="auto" w:sz="0" w:space="0"/>
           <w:shd w:val="clear" w:fill="FFFFFF"/>
         </w:rPr>
-        <w:t> if the user didn't change anything in the settings (because </w:t>
+        <w:t> device pixels, no matter what the user changed in his / her device settings.</w:t>
+      </w:r>
+    </w:p>
+    <w:p>
+      <w:pPr>
+        <w:keepNext w:val="0"/>
+        <w:keepLines w:val="0"/>
+        <w:widowControl/>
+        <w:numPr>
+          <w:ilvl w:val="0"/>
+          <w:numId w:val="5"/>
+        </w:numPr>
+        <w:suppressLineNumbers w:val="0"/>
+        <w:wordWrap w:val="0"/>
+        <w:spacing w:before="0" w:beforeAutospacing="0" w:after="0" w:afterAutospacing="0" w:line="21" w:lineRule="atLeast"/>
+        <w:ind w:left="0" w:right="0" w:hanging="360"/>
+      </w:pPr>
+      <w:r>
+        <w:rPr>
+          <w:rFonts w:hint="default" w:ascii="Consolas" w:hAnsi="Consolas" w:eastAsia="Consolas" w:cs="Consolas"/>
+          <w:i w:val="0"/>
+          <w:iCs w:val="0"/>
+          <w:caps w:val="0"/>
+          <w:color w:val="1C1D1F"/>
+          <w:spacing w:val="0"/>
+          <w:sz w:val="18"/>
+          <w:szCs w:val="18"/>
+          <w:bdr w:val="none" w:color="auto" w:sz="0" w:space="0"/>
+          <w:shd w:val="clear" w:fill="FFFFFF"/>
+        </w:rPr>
+        <w:t>Text(</w:t>
+      </w:r>
+      <w:r>
+        <w:rPr>
+          <w:rFonts w:hint="default" w:ascii="Consolas" w:hAnsi="Consolas" w:eastAsia="Consolas" w:cs="Consolas"/>
+          <w:i w:val="0"/>
+          <w:iCs w:val="0"/>
+          <w:caps w:val="0"/>
+          <w:color w:val="2D907F"/>
+          <w:spacing w:val="0"/>
+          <w:sz w:val="18"/>
+          <w:szCs w:val="18"/>
+          <w:bdr w:val="none" w:color="auto" w:sz="0" w:space="0"/>
+          <w:shd w:val="clear" w:fill="FFFFFF"/>
+        </w:rPr>
+        <w:t>'This changes!'</w:t>
+      </w:r>
+      <w:r>
+        <w:rPr>
+          <w:rFonts w:hint="default" w:ascii="Consolas" w:hAnsi="Consolas" w:eastAsia="Consolas" w:cs="Consolas"/>
+          <w:i w:val="0"/>
+          <w:iCs w:val="0"/>
+          <w:caps w:val="0"/>
+          <w:color w:val="1C1D1F"/>
+          <w:spacing w:val="0"/>
+          <w:sz w:val="18"/>
+          <w:szCs w:val="18"/>
+          <w:bdr w:val="none" w:color="auto" w:sz="0" w:space="0"/>
+          <w:shd w:val="clear" w:fill="FFFFFF"/>
+        </w:rPr>
+        <w:t>, style: TextStyle(fontSize: 20 * curScaleFactor));</w:t>
+      </w:r>
+    </w:p>
+    <w:p>
+      <w:pPr>
+        <w:pStyle w:val="9"/>
+        <w:keepNext w:val="0"/>
+        <w:keepLines w:val="0"/>
+        <w:widowControl/>
+        <w:suppressLineNumbers w:val="0"/>
+        <w:pBdr>
+          <w:top w:val="none" w:color="auto" w:sz="0" w:space="0"/>
+          <w:left w:val="none" w:color="auto" w:sz="0" w:space="0"/>
+          <w:bottom w:val="none" w:color="auto" w:sz="0" w:space="0"/>
+          <w:right w:val="none" w:color="auto" w:sz="0" w:space="0"/>
+        </w:pBdr>
+        <w:spacing w:before="0" w:beforeAutospacing="0" w:after="300" w:afterAutospacing="0"/>
+        <w:ind w:left="0" w:right="0"/>
+        <w:rPr>
+          <w:sz w:val="27"/>
+          <w:szCs w:val="27"/>
+        </w:rPr>
+      </w:pPr>
+      <w:r>
+        <w:rPr>
+          <w:rFonts w:hint="default" w:ascii="Segoe UI" w:hAnsi="Segoe UI" w:eastAsia="Segoe UI" w:cs="Segoe UI"/>
+          <w:i w:val="0"/>
+          <w:iCs w:val="0"/>
+          <w:caps w:val="0"/>
+          <w:color w:val="1C1D1F"/>
+          <w:spacing w:val="0"/>
+          <w:sz w:val="27"/>
+          <w:szCs w:val="27"/>
+          <w:bdr w:val="none" w:color="auto" w:sz="0" w:space="0"/>
+          <w:shd w:val="clear" w:fill="FFFFFF"/>
+        </w:rPr>
+        <w:t>This text on the other hand also has a size of </w:t>
       </w:r>
       <w:r>
         <w:rPr>
@@ -2301,7 +2914,7 @@
           <w:bdr w:val="single" w:color="D1D7DC" w:sz="6" w:space="0"/>
           <w:shd w:val="clear" w:fill="FFFFFF"/>
         </w:rPr>
-        <w:t>textScaleFactor</w:t>
+        <w:t>20</w:t>
       </w:r>
       <w:r>
         <w:rPr>
@@ -2316,7 +2929,7 @@
           <w:bdr w:val="none" w:color="auto" w:sz="0" w:space="0"/>
           <w:shd w:val="clear" w:fill="FFFFFF"/>
         </w:rPr>
-        <w:t> by default is </w:t>
+        <w:t> if the user didn't change anything in the settings (because </w:t>
       </w:r>
       <w:r>
         <w:rPr>
@@ -2332,6 +2945,37 @@
           <w:bdr w:val="single" w:color="D1D7DC" w:sz="6" w:space="0"/>
           <w:shd w:val="clear" w:fill="FFFFFF"/>
         </w:rPr>
+        <w:t>textScaleFactor</w:t>
+      </w:r>
+      <w:r>
+        <w:rPr>
+          <w:rFonts w:hint="default" w:ascii="Segoe UI" w:hAnsi="Segoe UI" w:eastAsia="Segoe UI" w:cs="Segoe UI"/>
+          <w:i w:val="0"/>
+          <w:iCs w:val="0"/>
+          <w:caps w:val="0"/>
+          <w:color w:val="1C1D1F"/>
+          <w:spacing w:val="0"/>
+          <w:sz w:val="27"/>
+          <w:szCs w:val="27"/>
+          <w:bdr w:val="none" w:color="auto" w:sz="0" w:space="0"/>
+          <w:shd w:val="clear" w:fill="FFFFFF"/>
+        </w:rPr>
+        <w:t> by default is </w:t>
+      </w:r>
+      <w:r>
+        <w:rPr>
+          <w:rStyle w:val="6"/>
+          <w:rFonts w:hint="default" w:ascii="Consolas" w:hAnsi="Consolas" w:eastAsia="Consolas" w:cs="Consolas"/>
+          <w:i w:val="0"/>
+          <w:iCs w:val="0"/>
+          <w:caps w:val="0"/>
+          <w:color w:val="B4690E"/>
+          <w:spacing w:val="0"/>
+          <w:sz w:val="24"/>
+          <w:szCs w:val="24"/>
+          <w:bdr w:val="single" w:color="D1D7DC" w:sz="6" w:space="0"/>
+          <w:shd w:val="clear" w:fill="FFFFFF"/>
+        </w:rPr>
         <w:t>1</w:t>
       </w:r>
       <w:r>
@@ -2352,7 +2996,7 @@
     </w:p>
     <w:p>
       <w:pPr>
-        <w:pStyle w:val="9"/>
+        <w:pStyle w:val="11"/>
         <w:numPr>
           <w:numId w:val="0"/>
         </w:numPr>
@@ -2394,6 +3038,155 @@
 <file path=word/numbering.xml><?xml version="1.0" encoding="utf-8"?>
 <w:numbering xmlns:wpc="http://schemas.microsoft.com/office/word/2010/wordprocessingCanvas" xmlns:mc="http://schemas.openxmlformats.org/markup-compatibility/2006" xmlns:o="urn:schemas-microsoft-com:office:office" xmlns:r="http://schemas.openxmlformats.org/officeDocument/2006/relationships" xmlns:m="http://schemas.openxmlformats.org/officeDocument/2006/math" xmlns:v="urn:schemas-microsoft-com:vml" xmlns:wp14="http://schemas.microsoft.com/office/word/2010/wordprocessingDrawing" xmlns:wp="http://schemas.openxmlformats.org/drawingml/2006/wordprocessingDrawing" xmlns:w10="urn:schemas-microsoft-com:office:word" xmlns:w="http://schemas.openxmlformats.org/wordprocessingml/2006/main" xmlns:w14="http://schemas.microsoft.com/office/word/2010/wordml" xmlns:wpg="http://schemas.microsoft.com/office/word/2010/wordprocessingGroup" xmlns:wpi="http://schemas.microsoft.com/office/word/2010/wordprocessingInk" xmlns:wne="http://schemas.microsoft.com/office/word/2006/wordml" xmlns:wps="http://schemas.microsoft.com/office/word/2010/wordprocessingShape" xmlns:wpsCustomData="http://www.wps.cn/officeDocument/2013/wpsCustomData" mc:Ignorable="w14 wp14">
   <w:abstractNum w:abstractNumId="0">
+    <w:nsid w:val="D1BD370F"/>
+    <w:multiLevelType w:val="multilevel"/>
+    <w:tmpl w:val="D1BD370F"/>
+    <w:lvl w:ilvl="0" w:tentative="0">
+      <w:start w:val="1"/>
+      <w:numFmt w:val="bullet"/>
+      <w:lvlText w:val=""/>
+      <w:lvlJc w:val="left"/>
+      <w:pPr>
+        <w:tabs>
+          <w:tab w:val="left" w:pos="720"/>
+        </w:tabs>
+        <w:ind w:left="720" w:hanging="360"/>
+      </w:pPr>
+      <w:rPr>
+        <w:rFonts w:ascii="Symbol" w:hAnsi="Symbol" w:cs="Symbol"/>
+        <w:sz w:val="20"/>
+      </w:rPr>
+    </w:lvl>
+    <w:lvl w:ilvl="1" w:tentative="0">
+      <w:start w:val="1"/>
+      <w:numFmt w:val="bullet"/>
+      <w:lvlText w:val=""/>
+      <w:lvlJc w:val="left"/>
+      <w:pPr>
+        <w:tabs>
+          <w:tab w:val="left" w:pos="1440"/>
+        </w:tabs>
+        <w:ind w:left="1440" w:hanging="360"/>
+      </w:pPr>
+      <w:rPr>
+        <w:rFonts w:hint="default" w:ascii="Symbol" w:hAnsi="Symbol" w:cs="Symbol"/>
+        <w:sz w:val="20"/>
+      </w:rPr>
+    </w:lvl>
+    <w:lvl w:ilvl="2" w:tentative="0">
+      <w:start w:val="1"/>
+      <w:numFmt w:val="bullet"/>
+      <w:lvlText w:val=""/>
+      <w:lvlJc w:val="left"/>
+      <w:pPr>
+        <w:tabs>
+          <w:tab w:val="left" w:pos="2160"/>
+        </w:tabs>
+        <w:ind w:left="2160" w:hanging="360"/>
+      </w:pPr>
+      <w:rPr>
+        <w:rFonts w:hint="default" w:ascii="Symbol" w:hAnsi="Symbol" w:cs="Symbol"/>
+        <w:sz w:val="20"/>
+      </w:rPr>
+    </w:lvl>
+    <w:lvl w:ilvl="3" w:tentative="0">
+      <w:start w:val="1"/>
+      <w:numFmt w:val="bullet"/>
+      <w:lvlText w:val=""/>
+      <w:lvlJc w:val="left"/>
+      <w:pPr>
+        <w:tabs>
+          <w:tab w:val="left" w:pos="2880"/>
+        </w:tabs>
+        <w:ind w:left="2880" w:hanging="360"/>
+      </w:pPr>
+      <w:rPr>
+        <w:rFonts w:hint="default" w:ascii="Symbol" w:hAnsi="Symbol" w:cs="Symbol"/>
+        <w:sz w:val="20"/>
+      </w:rPr>
+    </w:lvl>
+    <w:lvl w:ilvl="4" w:tentative="0">
+      <w:start w:val="1"/>
+      <w:numFmt w:val="bullet"/>
+      <w:lvlText w:val=""/>
+      <w:lvlJc w:val="left"/>
+      <w:pPr>
+        <w:tabs>
+          <w:tab w:val="left" w:pos="3600"/>
+        </w:tabs>
+        <w:ind w:left="3600" w:hanging="360"/>
+      </w:pPr>
+      <w:rPr>
+        <w:rFonts w:hint="default" w:ascii="Symbol" w:hAnsi="Symbol" w:cs="Symbol"/>
+        <w:sz w:val="20"/>
+      </w:rPr>
+    </w:lvl>
+    <w:lvl w:ilvl="5" w:tentative="0">
+      <w:start w:val="1"/>
+      <w:numFmt w:val="bullet"/>
+      <w:lvlText w:val=""/>
+      <w:lvlJc w:val="left"/>
+      <w:pPr>
+        <w:tabs>
+          <w:tab w:val="left" w:pos="4320"/>
+        </w:tabs>
+        <w:ind w:left="4320" w:hanging="360"/>
+      </w:pPr>
+      <w:rPr>
+        <w:rFonts w:hint="default" w:ascii="Symbol" w:hAnsi="Symbol" w:cs="Symbol"/>
+        <w:sz w:val="20"/>
+      </w:rPr>
+    </w:lvl>
+    <w:lvl w:ilvl="6" w:tentative="0">
+      <w:start w:val="1"/>
+      <w:numFmt w:val="bullet"/>
+      <w:lvlText w:val=""/>
+      <w:lvlJc w:val="left"/>
+      <w:pPr>
+        <w:tabs>
+          <w:tab w:val="left" w:pos="5040"/>
+        </w:tabs>
+        <w:ind w:left="5040" w:hanging="360"/>
+      </w:pPr>
+      <w:rPr>
+        <w:rFonts w:hint="default" w:ascii="Symbol" w:hAnsi="Symbol" w:cs="Symbol"/>
+        <w:sz w:val="20"/>
+      </w:rPr>
+    </w:lvl>
+    <w:lvl w:ilvl="7" w:tentative="0">
+      <w:start w:val="1"/>
+      <w:numFmt w:val="bullet"/>
+      <w:lvlText w:val=""/>
+      <w:lvlJc w:val="left"/>
+      <w:pPr>
+        <w:tabs>
+          <w:tab w:val="left" w:pos="5760"/>
+        </w:tabs>
+        <w:ind w:left="5760" w:hanging="360"/>
+      </w:pPr>
+      <w:rPr>
+        <w:rFonts w:hint="default" w:ascii="Symbol" w:hAnsi="Symbol" w:cs="Symbol"/>
+        <w:sz w:val="20"/>
+      </w:rPr>
+    </w:lvl>
+    <w:lvl w:ilvl="8" w:tentative="0">
+      <w:start w:val="1"/>
+      <w:numFmt w:val="bullet"/>
+      <w:lvlText w:val=""/>
+      <w:lvlJc w:val="left"/>
+      <w:pPr>
+        <w:tabs>
+          <w:tab w:val="left" w:pos="6480"/>
+        </w:tabs>
+        <w:ind w:left="6480" w:hanging="360"/>
+      </w:pPr>
+      <w:rPr>
+        <w:rFonts w:hint="default" w:ascii="Symbol" w:hAnsi="Symbol" w:cs="Symbol"/>
+        <w:sz w:val="20"/>
+      </w:rPr>
+    </w:lvl>
+  </w:abstractNum>
+  <w:abstractNum w:abstractNumId="1">
     <w:nsid w:val="10B3FF4A"/>
     <w:multiLevelType w:val="multilevel"/>
     <w:tmpl w:val="10B3FF4A"/>
@@ -2542,7 +3335,7 @@
       </w:rPr>
     </w:lvl>
   </w:abstractNum>
-  <w:abstractNum w:abstractNumId="1">
+  <w:abstractNum w:abstractNumId="2">
     <w:nsid w:val="1E9D1163"/>
     <w:multiLevelType w:val="multilevel"/>
     <w:tmpl w:val="1E9D1163"/>
@@ -2655,7 +3448,7 @@
       </w:rPr>
     </w:lvl>
   </w:abstractNum>
-  <w:abstractNum w:abstractNumId="2">
+  <w:abstractNum w:abstractNumId="3">
     <w:nsid w:val="5B70D498"/>
     <w:multiLevelType w:val="multilevel"/>
     <w:tmpl w:val="5B70D498"/>
@@ -2804,7 +3597,7 @@
       </w:rPr>
     </w:lvl>
   </w:abstractNum>
-  <w:abstractNum w:abstractNumId="3">
+  <w:abstractNum w:abstractNumId="4">
     <w:nsid w:val="7EC491D0"/>
     <w:multiLevelType w:val="multilevel"/>
     <w:tmpl w:val="7EC491D0"/>
@@ -2954,16 +3747,19 @@
     </w:lvl>
   </w:abstractNum>
   <w:num w:numId="1">
-    <w:abstractNumId w:val="1"/>
+    <w:abstractNumId w:val="2"/>
   </w:num>
   <w:num w:numId="2">
-    <w:abstractNumId w:val="2"/>
+    <w:abstractNumId w:val="3"/>
   </w:num>
   <w:num w:numId="3">
-    <w:abstractNumId w:val="3"/>
+    <w:abstractNumId w:val="0"/>
   </w:num>
   <w:num w:numId="4">
-    <w:abstractNumId w:val="0"/>
+    <w:abstractNumId w:val="4"/>
+  </w:num>
+  <w:num w:numId="5">
+    <w:abstractNumId w:val="1"/>
   </w:num>
 </w:numbering>
 </file>
@@ -3332,7 +4128,16 @@
       <w:lang w:val="en-US" w:eastAsia="zh-CN" w:bidi="ar"/>
     </w:rPr>
   </w:style>
-  <w:style w:type="paragraph" w:styleId="8">
+  <w:style w:type="character" w:styleId="8">
+    <w:name w:val="Hyperlink"/>
+    <w:basedOn w:val="3"/>
+    <w:uiPriority w:val="0"/>
+    <w:rPr>
+      <w:color w:val="0000FF"/>
+      <w:u w:val="single"/>
+    </w:rPr>
+  </w:style>
+  <w:style w:type="paragraph" w:styleId="9">
     <w:name w:val="Normal (Web)"/>
     <w:uiPriority w:val="0"/>
     <w:pPr>
@@ -3347,7 +4152,17 @@
       <w:lang w:val="en-US" w:eastAsia="zh-CN" w:bidi="ar"/>
     </w:rPr>
   </w:style>
-  <w:style w:type="paragraph" w:styleId="9">
+  <w:style w:type="character" w:styleId="10">
+    <w:name w:val="Strong"/>
+    <w:basedOn w:val="3"/>
+    <w:qFormat/>
+    <w:uiPriority w:val="0"/>
+    <w:rPr>
+      <w:b/>
+      <w:bCs/>
+    </w:rPr>
+  </w:style>
+  <w:style w:type="paragraph" w:styleId="11">
     <w:name w:val="List Paragraph"/>
     <w:basedOn w:val="1"/>
     <w:qFormat/>

</xml_diff>

<commit_message>
section 6 - using key to matching the Widget with correct Element (state)
</commit_message>
<xml_diff>
--- a/FLUTTER LEANRING NOTES.docx
+++ b/FLUTTER LEANRING NOTES.docx
@@ -12,11 +12,9 @@
       <w:pPr>
         <w:pStyle w:val="Heading2"/>
       </w:pPr>
-      <w:proofErr w:type="spellStart"/>
       <w:r>
         <w:t>I.Introduction</w:t>
       </w:r>
-      <w:proofErr w:type="spellEnd"/>
     </w:p>
     <w:p>
       <w:pPr>
@@ -60,43 +58,27 @@
           <w:sz w:val="24"/>
           <w:szCs w:val="24"/>
         </w:rPr>
+        <w:t>- Flutter  don’t compile to iO</w:t>
+      </w:r>
+      <w:r>
+        <w:rPr>
+          <w:sz w:val="24"/>
+          <w:szCs w:val="24"/>
+        </w:rPr>
+        <w:t>S</w:t>
+      </w:r>
+      <w:r>
+        <w:rPr>
+          <w:sz w:val="24"/>
+          <w:szCs w:val="24"/>
+        </w:rPr>
+        <w:t xml:space="preserve"> or Android UI components. It gives you app that controls the entire screen and every pixel on it. --&gt; ability to customize.</w:t>
+      </w:r>
+    </w:p>
+    <w:p>
+      <w:r>
         <w:t xml:space="preserve">- </w:t>
       </w:r>
-      <w:proofErr w:type="gramStart"/>
-      <w:r>
-        <w:rPr>
-          <w:sz w:val="24"/>
-          <w:szCs w:val="24"/>
-        </w:rPr>
-        <w:t>Flutter  don’t</w:t>
-      </w:r>
-      <w:proofErr w:type="gramEnd"/>
-      <w:r>
-        <w:rPr>
-          <w:sz w:val="24"/>
-          <w:szCs w:val="24"/>
-        </w:rPr>
-        <w:t xml:space="preserve"> compile to iO</w:t>
-      </w:r>
-      <w:r>
-        <w:rPr>
-          <w:sz w:val="24"/>
-          <w:szCs w:val="24"/>
-        </w:rPr>
-        <w:t>S</w:t>
-      </w:r>
-      <w:r>
-        <w:rPr>
-          <w:sz w:val="24"/>
-          <w:szCs w:val="24"/>
-        </w:rPr>
-        <w:t xml:space="preserve"> or Android UI components. It gives you app that controls the entire screen and every pixel on it. --&gt; ability to customize.</w:t>
-      </w:r>
-    </w:p>
-    <w:p>
-      <w:r>
-        <w:t xml:space="preserve">- </w:t>
-      </w:r>
     </w:p>
     <w:p>
       <w:pPr>
@@ -107,13 +89,8 @@
       <w:pPr>
         <w:pStyle w:val="Heading2"/>
       </w:pPr>
-      <w:proofErr w:type="spellStart"/>
-      <w:r>
-        <w:t>II.Flutter</w:t>
-      </w:r>
-      <w:proofErr w:type="spellEnd"/>
-      <w:r>
-        <w:t xml:space="preserve"> Basics</w:t>
+      <w:r>
+        <w:t>II.Flutter Basics</w:t>
       </w:r>
     </w:p>
     <w:p>
@@ -188,23 +165,7 @@
           <w:sz w:val="24"/>
           <w:szCs w:val="24"/>
         </w:rPr>
-        <w:t xml:space="preserve">- Stateless &amp; </w:t>
-      </w:r>
-      <w:proofErr w:type="spellStart"/>
-      <w:r>
-        <w:rPr>
-          <w:sz w:val="24"/>
-          <w:szCs w:val="24"/>
-        </w:rPr>
-        <w:t>Statefull</w:t>
-      </w:r>
-      <w:proofErr w:type="spellEnd"/>
-      <w:r>
-        <w:rPr>
-          <w:sz w:val="24"/>
-          <w:szCs w:val="24"/>
-        </w:rPr>
-        <w:t xml:space="preserve"> widgets</w:t>
+        <w:t>- Stateless &amp; Statefull widgets</w:t>
       </w:r>
     </w:p>
     <w:p>
@@ -287,47 +248,22 @@
           <w:sz w:val="24"/>
           <w:szCs w:val="24"/>
         </w:rPr>
-        <w:t xml:space="preserve">- </w:t>
-      </w:r>
-      <w:proofErr w:type="spellStart"/>
-      <w:r>
-        <w:rPr>
-          <w:sz w:val="24"/>
-          <w:szCs w:val="24"/>
-        </w:rPr>
-        <w:t>ios</w:t>
-      </w:r>
-      <w:proofErr w:type="spellEnd"/>
-    </w:p>
-    <w:p>
-      <w:pPr>
-        <w:rPr>
-          <w:sz w:val="24"/>
-          <w:szCs w:val="24"/>
-        </w:rPr>
-      </w:pPr>
-      <w:r>
-        <w:rPr>
-          <w:sz w:val="24"/>
-          <w:szCs w:val="24"/>
-        </w:rPr>
-        <w:t xml:space="preserve">- </w:t>
-      </w:r>
-      <w:proofErr w:type="spellStart"/>
-      <w:r>
-        <w:rPr>
-          <w:sz w:val="24"/>
-          <w:szCs w:val="24"/>
-        </w:rPr>
-        <w:t>lib_dart</w:t>
-      </w:r>
-      <w:proofErr w:type="spellEnd"/>
-      <w:r>
-        <w:rPr>
-          <w:sz w:val="24"/>
-          <w:szCs w:val="24"/>
-        </w:rPr>
-        <w:t>: it is the folder where we will add all our Da</w:t>
+        <w:t>- ios</w:t>
+      </w:r>
+    </w:p>
+    <w:p>
+      <w:pPr>
+        <w:rPr>
+          <w:sz w:val="24"/>
+          <w:szCs w:val="24"/>
+        </w:rPr>
+      </w:pPr>
+      <w:r>
+        <w:rPr>
+          <w:sz w:val="24"/>
+          <w:szCs w:val="24"/>
+        </w:rPr>
+        <w:t>- lib_dart: it is the folder where we will add all our Da</w:t>
       </w:r>
       <w:r>
         <w:rPr>
@@ -364,23 +300,7 @@
           <w:sz w:val="24"/>
           <w:szCs w:val="24"/>
         </w:rPr>
-        <w:t xml:space="preserve">- metadata: be managed automatically by Flutter. Flutter </w:t>
-      </w:r>
-      <w:proofErr w:type="gramStart"/>
-      <w:r>
-        <w:rPr>
-          <w:sz w:val="24"/>
-          <w:szCs w:val="24"/>
-        </w:rPr>
-        <w:t>save</w:t>
-      </w:r>
-      <w:proofErr w:type="gramEnd"/>
-      <w:r>
-        <w:rPr>
-          <w:sz w:val="24"/>
-          <w:szCs w:val="24"/>
-        </w:rPr>
-        <w:t xml:space="preserve"> some information that need for a build correctly.</w:t>
+        <w:t>- metadata: be managed automatically by Flutter. Flutter save some information that need for a build correctly.</w:t>
       </w:r>
     </w:p>
     <w:p>
@@ -417,25 +337,7 @@
           <w:sz w:val="24"/>
           <w:szCs w:val="24"/>
         </w:rPr>
-        <w:t xml:space="preserve">- </w:t>
-      </w:r>
-      <w:proofErr w:type="spellStart"/>
-      <w:proofErr w:type="gramStart"/>
-      <w:r>
-        <w:rPr>
-          <w:sz w:val="24"/>
-          <w:szCs w:val="24"/>
-        </w:rPr>
-        <w:t>pubspec.yaml</w:t>
-      </w:r>
-      <w:proofErr w:type="spellEnd"/>
-      <w:proofErr w:type="gramEnd"/>
-      <w:r>
-        <w:rPr>
-          <w:sz w:val="24"/>
-          <w:szCs w:val="24"/>
-        </w:rPr>
-        <w:t>: the file manage these dependencies of the project.</w:t>
+        <w:t>- pubspec.yaml: the file manage these dependencies of the project.</w:t>
       </w:r>
     </w:p>
     <w:p/>
@@ -494,39 +396,7 @@
           <w:sz w:val="24"/>
           <w:szCs w:val="24"/>
         </w:rPr>
-        <w:t xml:space="preserve">When the entire app is mounted to the screen and </w:t>
-      </w:r>
-      <w:proofErr w:type="gramStart"/>
-      <w:r>
-        <w:rPr>
-          <w:sz w:val="24"/>
-          <w:szCs w:val="24"/>
-        </w:rPr>
-        <w:t>here</w:t>
-      </w:r>
-      <w:proofErr w:type="gramEnd"/>
-      <w:r>
-        <w:rPr>
-          <w:sz w:val="24"/>
-          <w:szCs w:val="24"/>
-        </w:rPr>
-        <w:t xml:space="preserve"> we could use text widget which is yet another widget built into Flutter and you will work a lot with these built-in </w:t>
-      </w:r>
-      <w:proofErr w:type="spellStart"/>
-      <w:r>
-        <w:rPr>
-          <w:sz w:val="24"/>
-          <w:szCs w:val="24"/>
-        </w:rPr>
-        <w:t>widge</w:t>
-      </w:r>
-      <w:proofErr w:type="spellEnd"/>
-      <w:r>
-        <w:rPr>
-          <w:sz w:val="24"/>
-          <w:szCs w:val="24"/>
-        </w:rPr>
-        <w:t xml:space="preserve">, </w:t>
+        <w:t xml:space="preserve">When the entire app is mounted to the screen and here we could use text widget which is yet another widget built into Flutter and you will work a lot with these built-in widge, </w:t>
       </w:r>
     </w:p>
     <w:p>
@@ -546,7 +416,6 @@
           <w:szCs w:val="24"/>
         </w:rPr>
       </w:pPr>
-      <w:proofErr w:type="spellStart"/>
       <w:r>
         <w:rPr>
           <w:b/>
@@ -554,9 +423,62 @@
           <w:sz w:val="24"/>
           <w:szCs w:val="24"/>
         </w:rPr>
-        <w:t>StatelessWidget</w:t>
-      </w:r>
-      <w:proofErr w:type="spellEnd"/>
+        <w:t>StatelessWidget and StatefulWidget</w:t>
+      </w:r>
+    </w:p>
+    <w:p>
+      <w:pPr>
+        <w:rPr>
+          <w:sz w:val="24"/>
+          <w:szCs w:val="24"/>
+        </w:rPr>
+      </w:pPr>
+      <w:r>
+        <w:rPr>
+          <w:sz w:val="24"/>
+          <w:szCs w:val="24"/>
+        </w:rPr>
+        <w:t>With StatefullWidget, when the app state i</w:t>
+      </w:r>
+      <w:r>
+        <w:rPr>
+          <w:sz w:val="24"/>
+          <w:szCs w:val="24"/>
+        </w:rPr>
+        <w:t>s changed (by setState), then the Widget will be re-render again.</w:t>
+      </w:r>
+    </w:p>
+    <w:p>
+      <w:pPr>
+        <w:rPr>
+          <w:sz w:val="24"/>
+          <w:szCs w:val="24"/>
+        </w:rPr>
+      </w:pPr>
+    </w:p>
+    <w:p>
+      <w:pPr>
+        <w:rPr>
+          <w:sz w:val="24"/>
+          <w:szCs w:val="24"/>
+        </w:rPr>
+      </w:pPr>
+      <w:r>
+        <w:rPr>
+          <w:sz w:val="24"/>
+          <w:szCs w:val="24"/>
+        </w:rPr>
+        <w:lastRenderedPageBreak/>
+        <w:t>IV: Widget</w:t>
+      </w:r>
+    </w:p>
+    <w:p>
+      <w:pPr>
+        <w:rPr>
+          <w:sz w:val="24"/>
+          <w:szCs w:val="24"/>
+        </w:rPr>
+      </w:pPr>
       <w:r>
         <w:rPr>
           <w:b/>
@@ -564,9 +486,366 @@
           <w:sz w:val="24"/>
           <w:szCs w:val="24"/>
         </w:rPr>
-        <w:t xml:space="preserve"> and </w:t>
-      </w:r>
-      <w:proofErr w:type="spellStart"/>
+        <w:t>Flexible</w:t>
+      </w:r>
+      <w:r>
+        <w:rPr>
+          <w:sz w:val="24"/>
+          <w:szCs w:val="24"/>
+        </w:rPr>
+        <w:t>:</w:t>
+      </w:r>
+    </w:p>
+    <w:p>
+      <w:pPr>
+        <w:rPr>
+          <w:sz w:val="24"/>
+          <w:szCs w:val="24"/>
+        </w:rPr>
+      </w:pPr>
+      <w:r>
+        <w:rPr>
+          <w:sz w:val="24"/>
+          <w:szCs w:val="24"/>
+        </w:rPr>
+        <w:t>- Fit</w:t>
+      </w:r>
+    </w:p>
+    <w:p>
+      <w:pPr>
+        <w:ind w:firstLine="720"/>
+        <w:rPr>
+          <w:sz w:val="24"/>
+          <w:szCs w:val="24"/>
+        </w:rPr>
+      </w:pPr>
+      <w:r>
+        <w:rPr>
+          <w:sz w:val="24"/>
+          <w:szCs w:val="24"/>
+        </w:rPr>
+        <w:t>- FlexFit.tight: l</w:t>
+      </w:r>
+      <w:r>
+        <w:rPr>
+          <w:sz w:val="24"/>
+          <w:szCs w:val="24"/>
+        </w:rPr>
+        <w:t>ấ</w:t>
+      </w:r>
+      <w:r>
+        <w:rPr>
+          <w:sz w:val="24"/>
+          <w:szCs w:val="24"/>
+        </w:rPr>
+        <w:t>y h</w:t>
+      </w:r>
+      <w:r>
+        <w:rPr>
+          <w:sz w:val="24"/>
+          <w:szCs w:val="24"/>
+        </w:rPr>
+        <w:t>ế</w:t>
+      </w:r>
+      <w:r>
+        <w:rPr>
+          <w:sz w:val="24"/>
+          <w:szCs w:val="24"/>
+        </w:rPr>
+        <w:t>t ph</w:t>
+      </w:r>
+      <w:r>
+        <w:rPr>
+          <w:sz w:val="24"/>
+          <w:szCs w:val="24"/>
+        </w:rPr>
+        <w:t>ầ</w:t>
+      </w:r>
+      <w:r>
+        <w:rPr>
+          <w:sz w:val="24"/>
+          <w:szCs w:val="24"/>
+        </w:rPr>
+        <w:t>n tr</w:t>
+      </w:r>
+      <w:r>
+        <w:rPr>
+          <w:sz w:val="24"/>
+          <w:szCs w:val="24"/>
+        </w:rPr>
+        <w:t>ố</w:t>
+      </w:r>
+      <w:r>
+        <w:rPr>
+          <w:sz w:val="24"/>
+          <w:szCs w:val="24"/>
+        </w:rPr>
+        <w:t>ng còn l</w:t>
+      </w:r>
+      <w:r>
+        <w:rPr>
+          <w:sz w:val="24"/>
+          <w:szCs w:val="24"/>
+        </w:rPr>
+        <w:t>ạ</w:t>
+      </w:r>
+      <w:r>
+        <w:rPr>
+          <w:sz w:val="24"/>
+          <w:szCs w:val="24"/>
+        </w:rPr>
+        <w:t>i trên màn hình (chi</w:t>
+      </w:r>
+      <w:r>
+        <w:rPr>
+          <w:sz w:val="24"/>
+          <w:szCs w:val="24"/>
+        </w:rPr>
+        <w:t>ề</w:t>
+      </w:r>
+      <w:r>
+        <w:rPr>
+          <w:sz w:val="24"/>
+          <w:szCs w:val="24"/>
+        </w:rPr>
+        <w:t>u ngang ho</w:t>
+      </w:r>
+      <w:r>
+        <w:rPr>
+          <w:sz w:val="24"/>
+          <w:szCs w:val="24"/>
+        </w:rPr>
+        <w:t>ặ</w:t>
+      </w:r>
+      <w:r>
+        <w:rPr>
+          <w:sz w:val="24"/>
+          <w:szCs w:val="24"/>
+        </w:rPr>
+        <w:t>c d</w:t>
+      </w:r>
+      <w:r>
+        <w:rPr>
+          <w:sz w:val="24"/>
+          <w:szCs w:val="24"/>
+        </w:rPr>
+        <w:t>ọ</w:t>
+      </w:r>
+      <w:r>
+        <w:rPr>
+          <w:sz w:val="24"/>
+          <w:szCs w:val="24"/>
+        </w:rPr>
+        <w:t>c tùy vào olum/Row).</w:t>
+      </w:r>
+    </w:p>
+    <w:p>
+      <w:pPr>
+        <w:ind w:firstLine="720"/>
+        <w:rPr>
+          <w:sz w:val="24"/>
+          <w:szCs w:val="24"/>
+        </w:rPr>
+      </w:pPr>
+      <w:r>
+        <w:rPr>
+          <w:sz w:val="24"/>
+          <w:szCs w:val="24"/>
+        </w:rPr>
+        <w:t>- FlextFit.loose:</w:t>
+      </w:r>
+    </w:p>
+    <w:p>
+      <w:pPr>
+        <w:rPr>
+          <w:sz w:val="24"/>
+          <w:szCs w:val="24"/>
+        </w:rPr>
+      </w:pPr>
+      <w:r>
+        <w:rPr>
+          <w:sz w:val="24"/>
+          <w:szCs w:val="24"/>
+        </w:rPr>
+        <w:t>- Flex: tương t</w:t>
+      </w:r>
+      <w:r>
+        <w:rPr>
+          <w:sz w:val="24"/>
+          <w:szCs w:val="24"/>
+        </w:rPr>
+        <w:t>ự</w:t>
+      </w:r>
+      <w:r>
+        <w:rPr>
+          <w:sz w:val="24"/>
+          <w:szCs w:val="24"/>
+        </w:rPr>
+        <w:t xml:space="preserve"> như weight bên Android-Linea</w:t>
+      </w:r>
+      <w:r>
+        <w:rPr>
+          <w:sz w:val="24"/>
+          <w:szCs w:val="24"/>
+        </w:rPr>
+        <w:t>rLayout, ch</w:t>
+      </w:r>
+      <w:r>
+        <w:rPr>
+          <w:sz w:val="24"/>
+          <w:szCs w:val="24"/>
+        </w:rPr>
+        <w:t>ỉ</w:t>
+      </w:r>
+      <w:r>
+        <w:rPr>
+          <w:sz w:val="24"/>
+          <w:szCs w:val="24"/>
+        </w:rPr>
+        <w:t xml:space="preserve"> tr</w:t>
+      </w:r>
+      <w:r>
+        <w:rPr>
+          <w:sz w:val="24"/>
+          <w:szCs w:val="24"/>
+        </w:rPr>
+        <w:t>ọ</w:t>
+      </w:r>
+      <w:r>
+        <w:rPr>
+          <w:sz w:val="24"/>
+          <w:szCs w:val="24"/>
+        </w:rPr>
+        <w:t>ng s</w:t>
+      </w:r>
+      <w:r>
+        <w:rPr>
+          <w:sz w:val="24"/>
+          <w:szCs w:val="24"/>
+        </w:rPr>
+        <w:t>ố</w:t>
+      </w:r>
+      <w:r>
+        <w:rPr>
+          <w:sz w:val="24"/>
+          <w:szCs w:val="24"/>
+        </w:rPr>
+        <w:t xml:space="preserve"> c</w:t>
+      </w:r>
+      <w:r>
+        <w:rPr>
+          <w:sz w:val="24"/>
+          <w:szCs w:val="24"/>
+        </w:rPr>
+        <w:t>ủ</w:t>
+      </w:r>
+      <w:r>
+        <w:rPr>
+          <w:sz w:val="24"/>
+          <w:szCs w:val="24"/>
+        </w:rPr>
+        <w:t>a đ</w:t>
+      </w:r>
+      <w:r>
+        <w:rPr>
+          <w:sz w:val="24"/>
+          <w:szCs w:val="24"/>
+        </w:rPr>
+        <w:t>ố</w:t>
+      </w:r>
+      <w:r>
+        <w:rPr>
+          <w:sz w:val="24"/>
+          <w:szCs w:val="24"/>
+        </w:rPr>
+        <w:t>i tư</w:t>
+      </w:r>
+      <w:r>
+        <w:rPr>
+          <w:sz w:val="24"/>
+          <w:szCs w:val="24"/>
+        </w:rPr>
+        <w:t>ợ</w:t>
+      </w:r>
+      <w:r>
+        <w:rPr>
+          <w:sz w:val="24"/>
+          <w:szCs w:val="24"/>
+        </w:rPr>
+        <w:t>ng so v</w:t>
+      </w:r>
+      <w:r>
+        <w:rPr>
+          <w:sz w:val="24"/>
+          <w:szCs w:val="24"/>
+        </w:rPr>
+        <w:t>ớ</w:t>
+      </w:r>
+      <w:r>
+        <w:rPr>
+          <w:sz w:val="24"/>
+          <w:szCs w:val="24"/>
+        </w:rPr>
+        <w:t>i t</w:t>
+      </w:r>
+      <w:r>
+        <w:rPr>
+          <w:sz w:val="24"/>
+          <w:szCs w:val="24"/>
+        </w:rPr>
+        <w:t>ổ</w:t>
+      </w:r>
+      <w:r>
+        <w:rPr>
+          <w:sz w:val="24"/>
+          <w:szCs w:val="24"/>
+        </w:rPr>
+        <w:t>ng th</w:t>
+      </w:r>
+      <w:r>
+        <w:rPr>
+          <w:sz w:val="24"/>
+          <w:szCs w:val="24"/>
+        </w:rPr>
+        <w:t>ể</w:t>
+      </w:r>
+      <w:r>
+        <w:rPr>
+          <w:sz w:val="24"/>
+          <w:szCs w:val="24"/>
+        </w:rPr>
+        <w:t xml:space="preserve"> c</w:t>
+      </w:r>
+      <w:r>
+        <w:rPr>
+          <w:sz w:val="24"/>
+          <w:szCs w:val="24"/>
+        </w:rPr>
+        <w:t>ủ</w:t>
+      </w:r>
+      <w:r>
+        <w:rPr>
+          <w:sz w:val="24"/>
+          <w:szCs w:val="24"/>
+        </w:rPr>
+        <w:t>a layout chính.</w:t>
+      </w:r>
+    </w:p>
+    <w:p>
+      <w:pPr>
+        <w:rPr>
+          <w:sz w:val="24"/>
+          <w:szCs w:val="24"/>
+        </w:rPr>
+      </w:pPr>
+    </w:p>
+    <w:p>
+      <w:pPr>
+        <w:rPr>
+          <w:sz w:val="24"/>
+          <w:szCs w:val="24"/>
+        </w:rPr>
+      </w:pPr>
       <w:r>
         <w:rPr>
           <w:b/>
@@ -574,255 +853,56 @@
           <w:sz w:val="24"/>
           <w:szCs w:val="24"/>
         </w:rPr>
-        <w:t>StatefulWidget</w:t>
-      </w:r>
-      <w:proofErr w:type="spellEnd"/>
-    </w:p>
-    <w:p>
-      <w:pPr>
-        <w:rPr>
-          <w:sz w:val="24"/>
-          <w:szCs w:val="24"/>
-        </w:rPr>
-      </w:pPr>
-      <w:r>
-        <w:rPr>
-          <w:sz w:val="24"/>
-          <w:szCs w:val="24"/>
-        </w:rPr>
-        <w:t xml:space="preserve">With </w:t>
-      </w:r>
-      <w:proofErr w:type="spellStart"/>
-      <w:r>
-        <w:rPr>
-          <w:sz w:val="24"/>
-          <w:szCs w:val="24"/>
-        </w:rPr>
-        <w:t>StatefullWidget</w:t>
-      </w:r>
-      <w:proofErr w:type="spellEnd"/>
-      <w:r>
-        <w:rPr>
-          <w:sz w:val="24"/>
-          <w:szCs w:val="24"/>
-        </w:rPr>
-        <w:t>, when the app state i</w:t>
-      </w:r>
-      <w:r>
-        <w:rPr>
-          <w:sz w:val="24"/>
-          <w:szCs w:val="24"/>
-        </w:rPr>
-        <w:t xml:space="preserve">s changed (by </w:t>
-      </w:r>
-      <w:proofErr w:type="spellStart"/>
-      <w:r>
-        <w:rPr>
-          <w:sz w:val="24"/>
-          <w:szCs w:val="24"/>
-        </w:rPr>
-        <w:t>setState</w:t>
-      </w:r>
-      <w:proofErr w:type="spellEnd"/>
-      <w:r>
-        <w:rPr>
-          <w:sz w:val="24"/>
-          <w:szCs w:val="24"/>
-        </w:rPr>
-        <w:t>), then the Widget will be re-render again.</w:t>
-      </w:r>
-    </w:p>
-    <w:p>
-      <w:pPr>
-        <w:rPr>
-          <w:sz w:val="24"/>
-          <w:szCs w:val="24"/>
-        </w:rPr>
-      </w:pPr>
-    </w:p>
-    <w:p>
-      <w:pPr>
-        <w:rPr>
-          <w:sz w:val="24"/>
-          <w:szCs w:val="24"/>
-        </w:rPr>
-      </w:pPr>
-      <w:r>
-        <w:rPr>
-          <w:sz w:val="24"/>
-          <w:szCs w:val="24"/>
-        </w:rPr>
-        <w:lastRenderedPageBreak/>
-        <w:t>IV: Widget</w:t>
-      </w:r>
-    </w:p>
-    <w:p>
-      <w:pPr>
-        <w:rPr>
-          <w:sz w:val="24"/>
-          <w:szCs w:val="24"/>
-        </w:rPr>
-      </w:pPr>
-      <w:r>
-        <w:rPr>
-          <w:b/>
-          <w:bCs/>
-          <w:sz w:val="24"/>
-          <w:szCs w:val="24"/>
-        </w:rPr>
-        <w:t>Flexible</w:t>
-      </w:r>
-      <w:r>
-        <w:rPr>
-          <w:sz w:val="24"/>
-          <w:szCs w:val="24"/>
-        </w:rPr>
-        <w:t>:</w:t>
-      </w:r>
-    </w:p>
-    <w:p>
-      <w:pPr>
-        <w:rPr>
-          <w:sz w:val="24"/>
-          <w:szCs w:val="24"/>
-        </w:rPr>
-      </w:pPr>
-      <w:r>
-        <w:rPr>
-          <w:sz w:val="24"/>
-          <w:szCs w:val="24"/>
-        </w:rPr>
-        <w:t>- Fit</w:t>
-      </w:r>
-    </w:p>
-    <w:p>
-      <w:pPr>
-        <w:ind w:firstLine="720"/>
-        <w:rPr>
-          <w:sz w:val="24"/>
-          <w:szCs w:val="24"/>
-        </w:rPr>
-      </w:pPr>
-      <w:r>
-        <w:rPr>
-          <w:sz w:val="24"/>
-          <w:szCs w:val="24"/>
-        </w:rPr>
-        <w:t xml:space="preserve">- </w:t>
-      </w:r>
-      <w:proofErr w:type="spellStart"/>
-      <w:r>
-        <w:rPr>
-          <w:sz w:val="24"/>
-          <w:szCs w:val="24"/>
-        </w:rPr>
-        <w:t>FlexFit.tight</w:t>
-      </w:r>
-      <w:proofErr w:type="spellEnd"/>
-      <w:r>
-        <w:rPr>
-          <w:sz w:val="24"/>
-          <w:szCs w:val="24"/>
-        </w:rPr>
-        <w:t xml:space="preserve">: </w:t>
-      </w:r>
-      <w:proofErr w:type="spellStart"/>
-      <w:r>
-        <w:rPr>
-          <w:sz w:val="24"/>
-          <w:szCs w:val="24"/>
-        </w:rPr>
-        <w:t>l</w:t>
-      </w:r>
-      <w:r>
-        <w:rPr>
-          <w:sz w:val="24"/>
-          <w:szCs w:val="24"/>
-        </w:rPr>
-        <w:t>ấ</w:t>
-      </w:r>
-      <w:r>
-        <w:rPr>
-          <w:sz w:val="24"/>
-          <w:szCs w:val="24"/>
-        </w:rPr>
-        <w:t>y</w:t>
-      </w:r>
-      <w:proofErr w:type="spellEnd"/>
-      <w:r>
-        <w:rPr>
-          <w:sz w:val="24"/>
-          <w:szCs w:val="24"/>
-        </w:rPr>
-        <w:t xml:space="preserve"> </w:t>
-      </w:r>
-      <w:proofErr w:type="spellStart"/>
-      <w:r>
-        <w:rPr>
-          <w:sz w:val="24"/>
-          <w:szCs w:val="24"/>
-        </w:rPr>
-        <w:t>h</w:t>
-      </w:r>
-      <w:r>
-        <w:rPr>
-          <w:sz w:val="24"/>
-          <w:szCs w:val="24"/>
-        </w:rPr>
-        <w:t>ế</w:t>
-      </w:r>
-      <w:r>
-        <w:rPr>
-          <w:sz w:val="24"/>
-          <w:szCs w:val="24"/>
-        </w:rPr>
-        <w:t>t</w:t>
-      </w:r>
-      <w:proofErr w:type="spellEnd"/>
-      <w:r>
-        <w:rPr>
-          <w:sz w:val="24"/>
-          <w:szCs w:val="24"/>
-        </w:rPr>
-        <w:t xml:space="preserve"> </w:t>
-      </w:r>
-      <w:proofErr w:type="spellStart"/>
-      <w:r>
-        <w:rPr>
-          <w:sz w:val="24"/>
-          <w:szCs w:val="24"/>
-        </w:rPr>
-        <w:t>ph</w:t>
-      </w:r>
-      <w:r>
-        <w:rPr>
-          <w:sz w:val="24"/>
-          <w:szCs w:val="24"/>
-        </w:rPr>
-        <w:t>ầ</w:t>
-      </w:r>
-      <w:r>
-        <w:rPr>
-          <w:sz w:val="24"/>
-          <w:szCs w:val="24"/>
-        </w:rPr>
-        <w:t>n</w:t>
-      </w:r>
-      <w:proofErr w:type="spellEnd"/>
-      <w:r>
-        <w:rPr>
-          <w:sz w:val="24"/>
-          <w:szCs w:val="24"/>
-        </w:rPr>
-        <w:t xml:space="preserve"> </w:t>
-      </w:r>
-      <w:proofErr w:type="spellStart"/>
-      <w:r>
-        <w:rPr>
-          <w:sz w:val="24"/>
-          <w:szCs w:val="24"/>
-        </w:rPr>
-        <w:t>tr</w:t>
+        <w:t>ListTile</w:t>
+      </w:r>
+      <w:r>
+        <w:rPr>
+          <w:sz w:val="24"/>
+          <w:szCs w:val="24"/>
+        </w:rPr>
+        <w:t>: đ</w:t>
+      </w:r>
+      <w:r>
+        <w:rPr>
+          <w:sz w:val="24"/>
+          <w:szCs w:val="24"/>
+        </w:rPr>
+        <w:t>ẹ</w:t>
+      </w:r>
+      <w:r>
+        <w:rPr>
+          <w:sz w:val="24"/>
+          <w:szCs w:val="24"/>
+        </w:rPr>
+        <w:t>p :D. M</w:t>
+      </w:r>
+      <w:r>
+        <w:rPr>
+          <w:sz w:val="24"/>
+          <w:szCs w:val="24"/>
+        </w:rPr>
+        <w:t>ỗ</w:t>
+      </w:r>
+      <w:r>
+        <w:rPr>
+          <w:sz w:val="24"/>
+          <w:szCs w:val="24"/>
+        </w:rPr>
+        <w:t>i item có d</w:t>
+      </w:r>
+      <w:r>
+        <w:rPr>
+          <w:sz w:val="24"/>
+          <w:szCs w:val="24"/>
+        </w:rPr>
+        <w:t>ạ</w:t>
+      </w:r>
+      <w:r>
+        <w:rPr>
+          <w:sz w:val="24"/>
+          <w:szCs w:val="24"/>
+        </w:rPr>
+        <w:t>ng gi</w:t>
       </w:r>
       <w:r>
         <w:rPr>
@@ -836,885 +916,7 @@
           <w:sz w:val="24"/>
           <w:szCs w:val="24"/>
         </w:rPr>
-        <w:t>ng</w:t>
-      </w:r>
-      <w:proofErr w:type="spellEnd"/>
-      <w:r>
-        <w:rPr>
-          <w:sz w:val="24"/>
-          <w:szCs w:val="24"/>
-        </w:rPr>
-        <w:t xml:space="preserve"> </w:t>
-      </w:r>
-      <w:proofErr w:type="spellStart"/>
-      <w:r>
-        <w:rPr>
-          <w:sz w:val="24"/>
-          <w:szCs w:val="24"/>
-        </w:rPr>
-        <w:t>còn</w:t>
-      </w:r>
-      <w:proofErr w:type="spellEnd"/>
-      <w:r>
-        <w:rPr>
-          <w:sz w:val="24"/>
-          <w:szCs w:val="24"/>
-        </w:rPr>
-        <w:t xml:space="preserve"> </w:t>
-      </w:r>
-      <w:proofErr w:type="spellStart"/>
-      <w:r>
-        <w:rPr>
-          <w:sz w:val="24"/>
-          <w:szCs w:val="24"/>
-        </w:rPr>
-        <w:t>l</w:t>
-      </w:r>
-      <w:r>
-        <w:rPr>
-          <w:sz w:val="24"/>
-          <w:szCs w:val="24"/>
-        </w:rPr>
-        <w:t>ạ</w:t>
-      </w:r>
-      <w:r>
-        <w:rPr>
-          <w:sz w:val="24"/>
-          <w:szCs w:val="24"/>
-        </w:rPr>
-        <w:t>i</w:t>
-      </w:r>
-      <w:proofErr w:type="spellEnd"/>
-      <w:r>
-        <w:rPr>
-          <w:sz w:val="24"/>
-          <w:szCs w:val="24"/>
-        </w:rPr>
-        <w:t xml:space="preserve"> </w:t>
-      </w:r>
-      <w:proofErr w:type="spellStart"/>
-      <w:r>
-        <w:rPr>
-          <w:sz w:val="24"/>
-          <w:szCs w:val="24"/>
-        </w:rPr>
-        <w:t>trên</w:t>
-      </w:r>
-      <w:proofErr w:type="spellEnd"/>
-      <w:r>
-        <w:rPr>
-          <w:sz w:val="24"/>
-          <w:szCs w:val="24"/>
-        </w:rPr>
-        <w:t xml:space="preserve"> </w:t>
-      </w:r>
-      <w:proofErr w:type="spellStart"/>
-      <w:r>
-        <w:rPr>
-          <w:sz w:val="24"/>
-          <w:szCs w:val="24"/>
-        </w:rPr>
-        <w:t>màn</w:t>
-      </w:r>
-      <w:proofErr w:type="spellEnd"/>
-      <w:r>
-        <w:rPr>
-          <w:sz w:val="24"/>
-          <w:szCs w:val="24"/>
-        </w:rPr>
-        <w:t xml:space="preserve"> </w:t>
-      </w:r>
-      <w:proofErr w:type="spellStart"/>
-      <w:r>
-        <w:rPr>
-          <w:sz w:val="24"/>
-          <w:szCs w:val="24"/>
-        </w:rPr>
-        <w:t>hình</w:t>
-      </w:r>
-      <w:proofErr w:type="spellEnd"/>
-      <w:r>
-        <w:rPr>
-          <w:sz w:val="24"/>
-          <w:szCs w:val="24"/>
-        </w:rPr>
-        <w:t xml:space="preserve"> (</w:t>
-      </w:r>
-      <w:proofErr w:type="spellStart"/>
-      <w:r>
-        <w:rPr>
-          <w:sz w:val="24"/>
-          <w:szCs w:val="24"/>
-        </w:rPr>
-        <w:t>chi</w:t>
-      </w:r>
-      <w:r>
-        <w:rPr>
-          <w:sz w:val="24"/>
-          <w:szCs w:val="24"/>
-        </w:rPr>
-        <w:t>ề</w:t>
-      </w:r>
-      <w:r>
-        <w:rPr>
-          <w:sz w:val="24"/>
-          <w:szCs w:val="24"/>
-        </w:rPr>
-        <w:t>u</w:t>
-      </w:r>
-      <w:proofErr w:type="spellEnd"/>
-      <w:r>
-        <w:rPr>
-          <w:sz w:val="24"/>
-          <w:szCs w:val="24"/>
-        </w:rPr>
-        <w:t xml:space="preserve"> </w:t>
-      </w:r>
-      <w:proofErr w:type="spellStart"/>
-      <w:r>
-        <w:rPr>
-          <w:sz w:val="24"/>
-          <w:szCs w:val="24"/>
-        </w:rPr>
-        <w:t>ngang</w:t>
-      </w:r>
-      <w:proofErr w:type="spellEnd"/>
-      <w:r>
-        <w:rPr>
-          <w:sz w:val="24"/>
-          <w:szCs w:val="24"/>
-        </w:rPr>
-        <w:t xml:space="preserve"> </w:t>
-      </w:r>
-      <w:proofErr w:type="spellStart"/>
-      <w:r>
-        <w:rPr>
-          <w:sz w:val="24"/>
-          <w:szCs w:val="24"/>
-        </w:rPr>
-        <w:t>ho</w:t>
-      </w:r>
-      <w:r>
-        <w:rPr>
-          <w:sz w:val="24"/>
-          <w:szCs w:val="24"/>
-        </w:rPr>
-        <w:t>ặ</w:t>
-      </w:r>
-      <w:r>
-        <w:rPr>
-          <w:sz w:val="24"/>
-          <w:szCs w:val="24"/>
-        </w:rPr>
-        <w:t>c</w:t>
-      </w:r>
-      <w:proofErr w:type="spellEnd"/>
-      <w:r>
-        <w:rPr>
-          <w:sz w:val="24"/>
-          <w:szCs w:val="24"/>
-        </w:rPr>
-        <w:t xml:space="preserve"> </w:t>
-      </w:r>
-      <w:proofErr w:type="spellStart"/>
-      <w:r>
-        <w:rPr>
-          <w:sz w:val="24"/>
-          <w:szCs w:val="24"/>
-        </w:rPr>
-        <w:t>d</w:t>
-      </w:r>
-      <w:r>
-        <w:rPr>
-          <w:sz w:val="24"/>
-          <w:szCs w:val="24"/>
-        </w:rPr>
-        <w:t>ọ</w:t>
-      </w:r>
-      <w:r>
-        <w:rPr>
-          <w:sz w:val="24"/>
-          <w:szCs w:val="24"/>
-        </w:rPr>
-        <w:t>c</w:t>
-      </w:r>
-      <w:proofErr w:type="spellEnd"/>
-      <w:r>
-        <w:rPr>
-          <w:sz w:val="24"/>
-          <w:szCs w:val="24"/>
-        </w:rPr>
-        <w:t xml:space="preserve"> </w:t>
-      </w:r>
-      <w:proofErr w:type="spellStart"/>
-      <w:r>
-        <w:rPr>
-          <w:sz w:val="24"/>
-          <w:szCs w:val="24"/>
-        </w:rPr>
-        <w:t>tùy</w:t>
-      </w:r>
-      <w:proofErr w:type="spellEnd"/>
-      <w:r>
-        <w:rPr>
-          <w:sz w:val="24"/>
-          <w:szCs w:val="24"/>
-        </w:rPr>
-        <w:t xml:space="preserve"> </w:t>
-      </w:r>
-      <w:proofErr w:type="spellStart"/>
-      <w:r>
-        <w:rPr>
-          <w:sz w:val="24"/>
-          <w:szCs w:val="24"/>
-        </w:rPr>
-        <w:t>vào</w:t>
-      </w:r>
-      <w:proofErr w:type="spellEnd"/>
-      <w:r>
-        <w:rPr>
-          <w:sz w:val="24"/>
-          <w:szCs w:val="24"/>
-        </w:rPr>
-        <w:t xml:space="preserve"> </w:t>
-      </w:r>
-      <w:proofErr w:type="spellStart"/>
-      <w:r>
-        <w:rPr>
-          <w:sz w:val="24"/>
-          <w:szCs w:val="24"/>
-        </w:rPr>
-        <w:t>olum</w:t>
-      </w:r>
-      <w:proofErr w:type="spellEnd"/>
-      <w:r>
-        <w:rPr>
-          <w:sz w:val="24"/>
-          <w:szCs w:val="24"/>
-        </w:rPr>
-        <w:t>/Row).</w:t>
-      </w:r>
-    </w:p>
-    <w:p>
-      <w:pPr>
-        <w:ind w:firstLine="720"/>
-        <w:rPr>
-          <w:sz w:val="24"/>
-          <w:szCs w:val="24"/>
-        </w:rPr>
-      </w:pPr>
-      <w:r>
-        <w:rPr>
-          <w:sz w:val="24"/>
-          <w:szCs w:val="24"/>
-        </w:rPr>
-        <w:t xml:space="preserve">- </w:t>
-      </w:r>
-      <w:proofErr w:type="spellStart"/>
-      <w:r>
-        <w:rPr>
-          <w:sz w:val="24"/>
-          <w:szCs w:val="24"/>
-        </w:rPr>
-        <w:t>FlextFit.loose</w:t>
-      </w:r>
-      <w:proofErr w:type="spellEnd"/>
-      <w:r>
-        <w:rPr>
-          <w:sz w:val="24"/>
-          <w:szCs w:val="24"/>
-        </w:rPr>
-        <w:t>:</w:t>
-      </w:r>
-    </w:p>
-    <w:p>
-      <w:pPr>
-        <w:rPr>
-          <w:sz w:val="24"/>
-          <w:szCs w:val="24"/>
-        </w:rPr>
-      </w:pPr>
-      <w:r>
-        <w:rPr>
-          <w:sz w:val="24"/>
-          <w:szCs w:val="24"/>
-        </w:rPr>
-        <w:t xml:space="preserve">- Flex: </w:t>
-      </w:r>
-      <w:proofErr w:type="spellStart"/>
-      <w:r>
-        <w:rPr>
-          <w:sz w:val="24"/>
-          <w:szCs w:val="24"/>
-        </w:rPr>
-        <w:t>tương</w:t>
-      </w:r>
-      <w:proofErr w:type="spellEnd"/>
-      <w:r>
-        <w:rPr>
-          <w:sz w:val="24"/>
-          <w:szCs w:val="24"/>
-        </w:rPr>
-        <w:t xml:space="preserve"> </w:t>
-      </w:r>
-      <w:proofErr w:type="spellStart"/>
-      <w:r>
-        <w:rPr>
-          <w:sz w:val="24"/>
-          <w:szCs w:val="24"/>
-        </w:rPr>
-        <w:t>t</w:t>
-      </w:r>
-      <w:r>
-        <w:rPr>
-          <w:sz w:val="24"/>
-          <w:szCs w:val="24"/>
-        </w:rPr>
-        <w:t>ự</w:t>
-      </w:r>
-      <w:proofErr w:type="spellEnd"/>
-      <w:r>
-        <w:rPr>
-          <w:sz w:val="24"/>
-          <w:szCs w:val="24"/>
-        </w:rPr>
-        <w:t xml:space="preserve"> </w:t>
-      </w:r>
-      <w:proofErr w:type="spellStart"/>
-      <w:r>
-        <w:rPr>
-          <w:sz w:val="24"/>
-          <w:szCs w:val="24"/>
-        </w:rPr>
-        <w:t>như</w:t>
-      </w:r>
-      <w:proofErr w:type="spellEnd"/>
-      <w:r>
-        <w:rPr>
-          <w:sz w:val="24"/>
-          <w:szCs w:val="24"/>
-        </w:rPr>
-        <w:t xml:space="preserve"> weight </w:t>
-      </w:r>
-      <w:proofErr w:type="spellStart"/>
-      <w:r>
-        <w:rPr>
-          <w:sz w:val="24"/>
-          <w:szCs w:val="24"/>
-        </w:rPr>
-        <w:t>bên</w:t>
-      </w:r>
-      <w:proofErr w:type="spellEnd"/>
-      <w:r>
-        <w:rPr>
-          <w:sz w:val="24"/>
-          <w:szCs w:val="24"/>
-        </w:rPr>
-        <w:t xml:space="preserve"> Android-</w:t>
-      </w:r>
-      <w:proofErr w:type="spellStart"/>
-      <w:r>
-        <w:rPr>
-          <w:sz w:val="24"/>
-          <w:szCs w:val="24"/>
-        </w:rPr>
-        <w:t>Linea</w:t>
-      </w:r>
-      <w:r>
-        <w:rPr>
-          <w:sz w:val="24"/>
-          <w:szCs w:val="24"/>
-        </w:rPr>
-        <w:t>rLayout</w:t>
-      </w:r>
-      <w:proofErr w:type="spellEnd"/>
-      <w:r>
-        <w:rPr>
-          <w:sz w:val="24"/>
-          <w:szCs w:val="24"/>
-        </w:rPr>
-        <w:t xml:space="preserve">, </w:t>
-      </w:r>
-      <w:proofErr w:type="spellStart"/>
-      <w:r>
-        <w:rPr>
-          <w:sz w:val="24"/>
-          <w:szCs w:val="24"/>
-        </w:rPr>
-        <w:t>ch</w:t>
-      </w:r>
-      <w:r>
-        <w:rPr>
-          <w:sz w:val="24"/>
-          <w:szCs w:val="24"/>
-        </w:rPr>
-        <w:t>ỉ</w:t>
-      </w:r>
-      <w:proofErr w:type="spellEnd"/>
-      <w:r>
-        <w:rPr>
-          <w:sz w:val="24"/>
-          <w:szCs w:val="24"/>
-        </w:rPr>
-        <w:t xml:space="preserve"> </w:t>
-      </w:r>
-      <w:proofErr w:type="spellStart"/>
-      <w:r>
-        <w:rPr>
-          <w:sz w:val="24"/>
-          <w:szCs w:val="24"/>
-        </w:rPr>
-        <w:t>tr</w:t>
-      </w:r>
-      <w:r>
-        <w:rPr>
-          <w:sz w:val="24"/>
-          <w:szCs w:val="24"/>
-        </w:rPr>
-        <w:t>ọ</w:t>
-      </w:r>
-      <w:r>
-        <w:rPr>
-          <w:sz w:val="24"/>
-          <w:szCs w:val="24"/>
-        </w:rPr>
-        <w:t>ng</w:t>
-      </w:r>
-      <w:proofErr w:type="spellEnd"/>
-      <w:r>
-        <w:rPr>
-          <w:sz w:val="24"/>
-          <w:szCs w:val="24"/>
-        </w:rPr>
-        <w:t xml:space="preserve"> </w:t>
-      </w:r>
-      <w:proofErr w:type="spellStart"/>
-      <w:r>
-        <w:rPr>
-          <w:sz w:val="24"/>
-          <w:szCs w:val="24"/>
-        </w:rPr>
-        <w:t>s</w:t>
-      </w:r>
-      <w:r>
-        <w:rPr>
-          <w:sz w:val="24"/>
-          <w:szCs w:val="24"/>
-        </w:rPr>
-        <w:t>ố</w:t>
-      </w:r>
-      <w:proofErr w:type="spellEnd"/>
-      <w:r>
-        <w:rPr>
-          <w:sz w:val="24"/>
-          <w:szCs w:val="24"/>
-        </w:rPr>
-        <w:t xml:space="preserve"> </w:t>
-      </w:r>
-      <w:proofErr w:type="spellStart"/>
-      <w:r>
-        <w:rPr>
-          <w:sz w:val="24"/>
-          <w:szCs w:val="24"/>
-        </w:rPr>
-        <w:t>c</w:t>
-      </w:r>
-      <w:r>
-        <w:rPr>
-          <w:sz w:val="24"/>
-          <w:szCs w:val="24"/>
-        </w:rPr>
-        <w:t>ủ</w:t>
-      </w:r>
-      <w:r>
-        <w:rPr>
-          <w:sz w:val="24"/>
-          <w:szCs w:val="24"/>
-        </w:rPr>
-        <w:t>a</w:t>
-      </w:r>
-      <w:proofErr w:type="spellEnd"/>
-      <w:r>
-        <w:rPr>
-          <w:sz w:val="24"/>
-          <w:szCs w:val="24"/>
-        </w:rPr>
-        <w:t xml:space="preserve"> </w:t>
-      </w:r>
-      <w:proofErr w:type="spellStart"/>
-      <w:r>
-        <w:rPr>
-          <w:sz w:val="24"/>
-          <w:szCs w:val="24"/>
-        </w:rPr>
-        <w:t>đ</w:t>
-      </w:r>
-      <w:r>
-        <w:rPr>
-          <w:sz w:val="24"/>
-          <w:szCs w:val="24"/>
-        </w:rPr>
-        <w:t>ố</w:t>
-      </w:r>
-      <w:r>
-        <w:rPr>
-          <w:sz w:val="24"/>
-          <w:szCs w:val="24"/>
-        </w:rPr>
-        <w:t>i</w:t>
-      </w:r>
-      <w:proofErr w:type="spellEnd"/>
-      <w:r>
-        <w:rPr>
-          <w:sz w:val="24"/>
-          <w:szCs w:val="24"/>
-        </w:rPr>
-        <w:t xml:space="preserve"> </w:t>
-      </w:r>
-      <w:proofErr w:type="spellStart"/>
-      <w:r>
-        <w:rPr>
-          <w:sz w:val="24"/>
-          <w:szCs w:val="24"/>
-        </w:rPr>
-        <w:t>tư</w:t>
-      </w:r>
-      <w:r>
-        <w:rPr>
-          <w:sz w:val="24"/>
-          <w:szCs w:val="24"/>
-        </w:rPr>
-        <w:t>ợ</w:t>
-      </w:r>
-      <w:r>
-        <w:rPr>
-          <w:sz w:val="24"/>
-          <w:szCs w:val="24"/>
-        </w:rPr>
-        <w:t>ng</w:t>
-      </w:r>
-      <w:proofErr w:type="spellEnd"/>
-      <w:r>
-        <w:rPr>
-          <w:sz w:val="24"/>
-          <w:szCs w:val="24"/>
-        </w:rPr>
-        <w:t xml:space="preserve"> so </w:t>
-      </w:r>
-      <w:proofErr w:type="spellStart"/>
-      <w:r>
-        <w:rPr>
-          <w:sz w:val="24"/>
-          <w:szCs w:val="24"/>
-        </w:rPr>
-        <w:t>v</w:t>
-      </w:r>
-      <w:r>
-        <w:rPr>
-          <w:sz w:val="24"/>
-          <w:szCs w:val="24"/>
-        </w:rPr>
-        <w:t>ớ</w:t>
-      </w:r>
-      <w:r>
-        <w:rPr>
-          <w:sz w:val="24"/>
-          <w:szCs w:val="24"/>
-        </w:rPr>
-        <w:t>i</w:t>
-      </w:r>
-      <w:proofErr w:type="spellEnd"/>
-      <w:r>
-        <w:rPr>
-          <w:sz w:val="24"/>
-          <w:szCs w:val="24"/>
-        </w:rPr>
-        <w:t xml:space="preserve"> </w:t>
-      </w:r>
-      <w:proofErr w:type="spellStart"/>
-      <w:r>
-        <w:rPr>
-          <w:sz w:val="24"/>
-          <w:szCs w:val="24"/>
-        </w:rPr>
-        <w:t>t</w:t>
-      </w:r>
-      <w:r>
-        <w:rPr>
-          <w:sz w:val="24"/>
-          <w:szCs w:val="24"/>
-        </w:rPr>
-        <w:t>ổ</w:t>
-      </w:r>
-      <w:r>
-        <w:rPr>
-          <w:sz w:val="24"/>
-          <w:szCs w:val="24"/>
-        </w:rPr>
-        <w:t>ng</w:t>
-      </w:r>
-      <w:proofErr w:type="spellEnd"/>
-      <w:r>
-        <w:rPr>
-          <w:sz w:val="24"/>
-          <w:szCs w:val="24"/>
-        </w:rPr>
-        <w:t xml:space="preserve"> </w:t>
-      </w:r>
-      <w:proofErr w:type="spellStart"/>
-      <w:r>
-        <w:rPr>
-          <w:sz w:val="24"/>
-          <w:szCs w:val="24"/>
-        </w:rPr>
-        <w:t>th</w:t>
-      </w:r>
-      <w:r>
-        <w:rPr>
-          <w:sz w:val="24"/>
-          <w:szCs w:val="24"/>
-        </w:rPr>
-        <w:t>ể</w:t>
-      </w:r>
-      <w:proofErr w:type="spellEnd"/>
-      <w:r>
-        <w:rPr>
-          <w:sz w:val="24"/>
-          <w:szCs w:val="24"/>
-        </w:rPr>
-        <w:t xml:space="preserve"> </w:t>
-      </w:r>
-      <w:proofErr w:type="spellStart"/>
-      <w:r>
-        <w:rPr>
-          <w:sz w:val="24"/>
-          <w:szCs w:val="24"/>
-        </w:rPr>
-        <w:t>c</w:t>
-      </w:r>
-      <w:r>
-        <w:rPr>
-          <w:sz w:val="24"/>
-          <w:szCs w:val="24"/>
-        </w:rPr>
-        <w:t>ủ</w:t>
-      </w:r>
-      <w:r>
-        <w:rPr>
-          <w:sz w:val="24"/>
-          <w:szCs w:val="24"/>
-        </w:rPr>
-        <w:t>a</w:t>
-      </w:r>
-      <w:proofErr w:type="spellEnd"/>
-      <w:r>
-        <w:rPr>
-          <w:sz w:val="24"/>
-          <w:szCs w:val="24"/>
-        </w:rPr>
-        <w:t xml:space="preserve"> layout </w:t>
-      </w:r>
-      <w:proofErr w:type="spellStart"/>
-      <w:r>
-        <w:rPr>
-          <w:sz w:val="24"/>
-          <w:szCs w:val="24"/>
-        </w:rPr>
-        <w:t>chính</w:t>
-      </w:r>
-      <w:proofErr w:type="spellEnd"/>
-      <w:r>
-        <w:rPr>
-          <w:sz w:val="24"/>
-          <w:szCs w:val="24"/>
-        </w:rPr>
-        <w:t>.</w:t>
-      </w:r>
-    </w:p>
-    <w:p>
-      <w:pPr>
-        <w:rPr>
-          <w:sz w:val="24"/>
-          <w:szCs w:val="24"/>
-        </w:rPr>
-      </w:pPr>
-    </w:p>
-    <w:p>
-      <w:pPr>
-        <w:rPr>
-          <w:sz w:val="24"/>
-          <w:szCs w:val="24"/>
-        </w:rPr>
-      </w:pPr>
-      <w:proofErr w:type="spellStart"/>
-      <w:r>
-        <w:rPr>
-          <w:b/>
-          <w:bCs/>
-          <w:sz w:val="24"/>
-          <w:szCs w:val="24"/>
-        </w:rPr>
-        <w:t>ListTile</w:t>
-      </w:r>
-      <w:proofErr w:type="spellEnd"/>
-      <w:r>
-        <w:rPr>
-          <w:sz w:val="24"/>
-          <w:szCs w:val="24"/>
-        </w:rPr>
-        <w:t xml:space="preserve">: </w:t>
-      </w:r>
-      <w:proofErr w:type="spellStart"/>
-      <w:r>
-        <w:rPr>
-          <w:sz w:val="24"/>
-          <w:szCs w:val="24"/>
-        </w:rPr>
-        <w:t>đ</w:t>
-      </w:r>
-      <w:r>
-        <w:rPr>
-          <w:sz w:val="24"/>
-          <w:szCs w:val="24"/>
-        </w:rPr>
-        <w:t>ẹ</w:t>
-      </w:r>
-      <w:r>
-        <w:rPr>
-          <w:sz w:val="24"/>
-          <w:szCs w:val="24"/>
-        </w:rPr>
-        <w:t>p</w:t>
-      </w:r>
-      <w:proofErr w:type="spellEnd"/>
-      <w:r>
-        <w:rPr>
-          <w:sz w:val="24"/>
-          <w:szCs w:val="24"/>
-        </w:rPr>
-        <w:t xml:space="preserve"> :D. </w:t>
-      </w:r>
-      <w:proofErr w:type="spellStart"/>
-      <w:r>
-        <w:rPr>
-          <w:sz w:val="24"/>
-          <w:szCs w:val="24"/>
-        </w:rPr>
-        <w:t>M</w:t>
-      </w:r>
-      <w:r>
-        <w:rPr>
-          <w:sz w:val="24"/>
-          <w:szCs w:val="24"/>
-        </w:rPr>
-        <w:t>ỗ</w:t>
-      </w:r>
-      <w:r>
-        <w:rPr>
-          <w:sz w:val="24"/>
-          <w:szCs w:val="24"/>
-        </w:rPr>
-        <w:t>i</w:t>
-      </w:r>
-      <w:proofErr w:type="spellEnd"/>
-      <w:r>
-        <w:rPr>
-          <w:sz w:val="24"/>
-          <w:szCs w:val="24"/>
-        </w:rPr>
-        <w:t xml:space="preserve"> item </w:t>
-      </w:r>
-      <w:proofErr w:type="spellStart"/>
-      <w:r>
-        <w:rPr>
-          <w:sz w:val="24"/>
-          <w:szCs w:val="24"/>
-        </w:rPr>
-        <w:t>có</w:t>
-      </w:r>
-      <w:proofErr w:type="spellEnd"/>
-      <w:r>
-        <w:rPr>
-          <w:sz w:val="24"/>
-          <w:szCs w:val="24"/>
-        </w:rPr>
-        <w:t xml:space="preserve"> </w:t>
-      </w:r>
-      <w:proofErr w:type="spellStart"/>
-      <w:r>
-        <w:rPr>
-          <w:sz w:val="24"/>
-          <w:szCs w:val="24"/>
-        </w:rPr>
-        <w:t>d</w:t>
-      </w:r>
-      <w:r>
-        <w:rPr>
-          <w:sz w:val="24"/>
-          <w:szCs w:val="24"/>
-        </w:rPr>
-        <w:t>ạ</w:t>
-      </w:r>
-      <w:r>
-        <w:rPr>
-          <w:sz w:val="24"/>
-          <w:szCs w:val="24"/>
-        </w:rPr>
-        <w:t>ng</w:t>
-      </w:r>
-      <w:proofErr w:type="spellEnd"/>
-      <w:r>
-        <w:rPr>
-          <w:sz w:val="24"/>
-          <w:szCs w:val="24"/>
-        </w:rPr>
-        <w:t xml:space="preserve"> </w:t>
-      </w:r>
-      <w:proofErr w:type="spellStart"/>
-      <w:r>
-        <w:rPr>
-          <w:sz w:val="24"/>
-          <w:szCs w:val="24"/>
-        </w:rPr>
-        <w:t>gi</w:t>
-      </w:r>
-      <w:r>
-        <w:rPr>
-          <w:sz w:val="24"/>
-          <w:szCs w:val="24"/>
-        </w:rPr>
-        <w:t>ố</w:t>
-      </w:r>
-      <w:r>
-        <w:rPr>
-          <w:sz w:val="24"/>
-          <w:szCs w:val="24"/>
-        </w:rPr>
-        <w:t>ng</w:t>
-      </w:r>
-      <w:proofErr w:type="spellEnd"/>
-      <w:r>
-        <w:rPr>
-          <w:sz w:val="24"/>
-          <w:szCs w:val="24"/>
-        </w:rPr>
-        <w:t xml:space="preserve"> </w:t>
-      </w:r>
-      <w:proofErr w:type="spellStart"/>
-      <w:r>
-        <w:rPr>
-          <w:sz w:val="24"/>
-          <w:szCs w:val="24"/>
-        </w:rPr>
-        <w:t>như</w:t>
-      </w:r>
-      <w:proofErr w:type="spellEnd"/>
-      <w:r>
-        <w:rPr>
-          <w:sz w:val="24"/>
-          <w:szCs w:val="24"/>
-        </w:rPr>
-        <w:t xml:space="preserve"> default notification item</w:t>
+        <w:t>ng như default notification item</w:t>
       </w:r>
     </w:p>
     <w:p>
@@ -1862,23 +1064,7 @@
           <w:sz w:val="24"/>
           <w:szCs w:val="24"/>
         </w:rPr>
-        <w:t xml:space="preserve">Responsive: your user interface </w:t>
-      </w:r>
-      <w:proofErr w:type="gramStart"/>
-      <w:r>
-        <w:rPr>
-          <w:sz w:val="24"/>
-          <w:szCs w:val="24"/>
-        </w:rPr>
-        <w:t>display</w:t>
-      </w:r>
-      <w:proofErr w:type="gramEnd"/>
-      <w:r>
-        <w:rPr>
-          <w:sz w:val="24"/>
-          <w:szCs w:val="24"/>
-        </w:rPr>
-        <w:t xml:space="preserve"> as expected in different screen size.</w:t>
+        <w:t>Responsive: your user interface display as expected in different screen size.</w:t>
       </w:r>
     </w:p>
     <w:p>
@@ -1913,23 +1099,7 @@
           <w:sz w:val="24"/>
           <w:szCs w:val="24"/>
         </w:rPr>
-        <w:t xml:space="preserve">Using the one code base for multiple </w:t>
-      </w:r>
-      <w:proofErr w:type="gramStart"/>
-      <w:r>
-        <w:rPr>
-          <w:sz w:val="24"/>
-          <w:szCs w:val="24"/>
-        </w:rPr>
-        <w:t>platform</w:t>
-      </w:r>
-      <w:proofErr w:type="gramEnd"/>
-      <w:r>
-        <w:rPr>
-          <w:sz w:val="24"/>
-          <w:szCs w:val="24"/>
-        </w:rPr>
-        <w:t>.</w:t>
+        <w:t>Using the one code base for multiple platform.</w:t>
       </w:r>
     </w:p>
     <w:p>
@@ -2010,7 +1180,6 @@
         </w:rPr>
         <w:t xml:space="preserve">-  </w:t>
       </w:r>
-      <w:proofErr w:type="spellStart"/>
       <w:r>
         <w:rPr>
           <w:rFonts w:ascii="Consolas" w:eastAsia="Consolas" w:hAnsi="Consolas" w:cs="Consolas"/>
@@ -2044,7 +1213,6 @@
         </w:rPr>
         <w:t>of</w:t>
       </w:r>
-      <w:proofErr w:type="spellEnd"/>
       <w:r>
         <w:rPr>
           <w:rFonts w:ascii="Consolas" w:eastAsia="Consolas" w:hAnsi="Consolas" w:cs="Consolas"/>
@@ -2067,7 +1235,6 @@
         </w:rPr>
         <w:t>context</w:t>
       </w:r>
-      <w:proofErr w:type="gramStart"/>
       <w:r>
         <w:rPr>
           <w:rFonts w:ascii="Consolas" w:eastAsia="Consolas" w:hAnsi="Consolas" w:cs="Consolas"/>
@@ -2090,7 +1257,6 @@
         </w:rPr>
         <w:t>size</w:t>
       </w:r>
-      <w:proofErr w:type="gramEnd"/>
     </w:p>
     <w:p>
       <w:pPr>
@@ -2142,55 +1308,7 @@
           <w:sz w:val="24"/>
           <w:szCs w:val="24"/>
         </w:rPr>
-        <w:t xml:space="preserve">- using the </w:t>
-      </w:r>
-      <w:proofErr w:type="spellStart"/>
-      <w:r>
-        <w:rPr>
-          <w:sz w:val="24"/>
-          <w:szCs w:val="24"/>
-        </w:rPr>
-        <w:t>LayoutBuilder</w:t>
-      </w:r>
-      <w:proofErr w:type="spellEnd"/>
-      <w:r>
-        <w:rPr>
-          <w:sz w:val="24"/>
-          <w:szCs w:val="24"/>
-        </w:rPr>
-        <w:t xml:space="preserve">, then set the children width/height by using </w:t>
-      </w:r>
-      <w:proofErr w:type="spellStart"/>
-      <w:r>
-        <w:rPr>
-          <w:sz w:val="24"/>
-          <w:szCs w:val="24"/>
-        </w:rPr>
-        <w:t>constraints.maxHeight</w:t>
-      </w:r>
-      <w:proofErr w:type="spellEnd"/>
-      <w:r>
-        <w:rPr>
-          <w:sz w:val="24"/>
-          <w:szCs w:val="24"/>
-        </w:rPr>
-        <w:t>/</w:t>
-      </w:r>
-      <w:proofErr w:type="spellStart"/>
-      <w:r>
-        <w:rPr>
-          <w:sz w:val="24"/>
-          <w:szCs w:val="24"/>
-        </w:rPr>
-        <w:t>constraints.maxWidth</w:t>
-      </w:r>
-      <w:proofErr w:type="spellEnd"/>
-      <w:r>
-        <w:rPr>
-          <w:sz w:val="24"/>
-          <w:szCs w:val="24"/>
-        </w:rPr>
-        <w:t xml:space="preserve"> with percent.</w:t>
+        <w:t>- using the LayoutBuilder, then set the children width/height by using constraints.maxHeight/constraints.maxWidth with percent.</w:t>
       </w:r>
     </w:p>
     <w:p>
@@ -2256,23 +1374,7 @@
           <w:sz w:val="24"/>
           <w:szCs w:val="24"/>
         </w:rPr>
-        <w:t xml:space="preserve">Before the </w:t>
-      </w:r>
-      <w:proofErr w:type="gramStart"/>
-      <w:r>
-        <w:rPr>
-          <w:sz w:val="24"/>
-          <w:szCs w:val="24"/>
-        </w:rPr>
-        <w:t>main(</w:t>
-      </w:r>
-      <w:proofErr w:type="gramEnd"/>
-      <w:r>
-        <w:rPr>
-          <w:sz w:val="24"/>
-          <w:szCs w:val="24"/>
-        </w:rPr>
-        <w:t>) function, setup the allowed orientation list</w:t>
+        <w:t>Before the main() function, setup the allowed orientation list</w:t>
       </w:r>
     </w:p>
     <w:p>
@@ -2286,7 +1388,6 @@
           <w:szCs w:val="21"/>
         </w:rPr>
       </w:pPr>
-      <w:proofErr w:type="spellStart"/>
       <w:r>
         <w:rPr>
           <w:rFonts w:ascii="Consolas" w:eastAsia="Consolas" w:hAnsi="Consolas" w:cs="Consolas"/>
@@ -2296,9 +1397,31 @@
           <w:shd w:val="clear" w:color="auto" w:fill="1E1E1E"/>
           <w:lang w:bidi="ar"/>
         </w:rPr>
-        <w:t>SystemChrome.setPreferredOrientations</w:t>
-      </w:r>
-      <w:proofErr w:type="spellEnd"/>
+        <w:t>SystemChrome.setPreferredOrientations(</w:t>
+      </w:r>
+    </w:p>
+    <w:p>
+      <w:pPr>
+        <w:shd w:val="clear" w:color="auto" w:fill="1E1E1E"/>
+        <w:spacing w:line="285" w:lineRule="atLeast"/>
+        <w:rPr>
+          <w:rFonts w:ascii="Consolas" w:eastAsia="Consolas" w:hAnsi="Consolas" w:cs="Consolas"/>
+          <w:color w:val="D4D4D4"/>
+          <w:sz w:val="21"/>
+          <w:szCs w:val="21"/>
+        </w:rPr>
+      </w:pPr>
+      <w:r>
+        <w:rPr>
+          <w:rFonts w:ascii="Consolas" w:eastAsia="Consolas" w:hAnsi="Consolas" w:cs="Consolas"/>
+          <w:color w:val="D4D4D4"/>
+          <w:sz w:val="21"/>
+          <w:szCs w:val="21"/>
+          <w:shd w:val="clear" w:color="auto" w:fill="1E1E1E"/>
+          <w:lang w:bidi="ar"/>
+        </w:rPr>
+        <w:t xml:space="preserve">  </w:t>
+      </w:r>
       <w:r>
         <w:rPr>
           <w:rFonts w:ascii="Consolas" w:eastAsia="Consolas" w:hAnsi="Consolas" w:cs="Consolas"/>
@@ -2308,7 +1431,83 @@
           <w:shd w:val="clear" w:color="auto" w:fill="1E1E1E"/>
           <w:lang w:bidi="ar"/>
         </w:rPr>
-        <w:t>(</w:t>
+        <w:t>//     [DeviceOrientation.portraitUp, DeviceOrientation.portraitDown]);</w:t>
+      </w:r>
+    </w:p>
+    <w:p>
+      <w:pPr>
+        <w:pStyle w:val="ListParagraph"/>
+        <w:ind w:left="0"/>
+        <w:rPr>
+          <w:sz w:val="24"/>
+          <w:szCs w:val="24"/>
+        </w:rPr>
+      </w:pPr>
+    </w:p>
+    <w:p>
+      <w:pPr>
+        <w:pStyle w:val="ListParagraph"/>
+        <w:ind w:left="0"/>
+        <w:rPr>
+          <w:sz w:val="24"/>
+          <w:szCs w:val="24"/>
+        </w:rPr>
+      </w:pPr>
+    </w:p>
+    <w:p>
+      <w:pPr>
+        <w:pStyle w:val="ListParagraph"/>
+        <w:ind w:left="0"/>
+        <w:rPr>
+          <w:b/>
+          <w:bCs/>
+          <w:sz w:val="24"/>
+          <w:szCs w:val="24"/>
+        </w:rPr>
+      </w:pPr>
+      <w:r>
+        <w:rPr>
+          <w:b/>
+          <w:bCs/>
+          <w:sz w:val="24"/>
+          <w:szCs w:val="24"/>
+        </w:rPr>
+        <w:t>Showing the different cont</w:t>
+      </w:r>
+      <w:r>
+        <w:rPr>
+          <w:b/>
+          <w:bCs/>
+          <w:sz w:val="24"/>
+          <w:szCs w:val="24"/>
+        </w:rPr>
+        <w:t>ent based on the Orientation</w:t>
+      </w:r>
+    </w:p>
+    <w:p>
+      <w:pPr>
+        <w:pStyle w:val="ListParagraph"/>
+        <w:ind w:left="0"/>
+        <w:rPr>
+          <w:sz w:val="24"/>
+          <w:szCs w:val="24"/>
+        </w:rPr>
+      </w:pPr>
+      <w:r>
+        <w:rPr>
+          <w:b/>
+          <w:bCs/>
+          <w:sz w:val="24"/>
+          <w:szCs w:val="24"/>
+        </w:rPr>
+        <w:t xml:space="preserve">- </w:t>
+      </w:r>
+      <w:r>
+        <w:rPr>
+          <w:sz w:val="24"/>
+          <w:szCs w:val="24"/>
+        </w:rPr>
+        <w:t>create a variable to know which screen orientation</w:t>
       </w:r>
     </w:p>
     <w:p>
@@ -2322,6 +1521,17 @@
           <w:szCs w:val="21"/>
         </w:rPr>
       </w:pPr>
+      <w:r>
+        <w:rPr>
+          <w:rFonts w:ascii="Consolas" w:eastAsia="Consolas" w:hAnsi="Consolas" w:cs="Consolas"/>
+          <w:color w:val="569CD6"/>
+          <w:sz w:val="21"/>
+          <w:szCs w:val="21"/>
+          <w:shd w:val="clear" w:color="auto" w:fill="1E1E1E"/>
+          <w:lang w:bidi="ar"/>
+        </w:rPr>
+        <w:t>final</w:t>
+      </w:r>
       <w:r>
         <w:rPr>
           <w:rFonts w:ascii="Consolas" w:eastAsia="Consolas" w:hAnsi="Consolas" w:cs="Consolas"/>
@@ -2331,178 +1541,18 @@
           <w:shd w:val="clear" w:color="auto" w:fill="1E1E1E"/>
           <w:lang w:bidi="ar"/>
         </w:rPr>
-        <w:t xml:space="preserve">  </w:t>
-      </w:r>
-      <w:r>
-        <w:rPr>
-          <w:rFonts w:ascii="Consolas" w:eastAsia="Consolas" w:hAnsi="Consolas" w:cs="Consolas"/>
-          <w:color w:val="6A9955"/>
+        <w:t xml:space="preserve"> </w:t>
+      </w:r>
+      <w:r>
+        <w:rPr>
+          <w:rFonts w:ascii="Consolas" w:eastAsia="Consolas" w:hAnsi="Consolas" w:cs="Consolas"/>
+          <w:color w:val="9CDCFE"/>
           <w:sz w:val="21"/>
           <w:szCs w:val="21"/>
           <w:shd w:val="clear" w:color="auto" w:fill="1E1E1E"/>
           <w:lang w:bidi="ar"/>
         </w:rPr>
-        <w:t>//  </w:t>
-      </w:r>
-      <w:proofErr w:type="gramStart"/>
-      <w:r>
-        <w:rPr>
-          <w:rFonts w:ascii="Consolas" w:eastAsia="Consolas" w:hAnsi="Consolas" w:cs="Consolas"/>
-          <w:color w:val="6A9955"/>
-          <w:sz w:val="21"/>
-          <w:szCs w:val="21"/>
-          <w:shd w:val="clear" w:color="auto" w:fill="1E1E1E"/>
-          <w:lang w:bidi="ar"/>
-        </w:rPr>
-        <w:t xml:space="preserve">   [</w:t>
-      </w:r>
-      <w:proofErr w:type="spellStart"/>
-      <w:proofErr w:type="gramEnd"/>
-      <w:r>
-        <w:rPr>
-          <w:rFonts w:ascii="Consolas" w:eastAsia="Consolas" w:hAnsi="Consolas" w:cs="Consolas"/>
-          <w:color w:val="6A9955"/>
-          <w:sz w:val="21"/>
-          <w:szCs w:val="21"/>
-          <w:shd w:val="clear" w:color="auto" w:fill="1E1E1E"/>
-          <w:lang w:bidi="ar"/>
-        </w:rPr>
-        <w:t>DeviceOrientation.portraitUp</w:t>
-      </w:r>
-      <w:proofErr w:type="spellEnd"/>
-      <w:r>
-        <w:rPr>
-          <w:rFonts w:ascii="Consolas" w:eastAsia="Consolas" w:hAnsi="Consolas" w:cs="Consolas"/>
-          <w:color w:val="6A9955"/>
-          <w:sz w:val="21"/>
-          <w:szCs w:val="21"/>
-          <w:shd w:val="clear" w:color="auto" w:fill="1E1E1E"/>
-          <w:lang w:bidi="ar"/>
-        </w:rPr>
-        <w:t xml:space="preserve">, </w:t>
-      </w:r>
-      <w:proofErr w:type="spellStart"/>
-      <w:r>
-        <w:rPr>
-          <w:rFonts w:ascii="Consolas" w:eastAsia="Consolas" w:hAnsi="Consolas" w:cs="Consolas"/>
-          <w:color w:val="6A9955"/>
-          <w:sz w:val="21"/>
-          <w:szCs w:val="21"/>
-          <w:shd w:val="clear" w:color="auto" w:fill="1E1E1E"/>
-          <w:lang w:bidi="ar"/>
-        </w:rPr>
-        <w:t>DeviceOrientation.portraitDown</w:t>
-      </w:r>
-      <w:proofErr w:type="spellEnd"/>
-      <w:r>
-        <w:rPr>
-          <w:rFonts w:ascii="Consolas" w:eastAsia="Consolas" w:hAnsi="Consolas" w:cs="Consolas"/>
-          <w:color w:val="6A9955"/>
-          <w:sz w:val="21"/>
-          <w:szCs w:val="21"/>
-          <w:shd w:val="clear" w:color="auto" w:fill="1E1E1E"/>
-          <w:lang w:bidi="ar"/>
-        </w:rPr>
-        <w:t>]);</w:t>
-      </w:r>
-    </w:p>
-    <w:p>
-      <w:pPr>
-        <w:pStyle w:val="ListParagraph"/>
-        <w:ind w:left="0"/>
-        <w:rPr>
-          <w:sz w:val="24"/>
-          <w:szCs w:val="24"/>
-        </w:rPr>
-      </w:pPr>
-    </w:p>
-    <w:p>
-      <w:pPr>
-        <w:pStyle w:val="ListParagraph"/>
-        <w:ind w:left="0"/>
-        <w:rPr>
-          <w:sz w:val="24"/>
-          <w:szCs w:val="24"/>
-        </w:rPr>
-      </w:pPr>
-    </w:p>
-    <w:p>
-      <w:pPr>
-        <w:pStyle w:val="ListParagraph"/>
-        <w:ind w:left="0"/>
-        <w:rPr>
-          <w:b/>
-          <w:bCs/>
-          <w:sz w:val="24"/>
-          <w:szCs w:val="24"/>
-        </w:rPr>
-      </w:pPr>
-      <w:r>
-        <w:rPr>
-          <w:b/>
-          <w:bCs/>
-          <w:sz w:val="24"/>
-          <w:szCs w:val="24"/>
-        </w:rPr>
-        <w:t>Showing the different cont</w:t>
-      </w:r>
-      <w:r>
-        <w:rPr>
-          <w:b/>
-          <w:bCs/>
-          <w:sz w:val="24"/>
-          <w:szCs w:val="24"/>
-        </w:rPr>
-        <w:t>ent based on the Orientation</w:t>
-      </w:r>
-    </w:p>
-    <w:p>
-      <w:pPr>
-        <w:pStyle w:val="ListParagraph"/>
-        <w:ind w:left="0"/>
-        <w:rPr>
-          <w:sz w:val="24"/>
-          <w:szCs w:val="24"/>
-        </w:rPr>
-      </w:pPr>
-      <w:r>
-        <w:rPr>
-          <w:b/>
-          <w:bCs/>
-          <w:sz w:val="24"/>
-          <w:szCs w:val="24"/>
-        </w:rPr>
-        <w:t xml:space="preserve">- </w:t>
-      </w:r>
-      <w:r>
-        <w:rPr>
-          <w:sz w:val="24"/>
-          <w:szCs w:val="24"/>
-        </w:rPr>
-        <w:t>create a variable to know which screen orientation</w:t>
-      </w:r>
-    </w:p>
-    <w:p>
-      <w:pPr>
-        <w:shd w:val="clear" w:color="auto" w:fill="1E1E1E"/>
-        <w:spacing w:line="285" w:lineRule="atLeast"/>
-        <w:rPr>
-          <w:rFonts w:ascii="Consolas" w:eastAsia="Consolas" w:hAnsi="Consolas" w:cs="Consolas"/>
-          <w:color w:val="D4D4D4"/>
-          <w:sz w:val="21"/>
-          <w:szCs w:val="21"/>
-        </w:rPr>
-      </w:pPr>
-      <w:r>
-        <w:rPr>
-          <w:rFonts w:ascii="Consolas" w:eastAsia="Consolas" w:hAnsi="Consolas" w:cs="Consolas"/>
-          <w:color w:val="569CD6"/>
-          <w:sz w:val="21"/>
-          <w:szCs w:val="21"/>
-          <w:shd w:val="clear" w:color="auto" w:fill="1E1E1E"/>
-          <w:lang w:bidi="ar"/>
-        </w:rPr>
-        <w:t>final</w:t>
+        <w:t>isLandscape</w:t>
       </w:r>
       <w:r>
         <w:rPr>
@@ -2513,9 +1563,75 @@
           <w:shd w:val="clear" w:color="auto" w:fill="1E1E1E"/>
           <w:lang w:bidi="ar"/>
         </w:rPr>
-        <w:t xml:space="preserve"> </w:t>
-      </w:r>
-      <w:proofErr w:type="spellStart"/>
+        <w:t xml:space="preserve"> =</w:t>
+      </w:r>
+    </w:p>
+    <w:p>
+      <w:pPr>
+        <w:shd w:val="clear" w:color="auto" w:fill="1E1E1E"/>
+        <w:spacing w:line="285" w:lineRule="atLeast"/>
+        <w:rPr>
+          <w:rFonts w:ascii="Consolas" w:eastAsia="Consolas" w:hAnsi="Consolas" w:cs="Consolas"/>
+          <w:color w:val="D4D4D4"/>
+          <w:sz w:val="21"/>
+          <w:szCs w:val="21"/>
+        </w:rPr>
+      </w:pPr>
+      <w:r>
+        <w:rPr>
+          <w:rFonts w:ascii="Consolas" w:eastAsia="Consolas" w:hAnsi="Consolas" w:cs="Consolas"/>
+          <w:color w:val="D4D4D4"/>
+          <w:sz w:val="21"/>
+          <w:szCs w:val="21"/>
+          <w:shd w:val="clear" w:color="auto" w:fill="1E1E1E"/>
+          <w:lang w:bidi="ar"/>
+        </w:rPr>
+        <w:t xml:space="preserve">        </w:t>
+      </w:r>
+      <w:r>
+        <w:rPr>
+          <w:rFonts w:ascii="Consolas" w:eastAsia="Consolas" w:hAnsi="Consolas" w:cs="Consolas"/>
+          <w:color w:val="4EC9B0"/>
+          <w:sz w:val="21"/>
+          <w:szCs w:val="21"/>
+          <w:shd w:val="clear" w:color="auto" w:fill="1E1E1E"/>
+          <w:lang w:bidi="ar"/>
+        </w:rPr>
+        <w:t>MediaQuery</w:t>
+      </w:r>
+      <w:r>
+        <w:rPr>
+          <w:rFonts w:ascii="Consolas" w:eastAsia="Consolas" w:hAnsi="Consolas" w:cs="Consolas"/>
+          <w:color w:val="D4D4D4"/>
+          <w:sz w:val="21"/>
+          <w:szCs w:val="21"/>
+          <w:shd w:val="clear" w:color="auto" w:fill="1E1E1E"/>
+          <w:lang w:bidi="ar"/>
+        </w:rPr>
+        <w:t>.</w:t>
+      </w:r>
+      <w:r>
+        <w:rPr>
+          <w:rFonts w:ascii="Consolas" w:eastAsia="Consolas" w:hAnsi="Consolas" w:cs="Consolas"/>
+          <w:color w:val="DCDCAA"/>
+          <w:sz w:val="21"/>
+          <w:szCs w:val="21"/>
+          <w:shd w:val="clear" w:color="auto" w:fill="1E1E1E"/>
+          <w:lang w:bidi="ar"/>
+        </w:rPr>
+        <w:t>of</w:t>
+      </w:r>
+      <w:r>
+        <w:rPr>
+          <w:rFonts w:ascii="Consolas" w:eastAsia="Consolas" w:hAnsi="Consolas" w:cs="Consolas"/>
+          <w:color w:val="D4D4D4"/>
+          <w:sz w:val="21"/>
+          <w:szCs w:val="21"/>
+          <w:shd w:val="clear" w:color="auto" w:fill="1E1E1E"/>
+          <w:lang w:bidi="ar"/>
+        </w:rPr>
+        <w:t>(</w:t>
+      </w:r>
       <w:r>
         <w:rPr>
           <w:rFonts w:ascii="Consolas" w:eastAsia="Consolas" w:hAnsi="Consolas" w:cs="Consolas"/>
@@ -2525,9 +1641,8 @@
           <w:shd w:val="clear" w:color="auto" w:fill="1E1E1E"/>
           <w:lang w:bidi="ar"/>
         </w:rPr>
-        <w:t>isLandscape</w:t>
-      </w:r>
-      <w:proofErr w:type="spellEnd"/>
+        <w:t>context</w:t>
+      </w:r>
       <w:r>
         <w:rPr>
           <w:rFonts w:ascii="Consolas" w:eastAsia="Consolas" w:hAnsi="Consolas" w:cs="Consolas"/>
@@ -2537,20 +1652,19 @@
           <w:shd w:val="clear" w:color="auto" w:fill="1E1E1E"/>
           <w:lang w:bidi="ar"/>
         </w:rPr>
-        <w:t xml:space="preserve"> =</w:t>
-      </w:r>
-    </w:p>
-    <w:p>
-      <w:pPr>
-        <w:shd w:val="clear" w:color="auto" w:fill="1E1E1E"/>
-        <w:spacing w:line="285" w:lineRule="atLeast"/>
-        <w:rPr>
-          <w:rFonts w:ascii="Consolas" w:eastAsia="Consolas" w:hAnsi="Consolas" w:cs="Consolas"/>
-          <w:color w:val="D4D4D4"/>
+        <w:t>).</w:t>
+      </w:r>
+      <w:r>
+        <w:rPr>
+          <w:rFonts w:ascii="Consolas" w:eastAsia="Consolas" w:hAnsi="Consolas" w:cs="Consolas"/>
+          <w:color w:val="9CDCFE"/>
           <w:sz w:val="21"/>
           <w:szCs w:val="21"/>
-        </w:rPr>
-      </w:pPr>
+          <w:shd w:val="clear" w:color="auto" w:fill="1E1E1E"/>
+          <w:lang w:bidi="ar"/>
+        </w:rPr>
+        <w:t>orientation</w:t>
+      </w:r>
       <w:r>
         <w:rPr>
           <w:rFonts w:ascii="Consolas" w:eastAsia="Consolas" w:hAnsi="Consolas" w:cs="Consolas"/>
@@ -2560,9 +1674,8 @@
           <w:shd w:val="clear" w:color="auto" w:fill="1E1E1E"/>
           <w:lang w:bidi="ar"/>
         </w:rPr>
-        <w:t xml:space="preserve">        </w:t>
-      </w:r>
-      <w:proofErr w:type="spellStart"/>
+        <w:t xml:space="preserve"> == </w:t>
+      </w:r>
       <w:r>
         <w:rPr>
           <w:rFonts w:ascii="Consolas" w:eastAsia="Consolas" w:hAnsi="Consolas" w:cs="Consolas"/>
@@ -2572,7 +1685,7 @@
           <w:shd w:val="clear" w:color="auto" w:fill="1E1E1E"/>
           <w:lang w:bidi="ar"/>
         </w:rPr>
-        <w:t>MediaQuery</w:t>
+        <w:t>Orientation</w:t>
       </w:r>
       <w:r>
         <w:rPr>
@@ -2588,15 +1701,14 @@
       <w:r>
         <w:rPr>
           <w:rFonts w:ascii="Consolas" w:eastAsia="Consolas" w:hAnsi="Consolas" w:cs="Consolas"/>
-          <w:color w:val="DCDCAA"/>
+          <w:color w:val="4FC1FF"/>
           <w:sz w:val="21"/>
           <w:szCs w:val="21"/>
           <w:shd w:val="clear" w:color="auto" w:fill="1E1E1E"/>
           <w:lang w:bidi="ar"/>
         </w:rPr>
-        <w:t>of</w:t>
-      </w:r>
-      <w:proofErr w:type="spellEnd"/>
+        <w:t>landscape</w:t>
+      </w:r>
       <w:r>
         <w:rPr>
           <w:rFonts w:ascii="Consolas" w:eastAsia="Consolas" w:hAnsi="Consolas" w:cs="Consolas"/>
@@ -2606,98 +1718,6 @@
           <w:shd w:val="clear" w:color="auto" w:fill="1E1E1E"/>
           <w:lang w:bidi="ar"/>
         </w:rPr>
-        <w:t>(</w:t>
-      </w:r>
-      <w:r>
-        <w:rPr>
-          <w:rFonts w:ascii="Consolas" w:eastAsia="Consolas" w:hAnsi="Consolas" w:cs="Consolas"/>
-          <w:color w:val="9CDCFE"/>
-          <w:sz w:val="21"/>
-          <w:szCs w:val="21"/>
-          <w:shd w:val="clear" w:color="auto" w:fill="1E1E1E"/>
-          <w:lang w:bidi="ar"/>
-        </w:rPr>
-        <w:t>context</w:t>
-      </w:r>
-      <w:proofErr w:type="gramStart"/>
-      <w:r>
-        <w:rPr>
-          <w:rFonts w:ascii="Consolas" w:eastAsia="Consolas" w:hAnsi="Consolas" w:cs="Consolas"/>
-          <w:color w:val="D4D4D4"/>
-          <w:sz w:val="21"/>
-          <w:szCs w:val="21"/>
-          <w:shd w:val="clear" w:color="auto" w:fill="1E1E1E"/>
-          <w:lang w:bidi="ar"/>
-        </w:rPr>
-        <w:t>).</w:t>
-      </w:r>
-      <w:r>
-        <w:rPr>
-          <w:rFonts w:ascii="Consolas" w:eastAsia="Consolas" w:hAnsi="Consolas" w:cs="Consolas"/>
-          <w:color w:val="9CDCFE"/>
-          <w:sz w:val="21"/>
-          <w:szCs w:val="21"/>
-          <w:shd w:val="clear" w:color="auto" w:fill="1E1E1E"/>
-          <w:lang w:bidi="ar"/>
-        </w:rPr>
-        <w:t>orientation</w:t>
-      </w:r>
-      <w:proofErr w:type="gramEnd"/>
-      <w:r>
-        <w:rPr>
-          <w:rFonts w:ascii="Consolas" w:eastAsia="Consolas" w:hAnsi="Consolas" w:cs="Consolas"/>
-          <w:color w:val="D4D4D4"/>
-          <w:sz w:val="21"/>
-          <w:szCs w:val="21"/>
-          <w:shd w:val="clear" w:color="auto" w:fill="1E1E1E"/>
-          <w:lang w:bidi="ar"/>
-        </w:rPr>
-        <w:t xml:space="preserve"> == </w:t>
-      </w:r>
-      <w:proofErr w:type="spellStart"/>
-      <w:r>
-        <w:rPr>
-          <w:rFonts w:ascii="Consolas" w:eastAsia="Consolas" w:hAnsi="Consolas" w:cs="Consolas"/>
-          <w:color w:val="4EC9B0"/>
-          <w:sz w:val="21"/>
-          <w:szCs w:val="21"/>
-          <w:shd w:val="clear" w:color="auto" w:fill="1E1E1E"/>
-          <w:lang w:bidi="ar"/>
-        </w:rPr>
-        <w:t>Orientation</w:t>
-      </w:r>
-      <w:r>
-        <w:rPr>
-          <w:rFonts w:ascii="Consolas" w:eastAsia="Consolas" w:hAnsi="Consolas" w:cs="Consolas"/>
-          <w:color w:val="D4D4D4"/>
-          <w:sz w:val="21"/>
-          <w:szCs w:val="21"/>
-          <w:shd w:val="clear" w:color="auto" w:fill="1E1E1E"/>
-          <w:lang w:bidi="ar"/>
-        </w:rPr>
-        <w:t>.</w:t>
-      </w:r>
-      <w:r>
-        <w:rPr>
-          <w:rFonts w:ascii="Consolas" w:eastAsia="Consolas" w:hAnsi="Consolas" w:cs="Consolas"/>
-          <w:color w:val="4FC1FF"/>
-          <w:sz w:val="21"/>
-          <w:szCs w:val="21"/>
-          <w:shd w:val="clear" w:color="auto" w:fill="1E1E1E"/>
-          <w:lang w:bidi="ar"/>
-        </w:rPr>
-        <w:t>landscape</w:t>
-      </w:r>
-      <w:proofErr w:type="spellEnd"/>
-      <w:r>
-        <w:rPr>
-          <w:rFonts w:ascii="Consolas" w:eastAsia="Consolas" w:hAnsi="Consolas" w:cs="Consolas"/>
-          <w:color w:val="D4D4D4"/>
-          <w:sz w:val="21"/>
-          <w:szCs w:val="21"/>
-          <w:shd w:val="clear" w:color="auto" w:fill="1E1E1E"/>
-          <w:lang w:bidi="ar"/>
-        </w:rPr>
         <w:t>;</w:t>
       </w:r>
     </w:p>
@@ -2749,31 +1769,7 @@
           <w:shd w:val="clear" w:color="auto" w:fill="FFFFFF"/>
           <w:lang w:bidi="ar"/>
         </w:rPr>
-        <w:t>"</w:t>
-      </w:r>
-      <w:proofErr w:type="spellStart"/>
-      <w:r>
-        <w:rPr>
-          <w:rFonts w:ascii="Segoe UI" w:eastAsia="Segoe UI" w:hAnsi="Segoe UI" w:cs="Segoe UI"/>
-          <w:color w:val="1C1D1F"/>
-          <w:sz w:val="54"/>
-          <w:szCs w:val="54"/>
-          <w:shd w:val="clear" w:color="auto" w:fill="FFFFFF"/>
-          <w:lang w:bidi="ar"/>
-        </w:rPr>
-        <w:t>textScaleFactor</w:t>
-      </w:r>
-      <w:proofErr w:type="spellEnd"/>
-      <w:r>
-        <w:rPr>
-          <w:rFonts w:ascii="Segoe UI" w:eastAsia="Segoe UI" w:hAnsi="Segoe UI" w:cs="Segoe UI"/>
-          <w:color w:val="1C1D1F"/>
-          <w:sz w:val="54"/>
-          <w:szCs w:val="54"/>
-          <w:shd w:val="clear" w:color="auto" w:fill="FFFFFF"/>
-          <w:lang w:bidi="ar"/>
-        </w:rPr>
-        <w:t>"</w:t>
+        <w:t>"textScaleFactor"</w:t>
       </w:r>
     </w:p>
     <w:p>
@@ -2839,7 +1835,6 @@
         </w:rPr>
         <w:t>) when it comes to working with the </w:t>
       </w:r>
-      <w:proofErr w:type="spellStart"/>
       <w:r>
         <w:rPr>
           <w:rStyle w:val="HTMLCode"/>
@@ -2852,7 +1847,6 @@
         </w:rPr>
         <w:t>MediaQuery</w:t>
       </w:r>
-      <w:proofErr w:type="spellEnd"/>
       <w:r>
         <w:rPr>
           <w:rFonts w:ascii="Segoe UI" w:eastAsia="Segoe UI" w:hAnsi="Segoe UI" w:cs="Segoe UI"/>
@@ -2883,7 +1877,6 @@
         </w:rPr>
         <w:t>As mentioned, it offers way more than that of course. On particularly interesting property is the </w:t>
       </w:r>
-      <w:proofErr w:type="spellStart"/>
       <w:r>
         <w:rPr>
           <w:rStyle w:val="HTMLCode"/>
@@ -2896,7 +1889,6 @@
         </w:rPr>
         <w:t>textScaleFactor</w:t>
       </w:r>
-      <w:proofErr w:type="spellEnd"/>
       <w:r>
         <w:rPr>
           <w:rFonts w:ascii="Segoe UI" w:eastAsia="Segoe UI" w:hAnsi="Segoe UI" w:cs="Segoe UI"/>
@@ -2946,85 +1938,7 @@
           <w:szCs w:val="18"/>
           <w:shd w:val="clear" w:color="auto" w:fill="FFFFFF"/>
         </w:rPr>
-        <w:t xml:space="preserve"> </w:t>
-      </w:r>
-      <w:proofErr w:type="spellStart"/>
-      <w:r>
-        <w:rPr>
-          <w:rFonts w:ascii="Consolas" w:eastAsia="Consolas" w:hAnsi="Consolas" w:cs="Consolas"/>
-          <w:color w:val="1C1D1F"/>
-          <w:sz w:val="18"/>
-          <w:szCs w:val="18"/>
-          <w:shd w:val="clear" w:color="auto" w:fill="FFFFFF"/>
-        </w:rPr>
-        <w:t>curScaleFactor</w:t>
-      </w:r>
-      <w:proofErr w:type="spellEnd"/>
-      <w:r>
-        <w:rPr>
-          <w:rFonts w:ascii="Consolas" w:eastAsia="Consolas" w:hAnsi="Consolas" w:cs="Consolas"/>
-          <w:color w:val="1C1D1F"/>
-          <w:sz w:val="18"/>
-          <w:szCs w:val="18"/>
-          <w:shd w:val="clear" w:color="auto" w:fill="FFFFFF"/>
-        </w:rPr>
-        <w:t xml:space="preserve"> = </w:t>
-      </w:r>
-      <w:proofErr w:type="spellStart"/>
-      <w:r>
-        <w:rPr>
-          <w:rFonts w:ascii="Consolas" w:eastAsia="Consolas" w:hAnsi="Consolas" w:cs="Consolas"/>
-          <w:color w:val="1C1D1F"/>
-          <w:sz w:val="18"/>
-          <w:szCs w:val="18"/>
-          <w:shd w:val="clear" w:color="auto" w:fill="FFFFFF"/>
-        </w:rPr>
-        <w:t>MediaQuery.of</w:t>
-      </w:r>
-      <w:proofErr w:type="spellEnd"/>
-      <w:r>
-        <w:rPr>
-          <w:rFonts w:ascii="Consolas" w:eastAsia="Consolas" w:hAnsi="Consolas" w:cs="Consolas"/>
-          <w:color w:val="1C1D1F"/>
-          <w:sz w:val="18"/>
-          <w:szCs w:val="18"/>
-          <w:shd w:val="clear" w:color="auto" w:fill="FFFFFF"/>
-        </w:rPr>
-        <w:t>(context</w:t>
-      </w:r>
-      <w:proofErr w:type="gramStart"/>
-      <w:r>
-        <w:rPr>
-          <w:rFonts w:ascii="Consolas" w:eastAsia="Consolas" w:hAnsi="Consolas" w:cs="Consolas"/>
-          <w:color w:val="1C1D1F"/>
-          <w:sz w:val="18"/>
-          <w:szCs w:val="18"/>
-          <w:shd w:val="clear" w:color="auto" w:fill="FFFFFF"/>
-        </w:rPr>
-        <w:t>).</w:t>
-      </w:r>
-      <w:proofErr w:type="spellStart"/>
-      <w:r>
-        <w:rPr>
-          <w:rFonts w:ascii="Consolas" w:eastAsia="Consolas" w:hAnsi="Consolas" w:cs="Consolas"/>
-          <w:color w:val="1C1D1F"/>
-          <w:sz w:val="18"/>
-          <w:szCs w:val="18"/>
-          <w:shd w:val="clear" w:color="auto" w:fill="FFFFFF"/>
-        </w:rPr>
-        <w:t>textScaleFactor</w:t>
-      </w:r>
-      <w:proofErr w:type="spellEnd"/>
-      <w:proofErr w:type="gramEnd"/>
-      <w:r>
-        <w:rPr>
-          <w:rFonts w:ascii="Consolas" w:eastAsia="Consolas" w:hAnsi="Consolas" w:cs="Consolas"/>
-          <w:color w:val="1C1D1F"/>
-          <w:sz w:val="18"/>
-          <w:szCs w:val="18"/>
-          <w:shd w:val="clear" w:color="auto" w:fill="FFFFFF"/>
-        </w:rPr>
-        <w:t>;</w:t>
+        <w:t xml:space="preserve"> curScaleFactor = MediaQuery.of(context).textScaleFactor;</w:t>
       </w:r>
     </w:p>
     <w:p>
@@ -3036,7 +1950,6 @@
           <w:szCs w:val="27"/>
         </w:rPr>
       </w:pPr>
-      <w:proofErr w:type="spellStart"/>
       <w:r>
         <w:rPr>
           <w:rStyle w:val="HTMLCode"/>
@@ -3049,7 +1962,6 @@
         </w:rPr>
         <w:t>textScaleFactor</w:t>
       </w:r>
-      <w:proofErr w:type="spellEnd"/>
       <w:r>
         <w:rPr>
           <w:rFonts w:ascii="Segoe UI" w:eastAsia="Segoe UI" w:hAnsi="Segoe UI" w:cs="Segoe UI"/>
@@ -3106,7 +2018,6 @@
           <w:szCs w:val="27"/>
         </w:rPr>
       </w:pPr>
-      <w:proofErr w:type="spellStart"/>
       <w:r>
         <w:rPr>
           <w:rFonts w:ascii="Segoe UI" w:eastAsia="Segoe UI" w:hAnsi="Segoe UI" w:cs="Segoe UI"/>
@@ -3116,18 +2027,7 @@
           <w:shd w:val="clear" w:color="auto" w:fill="FFFFFF"/>
         </w:rPr>
         <w:lastRenderedPageBreak/>
-        <w:t>n</w:t>
-      </w:r>
-      <w:proofErr w:type="spellEnd"/>
-      <w:r>
-        <w:rPr>
-          <w:rFonts w:ascii="Segoe UI" w:eastAsia="Segoe UI" w:hAnsi="Segoe UI" w:cs="Segoe UI"/>
-          <w:color w:val="1C1D1F"/>
-          <w:sz w:val="27"/>
-          <w:szCs w:val="27"/>
-          <w:shd w:val="clear" w:color="auto" w:fill="FFFFFF"/>
-        </w:rPr>
-        <w:t xml:space="preserve"> addition, the </w:t>
+        <w:t>n addition, the </w:t>
       </w:r>
       <w:r>
         <w:rPr>
@@ -3179,29 +2079,7 @@
           <w:szCs w:val="27"/>
           <w:shd w:val="clear" w:color="auto" w:fill="FFFFFF"/>
         </w:rPr>
-        <w:t xml:space="preserve">More on </w:t>
-      </w:r>
-      <w:proofErr w:type="spellStart"/>
-      <w:r>
-        <w:rPr>
-          <w:rFonts w:ascii="Segoe UI" w:eastAsia="Segoe UI" w:hAnsi="Segoe UI" w:cs="Segoe UI"/>
-          <w:color w:val="1C1D1F"/>
-          <w:sz w:val="27"/>
-          <w:szCs w:val="27"/>
-          <w:shd w:val="clear" w:color="auto" w:fill="FFFFFF"/>
-        </w:rPr>
-        <w:t>MediaQuery</w:t>
-      </w:r>
-      <w:proofErr w:type="spellEnd"/>
-      <w:r>
-        <w:rPr>
-          <w:rFonts w:ascii="Segoe UI" w:eastAsia="Segoe UI" w:hAnsi="Segoe UI" w:cs="Segoe UI"/>
-          <w:color w:val="1C1D1F"/>
-          <w:sz w:val="27"/>
-          <w:szCs w:val="27"/>
-          <w:shd w:val="clear" w:color="auto" w:fill="FFFFFF"/>
-        </w:rPr>
-        <w:t xml:space="preserve"> &amp; Responsive Layouts: </w:t>
+        <w:t>More on MediaQuery &amp; Responsive Layouts: </w:t>
       </w:r>
       <w:hyperlink r:id="rId6" w:tgtFrame="https://smartdev.udemy.com/course/learn-flutter-dart-to-build-ios-android-apps/learn/lecture/_blank" w:history="1">
         <w:r>
@@ -3433,7 +2311,6 @@
         <w:spacing w:line="21" w:lineRule="atLeast"/>
         <w:ind w:left="0"/>
       </w:pPr>
-      <w:proofErr w:type="gramStart"/>
       <w:r>
         <w:rPr>
           <w:rFonts w:ascii="Consolas" w:eastAsia="Consolas" w:hAnsi="Consolas" w:cs="Consolas"/>
@@ -3444,7 +2321,6 @@
         </w:rPr>
         <w:t>Text(</w:t>
       </w:r>
-      <w:proofErr w:type="gramEnd"/>
       <w:r>
         <w:rPr>
           <w:rFonts w:ascii="Consolas" w:eastAsia="Consolas" w:hAnsi="Consolas" w:cs="Consolas"/>
@@ -3463,51 +2339,7 @@
           <w:szCs w:val="18"/>
           <w:shd w:val="clear" w:color="auto" w:fill="FFFFFF"/>
         </w:rPr>
-        <w:t>, style: </w:t>
-      </w:r>
-      <w:proofErr w:type="spellStart"/>
-      <w:r>
-        <w:rPr>
-          <w:rFonts w:ascii="Consolas" w:eastAsia="Consolas" w:hAnsi="Consolas" w:cs="Consolas"/>
-          <w:color w:val="1C1D1F"/>
-          <w:sz w:val="18"/>
-          <w:szCs w:val="18"/>
-          <w:shd w:val="clear" w:color="auto" w:fill="FFFFFF"/>
-        </w:rPr>
-        <w:t>TextStyle</w:t>
-      </w:r>
-      <w:proofErr w:type="spellEnd"/>
-      <w:r>
-        <w:rPr>
-          <w:rFonts w:ascii="Consolas" w:eastAsia="Consolas" w:hAnsi="Consolas" w:cs="Consolas"/>
-          <w:color w:val="1C1D1F"/>
-          <w:sz w:val="18"/>
-          <w:szCs w:val="18"/>
-          <w:shd w:val="clear" w:color="auto" w:fill="FFFFFF"/>
-        </w:rPr>
-        <w:t>(</w:t>
-      </w:r>
-      <w:proofErr w:type="spellStart"/>
-      <w:r>
-        <w:rPr>
-          <w:rFonts w:ascii="Consolas" w:eastAsia="Consolas" w:hAnsi="Consolas" w:cs="Consolas"/>
-          <w:color w:val="1C1D1F"/>
-          <w:sz w:val="18"/>
-          <w:szCs w:val="18"/>
-          <w:shd w:val="clear" w:color="auto" w:fill="FFFFFF"/>
-        </w:rPr>
-        <w:t>fontSize</w:t>
-      </w:r>
-      <w:proofErr w:type="spellEnd"/>
-      <w:r>
-        <w:rPr>
-          <w:rFonts w:ascii="Consolas" w:eastAsia="Consolas" w:hAnsi="Consolas" w:cs="Consolas"/>
-          <w:color w:val="1C1D1F"/>
-          <w:sz w:val="18"/>
-          <w:szCs w:val="18"/>
-          <w:shd w:val="clear" w:color="auto" w:fill="FFFFFF"/>
-        </w:rPr>
-        <w:t>: 20));</w:t>
+        <w:t>, style: TextStyle(fontSize: 20));</w:t>
       </w:r>
     </w:p>
     <w:p>
@@ -3562,7 +2394,6 @@
         <w:spacing w:line="21" w:lineRule="atLeast"/>
         <w:ind w:left="0"/>
       </w:pPr>
-      <w:proofErr w:type="gramStart"/>
       <w:r>
         <w:rPr>
           <w:rFonts w:ascii="Consolas" w:eastAsia="Consolas" w:hAnsi="Consolas" w:cs="Consolas"/>
@@ -3573,7 +2404,6 @@
         </w:rPr>
         <w:t>Text(</w:t>
       </w:r>
-      <w:proofErr w:type="gramEnd"/>
       <w:r>
         <w:rPr>
           <w:rFonts w:ascii="Consolas" w:eastAsia="Consolas" w:hAnsi="Consolas" w:cs="Consolas"/>
@@ -3602,73 +2432,7 @@
           <w:szCs w:val="18"/>
           <w:shd w:val="clear" w:color="auto" w:fill="FFFFFF"/>
         </w:rPr>
-        <w:t>style: </w:t>
-      </w:r>
-      <w:proofErr w:type="spellStart"/>
-      <w:r>
-        <w:rPr>
-          <w:rFonts w:ascii="Consolas" w:eastAsia="Consolas" w:hAnsi="Consolas" w:cs="Consolas"/>
-          <w:color w:val="1C1D1F"/>
-          <w:sz w:val="18"/>
-          <w:szCs w:val="18"/>
-          <w:shd w:val="clear" w:color="auto" w:fill="FFFFFF"/>
-        </w:rPr>
-        <w:t>TextStyle</w:t>
-      </w:r>
-      <w:proofErr w:type="spellEnd"/>
-      <w:r>
-        <w:rPr>
-          <w:rFonts w:ascii="Consolas" w:eastAsia="Consolas" w:hAnsi="Consolas" w:cs="Consolas"/>
-          <w:color w:val="1C1D1F"/>
-          <w:sz w:val="18"/>
-          <w:szCs w:val="18"/>
-          <w:shd w:val="clear" w:color="auto" w:fill="FFFFFF"/>
-        </w:rPr>
-        <w:t>(</w:t>
-      </w:r>
-      <w:proofErr w:type="spellStart"/>
-      <w:r>
-        <w:rPr>
-          <w:rFonts w:ascii="Consolas" w:eastAsia="Consolas" w:hAnsi="Consolas" w:cs="Consolas"/>
-          <w:color w:val="1C1D1F"/>
-          <w:sz w:val="18"/>
-          <w:szCs w:val="18"/>
-          <w:shd w:val="clear" w:color="auto" w:fill="FFFFFF"/>
-        </w:rPr>
-        <w:t>fontSize</w:t>
-      </w:r>
-      <w:proofErr w:type="spellEnd"/>
-      <w:r>
-        <w:rPr>
-          <w:rFonts w:ascii="Consolas" w:eastAsia="Consolas" w:hAnsi="Consolas" w:cs="Consolas"/>
-          <w:color w:val="1C1D1F"/>
-          <w:sz w:val="18"/>
-          <w:szCs w:val="18"/>
-          <w:shd w:val="clear" w:color="auto" w:fill="FFFFFF"/>
-        </w:rPr>
-        <w:t xml:space="preserve">: 20 * </w:t>
-      </w:r>
-      <w:proofErr w:type="spellStart"/>
-      <w:r>
-        <w:rPr>
-          <w:rFonts w:ascii="Consolas" w:eastAsia="Consolas" w:hAnsi="Consolas" w:cs="Consolas"/>
-          <w:color w:val="1C1D1F"/>
-          <w:sz w:val="18"/>
-          <w:szCs w:val="18"/>
-          <w:shd w:val="clear" w:color="auto" w:fill="FFFFFF"/>
-        </w:rPr>
-        <w:t>curScaleFactor</w:t>
-      </w:r>
-      <w:proofErr w:type="spellEnd"/>
-      <w:r>
-        <w:rPr>
-          <w:rFonts w:ascii="Consolas" w:eastAsia="Consolas" w:hAnsi="Consolas" w:cs="Consolas"/>
-          <w:color w:val="1C1D1F"/>
-          <w:sz w:val="18"/>
-          <w:szCs w:val="18"/>
-          <w:shd w:val="clear" w:color="auto" w:fill="FFFFFF"/>
-        </w:rPr>
-        <w:t>));</w:t>
+        <w:t>style: TextStyle(fontSize: 20 * curScaleFactor));</w:t>
       </w:r>
     </w:p>
     <w:p>
@@ -3712,7 +2476,6 @@
         </w:rPr>
         <w:t> if the user didn't change anything in the settings (because </w:t>
       </w:r>
-      <w:proofErr w:type="spellStart"/>
       <w:r>
         <w:rPr>
           <w:rStyle w:val="HTMLCode"/>
@@ -3725,7 +2488,6 @@
         </w:rPr>
         <w:t>textScaleFactor</w:t>
       </w:r>
-      <w:proofErr w:type="spellEnd"/>
       <w:r>
         <w:rPr>
           <w:rFonts w:ascii="Segoe UI" w:eastAsia="Segoe UI" w:hAnsi="Segoe UI" w:cs="Segoe UI"/>
@@ -3866,6 +2628,581 @@
           <w:szCs w:val="24"/>
         </w:rPr>
         <w:t>using const object to avoid rebuild some object -&gt; improve performance</w:t>
+      </w:r>
+    </w:p>
+    <w:p>
+      <w:pPr>
+        <w:rPr>
+          <w:sz w:val="24"/>
+          <w:szCs w:val="24"/>
+        </w:rPr>
+      </w:pPr>
+    </w:p>
+    <w:p>
+      <w:pPr>
+        <w:rPr>
+          <w:b/>
+          <w:bCs/>
+          <w:sz w:val="24"/>
+          <w:szCs w:val="24"/>
+        </w:rPr>
+      </w:pPr>
+      <w:r>
+        <w:rPr>
+          <w:b/>
+          <w:bCs/>
+          <w:sz w:val="24"/>
+          <w:szCs w:val="24"/>
+        </w:rPr>
+        <w:t>Flutter App Life</w:t>
+      </w:r>
+      <w:r>
+        <w:rPr>
+          <w:b/>
+          <w:bCs/>
+          <w:sz w:val="24"/>
+          <w:szCs w:val="24"/>
+        </w:rPr>
+        <w:t>cy</w:t>
+      </w:r>
+      <w:r>
+        <w:rPr>
+          <w:b/>
+          <w:bCs/>
+          <w:sz w:val="24"/>
+          <w:szCs w:val="24"/>
+        </w:rPr>
+        <w:t>cle</w:t>
+      </w:r>
+    </w:p>
+    <w:p>
+      <w:pPr>
+        <w:pStyle w:val="ListParagraph"/>
+        <w:numPr>
+          <w:ilvl w:val="0"/>
+          <w:numId w:val="1"/>
+        </w:numPr>
+        <w:rPr>
+          <w:sz w:val="24"/>
+          <w:szCs w:val="24"/>
+        </w:rPr>
+      </w:pPr>
+      <w:r>
+        <w:rPr>
+          <w:sz w:val="24"/>
+          <w:szCs w:val="24"/>
+        </w:rPr>
+        <w:t xml:space="preserve">Stateless Widgets: constructor </w:t>
+      </w:r>
+      <w:r>
+        <w:rPr>
+          <w:sz w:val="24"/>
+          <w:szCs w:val="24"/>
+        </w:rPr>
+        <w:sym w:font="Wingdings" w:char="F0E0"/>
+      </w:r>
+      <w:r>
+        <w:rPr>
+          <w:sz w:val="24"/>
+          <w:szCs w:val="24"/>
+        </w:rPr>
+        <w:t xml:space="preserve"> build</w:t>
+      </w:r>
+    </w:p>
+    <w:p>
+      <w:pPr>
+        <w:pStyle w:val="ListParagraph"/>
+        <w:numPr>
+          <w:ilvl w:val="0"/>
+          <w:numId w:val="1"/>
+        </w:numPr>
+        <w:rPr>
+          <w:sz w:val="24"/>
+          <w:szCs w:val="24"/>
+        </w:rPr>
+      </w:pPr>
+      <w:r>
+        <w:rPr>
+          <w:sz w:val="24"/>
+          <w:szCs w:val="24"/>
+        </w:rPr>
+        <w:t xml:space="preserve">Statefull Widgets: </w:t>
+      </w:r>
+    </w:p>
+    <w:p>
+      <w:pPr>
+        <w:rPr>
+          <w:sz w:val="24"/>
+          <w:szCs w:val="24"/>
+        </w:rPr>
+      </w:pPr>
+      <w:r>
+        <w:rPr>
+          <w:sz w:val="24"/>
+          <w:szCs w:val="24"/>
+        </w:rPr>
+        <w:t xml:space="preserve">Constructor </w:t>
+      </w:r>
+      <w:r>
+        <w:rPr>
+          <w:sz w:val="24"/>
+          <w:szCs w:val="24"/>
+        </w:rPr>
+        <w:sym w:font="Wingdings" w:char="F0E0"/>
+      </w:r>
+      <w:r>
+        <w:rPr>
+          <w:sz w:val="24"/>
+          <w:szCs w:val="24"/>
+        </w:rPr>
+        <w:t xml:space="preserve"> initState </w:t>
+      </w:r>
+      <w:r>
+        <w:rPr>
+          <w:sz w:val="24"/>
+          <w:szCs w:val="24"/>
+        </w:rPr>
+        <w:sym w:font="Wingdings" w:char="F0E0"/>
+      </w:r>
+      <w:r>
+        <w:rPr>
+          <w:sz w:val="24"/>
+          <w:szCs w:val="24"/>
+        </w:rPr>
+        <w:t xml:space="preserve"> build </w:t>
+      </w:r>
+      <w:r>
+        <w:rPr>
+          <w:sz w:val="24"/>
+          <w:szCs w:val="24"/>
+        </w:rPr>
+        <w:sym w:font="Wingdings" w:char="F0E0"/>
+      </w:r>
+      <w:r>
+        <w:rPr>
+          <w:sz w:val="24"/>
+          <w:szCs w:val="24"/>
+        </w:rPr>
+        <w:t xml:space="preserve"> setState </w:t>
+      </w:r>
+      <w:r>
+        <w:rPr>
+          <w:sz w:val="24"/>
+          <w:szCs w:val="24"/>
+        </w:rPr>
+        <w:sym w:font="Wingdings" w:char="F0E0"/>
+      </w:r>
+      <w:r>
+        <w:rPr>
+          <w:sz w:val="24"/>
+          <w:szCs w:val="24"/>
+        </w:rPr>
+        <w:t xml:space="preserve"> didUpdateWidget </w:t>
+      </w:r>
+      <w:r>
+        <w:rPr>
+          <w:sz w:val="24"/>
+          <w:szCs w:val="24"/>
+        </w:rPr>
+        <w:sym w:font="Wingdings" w:char="F0E0"/>
+      </w:r>
+      <w:r>
+        <w:rPr>
+          <w:sz w:val="24"/>
+          <w:szCs w:val="24"/>
+        </w:rPr>
+        <w:t xml:space="preserve"> dispose</w:t>
+      </w:r>
+    </w:p>
+    <w:p>
+      <w:pPr>
+        <w:rPr>
+          <w:sz w:val="24"/>
+          <w:szCs w:val="24"/>
+        </w:rPr>
+      </w:pPr>
+    </w:p>
+    <w:p>
+      <w:pPr>
+        <w:rPr>
+          <w:b/>
+          <w:bCs/>
+          <w:sz w:val="24"/>
+          <w:szCs w:val="24"/>
+        </w:rPr>
+      </w:pPr>
+      <w:r>
+        <w:rPr>
+          <w:b/>
+          <w:bCs/>
+          <w:sz w:val="24"/>
+          <w:szCs w:val="24"/>
+        </w:rPr>
+        <w:t>App Lifecycle</w:t>
+      </w:r>
+    </w:p>
+    <w:p>
+      <w:pPr>
+        <w:rPr>
+          <w:b/>
+          <w:bCs/>
+          <w:sz w:val="24"/>
+          <w:szCs w:val="24"/>
+        </w:rPr>
+      </w:pPr>
+    </w:p>
+    <w:tbl>
+      <w:tblPr>
+        <w:tblStyle w:val="TableGrid"/>
+        <w:tblW w:w="0" w:type="auto"/>
+        <w:tblLook w:val="04A0" w:firstRow="1" w:lastRow="0" w:firstColumn="1" w:lastColumn="0" w:noHBand="0" w:noVBand="1"/>
+      </w:tblPr>
+      <w:tblGrid>
+        <w:gridCol w:w="1967"/>
+        <w:gridCol w:w="4621"/>
+      </w:tblGrid>
+      <w:tr>
+        <w:tc>
+          <w:tcPr>
+            <w:tcW w:w="1967" w:type="dxa"/>
+            <w:shd w:val="clear" w:color="auto" w:fill="5B9BD5" w:themeFill="accent1"/>
+          </w:tcPr>
+          <w:p>
+            <w:pPr>
+              <w:rPr>
+                <w:b/>
+                <w:bCs/>
+                <w:sz w:val="24"/>
+                <w:szCs w:val="24"/>
+              </w:rPr>
+            </w:pPr>
+            <w:r>
+              <w:rPr>
+                <w:b/>
+                <w:bCs/>
+                <w:sz w:val="24"/>
+                <w:szCs w:val="24"/>
+              </w:rPr>
+              <w:t>Lifecycle State Name</w:t>
+            </w:r>
+          </w:p>
+        </w:tc>
+        <w:tc>
+          <w:tcPr>
+            <w:tcW w:w="4621" w:type="dxa"/>
+            <w:shd w:val="clear" w:color="auto" w:fill="5B9BD5" w:themeFill="accent1"/>
+          </w:tcPr>
+          <w:p>
+            <w:pPr>
+              <w:rPr>
+                <w:b/>
+                <w:bCs/>
+                <w:sz w:val="24"/>
+                <w:szCs w:val="24"/>
+              </w:rPr>
+            </w:pPr>
+            <w:r>
+              <w:rPr>
+                <w:b/>
+                <w:bCs/>
+                <w:sz w:val="24"/>
+                <w:szCs w:val="24"/>
+              </w:rPr>
+              <w:t>When is it hit?</w:t>
+            </w:r>
+          </w:p>
+        </w:tc>
+      </w:tr>
+      <w:tr>
+        <w:tc>
+          <w:tcPr>
+            <w:tcW w:w="1967" w:type="dxa"/>
+          </w:tcPr>
+          <w:p>
+            <w:pPr>
+              <w:rPr>
+                <w:sz w:val="24"/>
+                <w:szCs w:val="24"/>
+              </w:rPr>
+            </w:pPr>
+            <w:r>
+              <w:rPr>
+                <w:sz w:val="24"/>
+                <w:szCs w:val="24"/>
+              </w:rPr>
+              <w:t>Inactive</w:t>
+            </w:r>
+          </w:p>
+        </w:tc>
+        <w:tc>
+          <w:tcPr>
+            <w:tcW w:w="4621" w:type="dxa"/>
+          </w:tcPr>
+          <w:p>
+            <w:pPr>
+              <w:rPr>
+                <w:sz w:val="24"/>
+                <w:szCs w:val="24"/>
+              </w:rPr>
+            </w:pPr>
+            <w:r>
+              <w:rPr>
+                <w:sz w:val="24"/>
+                <w:szCs w:val="24"/>
+              </w:rPr>
+              <w:t>App is inactive, no user input received</w:t>
+            </w:r>
+          </w:p>
+        </w:tc>
+      </w:tr>
+      <w:tr>
+        <w:tc>
+          <w:tcPr>
+            <w:tcW w:w="1967" w:type="dxa"/>
+          </w:tcPr>
+          <w:p>
+            <w:pPr>
+              <w:rPr>
+                <w:sz w:val="24"/>
+                <w:szCs w:val="24"/>
+              </w:rPr>
+            </w:pPr>
+            <w:r>
+              <w:rPr>
+                <w:sz w:val="24"/>
+                <w:szCs w:val="24"/>
+              </w:rPr>
+              <w:t>Paused</w:t>
+            </w:r>
+          </w:p>
+        </w:tc>
+        <w:tc>
+          <w:tcPr>
+            <w:tcW w:w="4621" w:type="dxa"/>
+          </w:tcPr>
+          <w:p>
+            <w:pPr>
+              <w:rPr>
+                <w:sz w:val="24"/>
+                <w:szCs w:val="24"/>
+              </w:rPr>
+            </w:pPr>
+            <w:r>
+              <w:rPr>
+                <w:sz w:val="24"/>
+                <w:szCs w:val="24"/>
+              </w:rPr>
+              <w:t>App not visible to user, running in background</w:t>
+            </w:r>
+          </w:p>
+        </w:tc>
+      </w:tr>
+      <w:tr>
+        <w:tc>
+          <w:tcPr>
+            <w:tcW w:w="1967" w:type="dxa"/>
+          </w:tcPr>
+          <w:p>
+            <w:pPr>
+              <w:rPr>
+                <w:sz w:val="24"/>
+                <w:szCs w:val="24"/>
+              </w:rPr>
+            </w:pPr>
+            <w:r>
+              <w:rPr>
+                <w:sz w:val="24"/>
+                <w:szCs w:val="24"/>
+              </w:rPr>
+              <w:t>Resumed</w:t>
+            </w:r>
+          </w:p>
+        </w:tc>
+        <w:tc>
+          <w:tcPr>
+            <w:tcW w:w="4621" w:type="dxa"/>
+          </w:tcPr>
+          <w:p>
+            <w:pPr>
+              <w:rPr>
+                <w:sz w:val="24"/>
+                <w:szCs w:val="24"/>
+              </w:rPr>
+            </w:pPr>
+            <w:r>
+              <w:rPr>
+                <w:sz w:val="24"/>
+                <w:szCs w:val="24"/>
+              </w:rPr>
+              <w:t>App is visible and responding to user input</w:t>
+            </w:r>
+          </w:p>
+        </w:tc>
+      </w:tr>
+      <w:tr>
+        <w:tc>
+          <w:tcPr>
+            <w:tcW w:w="1967" w:type="dxa"/>
+          </w:tcPr>
+          <w:p>
+            <w:pPr>
+              <w:rPr>
+                <w:sz w:val="24"/>
+                <w:szCs w:val="24"/>
+              </w:rPr>
+            </w:pPr>
+            <w:r>
+              <w:rPr>
+                <w:sz w:val="24"/>
+                <w:szCs w:val="24"/>
+              </w:rPr>
+              <w:t>Suspending</w:t>
+            </w:r>
+          </w:p>
+        </w:tc>
+        <w:tc>
+          <w:tcPr>
+            <w:tcW w:w="4621" w:type="dxa"/>
+          </w:tcPr>
+          <w:p>
+            <w:pPr>
+              <w:rPr>
+                <w:sz w:val="24"/>
+                <w:szCs w:val="24"/>
+              </w:rPr>
+            </w:pPr>
+            <w:r>
+              <w:rPr>
+                <w:sz w:val="24"/>
+                <w:szCs w:val="24"/>
+              </w:rPr>
+              <w:t>App is about to be suspended (exited)</w:t>
+            </w:r>
+          </w:p>
+        </w:tc>
+      </w:tr>
+    </w:tbl>
+    <w:p>
+      <w:pPr>
+        <w:rPr>
+          <w:sz w:val="24"/>
+          <w:szCs w:val="24"/>
+        </w:rPr>
+      </w:pPr>
+    </w:p>
+    <w:p>
+      <w:pPr>
+        <w:rPr>
+          <w:b/>
+          <w:bCs/>
+          <w:sz w:val="24"/>
+          <w:szCs w:val="24"/>
+        </w:rPr>
+      </w:pPr>
+      <w:r>
+        <w:rPr>
+          <w:b/>
+          <w:bCs/>
+          <w:sz w:val="24"/>
+          <w:szCs w:val="24"/>
+        </w:rPr>
+        <w:t>App Context</w:t>
+      </w:r>
+    </w:p>
+    <w:p>
+      <w:pPr>
+        <w:rPr>
+          <w:color w:val="4D4F52"/>
+          <w:spacing w:val="-5"/>
+          <w:sz w:val="26"/>
+          <w:szCs w:val="26"/>
+          <w:shd w:val="clear" w:color="auto" w:fill="FFFFFF"/>
+        </w:rPr>
+      </w:pPr>
+      <w:r>
+        <w:rPr>
+          <w:color w:val="4D4F52"/>
+          <w:spacing w:val="-5"/>
+          <w:sz w:val="26"/>
+          <w:szCs w:val="26"/>
+          <w:shd w:val="clear" w:color="auto" w:fill="FFFFFF"/>
+        </w:rPr>
+        <w:t>A </w:t>
+      </w:r>
+      <w:r>
+        <w:rPr>
+          <w:rStyle w:val="Emphasis"/>
+          <w:color w:val="4D4F52"/>
+          <w:spacing w:val="-5"/>
+          <w:sz w:val="26"/>
+          <w:szCs w:val="26"/>
+          <w:shd w:val="clear" w:color="auto" w:fill="FFFFFF"/>
+        </w:rPr>
+        <w:t>context</w:t>
+      </w:r>
+      <w:r>
+        <w:rPr>
+          <w:color w:val="4D4F52"/>
+          <w:spacing w:val="-5"/>
+          <w:sz w:val="26"/>
+          <w:szCs w:val="26"/>
+          <w:shd w:val="clear" w:color="auto" w:fill="FFFFFF"/>
+        </w:rPr>
+        <w:t> is nothing else but a reference to the location of a Widget within the tree structure of all the Widgets which are built</w:t>
+      </w:r>
+    </w:p>
+    <w:p>
+      <w:pPr>
+        <w:rPr>
+          <w:color w:val="4D4F52"/>
+          <w:spacing w:val="-5"/>
+          <w:sz w:val="26"/>
+          <w:szCs w:val="26"/>
+          <w:shd w:val="clear" w:color="auto" w:fill="FFFFFF"/>
+        </w:rPr>
+      </w:pPr>
+    </w:p>
+    <w:p>
+      <w:pPr>
+        <w:rPr>
+          <w:b/>
+          <w:bCs/>
+          <w:color w:val="4D4F52"/>
+          <w:spacing w:val="-5"/>
+          <w:sz w:val="26"/>
+          <w:szCs w:val="26"/>
+          <w:shd w:val="clear" w:color="auto" w:fill="FFFFFF"/>
+        </w:rPr>
+      </w:pPr>
+      <w:r>
+        <w:rPr>
+          <w:b/>
+          <w:bCs/>
+          <w:color w:val="4D4F52"/>
+          <w:spacing w:val="-5"/>
+          <w:sz w:val="26"/>
+          <w:szCs w:val="26"/>
+          <w:shd w:val="clear" w:color="auto" w:fill="FFFFFF"/>
+        </w:rPr>
+        <w:t>Key of Object</w:t>
+      </w:r>
+    </w:p>
+    <w:p>
+      <w:pPr>
+        <w:rPr>
+          <w:sz w:val="24"/>
+          <w:szCs w:val="24"/>
+        </w:rPr>
+      </w:pPr>
+      <w:r>
+        <w:rPr>
+          <w:color w:val="4D4F52"/>
+          <w:spacing w:val="-5"/>
+          <w:sz w:val="26"/>
+          <w:szCs w:val="26"/>
+          <w:shd w:val="clear" w:color="auto" w:fill="FFFFFF"/>
+        </w:rPr>
+        <w:t>Need to matching the Element (state) to the Widget</w:t>
       </w:r>
     </w:p>
     <w:sectPr>
@@ -5044,6 +4381,21 @@
       <w:contextualSpacing/>
     </w:pPr>
   </w:style>
+  <w:style w:type="table" w:styleId="TableGrid">
+    <w:name w:val="Table Grid"/>
+    <w:basedOn w:val="TableNormal"/>
+    <w:rsid w:val="00E80231"/>
+    <w:tblPr>
+      <w:tblBorders>
+        <w:top w:val="single" w:sz="4" w:space="0" w:color="auto"/>
+        <w:left w:val="single" w:sz="4" w:space="0" w:color="auto"/>
+        <w:bottom w:val="single" w:sz="4" w:space="0" w:color="auto"/>
+        <w:right w:val="single" w:sz="4" w:space="0" w:color="auto"/>
+        <w:insideH w:val="single" w:sz="4" w:space="0" w:color="auto"/>
+        <w:insideV w:val="single" w:sz="4" w:space="0" w:color="auto"/>
+      </w:tblBorders>
+    </w:tblPr>
+  </w:style>
 </w:styles>
 </file>
 

</xml_diff>

<commit_message>
section 7: how to setup a navigation
</commit_message>
<xml_diff>
--- a/FLUTTER LEANRING NOTES.docx
+++ b/FLUTTER LEANRING NOTES.docx
@@ -12,9 +12,11 @@
       <w:pPr>
         <w:pStyle w:val="Heading2"/>
       </w:pPr>
+      <w:proofErr w:type="spellStart"/>
       <w:r>
         <w:t>I.Introduction</w:t>
       </w:r>
+      <w:proofErr w:type="spellEnd"/>
     </w:p>
     <w:p>
       <w:pPr>
@@ -58,27 +60,29 @@
           <w:sz w:val="24"/>
           <w:szCs w:val="24"/>
         </w:rPr>
-        <w:t>- Flutter  don’t compile to iO</w:t>
-      </w:r>
-      <w:r>
-        <w:rPr>
-          <w:sz w:val="24"/>
-          <w:szCs w:val="24"/>
-        </w:rPr>
-        <w:t>S</w:t>
-      </w:r>
-      <w:r>
-        <w:rPr>
-          <w:sz w:val="24"/>
-          <w:szCs w:val="24"/>
-        </w:rPr>
-        <w:t xml:space="preserve"> or Android UI components. It gives you app that controls the entire screen and every pixel on it. --&gt; ability to customize.</w:t>
-      </w:r>
-    </w:p>
-    <w:p>
-      <w:r>
         <w:t xml:space="preserve">- </w:t>
       </w:r>
+      <w:proofErr w:type="gramStart"/>
+      <w:r>
+        <w:rPr>
+          <w:sz w:val="24"/>
+          <w:szCs w:val="24"/>
+        </w:rPr>
+        <w:t>Flutter  don’t</w:t>
+      </w:r>
+      <w:proofErr w:type="gramEnd"/>
+      <w:r>
+        <w:rPr>
+          <w:sz w:val="24"/>
+          <w:szCs w:val="24"/>
+        </w:rPr>
+        <w:t xml:space="preserve"> compile to iOS or Android UI components. It gives you app that controls the entire screen and every pixel on it. --&gt; ability to customize.</w:t>
+      </w:r>
+    </w:p>
+    <w:p>
+      <w:r>
+        <w:t xml:space="preserve">- </w:t>
+      </w:r>
     </w:p>
     <w:p>
       <w:pPr>
@@ -89,8 +93,13 @@
       <w:pPr>
         <w:pStyle w:val="Heading2"/>
       </w:pPr>
-      <w:r>
-        <w:t>II.Flutter Basics</w:t>
+      <w:proofErr w:type="spellStart"/>
+      <w:r>
+        <w:t>II.Flutter</w:t>
+      </w:r>
+      <w:proofErr w:type="spellEnd"/>
+      <w:r>
+        <w:t xml:space="preserve"> Basics</w:t>
       </w:r>
     </w:p>
     <w:p>
@@ -165,7 +174,23 @@
           <w:sz w:val="24"/>
           <w:szCs w:val="24"/>
         </w:rPr>
-        <w:t>- Stateless &amp; Statefull widgets</w:t>
+        <w:t xml:space="preserve">- Stateless &amp; </w:t>
+      </w:r>
+      <w:proofErr w:type="spellStart"/>
+      <w:r>
+        <w:rPr>
+          <w:sz w:val="24"/>
+          <w:szCs w:val="24"/>
+        </w:rPr>
+        <w:t>Statefull</w:t>
+      </w:r>
+      <w:proofErr w:type="spellEnd"/>
+      <w:r>
+        <w:rPr>
+          <w:sz w:val="24"/>
+          <w:szCs w:val="24"/>
+        </w:rPr>
+        <w:t xml:space="preserve"> widgets</w:t>
       </w:r>
     </w:p>
     <w:p>
@@ -248,29 +273,47 @@
           <w:sz w:val="24"/>
           <w:szCs w:val="24"/>
         </w:rPr>
-        <w:t>- ios</w:t>
-      </w:r>
-    </w:p>
-    <w:p>
-      <w:pPr>
-        <w:rPr>
-          <w:sz w:val="24"/>
-          <w:szCs w:val="24"/>
-        </w:rPr>
-      </w:pPr>
-      <w:r>
-        <w:rPr>
-          <w:sz w:val="24"/>
-          <w:szCs w:val="24"/>
-        </w:rPr>
-        <w:t>- lib_dart: it is the folder where we will add all our Da</w:t>
-      </w:r>
-      <w:r>
-        <w:rPr>
-          <w:sz w:val="24"/>
-          <w:szCs w:val="24"/>
-        </w:rPr>
-        <w:t>rt files, Dart is the programming language Flutter uses to write the code for our Flutter application.</w:t>
+        <w:t xml:space="preserve">- </w:t>
+      </w:r>
+      <w:proofErr w:type="spellStart"/>
+      <w:r>
+        <w:rPr>
+          <w:sz w:val="24"/>
+          <w:szCs w:val="24"/>
+        </w:rPr>
+        <w:t>ios</w:t>
+      </w:r>
+      <w:proofErr w:type="spellEnd"/>
+    </w:p>
+    <w:p>
+      <w:pPr>
+        <w:rPr>
+          <w:sz w:val="24"/>
+          <w:szCs w:val="24"/>
+        </w:rPr>
+      </w:pPr>
+      <w:r>
+        <w:rPr>
+          <w:sz w:val="24"/>
+          <w:szCs w:val="24"/>
+        </w:rPr>
+        <w:t xml:space="preserve">- </w:t>
+      </w:r>
+      <w:proofErr w:type="spellStart"/>
+      <w:r>
+        <w:rPr>
+          <w:sz w:val="24"/>
+          <w:szCs w:val="24"/>
+        </w:rPr>
+        <w:t>lib_dart</w:t>
+      </w:r>
+      <w:proofErr w:type="spellEnd"/>
+      <w:r>
+        <w:rPr>
+          <w:sz w:val="24"/>
+          <w:szCs w:val="24"/>
+        </w:rPr>
+        <w:t>: it is the folder where we will add all our Dart files, Dart is the programming language Flutter uses to write the code for our Flutter application.</w:t>
       </w:r>
     </w:p>
     <w:p>
@@ -300,44 +343,71 @@
           <w:sz w:val="24"/>
           <w:szCs w:val="24"/>
         </w:rPr>
-        <w:t>- metadata: be managed automatically by Flutter. Flutter save some information that need for a build correctly.</w:t>
-      </w:r>
-    </w:p>
-    <w:p>
-      <w:pPr>
-        <w:rPr>
-          <w:sz w:val="24"/>
-          <w:szCs w:val="24"/>
-        </w:rPr>
-      </w:pPr>
-      <w:r>
-        <w:rPr>
-          <w:sz w:val="24"/>
-          <w:szCs w:val="24"/>
-        </w:rPr>
-        <w:t>- packages: auto generated by Flut</w:t>
-      </w:r>
-      <w:r>
-        <w:rPr>
-          <w:sz w:val="24"/>
-          <w:szCs w:val="24"/>
-        </w:rPr>
-        <w:t>ter, mention some dependencies, packages needed.</w:t>
-      </w:r>
-    </w:p>
-    <w:p>
-      <w:pPr>
-        <w:rPr>
-          <w:sz w:val="24"/>
-          <w:szCs w:val="24"/>
-        </w:rPr>
-      </w:pPr>
-      <w:r>
-        <w:rPr>
-          <w:sz w:val="24"/>
-          <w:szCs w:val="24"/>
-        </w:rPr>
-        <w:t>- pubspec.yaml: the file manage these dependencies of the project.</w:t>
+        <w:t xml:space="preserve">- metadata: be managed automatically by Flutter. Flutter </w:t>
+      </w:r>
+      <w:proofErr w:type="gramStart"/>
+      <w:r>
+        <w:rPr>
+          <w:sz w:val="24"/>
+          <w:szCs w:val="24"/>
+        </w:rPr>
+        <w:t>save</w:t>
+      </w:r>
+      <w:proofErr w:type="gramEnd"/>
+      <w:r>
+        <w:rPr>
+          <w:sz w:val="24"/>
+          <w:szCs w:val="24"/>
+        </w:rPr>
+        <w:t xml:space="preserve"> some information that need for a build correctly.</w:t>
+      </w:r>
+    </w:p>
+    <w:p>
+      <w:pPr>
+        <w:rPr>
+          <w:sz w:val="24"/>
+          <w:szCs w:val="24"/>
+        </w:rPr>
+      </w:pPr>
+      <w:r>
+        <w:rPr>
+          <w:sz w:val="24"/>
+          <w:szCs w:val="24"/>
+        </w:rPr>
+        <w:t>- packages: auto generated by Flutter, mention some dependencies, packages needed.</w:t>
+      </w:r>
+    </w:p>
+    <w:p>
+      <w:pPr>
+        <w:rPr>
+          <w:sz w:val="24"/>
+          <w:szCs w:val="24"/>
+        </w:rPr>
+      </w:pPr>
+      <w:r>
+        <w:rPr>
+          <w:sz w:val="24"/>
+          <w:szCs w:val="24"/>
+        </w:rPr>
+        <w:t xml:space="preserve">- </w:t>
+      </w:r>
+      <w:proofErr w:type="spellStart"/>
+      <w:proofErr w:type="gramStart"/>
+      <w:r>
+        <w:rPr>
+          <w:sz w:val="24"/>
+          <w:szCs w:val="24"/>
+        </w:rPr>
+        <w:t>pubspec.yaml</w:t>
+      </w:r>
+      <w:proofErr w:type="spellEnd"/>
+      <w:proofErr w:type="gramEnd"/>
+      <w:r>
+        <w:rPr>
+          <w:sz w:val="24"/>
+          <w:szCs w:val="24"/>
+        </w:rPr>
+        <w:t>: the file manage these dependencies of the project.</w:t>
       </w:r>
     </w:p>
     <w:p/>
@@ -396,7 +466,39 @@
           <w:sz w:val="24"/>
           <w:szCs w:val="24"/>
         </w:rPr>
-        <w:t xml:space="preserve">When the entire app is mounted to the screen and here we could use text widget which is yet another widget built into Flutter and you will work a lot with these built-in widge, </w:t>
+        <w:t xml:space="preserve">When the entire app is mounted to the screen and </w:t>
+      </w:r>
+      <w:proofErr w:type="gramStart"/>
+      <w:r>
+        <w:rPr>
+          <w:sz w:val="24"/>
+          <w:szCs w:val="24"/>
+        </w:rPr>
+        <w:t>here</w:t>
+      </w:r>
+      <w:proofErr w:type="gramEnd"/>
+      <w:r>
+        <w:rPr>
+          <w:sz w:val="24"/>
+          <w:szCs w:val="24"/>
+        </w:rPr>
+        <w:t xml:space="preserve"> we could use text widget which is yet another widget built into Flutter and you will work a lot with these built-in </w:t>
+      </w:r>
+      <w:proofErr w:type="spellStart"/>
+      <w:r>
+        <w:rPr>
+          <w:sz w:val="24"/>
+          <w:szCs w:val="24"/>
+        </w:rPr>
+        <w:t>widge</w:t>
+      </w:r>
+      <w:proofErr w:type="spellEnd"/>
+      <w:r>
+        <w:rPr>
+          <w:sz w:val="24"/>
+          <w:szCs w:val="24"/>
+        </w:rPr>
+        <w:t xml:space="preserve">, </w:t>
       </w:r>
     </w:p>
     <w:p>
@@ -416,6 +518,7 @@
           <w:szCs w:val="24"/>
         </w:rPr>
       </w:pPr>
+      <w:proofErr w:type="spellStart"/>
       <w:r>
         <w:rPr>
           <w:b/>
@@ -423,29 +526,75 @@
           <w:sz w:val="24"/>
           <w:szCs w:val="24"/>
         </w:rPr>
-        <w:t>StatelessWidget and StatefulWidget</w:t>
-      </w:r>
-    </w:p>
-    <w:p>
-      <w:pPr>
-        <w:rPr>
-          <w:sz w:val="24"/>
-          <w:szCs w:val="24"/>
-        </w:rPr>
-      </w:pPr>
-      <w:r>
-        <w:rPr>
-          <w:sz w:val="24"/>
-          <w:szCs w:val="24"/>
-        </w:rPr>
-        <w:t>With StatefullWidget, when the app state i</w:t>
-      </w:r>
-      <w:r>
-        <w:rPr>
-          <w:sz w:val="24"/>
-          <w:szCs w:val="24"/>
-        </w:rPr>
-        <w:t>s changed (by setState), then the Widget will be re-render again.</w:t>
+        <w:t>StatelessWidget</w:t>
+      </w:r>
+      <w:proofErr w:type="spellEnd"/>
+      <w:r>
+        <w:rPr>
+          <w:b/>
+          <w:bCs/>
+          <w:sz w:val="24"/>
+          <w:szCs w:val="24"/>
+        </w:rPr>
+        <w:t xml:space="preserve"> and </w:t>
+      </w:r>
+      <w:proofErr w:type="spellStart"/>
+      <w:r>
+        <w:rPr>
+          <w:b/>
+          <w:bCs/>
+          <w:sz w:val="24"/>
+          <w:szCs w:val="24"/>
+        </w:rPr>
+        <w:t>StatefulWidget</w:t>
+      </w:r>
+      <w:proofErr w:type="spellEnd"/>
+    </w:p>
+    <w:p>
+      <w:pPr>
+        <w:rPr>
+          <w:sz w:val="24"/>
+          <w:szCs w:val="24"/>
+        </w:rPr>
+      </w:pPr>
+      <w:r>
+        <w:rPr>
+          <w:sz w:val="24"/>
+          <w:szCs w:val="24"/>
+        </w:rPr>
+        <w:t xml:space="preserve">With </w:t>
+      </w:r>
+      <w:proofErr w:type="spellStart"/>
+      <w:r>
+        <w:rPr>
+          <w:sz w:val="24"/>
+          <w:szCs w:val="24"/>
+        </w:rPr>
+        <w:t>StatefullWidget</w:t>
+      </w:r>
+      <w:proofErr w:type="spellEnd"/>
+      <w:r>
+        <w:rPr>
+          <w:sz w:val="24"/>
+          <w:szCs w:val="24"/>
+        </w:rPr>
+        <w:t xml:space="preserve">, when the app state is changed (by </w:t>
+      </w:r>
+      <w:proofErr w:type="spellStart"/>
+      <w:r>
+        <w:rPr>
+          <w:sz w:val="24"/>
+          <w:szCs w:val="24"/>
+        </w:rPr>
+        <w:t>setState</w:t>
+      </w:r>
+      <w:proofErr w:type="spellEnd"/>
+      <w:r>
+        <w:rPr>
+          <w:sz w:val="24"/>
+          <w:szCs w:val="24"/>
+        </w:rPr>
+        <w:t>), then the Widget will be re-render again.</w:t>
       </w:r>
     </w:p>
     <w:p>
@@ -524,119 +673,279 @@
           <w:sz w:val="24"/>
           <w:szCs w:val="24"/>
         </w:rPr>
-        <w:t>- FlexFit.tight: l</w:t>
-      </w:r>
-      <w:r>
-        <w:rPr>
-          <w:sz w:val="24"/>
-          <w:szCs w:val="24"/>
-        </w:rPr>
-        <w:t>ấ</w:t>
-      </w:r>
-      <w:r>
-        <w:rPr>
-          <w:sz w:val="24"/>
-          <w:szCs w:val="24"/>
-        </w:rPr>
-        <w:t>y h</w:t>
-      </w:r>
-      <w:r>
-        <w:rPr>
-          <w:sz w:val="24"/>
-          <w:szCs w:val="24"/>
-        </w:rPr>
-        <w:t>ế</w:t>
-      </w:r>
-      <w:r>
-        <w:rPr>
-          <w:sz w:val="24"/>
-          <w:szCs w:val="24"/>
-        </w:rPr>
-        <w:t>t ph</w:t>
-      </w:r>
-      <w:r>
-        <w:rPr>
-          <w:sz w:val="24"/>
-          <w:szCs w:val="24"/>
-        </w:rPr>
-        <w:t>ầ</w:t>
-      </w:r>
-      <w:r>
-        <w:rPr>
-          <w:sz w:val="24"/>
-          <w:szCs w:val="24"/>
-        </w:rPr>
-        <w:t>n tr</w:t>
-      </w:r>
-      <w:r>
-        <w:rPr>
-          <w:sz w:val="24"/>
-          <w:szCs w:val="24"/>
-        </w:rPr>
-        <w:t>ố</w:t>
-      </w:r>
-      <w:r>
-        <w:rPr>
-          <w:sz w:val="24"/>
-          <w:szCs w:val="24"/>
-        </w:rPr>
-        <w:t>ng còn l</w:t>
-      </w:r>
-      <w:r>
-        <w:rPr>
-          <w:sz w:val="24"/>
-          <w:szCs w:val="24"/>
-        </w:rPr>
-        <w:t>ạ</w:t>
-      </w:r>
-      <w:r>
-        <w:rPr>
-          <w:sz w:val="24"/>
-          <w:szCs w:val="24"/>
-        </w:rPr>
-        <w:t>i trên màn hình (chi</w:t>
-      </w:r>
-      <w:r>
-        <w:rPr>
-          <w:sz w:val="24"/>
-          <w:szCs w:val="24"/>
-        </w:rPr>
-        <w:t>ề</w:t>
-      </w:r>
-      <w:r>
-        <w:rPr>
-          <w:sz w:val="24"/>
-          <w:szCs w:val="24"/>
-        </w:rPr>
-        <w:t>u ngang ho</w:t>
-      </w:r>
-      <w:r>
-        <w:rPr>
-          <w:sz w:val="24"/>
-          <w:szCs w:val="24"/>
-        </w:rPr>
-        <w:t>ặ</w:t>
-      </w:r>
-      <w:r>
-        <w:rPr>
-          <w:sz w:val="24"/>
-          <w:szCs w:val="24"/>
-        </w:rPr>
-        <w:t>c d</w:t>
-      </w:r>
-      <w:r>
-        <w:rPr>
-          <w:sz w:val="24"/>
-          <w:szCs w:val="24"/>
-        </w:rPr>
-        <w:t>ọ</w:t>
-      </w:r>
-      <w:r>
-        <w:rPr>
-          <w:sz w:val="24"/>
-          <w:szCs w:val="24"/>
-        </w:rPr>
-        <w:t>c tùy vào olum/Row).</w:t>
+        <w:t xml:space="preserve">- </w:t>
+      </w:r>
+      <w:proofErr w:type="spellStart"/>
+      <w:r>
+        <w:rPr>
+          <w:sz w:val="24"/>
+          <w:szCs w:val="24"/>
+        </w:rPr>
+        <w:t>FlexFit.tight</w:t>
+      </w:r>
+      <w:proofErr w:type="spellEnd"/>
+      <w:r>
+        <w:rPr>
+          <w:sz w:val="24"/>
+          <w:szCs w:val="24"/>
+        </w:rPr>
+        <w:t xml:space="preserve">: </w:t>
+      </w:r>
+      <w:proofErr w:type="spellStart"/>
+      <w:r>
+        <w:rPr>
+          <w:sz w:val="24"/>
+          <w:szCs w:val="24"/>
+        </w:rPr>
+        <w:t>lấy</w:t>
+      </w:r>
+      <w:proofErr w:type="spellEnd"/>
+      <w:r>
+        <w:rPr>
+          <w:sz w:val="24"/>
+          <w:szCs w:val="24"/>
+        </w:rPr>
+        <w:t xml:space="preserve"> </w:t>
+      </w:r>
+      <w:proofErr w:type="spellStart"/>
+      <w:r>
+        <w:rPr>
+          <w:sz w:val="24"/>
+          <w:szCs w:val="24"/>
+        </w:rPr>
+        <w:t>hết</w:t>
+      </w:r>
+      <w:proofErr w:type="spellEnd"/>
+      <w:r>
+        <w:rPr>
+          <w:sz w:val="24"/>
+          <w:szCs w:val="24"/>
+        </w:rPr>
+        <w:t xml:space="preserve"> </w:t>
+      </w:r>
+      <w:proofErr w:type="spellStart"/>
+      <w:r>
+        <w:rPr>
+          <w:sz w:val="24"/>
+          <w:szCs w:val="24"/>
+        </w:rPr>
+        <w:t>phần</w:t>
+      </w:r>
+      <w:proofErr w:type="spellEnd"/>
+      <w:r>
+        <w:rPr>
+          <w:sz w:val="24"/>
+          <w:szCs w:val="24"/>
+        </w:rPr>
+        <w:t xml:space="preserve"> </w:t>
+      </w:r>
+      <w:proofErr w:type="spellStart"/>
+      <w:r>
+        <w:rPr>
+          <w:sz w:val="24"/>
+          <w:szCs w:val="24"/>
+        </w:rPr>
+        <w:t>trống</w:t>
+      </w:r>
+      <w:proofErr w:type="spellEnd"/>
+      <w:r>
+        <w:rPr>
+          <w:sz w:val="24"/>
+          <w:szCs w:val="24"/>
+        </w:rPr>
+        <w:t xml:space="preserve"> </w:t>
+      </w:r>
+      <w:proofErr w:type="spellStart"/>
+      <w:r>
+        <w:rPr>
+          <w:sz w:val="24"/>
+          <w:szCs w:val="24"/>
+        </w:rPr>
+        <w:t>còn</w:t>
+      </w:r>
+      <w:proofErr w:type="spellEnd"/>
+      <w:r>
+        <w:rPr>
+          <w:sz w:val="24"/>
+          <w:szCs w:val="24"/>
+        </w:rPr>
+        <w:t xml:space="preserve"> </w:t>
+      </w:r>
+      <w:proofErr w:type="spellStart"/>
+      <w:r>
+        <w:rPr>
+          <w:sz w:val="24"/>
+          <w:szCs w:val="24"/>
+        </w:rPr>
+        <w:t>lại</w:t>
+      </w:r>
+      <w:proofErr w:type="spellEnd"/>
+      <w:r>
+        <w:rPr>
+          <w:sz w:val="24"/>
+          <w:szCs w:val="24"/>
+        </w:rPr>
+        <w:t xml:space="preserve"> </w:t>
+      </w:r>
+      <w:proofErr w:type="spellStart"/>
+      <w:r>
+        <w:rPr>
+          <w:sz w:val="24"/>
+          <w:szCs w:val="24"/>
+        </w:rPr>
+        <w:t>trên</w:t>
+      </w:r>
+      <w:proofErr w:type="spellEnd"/>
+      <w:r>
+        <w:rPr>
+          <w:sz w:val="24"/>
+          <w:szCs w:val="24"/>
+        </w:rPr>
+        <w:t xml:space="preserve"> </w:t>
+      </w:r>
+      <w:proofErr w:type="spellStart"/>
+      <w:r>
+        <w:rPr>
+          <w:sz w:val="24"/>
+          <w:szCs w:val="24"/>
+        </w:rPr>
+        <w:t>màn</w:t>
+      </w:r>
+      <w:proofErr w:type="spellEnd"/>
+      <w:r>
+        <w:rPr>
+          <w:sz w:val="24"/>
+          <w:szCs w:val="24"/>
+        </w:rPr>
+        <w:t xml:space="preserve"> </w:t>
+      </w:r>
+      <w:proofErr w:type="spellStart"/>
+      <w:r>
+        <w:rPr>
+          <w:sz w:val="24"/>
+          <w:szCs w:val="24"/>
+        </w:rPr>
+        <w:t>hình</w:t>
+      </w:r>
+      <w:proofErr w:type="spellEnd"/>
+      <w:r>
+        <w:rPr>
+          <w:sz w:val="24"/>
+          <w:szCs w:val="24"/>
+        </w:rPr>
+        <w:t xml:space="preserve"> (</w:t>
+      </w:r>
+      <w:proofErr w:type="spellStart"/>
+      <w:r>
+        <w:rPr>
+          <w:sz w:val="24"/>
+          <w:szCs w:val="24"/>
+        </w:rPr>
+        <w:t>chiều</w:t>
+      </w:r>
+      <w:proofErr w:type="spellEnd"/>
+      <w:r>
+        <w:rPr>
+          <w:sz w:val="24"/>
+          <w:szCs w:val="24"/>
+        </w:rPr>
+        <w:t xml:space="preserve"> </w:t>
+      </w:r>
+      <w:proofErr w:type="spellStart"/>
+      <w:r>
+        <w:rPr>
+          <w:sz w:val="24"/>
+          <w:szCs w:val="24"/>
+        </w:rPr>
+        <w:t>ngang</w:t>
+      </w:r>
+      <w:proofErr w:type="spellEnd"/>
+      <w:r>
+        <w:rPr>
+          <w:sz w:val="24"/>
+          <w:szCs w:val="24"/>
+        </w:rPr>
+        <w:t xml:space="preserve"> </w:t>
+      </w:r>
+      <w:proofErr w:type="spellStart"/>
+      <w:r>
+        <w:rPr>
+          <w:sz w:val="24"/>
+          <w:szCs w:val="24"/>
+        </w:rPr>
+        <w:t>hoặc</w:t>
+      </w:r>
+      <w:proofErr w:type="spellEnd"/>
+      <w:r>
+        <w:rPr>
+          <w:sz w:val="24"/>
+          <w:szCs w:val="24"/>
+        </w:rPr>
+        <w:t xml:space="preserve"> </w:t>
+      </w:r>
+      <w:proofErr w:type="spellStart"/>
+      <w:r>
+        <w:rPr>
+          <w:sz w:val="24"/>
+          <w:szCs w:val="24"/>
+        </w:rPr>
+        <w:t>dọc</w:t>
+      </w:r>
+      <w:proofErr w:type="spellEnd"/>
+      <w:r>
+        <w:rPr>
+          <w:sz w:val="24"/>
+          <w:szCs w:val="24"/>
+        </w:rPr>
+        <w:t xml:space="preserve"> </w:t>
+      </w:r>
+      <w:proofErr w:type="spellStart"/>
+      <w:r>
+        <w:rPr>
+          <w:sz w:val="24"/>
+          <w:szCs w:val="24"/>
+        </w:rPr>
+        <w:t>tùy</w:t>
+      </w:r>
+      <w:proofErr w:type="spellEnd"/>
+      <w:r>
+        <w:rPr>
+          <w:sz w:val="24"/>
+          <w:szCs w:val="24"/>
+        </w:rPr>
+        <w:t xml:space="preserve"> </w:t>
+      </w:r>
+      <w:proofErr w:type="spellStart"/>
+      <w:r>
+        <w:rPr>
+          <w:sz w:val="24"/>
+          <w:szCs w:val="24"/>
+        </w:rPr>
+        <w:t>vào</w:t>
+      </w:r>
+      <w:proofErr w:type="spellEnd"/>
+      <w:r>
+        <w:rPr>
+          <w:sz w:val="24"/>
+          <w:szCs w:val="24"/>
+        </w:rPr>
+        <w:t xml:space="preserve"> </w:t>
+      </w:r>
+      <w:proofErr w:type="spellStart"/>
+      <w:r>
+        <w:rPr>
+          <w:sz w:val="24"/>
+          <w:szCs w:val="24"/>
+        </w:rPr>
+        <w:t>olum</w:t>
+      </w:r>
+      <w:proofErr w:type="spellEnd"/>
+      <w:r>
+        <w:rPr>
+          <w:sz w:val="24"/>
+          <w:szCs w:val="24"/>
+        </w:rPr>
+        <w:t>/Row).</w:t>
       </w:r>
     </w:p>
     <w:p>
@@ -652,200 +961,312 @@
           <w:sz w:val="24"/>
           <w:szCs w:val="24"/>
         </w:rPr>
-        <w:t>- FlextFit.loose:</w:t>
-      </w:r>
-    </w:p>
-    <w:p>
-      <w:pPr>
-        <w:rPr>
-          <w:sz w:val="24"/>
-          <w:szCs w:val="24"/>
-        </w:rPr>
-      </w:pPr>
-      <w:r>
-        <w:rPr>
-          <w:sz w:val="24"/>
-          <w:szCs w:val="24"/>
-        </w:rPr>
-        <w:t>- Flex: tương t</w:t>
-      </w:r>
-      <w:r>
-        <w:rPr>
-          <w:sz w:val="24"/>
-          <w:szCs w:val="24"/>
-        </w:rPr>
-        <w:t>ự</w:t>
-      </w:r>
-      <w:r>
-        <w:rPr>
-          <w:sz w:val="24"/>
-          <w:szCs w:val="24"/>
-        </w:rPr>
-        <w:t xml:space="preserve"> như weight bên Android-Linea</w:t>
-      </w:r>
-      <w:r>
-        <w:rPr>
-          <w:sz w:val="24"/>
-          <w:szCs w:val="24"/>
-        </w:rPr>
-        <w:t>rLayout, ch</w:t>
-      </w:r>
-      <w:r>
-        <w:rPr>
-          <w:sz w:val="24"/>
-          <w:szCs w:val="24"/>
-        </w:rPr>
-        <w:t>ỉ</w:t>
-      </w:r>
-      <w:r>
-        <w:rPr>
-          <w:sz w:val="24"/>
-          <w:szCs w:val="24"/>
-        </w:rPr>
-        <w:t xml:space="preserve"> tr</w:t>
-      </w:r>
-      <w:r>
-        <w:rPr>
-          <w:sz w:val="24"/>
-          <w:szCs w:val="24"/>
-        </w:rPr>
-        <w:t>ọ</w:t>
-      </w:r>
-      <w:r>
-        <w:rPr>
-          <w:sz w:val="24"/>
-          <w:szCs w:val="24"/>
-        </w:rPr>
-        <w:t>ng s</w:t>
-      </w:r>
-      <w:r>
-        <w:rPr>
-          <w:sz w:val="24"/>
-          <w:szCs w:val="24"/>
-        </w:rPr>
-        <w:t>ố</w:t>
-      </w:r>
-      <w:r>
-        <w:rPr>
-          <w:sz w:val="24"/>
-          <w:szCs w:val="24"/>
-        </w:rPr>
-        <w:t xml:space="preserve"> c</w:t>
-      </w:r>
-      <w:r>
-        <w:rPr>
-          <w:sz w:val="24"/>
-          <w:szCs w:val="24"/>
-        </w:rPr>
-        <w:t>ủ</w:t>
-      </w:r>
-      <w:r>
-        <w:rPr>
-          <w:sz w:val="24"/>
-          <w:szCs w:val="24"/>
-        </w:rPr>
-        <w:t>a đ</w:t>
-      </w:r>
-      <w:r>
-        <w:rPr>
-          <w:sz w:val="24"/>
-          <w:szCs w:val="24"/>
-        </w:rPr>
-        <w:t>ố</w:t>
-      </w:r>
-      <w:r>
-        <w:rPr>
-          <w:sz w:val="24"/>
-          <w:szCs w:val="24"/>
-        </w:rPr>
-        <w:t>i tư</w:t>
-      </w:r>
-      <w:r>
-        <w:rPr>
-          <w:sz w:val="24"/>
-          <w:szCs w:val="24"/>
-        </w:rPr>
-        <w:t>ợ</w:t>
-      </w:r>
-      <w:r>
-        <w:rPr>
-          <w:sz w:val="24"/>
-          <w:szCs w:val="24"/>
-        </w:rPr>
-        <w:t>ng so v</w:t>
-      </w:r>
-      <w:r>
-        <w:rPr>
-          <w:sz w:val="24"/>
-          <w:szCs w:val="24"/>
-        </w:rPr>
-        <w:t>ớ</w:t>
-      </w:r>
-      <w:r>
-        <w:rPr>
-          <w:sz w:val="24"/>
-          <w:szCs w:val="24"/>
-        </w:rPr>
-        <w:t>i t</w:t>
-      </w:r>
-      <w:r>
-        <w:rPr>
-          <w:sz w:val="24"/>
-          <w:szCs w:val="24"/>
-        </w:rPr>
-        <w:t>ổ</w:t>
-      </w:r>
-      <w:r>
-        <w:rPr>
-          <w:sz w:val="24"/>
-          <w:szCs w:val="24"/>
-        </w:rPr>
-        <w:t>ng th</w:t>
-      </w:r>
-      <w:r>
-        <w:rPr>
-          <w:sz w:val="24"/>
-          <w:szCs w:val="24"/>
-        </w:rPr>
-        <w:t>ể</w:t>
-      </w:r>
-      <w:r>
-        <w:rPr>
-          <w:sz w:val="24"/>
-          <w:szCs w:val="24"/>
-        </w:rPr>
-        <w:t xml:space="preserve"> c</w:t>
-      </w:r>
-      <w:r>
-        <w:rPr>
-          <w:sz w:val="24"/>
-          <w:szCs w:val="24"/>
-        </w:rPr>
-        <w:t>ủ</w:t>
-      </w:r>
-      <w:r>
-        <w:rPr>
-          <w:sz w:val="24"/>
-          <w:szCs w:val="24"/>
-        </w:rPr>
-        <w:t>a layout chính.</w:t>
-      </w:r>
-    </w:p>
-    <w:p>
-      <w:pPr>
-        <w:rPr>
-          <w:sz w:val="24"/>
-          <w:szCs w:val="24"/>
-        </w:rPr>
-      </w:pPr>
-    </w:p>
-    <w:p>
-      <w:pPr>
-        <w:rPr>
-          <w:sz w:val="24"/>
-          <w:szCs w:val="24"/>
-        </w:rPr>
-      </w:pPr>
+        <w:t xml:space="preserve">- </w:t>
+      </w:r>
+      <w:proofErr w:type="spellStart"/>
+      <w:r>
+        <w:rPr>
+          <w:sz w:val="24"/>
+          <w:szCs w:val="24"/>
+        </w:rPr>
+        <w:t>FlextFit.loose</w:t>
+      </w:r>
+      <w:proofErr w:type="spellEnd"/>
+      <w:r>
+        <w:rPr>
+          <w:sz w:val="24"/>
+          <w:szCs w:val="24"/>
+        </w:rPr>
+        <w:t>:</w:t>
+      </w:r>
+    </w:p>
+    <w:p>
+      <w:pPr>
+        <w:rPr>
+          <w:sz w:val="24"/>
+          <w:szCs w:val="24"/>
+        </w:rPr>
+      </w:pPr>
+      <w:r>
+        <w:rPr>
+          <w:sz w:val="24"/>
+          <w:szCs w:val="24"/>
+        </w:rPr>
+        <w:t xml:space="preserve">- Flex: </w:t>
+      </w:r>
+      <w:proofErr w:type="spellStart"/>
+      <w:r>
+        <w:rPr>
+          <w:sz w:val="24"/>
+          <w:szCs w:val="24"/>
+        </w:rPr>
+        <w:t>tương</w:t>
+      </w:r>
+      <w:proofErr w:type="spellEnd"/>
+      <w:r>
+        <w:rPr>
+          <w:sz w:val="24"/>
+          <w:szCs w:val="24"/>
+        </w:rPr>
+        <w:t xml:space="preserve"> </w:t>
+      </w:r>
+      <w:proofErr w:type="spellStart"/>
+      <w:r>
+        <w:rPr>
+          <w:sz w:val="24"/>
+          <w:szCs w:val="24"/>
+        </w:rPr>
+        <w:t>tự</w:t>
+      </w:r>
+      <w:proofErr w:type="spellEnd"/>
+      <w:r>
+        <w:rPr>
+          <w:sz w:val="24"/>
+          <w:szCs w:val="24"/>
+        </w:rPr>
+        <w:t xml:space="preserve"> </w:t>
+      </w:r>
+      <w:proofErr w:type="spellStart"/>
+      <w:r>
+        <w:rPr>
+          <w:sz w:val="24"/>
+          <w:szCs w:val="24"/>
+        </w:rPr>
+        <w:t>như</w:t>
+      </w:r>
+      <w:proofErr w:type="spellEnd"/>
+      <w:r>
+        <w:rPr>
+          <w:sz w:val="24"/>
+          <w:szCs w:val="24"/>
+        </w:rPr>
+        <w:t xml:space="preserve"> weight </w:t>
+      </w:r>
+      <w:proofErr w:type="spellStart"/>
+      <w:r>
+        <w:rPr>
+          <w:sz w:val="24"/>
+          <w:szCs w:val="24"/>
+        </w:rPr>
+        <w:t>bên</w:t>
+      </w:r>
+      <w:proofErr w:type="spellEnd"/>
+      <w:r>
+        <w:rPr>
+          <w:sz w:val="24"/>
+          <w:szCs w:val="24"/>
+        </w:rPr>
+        <w:t xml:space="preserve"> Android-</w:t>
+      </w:r>
+      <w:proofErr w:type="spellStart"/>
+      <w:r>
+        <w:rPr>
+          <w:sz w:val="24"/>
+          <w:szCs w:val="24"/>
+        </w:rPr>
+        <w:t>LinearLayout</w:t>
+      </w:r>
+      <w:proofErr w:type="spellEnd"/>
+      <w:r>
+        <w:rPr>
+          <w:sz w:val="24"/>
+          <w:szCs w:val="24"/>
+        </w:rPr>
+        <w:t xml:space="preserve">, </w:t>
+      </w:r>
+      <w:proofErr w:type="spellStart"/>
+      <w:r>
+        <w:rPr>
+          <w:sz w:val="24"/>
+          <w:szCs w:val="24"/>
+        </w:rPr>
+        <w:t>chỉ</w:t>
+      </w:r>
+      <w:proofErr w:type="spellEnd"/>
+      <w:r>
+        <w:rPr>
+          <w:sz w:val="24"/>
+          <w:szCs w:val="24"/>
+        </w:rPr>
+        <w:t xml:space="preserve"> </w:t>
+      </w:r>
+      <w:proofErr w:type="spellStart"/>
+      <w:r>
+        <w:rPr>
+          <w:sz w:val="24"/>
+          <w:szCs w:val="24"/>
+        </w:rPr>
+        <w:t>trọng</w:t>
+      </w:r>
+      <w:proofErr w:type="spellEnd"/>
+      <w:r>
+        <w:rPr>
+          <w:sz w:val="24"/>
+          <w:szCs w:val="24"/>
+        </w:rPr>
+        <w:t xml:space="preserve"> </w:t>
+      </w:r>
+      <w:proofErr w:type="spellStart"/>
+      <w:r>
+        <w:rPr>
+          <w:sz w:val="24"/>
+          <w:szCs w:val="24"/>
+        </w:rPr>
+        <w:t>số</w:t>
+      </w:r>
+      <w:proofErr w:type="spellEnd"/>
+      <w:r>
+        <w:rPr>
+          <w:sz w:val="24"/>
+          <w:szCs w:val="24"/>
+        </w:rPr>
+        <w:t xml:space="preserve"> </w:t>
+      </w:r>
+      <w:proofErr w:type="spellStart"/>
+      <w:r>
+        <w:rPr>
+          <w:sz w:val="24"/>
+          <w:szCs w:val="24"/>
+        </w:rPr>
+        <w:t>của</w:t>
+      </w:r>
+      <w:proofErr w:type="spellEnd"/>
+      <w:r>
+        <w:rPr>
+          <w:sz w:val="24"/>
+          <w:szCs w:val="24"/>
+        </w:rPr>
+        <w:t xml:space="preserve"> </w:t>
+      </w:r>
+      <w:proofErr w:type="spellStart"/>
+      <w:r>
+        <w:rPr>
+          <w:sz w:val="24"/>
+          <w:szCs w:val="24"/>
+        </w:rPr>
+        <w:t>đối</w:t>
+      </w:r>
+      <w:proofErr w:type="spellEnd"/>
+      <w:r>
+        <w:rPr>
+          <w:sz w:val="24"/>
+          <w:szCs w:val="24"/>
+        </w:rPr>
+        <w:t xml:space="preserve"> </w:t>
+      </w:r>
+      <w:proofErr w:type="spellStart"/>
+      <w:r>
+        <w:rPr>
+          <w:sz w:val="24"/>
+          <w:szCs w:val="24"/>
+        </w:rPr>
+        <w:t>tượng</w:t>
+      </w:r>
+      <w:proofErr w:type="spellEnd"/>
+      <w:r>
+        <w:rPr>
+          <w:sz w:val="24"/>
+          <w:szCs w:val="24"/>
+        </w:rPr>
+        <w:t xml:space="preserve"> so </w:t>
+      </w:r>
+      <w:proofErr w:type="spellStart"/>
+      <w:r>
+        <w:rPr>
+          <w:sz w:val="24"/>
+          <w:szCs w:val="24"/>
+        </w:rPr>
+        <w:t>với</w:t>
+      </w:r>
+      <w:proofErr w:type="spellEnd"/>
+      <w:r>
+        <w:rPr>
+          <w:sz w:val="24"/>
+          <w:szCs w:val="24"/>
+        </w:rPr>
+        <w:t xml:space="preserve"> </w:t>
+      </w:r>
+      <w:proofErr w:type="spellStart"/>
+      <w:r>
+        <w:rPr>
+          <w:sz w:val="24"/>
+          <w:szCs w:val="24"/>
+        </w:rPr>
+        <w:t>tổng</w:t>
+      </w:r>
+      <w:proofErr w:type="spellEnd"/>
+      <w:r>
+        <w:rPr>
+          <w:sz w:val="24"/>
+          <w:szCs w:val="24"/>
+        </w:rPr>
+        <w:t xml:space="preserve"> </w:t>
+      </w:r>
+      <w:proofErr w:type="spellStart"/>
+      <w:r>
+        <w:rPr>
+          <w:sz w:val="24"/>
+          <w:szCs w:val="24"/>
+        </w:rPr>
+        <w:t>thể</w:t>
+      </w:r>
+      <w:proofErr w:type="spellEnd"/>
+      <w:r>
+        <w:rPr>
+          <w:sz w:val="24"/>
+          <w:szCs w:val="24"/>
+        </w:rPr>
+        <w:t xml:space="preserve"> </w:t>
+      </w:r>
+      <w:proofErr w:type="spellStart"/>
+      <w:r>
+        <w:rPr>
+          <w:sz w:val="24"/>
+          <w:szCs w:val="24"/>
+        </w:rPr>
+        <w:t>của</w:t>
+      </w:r>
+      <w:proofErr w:type="spellEnd"/>
+      <w:r>
+        <w:rPr>
+          <w:sz w:val="24"/>
+          <w:szCs w:val="24"/>
+        </w:rPr>
+        <w:t xml:space="preserve"> layout </w:t>
+      </w:r>
+      <w:proofErr w:type="spellStart"/>
+      <w:r>
+        <w:rPr>
+          <w:sz w:val="24"/>
+          <w:szCs w:val="24"/>
+        </w:rPr>
+        <w:t>chính</w:t>
+      </w:r>
+      <w:proofErr w:type="spellEnd"/>
+      <w:r>
+        <w:rPr>
+          <w:sz w:val="24"/>
+          <w:szCs w:val="24"/>
+        </w:rPr>
+        <w:t>.</w:t>
+      </w:r>
+    </w:p>
+    <w:p>
+      <w:pPr>
+        <w:rPr>
+          <w:sz w:val="24"/>
+          <w:szCs w:val="24"/>
+        </w:rPr>
+      </w:pPr>
+    </w:p>
+    <w:p>
+      <w:pPr>
+        <w:rPr>
+          <w:sz w:val="24"/>
+          <w:szCs w:val="24"/>
+        </w:rPr>
+      </w:pPr>
+      <w:proofErr w:type="spellStart"/>
       <w:r>
         <w:rPr>
           <w:b/>
@@ -855,68 +1276,109 @@
         </w:rPr>
         <w:t>ListTile</w:t>
       </w:r>
-      <w:r>
-        <w:rPr>
-          <w:sz w:val="24"/>
-          <w:szCs w:val="24"/>
-        </w:rPr>
-        <w:t>: đ</w:t>
-      </w:r>
-      <w:r>
-        <w:rPr>
-          <w:sz w:val="24"/>
-          <w:szCs w:val="24"/>
-        </w:rPr>
-        <w:t>ẹ</w:t>
-      </w:r>
-      <w:r>
-        <w:rPr>
-          <w:sz w:val="24"/>
-          <w:szCs w:val="24"/>
-        </w:rPr>
-        <w:t>p :D. M</w:t>
-      </w:r>
-      <w:r>
-        <w:rPr>
-          <w:sz w:val="24"/>
-          <w:szCs w:val="24"/>
-        </w:rPr>
-        <w:t>ỗ</w:t>
-      </w:r>
-      <w:r>
-        <w:rPr>
-          <w:sz w:val="24"/>
-          <w:szCs w:val="24"/>
-        </w:rPr>
-        <w:t>i item có d</w:t>
-      </w:r>
-      <w:r>
-        <w:rPr>
-          <w:sz w:val="24"/>
-          <w:szCs w:val="24"/>
-        </w:rPr>
-        <w:t>ạ</w:t>
-      </w:r>
-      <w:r>
-        <w:rPr>
-          <w:sz w:val="24"/>
-          <w:szCs w:val="24"/>
-        </w:rPr>
-        <w:t>ng gi</w:t>
-      </w:r>
-      <w:r>
-        <w:rPr>
-          <w:sz w:val="24"/>
-          <w:szCs w:val="24"/>
-        </w:rPr>
-        <w:t>ố</w:t>
-      </w:r>
-      <w:r>
-        <w:rPr>
-          <w:sz w:val="24"/>
-          <w:szCs w:val="24"/>
-        </w:rPr>
-        <w:t>ng như default notification item</w:t>
+      <w:proofErr w:type="spellEnd"/>
+      <w:r>
+        <w:rPr>
+          <w:sz w:val="24"/>
+          <w:szCs w:val="24"/>
+        </w:rPr>
+        <w:t xml:space="preserve">: </w:t>
+      </w:r>
+      <w:proofErr w:type="spellStart"/>
+      <w:r>
+        <w:rPr>
+          <w:sz w:val="24"/>
+          <w:szCs w:val="24"/>
+        </w:rPr>
+        <w:t>đẹp</w:t>
+      </w:r>
+      <w:proofErr w:type="spellEnd"/>
+      <w:r>
+        <w:rPr>
+          <w:sz w:val="24"/>
+          <w:szCs w:val="24"/>
+        </w:rPr>
+        <w:t xml:space="preserve"> :D. </w:t>
+      </w:r>
+      <w:proofErr w:type="spellStart"/>
+      <w:r>
+        <w:rPr>
+          <w:sz w:val="24"/>
+          <w:szCs w:val="24"/>
+        </w:rPr>
+        <w:t>Mỗi</w:t>
+      </w:r>
+      <w:proofErr w:type="spellEnd"/>
+      <w:r>
+        <w:rPr>
+          <w:sz w:val="24"/>
+          <w:szCs w:val="24"/>
+        </w:rPr>
+        <w:t xml:space="preserve"> item </w:t>
+      </w:r>
+      <w:proofErr w:type="spellStart"/>
+      <w:r>
+        <w:rPr>
+          <w:sz w:val="24"/>
+          <w:szCs w:val="24"/>
+        </w:rPr>
+        <w:t>có</w:t>
+      </w:r>
+      <w:proofErr w:type="spellEnd"/>
+      <w:r>
+        <w:rPr>
+          <w:sz w:val="24"/>
+          <w:szCs w:val="24"/>
+        </w:rPr>
+        <w:t xml:space="preserve"> </w:t>
+      </w:r>
+      <w:proofErr w:type="spellStart"/>
+      <w:r>
+        <w:rPr>
+          <w:sz w:val="24"/>
+          <w:szCs w:val="24"/>
+        </w:rPr>
+        <w:t>dạng</w:t>
+      </w:r>
+      <w:proofErr w:type="spellEnd"/>
+      <w:r>
+        <w:rPr>
+          <w:sz w:val="24"/>
+          <w:szCs w:val="24"/>
+        </w:rPr>
+        <w:t xml:space="preserve"> </w:t>
+      </w:r>
+      <w:proofErr w:type="spellStart"/>
+      <w:r>
+        <w:rPr>
+          <w:sz w:val="24"/>
+          <w:szCs w:val="24"/>
+        </w:rPr>
+        <w:t>giống</w:t>
+      </w:r>
+      <w:proofErr w:type="spellEnd"/>
+      <w:r>
+        <w:rPr>
+          <w:sz w:val="24"/>
+          <w:szCs w:val="24"/>
+        </w:rPr>
+        <w:t xml:space="preserve"> </w:t>
+      </w:r>
+      <w:proofErr w:type="spellStart"/>
+      <w:r>
+        <w:rPr>
+          <w:sz w:val="24"/>
+          <w:szCs w:val="24"/>
+        </w:rPr>
+        <w:t>như</w:t>
+      </w:r>
+      <w:proofErr w:type="spellEnd"/>
+      <w:r>
+        <w:rPr>
+          <w:sz w:val="24"/>
+          <w:szCs w:val="24"/>
+        </w:rPr>
+        <w:t xml:space="preserve"> default notification item</w:t>
       </w:r>
     </w:p>
     <w:p>
@@ -1057,14 +1519,23 @@
           <w:szCs w:val="24"/>
         </w:rPr>
         <w:tab/>
-        <w:t xml:space="preserve">+ </w:t>
-      </w:r>
-      <w:r>
-        <w:rPr>
-          <w:sz w:val="24"/>
-          <w:szCs w:val="24"/>
-        </w:rPr>
-        <w:t>Responsive: your user interface display as expected in different screen size.</w:t>
+        <w:t xml:space="preserve">+ Responsive: your user interface </w:t>
+      </w:r>
+      <w:proofErr w:type="gramStart"/>
+      <w:r>
+        <w:rPr>
+          <w:sz w:val="24"/>
+          <w:szCs w:val="24"/>
+        </w:rPr>
+        <w:t>display</w:t>
+      </w:r>
+      <w:proofErr w:type="gramEnd"/>
+      <w:r>
+        <w:rPr>
+          <w:sz w:val="24"/>
+          <w:szCs w:val="24"/>
+        </w:rPr>
+        <w:t xml:space="preserve"> as expected in different screen size.</w:t>
       </w:r>
     </w:p>
     <w:p>
@@ -1099,7 +1570,23 @@
           <w:sz w:val="24"/>
           <w:szCs w:val="24"/>
         </w:rPr>
-        <w:t>Using the one code base for multiple platform.</w:t>
+        <w:t xml:space="preserve">Using the one code base for multiple </w:t>
+      </w:r>
+      <w:proofErr w:type="gramStart"/>
+      <w:r>
+        <w:rPr>
+          <w:sz w:val="24"/>
+          <w:szCs w:val="24"/>
+        </w:rPr>
+        <w:t>platform</w:t>
+      </w:r>
+      <w:proofErr w:type="gramEnd"/>
+      <w:r>
+        <w:rPr>
+          <w:sz w:val="24"/>
+          <w:szCs w:val="24"/>
+        </w:rPr>
+        <w:t>.</w:t>
       </w:r>
     </w:p>
     <w:p>
@@ -1152,14 +1639,7 @@
           <w:sz w:val="24"/>
           <w:szCs w:val="24"/>
         </w:rPr>
-        <w:t>- Screen s</w:t>
-      </w:r>
-      <w:r>
-        <w:rPr>
-          <w:sz w:val="24"/>
-          <w:szCs w:val="24"/>
-        </w:rPr>
-        <w:t>ize = status bar (padding) + App bar + App contents views</w:t>
+        <w:t>- Screen size = status bar (padding) + App bar + App contents views</w:t>
       </w:r>
     </w:p>
     <w:p>
@@ -1180,6 +1660,7 @@
         </w:rPr>
         <w:t xml:space="preserve">-  </w:t>
       </w:r>
+      <w:proofErr w:type="spellStart"/>
       <w:r>
         <w:rPr>
           <w:rFonts w:ascii="Consolas" w:eastAsia="Consolas" w:hAnsi="Consolas" w:cs="Consolas"/>
@@ -1213,6 +1694,7 @@
         </w:rPr>
         <w:t>of</w:t>
       </w:r>
+      <w:proofErr w:type="spellEnd"/>
       <w:r>
         <w:rPr>
           <w:rFonts w:ascii="Consolas" w:eastAsia="Consolas" w:hAnsi="Consolas" w:cs="Consolas"/>
@@ -1235,6 +1717,7 @@
         </w:rPr>
         <w:t>context</w:t>
       </w:r>
+      <w:proofErr w:type="gramStart"/>
       <w:r>
         <w:rPr>
           <w:rFonts w:ascii="Consolas" w:eastAsia="Consolas" w:hAnsi="Consolas" w:cs="Consolas"/>
@@ -1257,6 +1740,7 @@
         </w:rPr>
         <w:t>size</w:t>
       </w:r>
+      <w:proofErr w:type="gramEnd"/>
     </w:p>
     <w:p>
       <w:pPr>
@@ -1308,7 +1792,55 @@
           <w:sz w:val="24"/>
           <w:szCs w:val="24"/>
         </w:rPr>
-        <w:t>- using the LayoutBuilder, then set the children width/height by using constraints.maxHeight/constraints.maxWidth with percent.</w:t>
+        <w:t xml:space="preserve">- using the </w:t>
+      </w:r>
+      <w:proofErr w:type="spellStart"/>
+      <w:r>
+        <w:rPr>
+          <w:sz w:val="24"/>
+          <w:szCs w:val="24"/>
+        </w:rPr>
+        <w:t>LayoutBuilder</w:t>
+      </w:r>
+      <w:proofErr w:type="spellEnd"/>
+      <w:r>
+        <w:rPr>
+          <w:sz w:val="24"/>
+          <w:szCs w:val="24"/>
+        </w:rPr>
+        <w:t xml:space="preserve">, then set the children width/height by using </w:t>
+      </w:r>
+      <w:proofErr w:type="spellStart"/>
+      <w:r>
+        <w:rPr>
+          <w:sz w:val="24"/>
+          <w:szCs w:val="24"/>
+        </w:rPr>
+        <w:t>constraints.maxHeight</w:t>
+      </w:r>
+      <w:proofErr w:type="spellEnd"/>
+      <w:r>
+        <w:rPr>
+          <w:sz w:val="24"/>
+          <w:szCs w:val="24"/>
+        </w:rPr>
+        <w:t>/</w:t>
+      </w:r>
+      <w:proofErr w:type="spellStart"/>
+      <w:r>
+        <w:rPr>
+          <w:sz w:val="24"/>
+          <w:szCs w:val="24"/>
+        </w:rPr>
+        <w:t>constraints.maxWidth</w:t>
+      </w:r>
+      <w:proofErr w:type="spellEnd"/>
+      <w:r>
+        <w:rPr>
+          <w:sz w:val="24"/>
+          <w:szCs w:val="24"/>
+        </w:rPr>
+        <w:t xml:space="preserve"> with percent.</w:t>
       </w:r>
     </w:p>
     <w:p>
@@ -1339,8 +1871,18 @@
           <w:sz w:val="24"/>
           <w:szCs w:val="24"/>
         </w:rPr>
-        <w:t>Onl</w:t>
-      </w:r>
+        <w:t>Only allow the specific Orientation type for the app</w:t>
+      </w:r>
+    </w:p>
+    <w:p>
+      <w:pPr>
+        <w:pStyle w:val="ListParagraph"/>
+        <w:ind w:left="0"/>
+        <w:rPr>
+          <w:sz w:val="24"/>
+          <w:szCs w:val="24"/>
+        </w:rPr>
+      </w:pPr>
       <w:r>
         <w:rPr>
           <w:b/>
@@ -1348,7 +1890,161 @@
           <w:sz w:val="24"/>
           <w:szCs w:val="24"/>
         </w:rPr>
-        <w:t>y allow the specific Orientation type for the app</w:t>
+        <w:t xml:space="preserve">- </w:t>
+      </w:r>
+      <w:r>
+        <w:rPr>
+          <w:sz w:val="24"/>
+          <w:szCs w:val="24"/>
+        </w:rPr>
+        <w:t xml:space="preserve">Before the </w:t>
+      </w:r>
+      <w:proofErr w:type="gramStart"/>
+      <w:r>
+        <w:rPr>
+          <w:sz w:val="24"/>
+          <w:szCs w:val="24"/>
+        </w:rPr>
+        <w:t>main(</w:t>
+      </w:r>
+      <w:proofErr w:type="gramEnd"/>
+      <w:r>
+        <w:rPr>
+          <w:sz w:val="24"/>
+          <w:szCs w:val="24"/>
+        </w:rPr>
+        <w:t>) function, setup the allowed orientation list</w:t>
+      </w:r>
+    </w:p>
+    <w:p>
+      <w:pPr>
+        <w:shd w:val="clear" w:color="auto" w:fill="1E1E1E"/>
+        <w:spacing w:line="285" w:lineRule="atLeast"/>
+        <w:rPr>
+          <w:rFonts w:ascii="Consolas" w:eastAsia="Consolas" w:hAnsi="Consolas" w:cs="Consolas"/>
+          <w:color w:val="D4D4D4"/>
+          <w:sz w:val="21"/>
+          <w:szCs w:val="21"/>
+        </w:rPr>
+      </w:pPr>
+      <w:proofErr w:type="spellStart"/>
+      <w:r>
+        <w:rPr>
+          <w:rFonts w:ascii="Consolas" w:eastAsia="Consolas" w:hAnsi="Consolas" w:cs="Consolas"/>
+          <w:color w:val="6A9955"/>
+          <w:sz w:val="21"/>
+          <w:szCs w:val="21"/>
+          <w:shd w:val="clear" w:color="auto" w:fill="1E1E1E"/>
+          <w:lang w:bidi="ar"/>
+        </w:rPr>
+        <w:t>SystemChrome.setPreferredOrientations</w:t>
+      </w:r>
+      <w:proofErr w:type="spellEnd"/>
+      <w:r>
+        <w:rPr>
+          <w:rFonts w:ascii="Consolas" w:eastAsia="Consolas" w:hAnsi="Consolas" w:cs="Consolas"/>
+          <w:color w:val="6A9955"/>
+          <w:sz w:val="21"/>
+          <w:szCs w:val="21"/>
+          <w:shd w:val="clear" w:color="auto" w:fill="1E1E1E"/>
+          <w:lang w:bidi="ar"/>
+        </w:rPr>
+        <w:t>(</w:t>
+      </w:r>
+    </w:p>
+    <w:p>
+      <w:pPr>
+        <w:shd w:val="clear" w:color="auto" w:fill="1E1E1E"/>
+        <w:spacing w:line="285" w:lineRule="atLeast"/>
+        <w:rPr>
+          <w:rFonts w:ascii="Consolas" w:eastAsia="Consolas" w:hAnsi="Consolas" w:cs="Consolas"/>
+          <w:color w:val="D4D4D4"/>
+          <w:sz w:val="21"/>
+          <w:szCs w:val="21"/>
+        </w:rPr>
+      </w:pPr>
+      <w:r>
+        <w:rPr>
+          <w:rFonts w:ascii="Consolas" w:eastAsia="Consolas" w:hAnsi="Consolas" w:cs="Consolas"/>
+          <w:color w:val="D4D4D4"/>
+          <w:sz w:val="21"/>
+          <w:szCs w:val="21"/>
+          <w:shd w:val="clear" w:color="auto" w:fill="1E1E1E"/>
+          <w:lang w:bidi="ar"/>
+        </w:rPr>
+        <w:t xml:space="preserve">  </w:t>
+      </w:r>
+      <w:r>
+        <w:rPr>
+          <w:rFonts w:ascii="Consolas" w:eastAsia="Consolas" w:hAnsi="Consolas" w:cs="Consolas"/>
+          <w:color w:val="6A9955"/>
+          <w:sz w:val="21"/>
+          <w:szCs w:val="21"/>
+          <w:shd w:val="clear" w:color="auto" w:fill="1E1E1E"/>
+          <w:lang w:bidi="ar"/>
+        </w:rPr>
+        <w:t>//  </w:t>
+      </w:r>
+      <w:proofErr w:type="gramStart"/>
+      <w:r>
+        <w:rPr>
+          <w:rFonts w:ascii="Consolas" w:eastAsia="Consolas" w:hAnsi="Consolas" w:cs="Consolas"/>
+          <w:color w:val="6A9955"/>
+          <w:sz w:val="21"/>
+          <w:szCs w:val="21"/>
+          <w:shd w:val="clear" w:color="auto" w:fill="1E1E1E"/>
+          <w:lang w:bidi="ar"/>
+        </w:rPr>
+        <w:t xml:space="preserve">   [</w:t>
+      </w:r>
+      <w:proofErr w:type="spellStart"/>
+      <w:proofErr w:type="gramEnd"/>
+      <w:r>
+        <w:rPr>
+          <w:rFonts w:ascii="Consolas" w:eastAsia="Consolas" w:hAnsi="Consolas" w:cs="Consolas"/>
+          <w:color w:val="6A9955"/>
+          <w:sz w:val="21"/>
+          <w:szCs w:val="21"/>
+          <w:shd w:val="clear" w:color="auto" w:fill="1E1E1E"/>
+          <w:lang w:bidi="ar"/>
+        </w:rPr>
+        <w:t>DeviceOrientation.portraitUp</w:t>
+      </w:r>
+      <w:proofErr w:type="spellEnd"/>
+      <w:r>
+        <w:rPr>
+          <w:rFonts w:ascii="Consolas" w:eastAsia="Consolas" w:hAnsi="Consolas" w:cs="Consolas"/>
+          <w:color w:val="6A9955"/>
+          <w:sz w:val="21"/>
+          <w:szCs w:val="21"/>
+          <w:shd w:val="clear" w:color="auto" w:fill="1E1E1E"/>
+          <w:lang w:bidi="ar"/>
+        </w:rPr>
+        <w:t xml:space="preserve">, </w:t>
+      </w:r>
+      <w:proofErr w:type="spellStart"/>
+      <w:r>
+        <w:rPr>
+          <w:rFonts w:ascii="Consolas" w:eastAsia="Consolas" w:hAnsi="Consolas" w:cs="Consolas"/>
+          <w:color w:val="6A9955"/>
+          <w:sz w:val="21"/>
+          <w:szCs w:val="21"/>
+          <w:shd w:val="clear" w:color="auto" w:fill="1E1E1E"/>
+          <w:lang w:bidi="ar"/>
+        </w:rPr>
+        <w:t>DeviceOrientation.portraitDown</w:t>
+      </w:r>
+      <w:proofErr w:type="spellEnd"/>
+      <w:r>
+        <w:rPr>
+          <w:rFonts w:ascii="Consolas" w:eastAsia="Consolas" w:hAnsi="Consolas" w:cs="Consolas"/>
+          <w:color w:val="6A9955"/>
+          <w:sz w:val="21"/>
+          <w:szCs w:val="21"/>
+          <w:shd w:val="clear" w:color="auto" w:fill="1E1E1E"/>
+          <w:lang w:bidi="ar"/>
+        </w:rPr>
+        <w:t>]);</w:t>
       </w:r>
     </w:p>
     <w:p>
@@ -1360,13 +2056,54 @@
           <w:szCs w:val="24"/>
         </w:rPr>
       </w:pPr>
-      <w:r>
+    </w:p>
+    <w:p>
+      <w:pPr>
+        <w:pStyle w:val="ListParagraph"/>
+        <w:ind w:left="0"/>
+        <w:rPr>
+          <w:sz w:val="24"/>
+          <w:szCs w:val="24"/>
+        </w:rPr>
+      </w:pPr>
+    </w:p>
+    <w:p>
+      <w:pPr>
+        <w:pStyle w:val="ListParagraph"/>
+        <w:ind w:left="0"/>
         <w:rPr>
           <w:b/>
           <w:bCs/>
           <w:sz w:val="24"/>
           <w:szCs w:val="24"/>
         </w:rPr>
+      </w:pPr>
+      <w:r>
+        <w:rPr>
+          <w:b/>
+          <w:bCs/>
+          <w:sz w:val="24"/>
+          <w:szCs w:val="24"/>
+        </w:rPr>
+        <w:t>Showing the different content based on the Orientation</w:t>
+      </w:r>
+    </w:p>
+    <w:p>
+      <w:pPr>
+        <w:pStyle w:val="ListParagraph"/>
+        <w:ind w:left="0"/>
+        <w:rPr>
+          <w:sz w:val="24"/>
+          <w:szCs w:val="24"/>
+        </w:rPr>
+      </w:pPr>
+      <w:r>
+        <w:rPr>
+          <w:b/>
+          <w:bCs/>
+          <w:sz w:val="24"/>
+          <w:szCs w:val="24"/>
+        </w:rPr>
         <w:t xml:space="preserve">- </w:t>
       </w:r>
       <w:r>
@@ -1374,7 +2111,7 @@
           <w:sz w:val="24"/>
           <w:szCs w:val="24"/>
         </w:rPr>
-        <w:t>Before the main() function, setup the allowed orientation list</w:t>
+        <w:t>create a variable to know which screen orientation</w:t>
       </w:r>
     </w:p>
     <w:p>
@@ -1391,13 +2128,48 @@
       <w:r>
         <w:rPr>
           <w:rFonts w:ascii="Consolas" w:eastAsia="Consolas" w:hAnsi="Consolas" w:cs="Consolas"/>
-          <w:color w:val="6A9955"/>
+          <w:color w:val="569CD6"/>
           <w:sz w:val="21"/>
           <w:szCs w:val="21"/>
           <w:shd w:val="clear" w:color="auto" w:fill="1E1E1E"/>
           <w:lang w:bidi="ar"/>
         </w:rPr>
-        <w:t>SystemChrome.setPreferredOrientations(</w:t>
+        <w:t>final</w:t>
+      </w:r>
+      <w:r>
+        <w:rPr>
+          <w:rFonts w:ascii="Consolas" w:eastAsia="Consolas" w:hAnsi="Consolas" w:cs="Consolas"/>
+          <w:color w:val="D4D4D4"/>
+          <w:sz w:val="21"/>
+          <w:szCs w:val="21"/>
+          <w:shd w:val="clear" w:color="auto" w:fill="1E1E1E"/>
+          <w:lang w:bidi="ar"/>
+        </w:rPr>
+        <w:t xml:space="preserve"> </w:t>
+      </w:r>
+      <w:proofErr w:type="spellStart"/>
+      <w:r>
+        <w:rPr>
+          <w:rFonts w:ascii="Consolas" w:eastAsia="Consolas" w:hAnsi="Consolas" w:cs="Consolas"/>
+          <w:color w:val="9CDCFE"/>
+          <w:sz w:val="21"/>
+          <w:szCs w:val="21"/>
+          <w:shd w:val="clear" w:color="auto" w:fill="1E1E1E"/>
+          <w:lang w:bidi="ar"/>
+        </w:rPr>
+        <w:t>isLandscape</w:t>
+      </w:r>
+      <w:proofErr w:type="spellEnd"/>
+      <w:r>
+        <w:rPr>
+          <w:rFonts w:ascii="Consolas" w:eastAsia="Consolas" w:hAnsi="Consolas" w:cs="Consolas"/>
+          <w:color w:val="D4D4D4"/>
+          <w:sz w:val="21"/>
+          <w:szCs w:val="21"/>
+          <w:shd w:val="clear" w:color="auto" w:fill="1E1E1E"/>
+          <w:lang w:bidi="ar"/>
+        </w:rPr>
+        <w:t xml:space="preserve"> =</w:t>
       </w:r>
     </w:p>
     <w:p>
@@ -1420,163 +2192,66 @@
           <w:shd w:val="clear" w:color="auto" w:fill="1E1E1E"/>
           <w:lang w:bidi="ar"/>
         </w:rPr>
-        <w:t xml:space="preserve">  </w:t>
-      </w:r>
-      <w:r>
-        <w:rPr>
-          <w:rFonts w:ascii="Consolas" w:eastAsia="Consolas" w:hAnsi="Consolas" w:cs="Consolas"/>
-          <w:color w:val="6A9955"/>
+        <w:t xml:space="preserve">        </w:t>
+      </w:r>
+      <w:proofErr w:type="spellStart"/>
+      <w:r>
+        <w:rPr>
+          <w:rFonts w:ascii="Consolas" w:eastAsia="Consolas" w:hAnsi="Consolas" w:cs="Consolas"/>
+          <w:color w:val="4EC9B0"/>
           <w:sz w:val="21"/>
           <w:szCs w:val="21"/>
           <w:shd w:val="clear" w:color="auto" w:fill="1E1E1E"/>
           <w:lang w:bidi="ar"/>
         </w:rPr>
-        <w:t>//     [DeviceOrientation.portraitUp, DeviceOrientation.portraitDown]);</w:t>
-      </w:r>
-    </w:p>
-    <w:p>
-      <w:pPr>
-        <w:pStyle w:val="ListParagraph"/>
-        <w:ind w:left="0"/>
-        <w:rPr>
-          <w:sz w:val="24"/>
-          <w:szCs w:val="24"/>
-        </w:rPr>
-      </w:pPr>
-    </w:p>
-    <w:p>
-      <w:pPr>
-        <w:pStyle w:val="ListParagraph"/>
-        <w:ind w:left="0"/>
-        <w:rPr>
-          <w:sz w:val="24"/>
-          <w:szCs w:val="24"/>
-        </w:rPr>
-      </w:pPr>
-    </w:p>
-    <w:p>
-      <w:pPr>
-        <w:pStyle w:val="ListParagraph"/>
-        <w:ind w:left="0"/>
-        <w:rPr>
-          <w:b/>
-          <w:bCs/>
-          <w:sz w:val="24"/>
-          <w:szCs w:val="24"/>
-        </w:rPr>
-      </w:pPr>
-      <w:r>
-        <w:rPr>
-          <w:b/>
-          <w:bCs/>
-          <w:sz w:val="24"/>
-          <w:szCs w:val="24"/>
-        </w:rPr>
-        <w:t>Showing the different cont</w:t>
-      </w:r>
-      <w:r>
-        <w:rPr>
-          <w:b/>
-          <w:bCs/>
-          <w:sz w:val="24"/>
-          <w:szCs w:val="24"/>
-        </w:rPr>
-        <w:t>ent based on the Orientation</w:t>
-      </w:r>
-    </w:p>
-    <w:p>
-      <w:pPr>
-        <w:pStyle w:val="ListParagraph"/>
-        <w:ind w:left="0"/>
-        <w:rPr>
-          <w:sz w:val="24"/>
-          <w:szCs w:val="24"/>
-        </w:rPr>
-      </w:pPr>
-      <w:r>
-        <w:rPr>
-          <w:b/>
-          <w:bCs/>
-          <w:sz w:val="24"/>
-          <w:szCs w:val="24"/>
-        </w:rPr>
-        <w:t xml:space="preserve">- </w:t>
-      </w:r>
-      <w:r>
-        <w:rPr>
-          <w:sz w:val="24"/>
-          <w:szCs w:val="24"/>
-        </w:rPr>
-        <w:t>create a variable to know which screen orientation</w:t>
-      </w:r>
-    </w:p>
-    <w:p>
-      <w:pPr>
-        <w:shd w:val="clear" w:color="auto" w:fill="1E1E1E"/>
-        <w:spacing w:line="285" w:lineRule="atLeast"/>
-        <w:rPr>
-          <w:rFonts w:ascii="Consolas" w:eastAsia="Consolas" w:hAnsi="Consolas" w:cs="Consolas"/>
-          <w:color w:val="D4D4D4"/>
-          <w:sz w:val="21"/>
-          <w:szCs w:val="21"/>
-        </w:rPr>
-      </w:pPr>
-      <w:r>
-        <w:rPr>
-          <w:rFonts w:ascii="Consolas" w:eastAsia="Consolas" w:hAnsi="Consolas" w:cs="Consolas"/>
-          <w:color w:val="569CD6"/>
+        <w:t>MediaQuery</w:t>
+      </w:r>
+      <w:r>
+        <w:rPr>
+          <w:rFonts w:ascii="Consolas" w:eastAsia="Consolas" w:hAnsi="Consolas" w:cs="Consolas"/>
+          <w:color w:val="D4D4D4"/>
           <w:sz w:val="21"/>
           <w:szCs w:val="21"/>
           <w:shd w:val="clear" w:color="auto" w:fill="1E1E1E"/>
           <w:lang w:bidi="ar"/>
         </w:rPr>
-        <w:t>final</w:t>
-      </w:r>
-      <w:r>
-        <w:rPr>
-          <w:rFonts w:ascii="Consolas" w:eastAsia="Consolas" w:hAnsi="Consolas" w:cs="Consolas"/>
-          <w:color w:val="D4D4D4"/>
+        <w:t>.</w:t>
+      </w:r>
+      <w:r>
+        <w:rPr>
+          <w:rFonts w:ascii="Consolas" w:eastAsia="Consolas" w:hAnsi="Consolas" w:cs="Consolas"/>
+          <w:color w:val="DCDCAA"/>
           <w:sz w:val="21"/>
           <w:szCs w:val="21"/>
           <w:shd w:val="clear" w:color="auto" w:fill="1E1E1E"/>
           <w:lang w:bidi="ar"/>
         </w:rPr>
-        <w:t xml:space="preserve"> </w:t>
-      </w:r>
-      <w:r>
-        <w:rPr>
-          <w:rFonts w:ascii="Consolas" w:eastAsia="Consolas" w:hAnsi="Consolas" w:cs="Consolas"/>
-          <w:color w:val="9CDCFE"/>
+        <w:t>of</w:t>
+      </w:r>
+      <w:proofErr w:type="spellEnd"/>
+      <w:r>
+        <w:rPr>
+          <w:rFonts w:ascii="Consolas" w:eastAsia="Consolas" w:hAnsi="Consolas" w:cs="Consolas"/>
+          <w:color w:val="D4D4D4"/>
           <w:sz w:val="21"/>
           <w:szCs w:val="21"/>
           <w:shd w:val="clear" w:color="auto" w:fill="1E1E1E"/>
           <w:lang w:bidi="ar"/>
         </w:rPr>
-        <w:t>isLandscape</w:t>
-      </w:r>
-      <w:r>
-        <w:rPr>
-          <w:rFonts w:ascii="Consolas" w:eastAsia="Consolas" w:hAnsi="Consolas" w:cs="Consolas"/>
-          <w:color w:val="D4D4D4"/>
+        <w:t>(</w:t>
+      </w:r>
+      <w:r>
+        <w:rPr>
+          <w:rFonts w:ascii="Consolas" w:eastAsia="Consolas" w:hAnsi="Consolas" w:cs="Consolas"/>
+          <w:color w:val="9CDCFE"/>
           <w:sz w:val="21"/>
           <w:szCs w:val="21"/>
           <w:shd w:val="clear" w:color="auto" w:fill="1E1E1E"/>
           <w:lang w:bidi="ar"/>
         </w:rPr>
-        <w:t xml:space="preserve"> =</w:t>
-      </w:r>
-    </w:p>
-    <w:p>
-      <w:pPr>
-        <w:shd w:val="clear" w:color="auto" w:fill="1E1E1E"/>
-        <w:spacing w:line="285" w:lineRule="atLeast"/>
-        <w:rPr>
-          <w:rFonts w:ascii="Consolas" w:eastAsia="Consolas" w:hAnsi="Consolas" w:cs="Consolas"/>
-          <w:color w:val="D4D4D4"/>
-          <w:sz w:val="21"/>
-          <w:szCs w:val="21"/>
-        </w:rPr>
-      </w:pPr>
+        <w:t>context</w:t>
+      </w:r>
+      <w:proofErr w:type="gramStart"/>
       <w:r>
         <w:rPr>
           <w:rFonts w:ascii="Consolas" w:eastAsia="Consolas" w:hAnsi="Consolas" w:cs="Consolas"/>
@@ -1586,19 +2261,20 @@
           <w:shd w:val="clear" w:color="auto" w:fill="1E1E1E"/>
           <w:lang w:bidi="ar"/>
         </w:rPr>
-        <w:t xml:space="preserve">        </w:t>
-      </w:r>
-      <w:r>
-        <w:rPr>
-          <w:rFonts w:ascii="Consolas" w:eastAsia="Consolas" w:hAnsi="Consolas" w:cs="Consolas"/>
-          <w:color w:val="4EC9B0"/>
+        <w:t>).</w:t>
+      </w:r>
+      <w:r>
+        <w:rPr>
+          <w:rFonts w:ascii="Consolas" w:eastAsia="Consolas" w:hAnsi="Consolas" w:cs="Consolas"/>
+          <w:color w:val="9CDCFE"/>
           <w:sz w:val="21"/>
           <w:szCs w:val="21"/>
           <w:shd w:val="clear" w:color="auto" w:fill="1E1E1E"/>
           <w:lang w:bidi="ar"/>
         </w:rPr>
-        <w:t>MediaQuery</w:t>
-      </w:r>
+        <w:t>orientation</w:t>
+      </w:r>
+      <w:proofErr w:type="gramEnd"/>
       <w:r>
         <w:rPr>
           <w:rFonts w:ascii="Consolas" w:eastAsia="Consolas" w:hAnsi="Consolas" w:cs="Consolas"/>
@@ -1608,18 +2284,19 @@
           <w:shd w:val="clear" w:color="auto" w:fill="1E1E1E"/>
           <w:lang w:bidi="ar"/>
         </w:rPr>
-        <w:t>.</w:t>
-      </w:r>
-      <w:r>
-        <w:rPr>
-          <w:rFonts w:ascii="Consolas" w:eastAsia="Consolas" w:hAnsi="Consolas" w:cs="Consolas"/>
-          <w:color w:val="DCDCAA"/>
+        <w:t xml:space="preserve"> == </w:t>
+      </w:r>
+      <w:proofErr w:type="spellStart"/>
+      <w:r>
+        <w:rPr>
+          <w:rFonts w:ascii="Consolas" w:eastAsia="Consolas" w:hAnsi="Consolas" w:cs="Consolas"/>
+          <w:color w:val="4EC9B0"/>
           <w:sz w:val="21"/>
           <w:szCs w:val="21"/>
           <w:shd w:val="clear" w:color="auto" w:fill="1E1E1E"/>
           <w:lang w:bidi="ar"/>
         </w:rPr>
-        <w:t>of</w:t>
+        <w:t>Orientation</w:t>
       </w:r>
       <w:r>
         <w:rPr>
@@ -1630,85 +2307,20 @@
           <w:shd w:val="clear" w:color="auto" w:fill="1E1E1E"/>
           <w:lang w:bidi="ar"/>
         </w:rPr>
-        <w:t>(</w:t>
-      </w:r>
-      <w:r>
-        <w:rPr>
-          <w:rFonts w:ascii="Consolas" w:eastAsia="Consolas" w:hAnsi="Consolas" w:cs="Consolas"/>
-          <w:color w:val="9CDCFE"/>
+        <w:t>.</w:t>
+      </w:r>
+      <w:r>
+        <w:rPr>
+          <w:rFonts w:ascii="Consolas" w:eastAsia="Consolas" w:hAnsi="Consolas" w:cs="Consolas"/>
+          <w:color w:val="4FC1FF"/>
           <w:sz w:val="21"/>
           <w:szCs w:val="21"/>
           <w:shd w:val="clear" w:color="auto" w:fill="1E1E1E"/>
           <w:lang w:bidi="ar"/>
         </w:rPr>
-        <w:t>context</w:t>
-      </w:r>
-      <w:r>
-        <w:rPr>
-          <w:rFonts w:ascii="Consolas" w:eastAsia="Consolas" w:hAnsi="Consolas" w:cs="Consolas"/>
-          <w:color w:val="D4D4D4"/>
-          <w:sz w:val="21"/>
-          <w:szCs w:val="21"/>
-          <w:shd w:val="clear" w:color="auto" w:fill="1E1E1E"/>
-          <w:lang w:bidi="ar"/>
-        </w:rPr>
-        <w:t>).</w:t>
-      </w:r>
-      <w:r>
-        <w:rPr>
-          <w:rFonts w:ascii="Consolas" w:eastAsia="Consolas" w:hAnsi="Consolas" w:cs="Consolas"/>
-          <w:color w:val="9CDCFE"/>
-          <w:sz w:val="21"/>
-          <w:szCs w:val="21"/>
-          <w:shd w:val="clear" w:color="auto" w:fill="1E1E1E"/>
-          <w:lang w:bidi="ar"/>
-        </w:rPr>
-        <w:t>orientation</w:t>
-      </w:r>
-      <w:r>
-        <w:rPr>
-          <w:rFonts w:ascii="Consolas" w:eastAsia="Consolas" w:hAnsi="Consolas" w:cs="Consolas"/>
-          <w:color w:val="D4D4D4"/>
-          <w:sz w:val="21"/>
-          <w:szCs w:val="21"/>
-          <w:shd w:val="clear" w:color="auto" w:fill="1E1E1E"/>
-          <w:lang w:bidi="ar"/>
-        </w:rPr>
-        <w:t xml:space="preserve"> == </w:t>
-      </w:r>
-      <w:r>
-        <w:rPr>
-          <w:rFonts w:ascii="Consolas" w:eastAsia="Consolas" w:hAnsi="Consolas" w:cs="Consolas"/>
-          <w:color w:val="4EC9B0"/>
-          <w:sz w:val="21"/>
-          <w:szCs w:val="21"/>
-          <w:shd w:val="clear" w:color="auto" w:fill="1E1E1E"/>
-          <w:lang w:bidi="ar"/>
-        </w:rPr>
-        <w:t>Orientation</w:t>
-      </w:r>
-      <w:r>
-        <w:rPr>
-          <w:rFonts w:ascii="Consolas" w:eastAsia="Consolas" w:hAnsi="Consolas" w:cs="Consolas"/>
-          <w:color w:val="D4D4D4"/>
-          <w:sz w:val="21"/>
-          <w:szCs w:val="21"/>
-          <w:shd w:val="clear" w:color="auto" w:fill="1E1E1E"/>
-          <w:lang w:bidi="ar"/>
-        </w:rPr>
-        <w:t>.</w:t>
-      </w:r>
-      <w:r>
-        <w:rPr>
-          <w:rFonts w:ascii="Consolas" w:eastAsia="Consolas" w:hAnsi="Consolas" w:cs="Consolas"/>
-          <w:color w:val="4FC1FF"/>
-          <w:sz w:val="21"/>
-          <w:szCs w:val="21"/>
-          <w:shd w:val="clear" w:color="auto" w:fill="1E1E1E"/>
-          <w:lang w:bidi="ar"/>
-        </w:rPr>
         <w:t>landscape</w:t>
       </w:r>
+      <w:proofErr w:type="spellEnd"/>
       <w:r>
         <w:rPr>
           <w:rFonts w:ascii="Consolas" w:eastAsia="Consolas" w:hAnsi="Consolas" w:cs="Consolas"/>
@@ -1758,8 +2370,9 @@
           <w:shd w:val="clear" w:color="auto" w:fill="FFFFFF"/>
           <w:lang w:bidi="ar"/>
         </w:rPr>
-        <w:t xml:space="preserve">Working with the </w:t>
-      </w:r>
+        <w:t>Working with the "</w:t>
+      </w:r>
+      <w:proofErr w:type="spellStart"/>
       <w:r>
         <w:rPr>
           <w:rFonts w:ascii="Segoe UI" w:eastAsia="Segoe UI" w:hAnsi="Segoe UI" w:cs="Segoe UI"/>
@@ -1769,7 +2382,19 @@
           <w:shd w:val="clear" w:color="auto" w:fill="FFFFFF"/>
           <w:lang w:bidi="ar"/>
         </w:rPr>
-        <w:t>"textScaleFactor"</w:t>
+        <w:t>textScaleFactor</w:t>
+      </w:r>
+      <w:proofErr w:type="spellEnd"/>
+      <w:r>
+        <w:rPr>
+          <w:rFonts w:ascii="Segoe UI" w:eastAsia="Segoe UI" w:hAnsi="Segoe UI" w:cs="Segoe UI"/>
+          <w:color w:val="1C1D1F"/>
+          <w:sz w:val="54"/>
+          <w:szCs w:val="54"/>
+          <w:shd w:val="clear" w:color="auto" w:fill="FFFFFF"/>
+          <w:lang w:bidi="ar"/>
+        </w:rPr>
+        <w:t>"</w:t>
       </w:r>
     </w:p>
     <w:p>
@@ -1835,6 +2460,7 @@
         </w:rPr>
         <w:t>) when it comes to working with the </w:t>
       </w:r>
+      <w:proofErr w:type="spellStart"/>
       <w:r>
         <w:rPr>
           <w:rStyle w:val="HTMLCode"/>
@@ -1847,6 +2473,7 @@
         </w:rPr>
         <w:t>MediaQuery</w:t>
       </w:r>
+      <w:proofErr w:type="spellEnd"/>
       <w:r>
         <w:rPr>
           <w:rFonts w:ascii="Segoe UI" w:eastAsia="Segoe UI" w:hAnsi="Segoe UI" w:cs="Segoe UI"/>
@@ -1877,6 +2504,7 @@
         </w:rPr>
         <w:t>As mentioned, it offers way more than that of course. On particularly interesting property is the </w:t>
       </w:r>
+      <w:proofErr w:type="spellStart"/>
       <w:r>
         <w:rPr>
           <w:rStyle w:val="HTMLCode"/>
@@ -1889,6 +2517,7 @@
         </w:rPr>
         <w:t>textScaleFactor</w:t>
       </w:r>
+      <w:proofErr w:type="spellEnd"/>
       <w:r>
         <w:rPr>
           <w:rFonts w:ascii="Segoe UI" w:eastAsia="Segoe UI" w:hAnsi="Segoe UI" w:cs="Segoe UI"/>
@@ -1897,17 +2526,7 @@
           <w:szCs w:val="27"/>
           <w:shd w:val="clear" w:color="auto" w:fill="FFFFFF"/>
         </w:rPr>
-        <w:t> pr</w:t>
-      </w:r>
-      <w:r>
-        <w:rPr>
-          <w:rFonts w:ascii="Segoe UI" w:eastAsia="Segoe UI" w:hAnsi="Segoe UI" w:cs="Segoe UI"/>
-          <w:color w:val="1C1D1F"/>
-          <w:sz w:val="27"/>
-          <w:szCs w:val="27"/>
-          <w:shd w:val="clear" w:color="auto" w:fill="FFFFFF"/>
-        </w:rPr>
-        <w:t>operty:</w:t>
+        <w:t> property:</w:t>
       </w:r>
     </w:p>
     <w:p>
@@ -1938,7 +2557,85 @@
           <w:szCs w:val="18"/>
           <w:shd w:val="clear" w:color="auto" w:fill="FFFFFF"/>
         </w:rPr>
-        <w:t xml:space="preserve"> curScaleFactor = MediaQuery.of(context).textScaleFactor;</w:t>
+        <w:t xml:space="preserve"> </w:t>
+      </w:r>
+      <w:proofErr w:type="spellStart"/>
+      <w:r>
+        <w:rPr>
+          <w:rFonts w:ascii="Consolas" w:eastAsia="Consolas" w:hAnsi="Consolas" w:cs="Consolas"/>
+          <w:color w:val="1C1D1F"/>
+          <w:sz w:val="18"/>
+          <w:szCs w:val="18"/>
+          <w:shd w:val="clear" w:color="auto" w:fill="FFFFFF"/>
+        </w:rPr>
+        <w:t>curScaleFactor</w:t>
+      </w:r>
+      <w:proofErr w:type="spellEnd"/>
+      <w:r>
+        <w:rPr>
+          <w:rFonts w:ascii="Consolas" w:eastAsia="Consolas" w:hAnsi="Consolas" w:cs="Consolas"/>
+          <w:color w:val="1C1D1F"/>
+          <w:sz w:val="18"/>
+          <w:szCs w:val="18"/>
+          <w:shd w:val="clear" w:color="auto" w:fill="FFFFFF"/>
+        </w:rPr>
+        <w:t xml:space="preserve"> = </w:t>
+      </w:r>
+      <w:proofErr w:type="spellStart"/>
+      <w:r>
+        <w:rPr>
+          <w:rFonts w:ascii="Consolas" w:eastAsia="Consolas" w:hAnsi="Consolas" w:cs="Consolas"/>
+          <w:color w:val="1C1D1F"/>
+          <w:sz w:val="18"/>
+          <w:szCs w:val="18"/>
+          <w:shd w:val="clear" w:color="auto" w:fill="FFFFFF"/>
+        </w:rPr>
+        <w:t>MediaQuery.of</w:t>
+      </w:r>
+      <w:proofErr w:type="spellEnd"/>
+      <w:r>
+        <w:rPr>
+          <w:rFonts w:ascii="Consolas" w:eastAsia="Consolas" w:hAnsi="Consolas" w:cs="Consolas"/>
+          <w:color w:val="1C1D1F"/>
+          <w:sz w:val="18"/>
+          <w:szCs w:val="18"/>
+          <w:shd w:val="clear" w:color="auto" w:fill="FFFFFF"/>
+        </w:rPr>
+        <w:t>(context</w:t>
+      </w:r>
+      <w:proofErr w:type="gramStart"/>
+      <w:r>
+        <w:rPr>
+          <w:rFonts w:ascii="Consolas" w:eastAsia="Consolas" w:hAnsi="Consolas" w:cs="Consolas"/>
+          <w:color w:val="1C1D1F"/>
+          <w:sz w:val="18"/>
+          <w:szCs w:val="18"/>
+          <w:shd w:val="clear" w:color="auto" w:fill="FFFFFF"/>
+        </w:rPr>
+        <w:t>).</w:t>
+      </w:r>
+      <w:proofErr w:type="spellStart"/>
+      <w:r>
+        <w:rPr>
+          <w:rFonts w:ascii="Consolas" w:eastAsia="Consolas" w:hAnsi="Consolas" w:cs="Consolas"/>
+          <w:color w:val="1C1D1F"/>
+          <w:sz w:val="18"/>
+          <w:szCs w:val="18"/>
+          <w:shd w:val="clear" w:color="auto" w:fill="FFFFFF"/>
+        </w:rPr>
+        <w:t>textScaleFactor</w:t>
+      </w:r>
+      <w:proofErr w:type="spellEnd"/>
+      <w:proofErr w:type="gramEnd"/>
+      <w:r>
+        <w:rPr>
+          <w:rFonts w:ascii="Consolas" w:eastAsia="Consolas" w:hAnsi="Consolas" w:cs="Consolas"/>
+          <w:color w:val="1C1D1F"/>
+          <w:sz w:val="18"/>
+          <w:szCs w:val="18"/>
+          <w:shd w:val="clear" w:color="auto" w:fill="FFFFFF"/>
+        </w:rPr>
+        <w:t>;</w:t>
       </w:r>
     </w:p>
     <w:p>
@@ -1950,6 +2647,7 @@
           <w:szCs w:val="27"/>
         </w:rPr>
       </w:pPr>
+      <w:proofErr w:type="spellStart"/>
       <w:r>
         <w:rPr>
           <w:rStyle w:val="HTMLCode"/>
@@ -1962,6 +2660,7 @@
         </w:rPr>
         <w:t>textScaleFactor</w:t>
       </w:r>
+      <w:proofErr w:type="spellEnd"/>
       <w:r>
         <w:rPr>
           <w:rFonts w:ascii="Segoe UI" w:eastAsia="Segoe UI" w:hAnsi="Segoe UI" w:cs="Segoe UI"/>
@@ -1993,31 +2692,34 @@
           <w:szCs w:val="27"/>
           <w:shd w:val="clear" w:color="auto" w:fill="FFFFFF"/>
         </w:rPr>
-        <w:t xml:space="preserve">Depending on your app, you might want to </w:t>
-      </w:r>
-      <w:r>
+        <w:t>Depending on your app, you might want to consider using this piece of information when setting font sizes.</w:t>
+      </w:r>
+    </w:p>
+    <w:p>
+      <w:pPr>
+        <w:pStyle w:val="NormalWeb"/>
+        <w:shd w:val="clear" w:color="auto" w:fill="FFFFFF"/>
+        <w:spacing w:beforeAutospacing="0" w:after="300" w:afterAutospacing="0"/>
         <w:rPr>
           <w:rFonts w:ascii="Segoe UI" w:eastAsia="Segoe UI" w:hAnsi="Segoe UI" w:cs="Segoe UI"/>
           <w:color w:val="1C1D1F"/>
           <w:sz w:val="27"/>
           <w:szCs w:val="27"/>
-          <w:shd w:val="clear" w:color="auto" w:fill="FFFFFF"/>
-        </w:rPr>
-        <w:t>consider using this piece of information when setting font sizes.</w:t>
-      </w:r>
-    </w:p>
-    <w:p>
-      <w:pPr>
-        <w:pStyle w:val="NormalWeb"/>
-        <w:shd w:val="clear" w:color="auto" w:fill="FFFFFF"/>
-        <w:spacing w:beforeAutospacing="0" w:after="300" w:afterAutospacing="0"/>
+        </w:rPr>
+      </w:pPr>
+      <w:proofErr w:type="spellStart"/>
+      <w:r>
         <w:rPr>
           <w:rFonts w:ascii="Segoe UI" w:eastAsia="Segoe UI" w:hAnsi="Segoe UI" w:cs="Segoe UI"/>
           <w:color w:val="1C1D1F"/>
           <w:sz w:val="27"/>
           <w:szCs w:val="27"/>
-        </w:rPr>
-      </w:pPr>
+          <w:shd w:val="clear" w:color="auto" w:fill="FFFFFF"/>
+        </w:rPr>
+        <w:lastRenderedPageBreak/>
+        <w:t>n</w:t>
+      </w:r>
+      <w:proofErr w:type="spellEnd"/>
       <w:r>
         <w:rPr>
           <w:rFonts w:ascii="Segoe UI" w:eastAsia="Segoe UI" w:hAnsi="Segoe UI" w:cs="Segoe UI"/>
@@ -2026,8 +2728,7 @@
           <w:szCs w:val="27"/>
           <w:shd w:val="clear" w:color="auto" w:fill="FFFFFF"/>
         </w:rPr>
-        <w:lastRenderedPageBreak/>
-        <w:t>n addition, the </w:t>
+        <w:t xml:space="preserve"> addition, the </w:t>
       </w:r>
       <w:r>
         <w:rPr>
@@ -2079,7 +2780,29 @@
           <w:szCs w:val="27"/>
           <w:shd w:val="clear" w:color="auto" w:fill="FFFFFF"/>
         </w:rPr>
-        <w:t>More on MediaQuery &amp; Responsive Layouts: </w:t>
+        <w:t xml:space="preserve">More on </w:t>
+      </w:r>
+      <w:proofErr w:type="spellStart"/>
+      <w:r>
+        <w:rPr>
+          <w:rFonts w:ascii="Segoe UI" w:eastAsia="Segoe UI" w:hAnsi="Segoe UI" w:cs="Segoe UI"/>
+          <w:color w:val="1C1D1F"/>
+          <w:sz w:val="27"/>
+          <w:szCs w:val="27"/>
+          <w:shd w:val="clear" w:color="auto" w:fill="FFFFFF"/>
+        </w:rPr>
+        <w:t>MediaQuery</w:t>
+      </w:r>
+      <w:proofErr w:type="spellEnd"/>
+      <w:r>
+        <w:rPr>
+          <w:rFonts w:ascii="Segoe UI" w:eastAsia="Segoe UI" w:hAnsi="Segoe UI" w:cs="Segoe UI"/>
+          <w:color w:val="1C1D1F"/>
+          <w:sz w:val="27"/>
+          <w:szCs w:val="27"/>
+          <w:shd w:val="clear" w:color="auto" w:fill="FFFFFF"/>
+        </w:rPr>
+        <w:t xml:space="preserve"> &amp; Responsive Layouts: </w:t>
       </w:r>
       <w:hyperlink r:id="rId6" w:tgtFrame="https://smartdev.udemy.com/course/learn-flutter-dart-to-build-ios-android-apps/learn/lecture/_blank" w:history="1">
         <w:r>
@@ -2116,19 +2839,7 @@
             <w:u w:val="none"/>
             <w:shd w:val="clear" w:color="auto" w:fill="FFFFFF"/>
           </w:rPr>
-          <w:t>https://stackoverflow.com/q</w:t>
-        </w:r>
-        <w:r>
-          <w:rPr>
-            <w:rStyle w:val="Hyperlink"/>
-            <w:rFonts w:ascii="Segoe UI" w:eastAsia="Segoe UI" w:hAnsi="Segoe UI" w:cs="Segoe UI"/>
-            <w:color w:val="5624D0"/>
-            <w:sz w:val="27"/>
-            <w:szCs w:val="27"/>
-            <w:u w:val="none"/>
-            <w:shd w:val="clear" w:color="auto" w:fill="FFFFFF"/>
-          </w:rPr>
-          <w:t>uestions/49704497/how-to-make-flutter-app-responsive-according-to-different-screen-size?rq=1</w:t>
+          <w:t>https://stackoverflow.com/questions/49704497/how-to-make-flutter-app-responsive-according-to-different-screen-size?rq=1</w:t>
         </w:r>
       </w:hyperlink>
     </w:p>
@@ -2285,20 +2996,7 @@
           <w:szCs w:val="27"/>
           <w:shd w:val="clear" w:color="auto" w:fill="FFFFFF"/>
         </w:rPr>
-        <w:t>Consider this exa</w:t>
-      </w:r>
-      <w:r>
-        <w:rPr>
-          <w:rStyle w:val="Emphasis"/>
-          <w:rFonts w:ascii="Segoe UI" w:eastAsia="Segoe UI" w:hAnsi="Segoe UI" w:cs="Segoe UI"/>
-          <w:i w:val="0"/>
-          <w:iCs w:val="0"/>
-          <w:color w:val="1C1D1F"/>
-          <w:sz w:val="27"/>
-          <w:szCs w:val="27"/>
-          <w:shd w:val="clear" w:color="auto" w:fill="FFFFFF"/>
-        </w:rPr>
-        <w:t>mple:</w:t>
+        <w:t>Consider this example:</w:t>
       </w:r>
     </w:p>
     <w:p>
@@ -2311,6 +3009,7 @@
         <w:spacing w:line="21" w:lineRule="atLeast"/>
         <w:ind w:left="0"/>
       </w:pPr>
+      <w:proofErr w:type="gramStart"/>
       <w:r>
         <w:rPr>
           <w:rFonts w:ascii="Consolas" w:eastAsia="Consolas" w:hAnsi="Consolas" w:cs="Consolas"/>
@@ -2321,6 +3020,7 @@
         </w:rPr>
         <w:t>Text(</w:t>
       </w:r>
+      <w:proofErr w:type="gramEnd"/>
       <w:r>
         <w:rPr>
           <w:rFonts w:ascii="Consolas" w:eastAsia="Consolas" w:hAnsi="Consolas" w:cs="Consolas"/>
@@ -2339,7 +3039,51 @@
           <w:szCs w:val="18"/>
           <w:shd w:val="clear" w:color="auto" w:fill="FFFFFF"/>
         </w:rPr>
-        <w:t>, style: TextStyle(fontSize: 20));</w:t>
+        <w:t>, style: </w:t>
+      </w:r>
+      <w:proofErr w:type="spellStart"/>
+      <w:r>
+        <w:rPr>
+          <w:rFonts w:ascii="Consolas" w:eastAsia="Consolas" w:hAnsi="Consolas" w:cs="Consolas"/>
+          <w:color w:val="1C1D1F"/>
+          <w:sz w:val="18"/>
+          <w:szCs w:val="18"/>
+          <w:shd w:val="clear" w:color="auto" w:fill="FFFFFF"/>
+        </w:rPr>
+        <w:t>TextStyle</w:t>
+      </w:r>
+      <w:proofErr w:type="spellEnd"/>
+      <w:r>
+        <w:rPr>
+          <w:rFonts w:ascii="Consolas" w:eastAsia="Consolas" w:hAnsi="Consolas" w:cs="Consolas"/>
+          <w:color w:val="1C1D1F"/>
+          <w:sz w:val="18"/>
+          <w:szCs w:val="18"/>
+          <w:shd w:val="clear" w:color="auto" w:fill="FFFFFF"/>
+        </w:rPr>
+        <w:t>(</w:t>
+      </w:r>
+      <w:proofErr w:type="spellStart"/>
+      <w:r>
+        <w:rPr>
+          <w:rFonts w:ascii="Consolas" w:eastAsia="Consolas" w:hAnsi="Consolas" w:cs="Consolas"/>
+          <w:color w:val="1C1D1F"/>
+          <w:sz w:val="18"/>
+          <w:szCs w:val="18"/>
+          <w:shd w:val="clear" w:color="auto" w:fill="FFFFFF"/>
+        </w:rPr>
+        <w:t>fontSize</w:t>
+      </w:r>
+      <w:proofErr w:type="spellEnd"/>
+      <w:r>
+        <w:rPr>
+          <w:rFonts w:ascii="Consolas" w:eastAsia="Consolas" w:hAnsi="Consolas" w:cs="Consolas"/>
+          <w:color w:val="1C1D1F"/>
+          <w:sz w:val="18"/>
+          <w:szCs w:val="18"/>
+          <w:shd w:val="clear" w:color="auto" w:fill="FFFFFF"/>
+        </w:rPr>
+        <w:t>: 20));</w:t>
       </w:r>
     </w:p>
     <w:p>
@@ -2394,6 +3138,7 @@
         <w:spacing w:line="21" w:lineRule="atLeast"/>
         <w:ind w:left="0"/>
       </w:pPr>
+      <w:proofErr w:type="gramStart"/>
       <w:r>
         <w:rPr>
           <w:rFonts w:ascii="Consolas" w:eastAsia="Consolas" w:hAnsi="Consolas" w:cs="Consolas"/>
@@ -2404,6 +3149,7 @@
         </w:rPr>
         <w:t>Text(</w:t>
       </w:r>
+      <w:proofErr w:type="gramEnd"/>
       <w:r>
         <w:rPr>
           <w:rFonts w:ascii="Consolas" w:eastAsia="Consolas" w:hAnsi="Consolas" w:cs="Consolas"/>
@@ -2422,8 +3168,9 @@
           <w:szCs w:val="18"/>
           <w:shd w:val="clear" w:color="auto" w:fill="FFFFFF"/>
         </w:rPr>
-        <w:t xml:space="preserve">, </w:t>
-      </w:r>
+        <w:t>, style: </w:t>
+      </w:r>
+      <w:proofErr w:type="spellStart"/>
       <w:r>
         <w:rPr>
           <w:rFonts w:ascii="Consolas" w:eastAsia="Consolas" w:hAnsi="Consolas" w:cs="Consolas"/>
@@ -2432,7 +3179,62 @@
           <w:szCs w:val="18"/>
           <w:shd w:val="clear" w:color="auto" w:fill="FFFFFF"/>
         </w:rPr>
-        <w:t>style: TextStyle(fontSize: 20 * curScaleFactor));</w:t>
+        <w:t>TextStyle</w:t>
+      </w:r>
+      <w:proofErr w:type="spellEnd"/>
+      <w:r>
+        <w:rPr>
+          <w:rFonts w:ascii="Consolas" w:eastAsia="Consolas" w:hAnsi="Consolas" w:cs="Consolas"/>
+          <w:color w:val="1C1D1F"/>
+          <w:sz w:val="18"/>
+          <w:szCs w:val="18"/>
+          <w:shd w:val="clear" w:color="auto" w:fill="FFFFFF"/>
+        </w:rPr>
+        <w:t>(</w:t>
+      </w:r>
+      <w:proofErr w:type="spellStart"/>
+      <w:r>
+        <w:rPr>
+          <w:rFonts w:ascii="Consolas" w:eastAsia="Consolas" w:hAnsi="Consolas" w:cs="Consolas"/>
+          <w:color w:val="1C1D1F"/>
+          <w:sz w:val="18"/>
+          <w:szCs w:val="18"/>
+          <w:shd w:val="clear" w:color="auto" w:fill="FFFFFF"/>
+        </w:rPr>
+        <w:t>fontSize</w:t>
+      </w:r>
+      <w:proofErr w:type="spellEnd"/>
+      <w:r>
+        <w:rPr>
+          <w:rFonts w:ascii="Consolas" w:eastAsia="Consolas" w:hAnsi="Consolas" w:cs="Consolas"/>
+          <w:color w:val="1C1D1F"/>
+          <w:sz w:val="18"/>
+          <w:szCs w:val="18"/>
+          <w:shd w:val="clear" w:color="auto" w:fill="FFFFFF"/>
+        </w:rPr>
+        <w:t xml:space="preserve">: 20 * </w:t>
+      </w:r>
+      <w:proofErr w:type="spellStart"/>
+      <w:r>
+        <w:rPr>
+          <w:rFonts w:ascii="Consolas" w:eastAsia="Consolas" w:hAnsi="Consolas" w:cs="Consolas"/>
+          <w:color w:val="1C1D1F"/>
+          <w:sz w:val="18"/>
+          <w:szCs w:val="18"/>
+          <w:shd w:val="clear" w:color="auto" w:fill="FFFFFF"/>
+        </w:rPr>
+        <w:t>curScaleFactor</w:t>
+      </w:r>
+      <w:proofErr w:type="spellEnd"/>
+      <w:r>
+        <w:rPr>
+          <w:rFonts w:ascii="Consolas" w:eastAsia="Consolas" w:hAnsi="Consolas" w:cs="Consolas"/>
+          <w:color w:val="1C1D1F"/>
+          <w:sz w:val="18"/>
+          <w:szCs w:val="18"/>
+          <w:shd w:val="clear" w:color="auto" w:fill="FFFFFF"/>
+        </w:rPr>
+        <w:t>));</w:t>
       </w:r>
     </w:p>
     <w:p>
@@ -2476,6 +3278,7 @@
         </w:rPr>
         <w:t> if the user didn't change anything in the settings (because </w:t>
       </w:r>
+      <w:proofErr w:type="spellStart"/>
       <w:r>
         <w:rPr>
           <w:rStyle w:val="HTMLCode"/>
@@ -2488,6 +3291,7 @@
         </w:rPr>
         <w:t>textScaleFactor</w:t>
       </w:r>
+      <w:proofErr w:type="spellEnd"/>
       <w:r>
         <w:rPr>
           <w:rFonts w:ascii="Segoe UI" w:eastAsia="Segoe UI" w:hAnsi="Segoe UI" w:cs="Segoe UI"/>
@@ -2518,17 +3322,7 @@
           <w:szCs w:val="27"/>
           <w:shd w:val="clear" w:color="auto" w:fill="FFFFFF"/>
         </w:rPr>
-        <w:t xml:space="preserve">). But if changes were made, the font size of this text respects </w:t>
-      </w:r>
-      <w:r>
-        <w:rPr>
-          <w:rFonts w:ascii="Segoe UI" w:eastAsia="Segoe UI" w:hAnsi="Segoe UI" w:cs="Segoe UI"/>
-          <w:color w:val="1C1D1F"/>
-          <w:sz w:val="27"/>
-          <w:szCs w:val="27"/>
-          <w:shd w:val="clear" w:color="auto" w:fill="FFFFFF"/>
-        </w:rPr>
-        <w:t>the user settings.</w:t>
+        <w:t>). But if changes were made, the font size of this text respects the user settings.</w:t>
       </w:r>
     </w:p>
     <w:p>
@@ -2721,12 +3515,21 @@
           <w:szCs w:val="24"/>
         </w:rPr>
       </w:pPr>
-      <w:r>
-        <w:rPr>
-          <w:sz w:val="24"/>
-          <w:szCs w:val="24"/>
-        </w:rPr>
-        <w:t xml:space="preserve">Statefull Widgets: </w:t>
+      <w:proofErr w:type="spellStart"/>
+      <w:r>
+        <w:rPr>
+          <w:sz w:val="24"/>
+          <w:szCs w:val="24"/>
+        </w:rPr>
+        <w:t>Statefull</w:t>
+      </w:r>
+      <w:proofErr w:type="spellEnd"/>
+      <w:r>
+        <w:rPr>
+          <w:sz w:val="24"/>
+          <w:szCs w:val="24"/>
+        </w:rPr>
+        <w:t xml:space="preserve"> Widgets: </w:t>
       </w:r>
     </w:p>
     <w:p>
@@ -2755,7 +3558,23 @@
           <w:sz w:val="24"/>
           <w:szCs w:val="24"/>
         </w:rPr>
-        <w:t xml:space="preserve"> initState </w:t>
+        <w:t xml:space="preserve"> </w:t>
+      </w:r>
+      <w:proofErr w:type="spellStart"/>
+      <w:r>
+        <w:rPr>
+          <w:sz w:val="24"/>
+          <w:szCs w:val="24"/>
+        </w:rPr>
+        <w:t>initState</w:t>
+      </w:r>
+      <w:proofErr w:type="spellEnd"/>
+      <w:r>
+        <w:rPr>
+          <w:sz w:val="24"/>
+          <w:szCs w:val="24"/>
+        </w:rPr>
+        <w:t xml:space="preserve"> </w:t>
       </w:r>
       <w:r>
         <w:rPr>
@@ -2783,7 +3602,23 @@
           <w:sz w:val="24"/>
           <w:szCs w:val="24"/>
         </w:rPr>
-        <w:t xml:space="preserve"> setState </w:t>
+        <w:t xml:space="preserve"> </w:t>
+      </w:r>
+      <w:proofErr w:type="spellStart"/>
+      <w:r>
+        <w:rPr>
+          <w:sz w:val="24"/>
+          <w:szCs w:val="24"/>
+        </w:rPr>
+        <w:t>setState</w:t>
+      </w:r>
+      <w:proofErr w:type="spellEnd"/>
+      <w:r>
+        <w:rPr>
+          <w:sz w:val="24"/>
+          <w:szCs w:val="24"/>
+        </w:rPr>
+        <w:t xml:space="preserve"> </w:t>
       </w:r>
       <w:r>
         <w:rPr>
@@ -2797,7 +3632,23 @@
           <w:sz w:val="24"/>
           <w:szCs w:val="24"/>
         </w:rPr>
-        <w:t xml:space="preserve"> didUpdateWidget </w:t>
+        <w:t xml:space="preserve"> </w:t>
+      </w:r>
+      <w:proofErr w:type="spellStart"/>
+      <w:r>
+        <w:rPr>
+          <w:sz w:val="24"/>
+          <w:szCs w:val="24"/>
+        </w:rPr>
+        <w:t>didUpdateWidget</w:t>
+      </w:r>
+      <w:proofErr w:type="spellEnd"/>
+      <w:r>
+        <w:rPr>
+          <w:sz w:val="24"/>
+          <w:szCs w:val="24"/>
+        </w:rPr>
+        <w:t xml:space="preserve"> </w:t>
       </w:r>
       <w:r>
         <w:rPr>
@@ -3190,20 +4041,1122 @@
     <w:p>
       <w:pPr>
         <w:rPr>
-          <w:sz w:val="24"/>
-          <w:szCs w:val="24"/>
-        </w:rPr>
-      </w:pPr>
-      <w:r>
-        <w:rPr>
           <w:color w:val="4D4F52"/>
           <w:spacing w:val="-5"/>
           <w:sz w:val="26"/>
           <w:szCs w:val="26"/>
           <w:shd w:val="clear" w:color="auto" w:fill="FFFFFF"/>
         </w:rPr>
+      </w:pPr>
+      <w:r>
+        <w:rPr>
+          <w:color w:val="4D4F52"/>
+          <w:spacing w:val="-5"/>
+          <w:sz w:val="26"/>
+          <w:szCs w:val="26"/>
+          <w:shd w:val="clear" w:color="auto" w:fill="FFFFFF"/>
+        </w:rPr>
         <w:t>Need to matching the Element (state) to the Widget</w:t>
       </w:r>
+    </w:p>
+    <w:p>
+      <w:pPr>
+        <w:rPr>
+          <w:color w:val="4D4F52"/>
+          <w:spacing w:val="-5"/>
+          <w:sz w:val="26"/>
+          <w:szCs w:val="26"/>
+          <w:shd w:val="clear" w:color="auto" w:fill="FFFFFF"/>
+        </w:rPr>
+      </w:pPr>
+      <w:r>
+        <w:rPr>
+          <w:color w:val="4D4F52"/>
+          <w:spacing w:val="-5"/>
+          <w:sz w:val="26"/>
+          <w:szCs w:val="26"/>
+          <w:shd w:val="clear" w:color="auto" w:fill="FFFFFF"/>
+        </w:rPr>
+        <w:br w:type="page"/>
+      </w:r>
+    </w:p>
+    <w:p>
+      <w:pPr>
+        <w:rPr>
+          <w:sz w:val="24"/>
+          <w:szCs w:val="24"/>
+        </w:rPr>
+      </w:pPr>
+      <w:r>
+        <w:rPr>
+          <w:sz w:val="24"/>
+          <w:szCs w:val="24"/>
+        </w:rPr>
+        <w:lastRenderedPageBreak/>
+        <w:t>Section 7 – Navigation</w:t>
+      </w:r>
+    </w:p>
+    <w:p>
+      <w:pPr>
+        <w:rPr>
+          <w:sz w:val="24"/>
+          <w:szCs w:val="24"/>
+        </w:rPr>
+      </w:pPr>
+      <w:r>
+        <w:rPr>
+          <w:sz w:val="24"/>
+          <w:szCs w:val="24"/>
+        </w:rPr>
+        <w:t>How to setup a navigation:</w:t>
+      </w:r>
+    </w:p>
+    <w:p>
+      <w:pPr>
+        <w:pStyle w:val="ListParagraph"/>
+        <w:numPr>
+          <w:ilvl w:val="0"/>
+          <w:numId w:val="1"/>
+        </w:numPr>
+        <w:rPr>
+          <w:sz w:val="24"/>
+          <w:szCs w:val="24"/>
+        </w:rPr>
+      </w:pPr>
+      <w:r>
+        <w:rPr>
+          <w:sz w:val="24"/>
+          <w:szCs w:val="24"/>
+        </w:rPr>
+        <w:t>Define a route in main app:</w:t>
+      </w:r>
+    </w:p>
+    <w:p>
+      <w:pPr>
+        <w:pStyle w:val="ListParagraph"/>
+        <w:numPr>
+          <w:ilvl w:val="0"/>
+          <w:numId w:val="1"/>
+        </w:numPr>
+        <w:shd w:val="clear" w:color="auto" w:fill="1E1E1E"/>
+        <w:spacing w:line="285" w:lineRule="atLeast"/>
+        <w:rPr>
+          <w:rFonts w:ascii="Consolas" w:eastAsia="Times New Roman" w:hAnsi="Consolas" w:cs="Times New Roman"/>
+          <w:color w:val="D4D4D4"/>
+          <w:sz w:val="21"/>
+          <w:szCs w:val="21"/>
+          <w:lang w:eastAsia="en-US"/>
+        </w:rPr>
+      </w:pPr>
+      <w:r>
+        <w:rPr>
+          <w:rFonts w:ascii="Consolas" w:eastAsia="Times New Roman" w:hAnsi="Consolas" w:cs="Times New Roman"/>
+          <w:color w:val="9CDCFE"/>
+          <w:sz w:val="21"/>
+          <w:szCs w:val="21"/>
+          <w:lang w:eastAsia="en-US"/>
+        </w:rPr>
+        <w:t>routes</w:t>
+      </w:r>
+      <w:r>
+        <w:rPr>
+          <w:rFonts w:ascii="Consolas" w:eastAsia="Times New Roman" w:hAnsi="Consolas" w:cs="Times New Roman"/>
+          <w:color w:val="D4D4D4"/>
+          <w:sz w:val="21"/>
+          <w:szCs w:val="21"/>
+          <w:lang w:eastAsia="en-US"/>
+        </w:rPr>
+        <w:t>: {</w:t>
+      </w:r>
+    </w:p>
+    <w:p>
+      <w:pPr>
+        <w:pStyle w:val="ListParagraph"/>
+        <w:numPr>
+          <w:ilvl w:val="0"/>
+          <w:numId w:val="1"/>
+        </w:numPr>
+        <w:shd w:val="clear" w:color="auto" w:fill="1E1E1E"/>
+        <w:spacing w:line="285" w:lineRule="atLeast"/>
+        <w:rPr>
+          <w:rFonts w:ascii="Consolas" w:eastAsia="Times New Roman" w:hAnsi="Consolas" w:cs="Times New Roman"/>
+          <w:color w:val="D4D4D4"/>
+          <w:sz w:val="21"/>
+          <w:szCs w:val="21"/>
+          <w:lang w:eastAsia="en-US"/>
+        </w:rPr>
+      </w:pPr>
+      <w:r>
+        <w:rPr>
+          <w:rFonts w:ascii="Consolas" w:eastAsia="Times New Roman" w:hAnsi="Consolas" w:cs="Times New Roman"/>
+          <w:color w:val="D4D4D4"/>
+          <w:sz w:val="21"/>
+          <w:szCs w:val="21"/>
+          <w:lang w:eastAsia="en-US"/>
+        </w:rPr>
+        <w:t xml:space="preserve">        </w:t>
+      </w:r>
+      <w:r>
+        <w:rPr>
+          <w:rFonts w:ascii="Consolas" w:eastAsia="Times New Roman" w:hAnsi="Consolas" w:cs="Times New Roman"/>
+          <w:color w:val="CE9178"/>
+          <w:sz w:val="21"/>
+          <w:szCs w:val="21"/>
+          <w:lang w:eastAsia="en-US"/>
+        </w:rPr>
+        <w:t>'/categories'</w:t>
+      </w:r>
+      <w:r>
+        <w:rPr>
+          <w:rFonts w:ascii="Consolas" w:eastAsia="Times New Roman" w:hAnsi="Consolas" w:cs="Times New Roman"/>
+          <w:color w:val="D4D4D4"/>
+          <w:sz w:val="21"/>
+          <w:szCs w:val="21"/>
+          <w:lang w:eastAsia="en-US"/>
+        </w:rPr>
+        <w:t>: (</w:t>
+      </w:r>
+      <w:proofErr w:type="spellStart"/>
+      <w:r>
+        <w:rPr>
+          <w:rFonts w:ascii="Consolas" w:eastAsia="Times New Roman" w:hAnsi="Consolas" w:cs="Times New Roman"/>
+          <w:color w:val="9CDCFE"/>
+          <w:sz w:val="21"/>
+          <w:szCs w:val="21"/>
+          <w:lang w:eastAsia="en-US"/>
+        </w:rPr>
+        <w:t>ctx</w:t>
+      </w:r>
+      <w:proofErr w:type="spellEnd"/>
+      <w:r>
+        <w:rPr>
+          <w:rFonts w:ascii="Consolas" w:eastAsia="Times New Roman" w:hAnsi="Consolas" w:cs="Times New Roman"/>
+          <w:color w:val="D4D4D4"/>
+          <w:sz w:val="21"/>
+          <w:szCs w:val="21"/>
+          <w:lang w:eastAsia="en-US"/>
+        </w:rPr>
+        <w:t xml:space="preserve">) =&gt; </w:t>
+      </w:r>
+      <w:proofErr w:type="spellStart"/>
+      <w:proofErr w:type="gramStart"/>
+      <w:r>
+        <w:rPr>
+          <w:rFonts w:ascii="Consolas" w:eastAsia="Times New Roman" w:hAnsi="Consolas" w:cs="Times New Roman"/>
+          <w:color w:val="4EC9B0"/>
+          <w:sz w:val="21"/>
+          <w:szCs w:val="21"/>
+          <w:lang w:eastAsia="en-US"/>
+        </w:rPr>
+        <w:t>CategoryMealsScreen</w:t>
+      </w:r>
+      <w:proofErr w:type="spellEnd"/>
+      <w:r>
+        <w:rPr>
+          <w:rFonts w:ascii="Consolas" w:eastAsia="Times New Roman" w:hAnsi="Consolas" w:cs="Times New Roman"/>
+          <w:color w:val="D4D4D4"/>
+          <w:sz w:val="21"/>
+          <w:szCs w:val="21"/>
+          <w:lang w:eastAsia="en-US"/>
+        </w:rPr>
+        <w:t>(</w:t>
+      </w:r>
+      <w:proofErr w:type="gramEnd"/>
+      <w:r>
+        <w:rPr>
+          <w:rFonts w:ascii="Consolas" w:eastAsia="Times New Roman" w:hAnsi="Consolas" w:cs="Times New Roman"/>
+          <w:color w:val="D4D4D4"/>
+          <w:sz w:val="21"/>
+          <w:szCs w:val="21"/>
+          <w:lang w:eastAsia="en-US"/>
+        </w:rPr>
+        <w:t>),</w:t>
+      </w:r>
+    </w:p>
+    <w:p>
+      <w:pPr>
+        <w:pStyle w:val="ListParagraph"/>
+        <w:numPr>
+          <w:ilvl w:val="0"/>
+          <w:numId w:val="1"/>
+        </w:numPr>
+        <w:shd w:val="clear" w:color="auto" w:fill="1E1E1E"/>
+        <w:spacing w:line="285" w:lineRule="atLeast"/>
+        <w:rPr>
+          <w:rFonts w:ascii="Consolas" w:eastAsia="Times New Roman" w:hAnsi="Consolas" w:cs="Times New Roman"/>
+          <w:color w:val="D4D4D4"/>
+          <w:sz w:val="21"/>
+          <w:szCs w:val="21"/>
+          <w:lang w:eastAsia="en-US"/>
+        </w:rPr>
+      </w:pPr>
+      <w:r>
+        <w:rPr>
+          <w:rFonts w:ascii="Consolas" w:eastAsia="Times New Roman" w:hAnsi="Consolas" w:cs="Times New Roman"/>
+          <w:color w:val="D4D4D4"/>
+          <w:sz w:val="21"/>
+          <w:szCs w:val="21"/>
+          <w:lang w:eastAsia="en-US"/>
+        </w:rPr>
+        <w:t>      },</w:t>
+      </w:r>
+    </w:p>
+    <w:p>
+      <w:pPr>
+        <w:pStyle w:val="ListParagraph"/>
+        <w:rPr>
+          <w:sz w:val="24"/>
+          <w:szCs w:val="24"/>
+        </w:rPr>
+      </w:pPr>
+    </w:p>
+    <w:p>
+      <w:pPr>
+        <w:pStyle w:val="ListParagraph"/>
+        <w:numPr>
+          <w:ilvl w:val="0"/>
+          <w:numId w:val="1"/>
+        </w:numPr>
+        <w:rPr>
+          <w:sz w:val="24"/>
+          <w:szCs w:val="24"/>
+        </w:rPr>
+      </w:pPr>
+      <w:r>
+        <w:rPr>
+          <w:sz w:val="24"/>
+          <w:szCs w:val="24"/>
+        </w:rPr>
+        <w:t xml:space="preserve">Call the defined route to make </w:t>
+      </w:r>
+      <w:proofErr w:type="gramStart"/>
+      <w:r>
+        <w:rPr>
+          <w:sz w:val="24"/>
+          <w:szCs w:val="24"/>
+        </w:rPr>
+        <w:t>an</w:t>
+      </w:r>
+      <w:proofErr w:type="gramEnd"/>
+      <w:r>
+        <w:rPr>
+          <w:sz w:val="24"/>
+          <w:szCs w:val="24"/>
+        </w:rPr>
+        <w:t xml:space="preserve"> navigation (can pass arguments)</w:t>
+      </w:r>
+    </w:p>
+    <w:p>
+      <w:pPr>
+        <w:pStyle w:val="ListParagraph"/>
+        <w:rPr>
+          <w:sz w:val="24"/>
+          <w:szCs w:val="24"/>
+        </w:rPr>
+      </w:pPr>
+    </w:p>
+    <w:p>
+      <w:pPr>
+        <w:shd w:val="clear" w:color="auto" w:fill="1E1E1E"/>
+        <w:spacing w:line="285" w:lineRule="atLeast"/>
+        <w:rPr>
+          <w:rFonts w:ascii="Consolas" w:eastAsia="Times New Roman" w:hAnsi="Consolas" w:cs="Times New Roman"/>
+          <w:color w:val="D4D4D4"/>
+          <w:sz w:val="21"/>
+          <w:szCs w:val="21"/>
+          <w:lang w:eastAsia="en-US"/>
+        </w:rPr>
+      </w:pPr>
+      <w:proofErr w:type="spellStart"/>
+      <w:r>
+        <w:rPr>
+          <w:rFonts w:ascii="Consolas" w:eastAsia="Times New Roman" w:hAnsi="Consolas" w:cs="Times New Roman"/>
+          <w:color w:val="4EC9B0"/>
+          <w:sz w:val="21"/>
+          <w:szCs w:val="21"/>
+          <w:lang w:eastAsia="en-US"/>
+        </w:rPr>
+        <w:t>Navigator</w:t>
+      </w:r>
+      <w:r>
+        <w:rPr>
+          <w:rFonts w:ascii="Consolas" w:eastAsia="Times New Roman" w:hAnsi="Consolas" w:cs="Times New Roman"/>
+          <w:color w:val="D4D4D4"/>
+          <w:sz w:val="21"/>
+          <w:szCs w:val="21"/>
+          <w:lang w:eastAsia="en-US"/>
+        </w:rPr>
+        <w:t>.</w:t>
+      </w:r>
+      <w:r>
+        <w:rPr>
+          <w:rFonts w:ascii="Consolas" w:eastAsia="Times New Roman" w:hAnsi="Consolas" w:cs="Times New Roman"/>
+          <w:color w:val="DCDCAA"/>
+          <w:sz w:val="21"/>
+          <w:szCs w:val="21"/>
+          <w:lang w:eastAsia="en-US"/>
+        </w:rPr>
+        <w:t>of</w:t>
+      </w:r>
+      <w:proofErr w:type="spellEnd"/>
+      <w:r>
+        <w:rPr>
+          <w:rFonts w:ascii="Consolas" w:eastAsia="Times New Roman" w:hAnsi="Consolas" w:cs="Times New Roman"/>
+          <w:color w:val="D4D4D4"/>
+          <w:sz w:val="21"/>
+          <w:szCs w:val="21"/>
+          <w:lang w:eastAsia="en-US"/>
+        </w:rPr>
+        <w:t>(</w:t>
+      </w:r>
+      <w:r>
+        <w:rPr>
+          <w:rFonts w:ascii="Consolas" w:eastAsia="Times New Roman" w:hAnsi="Consolas" w:cs="Times New Roman"/>
+          <w:color w:val="9CDCFE"/>
+          <w:sz w:val="21"/>
+          <w:szCs w:val="21"/>
+          <w:lang w:eastAsia="en-US"/>
+        </w:rPr>
+        <w:t>context</w:t>
+      </w:r>
+      <w:r>
+        <w:rPr>
+          <w:rFonts w:ascii="Consolas" w:eastAsia="Times New Roman" w:hAnsi="Consolas" w:cs="Times New Roman"/>
+          <w:color w:val="D4D4D4"/>
+          <w:sz w:val="21"/>
+          <w:szCs w:val="21"/>
+          <w:lang w:eastAsia="en-US"/>
+        </w:rPr>
+        <w:t>)</w:t>
+      </w:r>
+    </w:p>
+    <w:p>
+      <w:pPr>
+        <w:shd w:val="clear" w:color="auto" w:fill="1E1E1E"/>
+        <w:spacing w:line="285" w:lineRule="atLeast"/>
+        <w:rPr>
+          <w:rFonts w:ascii="Consolas" w:eastAsia="Times New Roman" w:hAnsi="Consolas" w:cs="Times New Roman"/>
+          <w:color w:val="D4D4D4"/>
+          <w:sz w:val="21"/>
+          <w:szCs w:val="21"/>
+          <w:lang w:eastAsia="en-US"/>
+        </w:rPr>
+      </w:pPr>
+      <w:r>
+        <w:rPr>
+          <w:rFonts w:ascii="Consolas" w:eastAsia="Times New Roman" w:hAnsi="Consolas" w:cs="Times New Roman"/>
+          <w:color w:val="D4D4D4"/>
+          <w:sz w:val="21"/>
+          <w:szCs w:val="21"/>
+          <w:lang w:eastAsia="en-US"/>
+        </w:rPr>
+        <w:t xml:space="preserve">        </w:t>
+      </w:r>
+      <w:proofErr w:type="gramStart"/>
+      <w:r>
+        <w:rPr>
+          <w:rFonts w:ascii="Consolas" w:eastAsia="Times New Roman" w:hAnsi="Consolas" w:cs="Times New Roman"/>
+          <w:color w:val="D4D4D4"/>
+          <w:sz w:val="21"/>
+          <w:szCs w:val="21"/>
+          <w:lang w:eastAsia="en-US"/>
+        </w:rPr>
+        <w:t>.</w:t>
+      </w:r>
+      <w:proofErr w:type="spellStart"/>
+      <w:r>
+        <w:rPr>
+          <w:rFonts w:ascii="Consolas" w:eastAsia="Times New Roman" w:hAnsi="Consolas" w:cs="Times New Roman"/>
+          <w:color w:val="DCDCAA"/>
+          <w:sz w:val="21"/>
+          <w:szCs w:val="21"/>
+          <w:lang w:eastAsia="en-US"/>
+        </w:rPr>
+        <w:t>pushNamed</w:t>
+      </w:r>
+      <w:proofErr w:type="spellEnd"/>
+      <w:proofErr w:type="gramEnd"/>
+      <w:r>
+        <w:rPr>
+          <w:rFonts w:ascii="Consolas" w:eastAsia="Times New Roman" w:hAnsi="Consolas" w:cs="Times New Roman"/>
+          <w:color w:val="D4D4D4"/>
+          <w:sz w:val="21"/>
+          <w:szCs w:val="21"/>
+          <w:lang w:eastAsia="en-US"/>
+        </w:rPr>
+        <w:t>(</w:t>
+      </w:r>
+      <w:r>
+        <w:rPr>
+          <w:rFonts w:ascii="Consolas" w:eastAsia="Times New Roman" w:hAnsi="Consolas" w:cs="Times New Roman"/>
+          <w:color w:val="CE9178"/>
+          <w:sz w:val="21"/>
+          <w:szCs w:val="21"/>
+          <w:lang w:eastAsia="en-US"/>
+        </w:rPr>
+        <w:t>'/categories'</w:t>
+      </w:r>
+      <w:r>
+        <w:rPr>
+          <w:rFonts w:ascii="Consolas" w:eastAsia="Times New Roman" w:hAnsi="Consolas" w:cs="Times New Roman"/>
+          <w:color w:val="D4D4D4"/>
+          <w:sz w:val="21"/>
+          <w:szCs w:val="21"/>
+          <w:lang w:eastAsia="en-US"/>
+        </w:rPr>
+        <w:t xml:space="preserve">, </w:t>
+      </w:r>
+      <w:r>
+        <w:rPr>
+          <w:rFonts w:ascii="Consolas" w:eastAsia="Times New Roman" w:hAnsi="Consolas" w:cs="Times New Roman"/>
+          <w:color w:val="9CDCFE"/>
+          <w:sz w:val="21"/>
+          <w:szCs w:val="21"/>
+          <w:lang w:eastAsia="en-US"/>
+        </w:rPr>
+        <w:t>arguments</w:t>
+      </w:r>
+      <w:r>
+        <w:rPr>
+          <w:rFonts w:ascii="Consolas" w:eastAsia="Times New Roman" w:hAnsi="Consolas" w:cs="Times New Roman"/>
+          <w:color w:val="D4D4D4"/>
+          <w:sz w:val="21"/>
+          <w:szCs w:val="21"/>
+          <w:lang w:eastAsia="en-US"/>
+        </w:rPr>
+        <w:t>: {</w:t>
+      </w:r>
+      <w:r>
+        <w:rPr>
+          <w:rFonts w:ascii="Consolas" w:eastAsia="Times New Roman" w:hAnsi="Consolas" w:cs="Times New Roman"/>
+          <w:color w:val="CE9178"/>
+          <w:sz w:val="21"/>
+          <w:szCs w:val="21"/>
+          <w:lang w:eastAsia="en-US"/>
+        </w:rPr>
+        <w:t>'id'</w:t>
+      </w:r>
+      <w:r>
+        <w:rPr>
+          <w:rFonts w:ascii="Consolas" w:eastAsia="Times New Roman" w:hAnsi="Consolas" w:cs="Times New Roman"/>
+          <w:color w:val="D4D4D4"/>
+          <w:sz w:val="21"/>
+          <w:szCs w:val="21"/>
+          <w:lang w:eastAsia="en-US"/>
+        </w:rPr>
+        <w:t xml:space="preserve">: </w:t>
+      </w:r>
+      <w:r>
+        <w:rPr>
+          <w:rFonts w:ascii="Consolas" w:eastAsia="Times New Roman" w:hAnsi="Consolas" w:cs="Times New Roman"/>
+          <w:color w:val="9CDCFE"/>
+          <w:sz w:val="21"/>
+          <w:szCs w:val="21"/>
+          <w:lang w:eastAsia="en-US"/>
+        </w:rPr>
+        <w:t>id</w:t>
+      </w:r>
+      <w:r>
+        <w:rPr>
+          <w:rFonts w:ascii="Consolas" w:eastAsia="Times New Roman" w:hAnsi="Consolas" w:cs="Times New Roman"/>
+          <w:color w:val="D4D4D4"/>
+          <w:sz w:val="21"/>
+          <w:szCs w:val="21"/>
+          <w:lang w:eastAsia="en-US"/>
+        </w:rPr>
+        <w:t xml:space="preserve">, </w:t>
+      </w:r>
+      <w:r>
+        <w:rPr>
+          <w:rFonts w:ascii="Consolas" w:eastAsia="Times New Roman" w:hAnsi="Consolas" w:cs="Times New Roman"/>
+          <w:color w:val="CE9178"/>
+          <w:sz w:val="21"/>
+          <w:szCs w:val="21"/>
+          <w:lang w:eastAsia="en-US"/>
+        </w:rPr>
+        <w:t>'title'</w:t>
+      </w:r>
+      <w:r>
+        <w:rPr>
+          <w:rFonts w:ascii="Consolas" w:eastAsia="Times New Roman" w:hAnsi="Consolas" w:cs="Times New Roman"/>
+          <w:color w:val="D4D4D4"/>
+          <w:sz w:val="21"/>
+          <w:szCs w:val="21"/>
+          <w:lang w:eastAsia="en-US"/>
+        </w:rPr>
+        <w:t xml:space="preserve">: </w:t>
+      </w:r>
+      <w:r>
+        <w:rPr>
+          <w:rFonts w:ascii="Consolas" w:eastAsia="Times New Roman" w:hAnsi="Consolas" w:cs="Times New Roman"/>
+          <w:color w:val="9CDCFE"/>
+          <w:sz w:val="21"/>
+          <w:szCs w:val="21"/>
+          <w:lang w:eastAsia="en-US"/>
+        </w:rPr>
+        <w:t>title</w:t>
+      </w:r>
+      <w:r>
+        <w:rPr>
+          <w:rFonts w:ascii="Consolas" w:eastAsia="Times New Roman" w:hAnsi="Consolas" w:cs="Times New Roman"/>
+          <w:color w:val="D4D4D4"/>
+          <w:sz w:val="21"/>
+          <w:szCs w:val="21"/>
+          <w:lang w:eastAsia="en-US"/>
+        </w:rPr>
+        <w:t>});</w:t>
+      </w:r>
+    </w:p>
+    <w:p>
+      <w:pPr>
+        <w:rPr>
+          <w:sz w:val="24"/>
+          <w:szCs w:val="24"/>
+        </w:rPr>
+      </w:pPr>
+    </w:p>
+    <w:p>
+      <w:pPr>
+        <w:pStyle w:val="ListParagraph"/>
+        <w:numPr>
+          <w:ilvl w:val="0"/>
+          <w:numId w:val="1"/>
+        </w:numPr>
+        <w:rPr>
+          <w:sz w:val="24"/>
+          <w:szCs w:val="24"/>
+        </w:rPr>
+      </w:pPr>
+      <w:r>
+        <w:rPr>
+          <w:sz w:val="24"/>
+          <w:szCs w:val="24"/>
+        </w:rPr>
+        <w:t xml:space="preserve">Get the </w:t>
+      </w:r>
+      <w:proofErr w:type="spellStart"/>
+      <w:r>
+        <w:rPr>
+          <w:sz w:val="24"/>
+          <w:szCs w:val="24"/>
+        </w:rPr>
+        <w:t>passed</w:t>
+      </w:r>
+      <w:proofErr w:type="spellEnd"/>
+      <w:r>
+        <w:rPr>
+          <w:sz w:val="24"/>
+          <w:szCs w:val="24"/>
+        </w:rPr>
+        <w:t xml:space="preserve"> arguments</w:t>
+      </w:r>
+    </w:p>
+    <w:p>
+      <w:pPr>
+        <w:pStyle w:val="ListParagraph"/>
+        <w:numPr>
+          <w:ilvl w:val="0"/>
+          <w:numId w:val="1"/>
+        </w:numPr>
+        <w:shd w:val="clear" w:color="auto" w:fill="1E1E1E"/>
+        <w:spacing w:line="285" w:lineRule="atLeast"/>
+        <w:rPr>
+          <w:rFonts w:ascii="Consolas" w:eastAsia="Times New Roman" w:hAnsi="Consolas" w:cs="Times New Roman"/>
+          <w:color w:val="D4D4D4"/>
+          <w:sz w:val="21"/>
+          <w:szCs w:val="21"/>
+          <w:lang w:eastAsia="en-US"/>
+        </w:rPr>
+      </w:pPr>
+      <w:r>
+        <w:rPr>
+          <w:rFonts w:ascii="Consolas" w:eastAsia="Times New Roman" w:hAnsi="Consolas" w:cs="Times New Roman"/>
+          <w:color w:val="569CD6"/>
+          <w:sz w:val="21"/>
+          <w:szCs w:val="21"/>
+          <w:lang w:eastAsia="en-US"/>
+        </w:rPr>
+        <w:t>final</w:t>
+      </w:r>
+      <w:r>
+        <w:rPr>
+          <w:rFonts w:ascii="Consolas" w:eastAsia="Times New Roman" w:hAnsi="Consolas" w:cs="Times New Roman"/>
+          <w:color w:val="D4D4D4"/>
+          <w:sz w:val="21"/>
+          <w:szCs w:val="21"/>
+          <w:lang w:eastAsia="en-US"/>
+        </w:rPr>
+        <w:t xml:space="preserve"> </w:t>
+      </w:r>
+      <w:proofErr w:type="spellStart"/>
+      <w:r>
+        <w:rPr>
+          <w:rFonts w:ascii="Consolas" w:eastAsia="Times New Roman" w:hAnsi="Consolas" w:cs="Times New Roman"/>
+          <w:color w:val="9CDCFE"/>
+          <w:sz w:val="21"/>
+          <w:szCs w:val="21"/>
+          <w:lang w:eastAsia="en-US"/>
+        </w:rPr>
+        <w:t>routeArgs</w:t>
+      </w:r>
+      <w:proofErr w:type="spellEnd"/>
+      <w:r>
+        <w:rPr>
+          <w:rFonts w:ascii="Consolas" w:eastAsia="Times New Roman" w:hAnsi="Consolas" w:cs="Times New Roman"/>
+          <w:color w:val="D4D4D4"/>
+          <w:sz w:val="21"/>
+          <w:szCs w:val="21"/>
+          <w:lang w:eastAsia="en-US"/>
+        </w:rPr>
+        <w:t xml:space="preserve"> =</w:t>
+      </w:r>
+    </w:p>
+    <w:p>
+      <w:pPr>
+        <w:pStyle w:val="ListParagraph"/>
+        <w:numPr>
+          <w:ilvl w:val="0"/>
+          <w:numId w:val="1"/>
+        </w:numPr>
+        <w:shd w:val="clear" w:color="auto" w:fill="1E1E1E"/>
+        <w:spacing w:line="285" w:lineRule="atLeast"/>
+        <w:rPr>
+          <w:rFonts w:ascii="Consolas" w:eastAsia="Times New Roman" w:hAnsi="Consolas" w:cs="Times New Roman"/>
+          <w:color w:val="D4D4D4"/>
+          <w:sz w:val="21"/>
+          <w:szCs w:val="21"/>
+          <w:lang w:eastAsia="en-US"/>
+        </w:rPr>
+      </w:pPr>
+      <w:r>
+        <w:rPr>
+          <w:rFonts w:ascii="Consolas" w:eastAsia="Times New Roman" w:hAnsi="Consolas" w:cs="Times New Roman"/>
+          <w:color w:val="D4D4D4"/>
+          <w:sz w:val="21"/>
+          <w:szCs w:val="21"/>
+          <w:lang w:eastAsia="en-US"/>
+        </w:rPr>
+        <w:t xml:space="preserve">        </w:t>
+      </w:r>
+      <w:proofErr w:type="spellStart"/>
+      <w:r>
+        <w:rPr>
+          <w:rFonts w:ascii="Consolas" w:eastAsia="Times New Roman" w:hAnsi="Consolas" w:cs="Times New Roman"/>
+          <w:color w:val="4EC9B0"/>
+          <w:sz w:val="21"/>
+          <w:szCs w:val="21"/>
+          <w:lang w:eastAsia="en-US"/>
+        </w:rPr>
+        <w:t>ModalRoute</w:t>
+      </w:r>
+      <w:r>
+        <w:rPr>
+          <w:rFonts w:ascii="Consolas" w:eastAsia="Times New Roman" w:hAnsi="Consolas" w:cs="Times New Roman"/>
+          <w:color w:val="D4D4D4"/>
+          <w:sz w:val="21"/>
+          <w:szCs w:val="21"/>
+          <w:lang w:eastAsia="en-US"/>
+        </w:rPr>
+        <w:t>.</w:t>
+      </w:r>
+      <w:r>
+        <w:rPr>
+          <w:rFonts w:ascii="Consolas" w:eastAsia="Times New Roman" w:hAnsi="Consolas" w:cs="Times New Roman"/>
+          <w:color w:val="DCDCAA"/>
+          <w:sz w:val="21"/>
+          <w:szCs w:val="21"/>
+          <w:lang w:eastAsia="en-US"/>
+        </w:rPr>
+        <w:t>of</w:t>
+      </w:r>
+      <w:proofErr w:type="spellEnd"/>
+      <w:r>
+        <w:rPr>
+          <w:rFonts w:ascii="Consolas" w:eastAsia="Times New Roman" w:hAnsi="Consolas" w:cs="Times New Roman"/>
+          <w:color w:val="D4D4D4"/>
+          <w:sz w:val="21"/>
+          <w:szCs w:val="21"/>
+          <w:lang w:eastAsia="en-US"/>
+        </w:rPr>
+        <w:t>(</w:t>
+      </w:r>
+      <w:r>
+        <w:rPr>
+          <w:rFonts w:ascii="Consolas" w:eastAsia="Times New Roman" w:hAnsi="Consolas" w:cs="Times New Roman"/>
+          <w:color w:val="9CDCFE"/>
+          <w:sz w:val="21"/>
+          <w:szCs w:val="21"/>
+          <w:lang w:eastAsia="en-US"/>
+        </w:rPr>
+        <w:t>context</w:t>
+      </w:r>
+      <w:r>
+        <w:rPr>
+          <w:rFonts w:ascii="Consolas" w:eastAsia="Times New Roman" w:hAnsi="Consolas" w:cs="Times New Roman"/>
+          <w:color w:val="D4D4D4"/>
+          <w:sz w:val="21"/>
+          <w:szCs w:val="21"/>
+          <w:lang w:eastAsia="en-US"/>
+        </w:rPr>
+        <w:t>)!.</w:t>
+      </w:r>
+      <w:proofErr w:type="spellStart"/>
+      <w:proofErr w:type="gramStart"/>
+      <w:r>
+        <w:rPr>
+          <w:rFonts w:ascii="Consolas" w:eastAsia="Times New Roman" w:hAnsi="Consolas" w:cs="Times New Roman"/>
+          <w:color w:val="9CDCFE"/>
+          <w:sz w:val="21"/>
+          <w:szCs w:val="21"/>
+          <w:lang w:eastAsia="en-US"/>
+        </w:rPr>
+        <w:t>settings</w:t>
+      </w:r>
+      <w:r>
+        <w:rPr>
+          <w:rFonts w:ascii="Consolas" w:eastAsia="Times New Roman" w:hAnsi="Consolas" w:cs="Times New Roman"/>
+          <w:color w:val="D4D4D4"/>
+          <w:sz w:val="21"/>
+          <w:szCs w:val="21"/>
+          <w:lang w:eastAsia="en-US"/>
+        </w:rPr>
+        <w:t>.</w:t>
+      </w:r>
+      <w:r>
+        <w:rPr>
+          <w:rFonts w:ascii="Consolas" w:eastAsia="Times New Roman" w:hAnsi="Consolas" w:cs="Times New Roman"/>
+          <w:color w:val="9CDCFE"/>
+          <w:sz w:val="21"/>
+          <w:szCs w:val="21"/>
+          <w:lang w:eastAsia="en-US"/>
+        </w:rPr>
+        <w:t>arguments</w:t>
+      </w:r>
+      <w:proofErr w:type="spellEnd"/>
+      <w:proofErr w:type="gramEnd"/>
+      <w:r>
+        <w:rPr>
+          <w:rFonts w:ascii="Consolas" w:eastAsia="Times New Roman" w:hAnsi="Consolas" w:cs="Times New Roman"/>
+          <w:color w:val="D4D4D4"/>
+          <w:sz w:val="21"/>
+          <w:szCs w:val="21"/>
+          <w:lang w:eastAsia="en-US"/>
+        </w:rPr>
+        <w:t xml:space="preserve"> </w:t>
+      </w:r>
+      <w:r>
+        <w:rPr>
+          <w:rFonts w:ascii="Consolas" w:eastAsia="Times New Roman" w:hAnsi="Consolas" w:cs="Times New Roman"/>
+          <w:color w:val="569CD6"/>
+          <w:sz w:val="21"/>
+          <w:szCs w:val="21"/>
+          <w:lang w:eastAsia="en-US"/>
+        </w:rPr>
+        <w:t>as</w:t>
+      </w:r>
+      <w:r>
+        <w:rPr>
+          <w:rFonts w:ascii="Consolas" w:eastAsia="Times New Roman" w:hAnsi="Consolas" w:cs="Times New Roman"/>
+          <w:color w:val="D4D4D4"/>
+          <w:sz w:val="21"/>
+          <w:szCs w:val="21"/>
+          <w:lang w:eastAsia="en-US"/>
+        </w:rPr>
+        <w:t xml:space="preserve"> </w:t>
+      </w:r>
+      <w:r>
+        <w:rPr>
+          <w:rFonts w:ascii="Consolas" w:eastAsia="Times New Roman" w:hAnsi="Consolas" w:cs="Times New Roman"/>
+          <w:color w:val="4EC9B0"/>
+          <w:sz w:val="21"/>
+          <w:szCs w:val="21"/>
+          <w:lang w:eastAsia="en-US"/>
+        </w:rPr>
+        <w:t>Map</w:t>
+      </w:r>
+      <w:r>
+        <w:rPr>
+          <w:rFonts w:ascii="Consolas" w:eastAsia="Times New Roman" w:hAnsi="Consolas" w:cs="Times New Roman"/>
+          <w:color w:val="D4D4D4"/>
+          <w:sz w:val="21"/>
+          <w:szCs w:val="21"/>
+          <w:lang w:eastAsia="en-US"/>
+        </w:rPr>
+        <w:t>&lt;</w:t>
+      </w:r>
+      <w:r>
+        <w:rPr>
+          <w:rFonts w:ascii="Consolas" w:eastAsia="Times New Roman" w:hAnsi="Consolas" w:cs="Times New Roman"/>
+          <w:color w:val="4EC9B0"/>
+          <w:sz w:val="21"/>
+          <w:szCs w:val="21"/>
+          <w:lang w:eastAsia="en-US"/>
+        </w:rPr>
+        <w:t>String</w:t>
+      </w:r>
+      <w:r>
+        <w:rPr>
+          <w:rFonts w:ascii="Consolas" w:eastAsia="Times New Roman" w:hAnsi="Consolas" w:cs="Times New Roman"/>
+          <w:color w:val="D4D4D4"/>
+          <w:sz w:val="21"/>
+          <w:szCs w:val="21"/>
+          <w:lang w:eastAsia="en-US"/>
+        </w:rPr>
+        <w:t xml:space="preserve">, </w:t>
+      </w:r>
+      <w:r>
+        <w:rPr>
+          <w:rFonts w:ascii="Consolas" w:eastAsia="Times New Roman" w:hAnsi="Consolas" w:cs="Times New Roman"/>
+          <w:color w:val="4EC9B0"/>
+          <w:sz w:val="21"/>
+          <w:szCs w:val="21"/>
+          <w:lang w:eastAsia="en-US"/>
+        </w:rPr>
+        <w:t>String</w:t>
+      </w:r>
+      <w:r>
+        <w:rPr>
+          <w:rFonts w:ascii="Consolas" w:eastAsia="Times New Roman" w:hAnsi="Consolas" w:cs="Times New Roman"/>
+          <w:color w:val="D4D4D4"/>
+          <w:sz w:val="21"/>
+          <w:szCs w:val="21"/>
+          <w:lang w:eastAsia="en-US"/>
+        </w:rPr>
+        <w:t>&gt;;</w:t>
+      </w:r>
+    </w:p>
+    <w:p>
+      <w:pPr>
+        <w:pStyle w:val="ListParagraph"/>
+        <w:numPr>
+          <w:ilvl w:val="0"/>
+          <w:numId w:val="1"/>
+        </w:numPr>
+        <w:shd w:val="clear" w:color="auto" w:fill="1E1E1E"/>
+        <w:spacing w:line="285" w:lineRule="atLeast"/>
+        <w:rPr>
+          <w:rFonts w:ascii="Consolas" w:eastAsia="Times New Roman" w:hAnsi="Consolas" w:cs="Times New Roman"/>
+          <w:color w:val="D4D4D4"/>
+          <w:sz w:val="21"/>
+          <w:szCs w:val="21"/>
+          <w:lang w:eastAsia="en-US"/>
+        </w:rPr>
+      </w:pPr>
+      <w:r>
+        <w:rPr>
+          <w:rFonts w:ascii="Consolas" w:eastAsia="Times New Roman" w:hAnsi="Consolas" w:cs="Times New Roman"/>
+          <w:color w:val="D4D4D4"/>
+          <w:sz w:val="21"/>
+          <w:szCs w:val="21"/>
+          <w:lang w:eastAsia="en-US"/>
+        </w:rPr>
+        <w:t xml:space="preserve">    </w:t>
+      </w:r>
+      <w:r>
+        <w:rPr>
+          <w:rFonts w:ascii="Consolas" w:eastAsia="Times New Roman" w:hAnsi="Consolas" w:cs="Times New Roman"/>
+          <w:color w:val="569CD6"/>
+          <w:sz w:val="21"/>
+          <w:szCs w:val="21"/>
+          <w:lang w:eastAsia="en-US"/>
+        </w:rPr>
+        <w:t>final</w:t>
+      </w:r>
+      <w:r>
+        <w:rPr>
+          <w:rFonts w:ascii="Consolas" w:eastAsia="Times New Roman" w:hAnsi="Consolas" w:cs="Times New Roman"/>
+          <w:color w:val="D4D4D4"/>
+          <w:sz w:val="21"/>
+          <w:szCs w:val="21"/>
+          <w:lang w:eastAsia="en-US"/>
+        </w:rPr>
+        <w:t xml:space="preserve"> </w:t>
+      </w:r>
+      <w:proofErr w:type="spellStart"/>
+      <w:r>
+        <w:rPr>
+          <w:rFonts w:ascii="Consolas" w:eastAsia="Times New Roman" w:hAnsi="Consolas" w:cs="Times New Roman"/>
+          <w:color w:val="9CDCFE"/>
+          <w:sz w:val="21"/>
+          <w:szCs w:val="21"/>
+          <w:lang w:eastAsia="en-US"/>
+        </w:rPr>
+        <w:t>categoryId</w:t>
+      </w:r>
+      <w:proofErr w:type="spellEnd"/>
+      <w:r>
+        <w:rPr>
+          <w:rFonts w:ascii="Consolas" w:eastAsia="Times New Roman" w:hAnsi="Consolas" w:cs="Times New Roman"/>
+          <w:color w:val="D4D4D4"/>
+          <w:sz w:val="21"/>
+          <w:szCs w:val="21"/>
+          <w:lang w:eastAsia="en-US"/>
+        </w:rPr>
+        <w:t xml:space="preserve"> = </w:t>
+      </w:r>
+      <w:proofErr w:type="spellStart"/>
+      <w:r>
+        <w:rPr>
+          <w:rFonts w:ascii="Consolas" w:eastAsia="Times New Roman" w:hAnsi="Consolas" w:cs="Times New Roman"/>
+          <w:color w:val="9CDCFE"/>
+          <w:sz w:val="21"/>
+          <w:szCs w:val="21"/>
+          <w:lang w:eastAsia="en-US"/>
+        </w:rPr>
+        <w:t>routeArgs</w:t>
+      </w:r>
+      <w:proofErr w:type="spellEnd"/>
+      <w:r>
+        <w:rPr>
+          <w:rFonts w:ascii="Consolas" w:eastAsia="Times New Roman" w:hAnsi="Consolas" w:cs="Times New Roman"/>
+          <w:color w:val="D4D4D4"/>
+          <w:sz w:val="21"/>
+          <w:szCs w:val="21"/>
+          <w:lang w:eastAsia="en-US"/>
+        </w:rPr>
+        <w:t>[</w:t>
+      </w:r>
+      <w:r>
+        <w:rPr>
+          <w:rFonts w:ascii="Consolas" w:eastAsia="Times New Roman" w:hAnsi="Consolas" w:cs="Times New Roman"/>
+          <w:color w:val="CE9178"/>
+          <w:sz w:val="21"/>
+          <w:szCs w:val="21"/>
+          <w:lang w:eastAsia="en-US"/>
+        </w:rPr>
+        <w:t>'id'</w:t>
+      </w:r>
+      <w:r>
+        <w:rPr>
+          <w:rFonts w:ascii="Consolas" w:eastAsia="Times New Roman" w:hAnsi="Consolas" w:cs="Times New Roman"/>
+          <w:color w:val="D4D4D4"/>
+          <w:sz w:val="21"/>
+          <w:szCs w:val="21"/>
+          <w:lang w:eastAsia="en-US"/>
+        </w:rPr>
+        <w:t>];</w:t>
+      </w:r>
+    </w:p>
+    <w:p>
+      <w:pPr>
+        <w:pStyle w:val="ListParagraph"/>
+        <w:numPr>
+          <w:ilvl w:val="0"/>
+          <w:numId w:val="1"/>
+        </w:numPr>
+        <w:shd w:val="clear" w:color="auto" w:fill="1E1E1E"/>
+        <w:spacing w:line="285" w:lineRule="atLeast"/>
+        <w:rPr>
+          <w:rFonts w:ascii="Consolas" w:eastAsia="Times New Roman" w:hAnsi="Consolas" w:cs="Times New Roman"/>
+          <w:color w:val="D4D4D4"/>
+          <w:sz w:val="21"/>
+          <w:szCs w:val="21"/>
+          <w:lang w:eastAsia="en-US"/>
+        </w:rPr>
+      </w:pPr>
+      <w:r>
+        <w:rPr>
+          <w:rFonts w:ascii="Consolas" w:eastAsia="Times New Roman" w:hAnsi="Consolas" w:cs="Times New Roman"/>
+          <w:color w:val="D4D4D4"/>
+          <w:sz w:val="21"/>
+          <w:szCs w:val="21"/>
+          <w:lang w:eastAsia="en-US"/>
+        </w:rPr>
+        <w:t xml:space="preserve">    </w:t>
+      </w:r>
+      <w:r>
+        <w:rPr>
+          <w:rFonts w:ascii="Consolas" w:eastAsia="Times New Roman" w:hAnsi="Consolas" w:cs="Times New Roman"/>
+          <w:color w:val="569CD6"/>
+          <w:sz w:val="21"/>
+          <w:szCs w:val="21"/>
+          <w:lang w:eastAsia="en-US"/>
+        </w:rPr>
+        <w:t>final</w:t>
+      </w:r>
+      <w:r>
+        <w:rPr>
+          <w:rFonts w:ascii="Consolas" w:eastAsia="Times New Roman" w:hAnsi="Consolas" w:cs="Times New Roman"/>
+          <w:color w:val="D4D4D4"/>
+          <w:sz w:val="21"/>
+          <w:szCs w:val="21"/>
+          <w:lang w:eastAsia="en-US"/>
+        </w:rPr>
+        <w:t xml:space="preserve"> </w:t>
+      </w:r>
+      <w:proofErr w:type="spellStart"/>
+      <w:r>
+        <w:rPr>
+          <w:rFonts w:ascii="Consolas" w:eastAsia="Times New Roman" w:hAnsi="Consolas" w:cs="Times New Roman"/>
+          <w:color w:val="9CDCFE"/>
+          <w:sz w:val="21"/>
+          <w:szCs w:val="21"/>
+          <w:lang w:eastAsia="en-US"/>
+        </w:rPr>
+        <w:t>categoryTitle</w:t>
+      </w:r>
+      <w:proofErr w:type="spellEnd"/>
+      <w:r>
+        <w:rPr>
+          <w:rFonts w:ascii="Consolas" w:eastAsia="Times New Roman" w:hAnsi="Consolas" w:cs="Times New Roman"/>
+          <w:color w:val="D4D4D4"/>
+          <w:sz w:val="21"/>
+          <w:szCs w:val="21"/>
+          <w:lang w:eastAsia="en-US"/>
+        </w:rPr>
+        <w:t xml:space="preserve"> = </w:t>
+      </w:r>
+      <w:proofErr w:type="spellStart"/>
+      <w:r>
+        <w:rPr>
+          <w:rFonts w:ascii="Consolas" w:eastAsia="Times New Roman" w:hAnsi="Consolas" w:cs="Times New Roman"/>
+          <w:color w:val="9CDCFE"/>
+          <w:sz w:val="21"/>
+          <w:szCs w:val="21"/>
+          <w:lang w:eastAsia="en-US"/>
+        </w:rPr>
+        <w:t>routeArgs</w:t>
+      </w:r>
+      <w:proofErr w:type="spellEnd"/>
+      <w:r>
+        <w:rPr>
+          <w:rFonts w:ascii="Consolas" w:eastAsia="Times New Roman" w:hAnsi="Consolas" w:cs="Times New Roman"/>
+          <w:color w:val="D4D4D4"/>
+          <w:sz w:val="21"/>
+          <w:szCs w:val="21"/>
+          <w:lang w:eastAsia="en-US"/>
+        </w:rPr>
+        <w:t>[</w:t>
+      </w:r>
+      <w:r>
+        <w:rPr>
+          <w:rFonts w:ascii="Consolas" w:eastAsia="Times New Roman" w:hAnsi="Consolas" w:cs="Times New Roman"/>
+          <w:color w:val="CE9178"/>
+          <w:sz w:val="21"/>
+          <w:szCs w:val="21"/>
+          <w:lang w:eastAsia="en-US"/>
+        </w:rPr>
+        <w:t>'title'</w:t>
+      </w:r>
+      <w:r>
+        <w:rPr>
+          <w:rFonts w:ascii="Consolas" w:eastAsia="Times New Roman" w:hAnsi="Consolas" w:cs="Times New Roman"/>
+          <w:color w:val="D4D4D4"/>
+          <w:sz w:val="21"/>
+          <w:szCs w:val="21"/>
+          <w:lang w:eastAsia="en-US"/>
+        </w:rPr>
+        <w:t>];</w:t>
+      </w:r>
+    </w:p>
+    <w:p>
+      <w:pPr>
+        <w:pStyle w:val="ListParagraph"/>
+        <w:rPr>
+          <w:sz w:val="24"/>
+          <w:szCs w:val="24"/>
+        </w:rPr>
+      </w:pPr>
     </w:p>
     <w:sectPr>
       <w:pgSz w:w="11906" w:h="16838"/>

</xml_diff>

<commit_message>
state mamagement - adding note
</commit_message>
<xml_diff>
--- a/FLUTTER LEANRING NOTES.docx
+++ b/FLUTTER LEANRING NOTES.docx
@@ -5153,6 +5153,595 @@
       <w:pPr>
         <w:pStyle w:val="ListParagraph"/>
         <w:rPr>
+          <w:sz w:val="24"/>
+          <w:szCs w:val="24"/>
+        </w:rPr>
+      </w:pPr>
+    </w:p>
+    <w:p>
+      <w:pPr>
+        <w:rPr>
+          <w:sz w:val="24"/>
+          <w:szCs w:val="24"/>
+        </w:rPr>
+      </w:pPr>
+      <w:r>
+        <w:rPr>
+          <w:sz w:val="24"/>
+          <w:szCs w:val="24"/>
+        </w:rPr>
+        <w:br w:type="page"/>
+      </w:r>
+    </w:p>
+    <w:p>
+      <w:pPr>
+        <w:pStyle w:val="ListParagraph"/>
+        <w:ind w:left="0"/>
+        <w:jc w:val="center"/>
+        <w:rPr>
+          <w:b/>
+          <w:bCs/>
+          <w:sz w:val="24"/>
+          <w:szCs w:val="24"/>
+        </w:rPr>
+      </w:pPr>
+      <w:r>
+        <w:rPr>
+          <w:b/>
+          <w:bCs/>
+          <w:sz w:val="24"/>
+          <w:szCs w:val="24"/>
+        </w:rPr>
+        <w:lastRenderedPageBreak/>
+        <w:t>STATE MANAGEMENT</w:t>
+      </w:r>
+    </w:p>
+    <w:p>
+      <w:pPr>
+        <w:pStyle w:val="ListParagraph"/>
+        <w:ind w:left="0"/>
+        <w:rPr>
+          <w:b/>
+          <w:bCs/>
+          <w:sz w:val="24"/>
+          <w:szCs w:val="24"/>
+        </w:rPr>
+      </w:pPr>
+      <w:r>
+        <w:rPr>
+          <w:b/>
+          <w:bCs/>
+          <w:sz w:val="24"/>
+          <w:szCs w:val="24"/>
+        </w:rPr>
+        <w:t>Using Provider</w:t>
+      </w:r>
+    </w:p>
+    <w:p>
+      <w:pPr>
+        <w:pStyle w:val="ListParagraph"/>
+        <w:ind w:left="0"/>
+        <w:rPr>
+          <w:sz w:val="24"/>
+          <w:szCs w:val="24"/>
+        </w:rPr>
+      </w:pPr>
+      <w:r>
+        <w:rPr>
+          <w:sz w:val="24"/>
+          <w:szCs w:val="24"/>
+        </w:rPr>
+        <w:t>We have a single list of products using entire the app. We just store the product da</w:t>
+      </w:r>
+      <w:r>
+        <w:rPr>
+          <w:sz w:val="24"/>
+          <w:szCs w:val="24"/>
+        </w:rPr>
+        <w:t>t</w:t>
+      </w:r>
+      <w:r>
+        <w:rPr>
+          <w:sz w:val="24"/>
+          <w:szCs w:val="24"/>
+        </w:rPr>
+        <w:t>a in Product provider.</w:t>
+      </w:r>
+    </w:p>
+    <w:p>
+      <w:pPr>
+        <w:pStyle w:val="ListParagraph"/>
+        <w:ind w:left="0"/>
+        <w:rPr>
+          <w:sz w:val="24"/>
+          <w:szCs w:val="24"/>
+        </w:rPr>
+      </w:pPr>
+      <w:r>
+        <w:rPr>
+          <w:sz w:val="24"/>
+          <w:szCs w:val="24"/>
+        </w:rPr>
+        <w:t xml:space="preserve">Only the Product can change the data. Whenever the Product list change, </w:t>
+      </w:r>
+      <w:proofErr w:type="gramStart"/>
+      <w:r>
+        <w:rPr>
+          <w:sz w:val="24"/>
+          <w:szCs w:val="24"/>
+        </w:rPr>
+        <w:t>it</w:t>
+      </w:r>
+      <w:proofErr w:type="gramEnd"/>
+      <w:r>
+        <w:rPr>
+          <w:sz w:val="24"/>
+          <w:szCs w:val="24"/>
+        </w:rPr>
+        <w:t xml:space="preserve"> listener will be changed and the related widgets will be rebuilt.</w:t>
+      </w:r>
+    </w:p>
+    <w:p>
+      <w:pPr>
+        <w:pStyle w:val="ListParagraph"/>
+        <w:numPr>
+          <w:ilvl w:val="0"/>
+          <w:numId w:val="1"/>
+        </w:numPr>
+        <w:rPr>
+          <w:b/>
+          <w:bCs/>
+          <w:sz w:val="24"/>
+          <w:szCs w:val="24"/>
+        </w:rPr>
+      </w:pPr>
+      <w:r>
+        <w:rPr>
+          <w:b/>
+          <w:bCs/>
+          <w:sz w:val="24"/>
+          <w:szCs w:val="24"/>
+        </w:rPr>
+        <w:t xml:space="preserve">Define a Provider: </w:t>
+      </w:r>
+    </w:p>
+    <w:p>
+      <w:pPr>
+        <w:pStyle w:val="ListParagraph"/>
+        <w:numPr>
+          <w:ilvl w:val="0"/>
+          <w:numId w:val="1"/>
+        </w:numPr>
+        <w:shd w:val="clear" w:color="auto" w:fill="1E1E1E"/>
+        <w:spacing w:line="285" w:lineRule="atLeast"/>
+        <w:rPr>
+          <w:rFonts w:ascii="Consolas" w:eastAsia="Times New Roman" w:hAnsi="Consolas" w:cs="Times New Roman"/>
+          <w:color w:val="D4D4D4"/>
+          <w:sz w:val="21"/>
+          <w:szCs w:val="21"/>
+          <w:lang w:eastAsia="en-US"/>
+        </w:rPr>
+      </w:pPr>
+      <w:r>
+        <w:rPr>
+          <w:rFonts w:ascii="Consolas" w:eastAsia="Times New Roman" w:hAnsi="Consolas" w:cs="Times New Roman"/>
+          <w:color w:val="569CD6"/>
+          <w:sz w:val="21"/>
+          <w:szCs w:val="21"/>
+          <w:lang w:eastAsia="en-US"/>
+        </w:rPr>
+        <w:t>class</w:t>
+      </w:r>
+      <w:r>
+        <w:rPr>
+          <w:rFonts w:ascii="Consolas" w:eastAsia="Times New Roman" w:hAnsi="Consolas" w:cs="Times New Roman"/>
+          <w:color w:val="D4D4D4"/>
+          <w:sz w:val="21"/>
+          <w:szCs w:val="21"/>
+          <w:lang w:eastAsia="en-US"/>
+        </w:rPr>
+        <w:t xml:space="preserve"> </w:t>
+      </w:r>
+      <w:r>
+        <w:rPr>
+          <w:rFonts w:ascii="Consolas" w:eastAsia="Times New Roman" w:hAnsi="Consolas" w:cs="Times New Roman"/>
+          <w:color w:val="4EC9B0"/>
+          <w:sz w:val="21"/>
+          <w:szCs w:val="21"/>
+          <w:lang w:eastAsia="en-US"/>
+        </w:rPr>
+        <w:t>Product</w:t>
+      </w:r>
+      <w:r>
+        <w:rPr>
+          <w:rFonts w:ascii="Consolas" w:eastAsia="Times New Roman" w:hAnsi="Consolas" w:cs="Times New Roman"/>
+          <w:color w:val="D4D4D4"/>
+          <w:sz w:val="21"/>
+          <w:szCs w:val="21"/>
+          <w:lang w:eastAsia="en-US"/>
+        </w:rPr>
+        <w:t xml:space="preserve"> </w:t>
+      </w:r>
+      <w:r>
+        <w:rPr>
+          <w:rFonts w:ascii="Consolas" w:eastAsia="Times New Roman" w:hAnsi="Consolas" w:cs="Times New Roman"/>
+          <w:color w:val="569CD6"/>
+          <w:sz w:val="21"/>
+          <w:szCs w:val="21"/>
+          <w:lang w:eastAsia="en-US"/>
+        </w:rPr>
+        <w:t>with</w:t>
+      </w:r>
+      <w:r>
+        <w:rPr>
+          <w:rFonts w:ascii="Consolas" w:eastAsia="Times New Roman" w:hAnsi="Consolas" w:cs="Times New Roman"/>
+          <w:color w:val="D4D4D4"/>
+          <w:sz w:val="21"/>
+          <w:szCs w:val="21"/>
+          <w:lang w:eastAsia="en-US"/>
+        </w:rPr>
+        <w:t xml:space="preserve"> </w:t>
+      </w:r>
+      <w:proofErr w:type="spellStart"/>
+      <w:r>
+        <w:rPr>
+          <w:rFonts w:ascii="Consolas" w:eastAsia="Times New Roman" w:hAnsi="Consolas" w:cs="Times New Roman"/>
+          <w:color w:val="4EC9B0"/>
+          <w:sz w:val="21"/>
+          <w:szCs w:val="21"/>
+          <w:lang w:eastAsia="en-US"/>
+        </w:rPr>
+        <w:t>ChangeNotifier</w:t>
+      </w:r>
+      <w:proofErr w:type="spellEnd"/>
+    </w:p>
+    <w:p>
+      <w:pPr>
+        <w:pStyle w:val="ListParagraph"/>
+        <w:numPr>
+          <w:ilvl w:val="0"/>
+          <w:numId w:val="1"/>
+        </w:numPr>
+        <w:rPr>
+          <w:b/>
+          <w:bCs/>
+          <w:sz w:val="24"/>
+          <w:szCs w:val="24"/>
+        </w:rPr>
+      </w:pPr>
+      <w:r>
+        <w:rPr>
+          <w:b/>
+          <w:bCs/>
+          <w:sz w:val="24"/>
+          <w:szCs w:val="24"/>
+        </w:rPr>
+        <w:t>Init the data for the provider</w:t>
+      </w:r>
+    </w:p>
+    <w:p>
+      <w:pPr>
+        <w:pStyle w:val="ListParagraph"/>
+        <w:numPr>
+          <w:ilvl w:val="0"/>
+          <w:numId w:val="1"/>
+        </w:numPr>
+        <w:shd w:val="clear" w:color="auto" w:fill="1E1E1E"/>
+        <w:spacing w:line="285" w:lineRule="atLeast"/>
+        <w:rPr>
+          <w:rFonts w:ascii="Consolas" w:eastAsia="Times New Roman" w:hAnsi="Consolas" w:cs="Times New Roman"/>
+          <w:color w:val="D4D4D4"/>
+          <w:sz w:val="21"/>
+          <w:szCs w:val="21"/>
+          <w:lang w:eastAsia="en-US"/>
+        </w:rPr>
+      </w:pPr>
+      <w:proofErr w:type="spellStart"/>
+      <w:proofErr w:type="gramStart"/>
+      <w:r>
+        <w:rPr>
+          <w:rFonts w:ascii="Consolas" w:eastAsia="Times New Roman" w:hAnsi="Consolas" w:cs="Times New Roman"/>
+          <w:color w:val="4EC9B0"/>
+          <w:sz w:val="21"/>
+          <w:szCs w:val="21"/>
+          <w:lang w:eastAsia="en-US"/>
+        </w:rPr>
+        <w:t>ChangeNotifierProvider</w:t>
+      </w:r>
+      <w:proofErr w:type="spellEnd"/>
+      <w:r>
+        <w:rPr>
+          <w:rFonts w:ascii="Consolas" w:eastAsia="Times New Roman" w:hAnsi="Consolas" w:cs="Times New Roman"/>
+          <w:color w:val="D4D4D4"/>
+          <w:sz w:val="21"/>
+          <w:szCs w:val="21"/>
+          <w:lang w:eastAsia="en-US"/>
+        </w:rPr>
+        <w:t>(</w:t>
+      </w:r>
+      <w:proofErr w:type="gramEnd"/>
+    </w:p>
+    <w:p>
+      <w:pPr>
+        <w:pStyle w:val="ListParagraph"/>
+        <w:numPr>
+          <w:ilvl w:val="0"/>
+          <w:numId w:val="1"/>
+        </w:numPr>
+        <w:shd w:val="clear" w:color="auto" w:fill="1E1E1E"/>
+        <w:spacing w:line="285" w:lineRule="atLeast"/>
+        <w:rPr>
+          <w:rFonts w:ascii="Consolas" w:eastAsia="Times New Roman" w:hAnsi="Consolas" w:cs="Times New Roman"/>
+          <w:color w:val="D4D4D4"/>
+          <w:sz w:val="21"/>
+          <w:szCs w:val="21"/>
+          <w:lang w:eastAsia="en-US"/>
+        </w:rPr>
+      </w:pPr>
+      <w:r>
+        <w:rPr>
+          <w:rFonts w:ascii="Consolas" w:eastAsia="Times New Roman" w:hAnsi="Consolas" w:cs="Times New Roman"/>
+          <w:color w:val="D4D4D4"/>
+          <w:sz w:val="21"/>
+          <w:szCs w:val="21"/>
+          <w:lang w:eastAsia="en-US"/>
+        </w:rPr>
+        <w:t xml:space="preserve">      </w:t>
+      </w:r>
+      <w:r>
+        <w:rPr>
+          <w:rFonts w:ascii="Consolas" w:eastAsia="Times New Roman" w:hAnsi="Consolas" w:cs="Times New Roman"/>
+          <w:color w:val="9CDCFE"/>
+          <w:sz w:val="21"/>
+          <w:szCs w:val="21"/>
+          <w:lang w:eastAsia="en-US"/>
+        </w:rPr>
+        <w:t>create</w:t>
+      </w:r>
+      <w:r>
+        <w:rPr>
+          <w:rFonts w:ascii="Consolas" w:eastAsia="Times New Roman" w:hAnsi="Consolas" w:cs="Times New Roman"/>
+          <w:color w:val="D4D4D4"/>
+          <w:sz w:val="21"/>
+          <w:szCs w:val="21"/>
+          <w:lang w:eastAsia="en-US"/>
+        </w:rPr>
+        <w:t>: (</w:t>
+      </w:r>
+      <w:r>
+        <w:rPr>
+          <w:rFonts w:ascii="Consolas" w:eastAsia="Times New Roman" w:hAnsi="Consolas" w:cs="Times New Roman"/>
+          <w:color w:val="9CDCFE"/>
+          <w:sz w:val="21"/>
+          <w:szCs w:val="21"/>
+          <w:lang w:eastAsia="en-US"/>
+        </w:rPr>
+        <w:t>_</w:t>
+      </w:r>
+      <w:r>
+        <w:rPr>
+          <w:rFonts w:ascii="Consolas" w:eastAsia="Times New Roman" w:hAnsi="Consolas" w:cs="Times New Roman"/>
+          <w:color w:val="D4D4D4"/>
+          <w:sz w:val="21"/>
+          <w:szCs w:val="21"/>
+          <w:lang w:eastAsia="en-US"/>
+        </w:rPr>
+        <w:t xml:space="preserve">) =&gt; </w:t>
+      </w:r>
+      <w:proofErr w:type="gramStart"/>
+      <w:r>
+        <w:rPr>
+          <w:rFonts w:ascii="Consolas" w:eastAsia="Times New Roman" w:hAnsi="Consolas" w:cs="Times New Roman"/>
+          <w:color w:val="4EC9B0"/>
+          <w:sz w:val="21"/>
+          <w:szCs w:val="21"/>
+          <w:lang w:eastAsia="en-US"/>
+        </w:rPr>
+        <w:t>Products</w:t>
+      </w:r>
+      <w:r>
+        <w:rPr>
+          <w:rFonts w:ascii="Consolas" w:eastAsia="Times New Roman" w:hAnsi="Consolas" w:cs="Times New Roman"/>
+          <w:color w:val="D4D4D4"/>
+          <w:sz w:val="21"/>
+          <w:szCs w:val="21"/>
+          <w:lang w:eastAsia="en-US"/>
+        </w:rPr>
+        <w:t>(</w:t>
+      </w:r>
+      <w:proofErr w:type="gramEnd"/>
+      <w:r>
+        <w:rPr>
+          <w:rFonts w:ascii="Consolas" w:eastAsia="Times New Roman" w:hAnsi="Consolas" w:cs="Times New Roman"/>
+          <w:color w:val="D4D4D4"/>
+          <w:sz w:val="21"/>
+          <w:szCs w:val="21"/>
+          <w:lang w:eastAsia="en-US"/>
+        </w:rPr>
+        <w:t>),</w:t>
+      </w:r>
+    </w:p>
+    <w:p>
+      <w:pPr>
+        <w:rPr>
+          <w:b/>
+          <w:bCs/>
+          <w:sz w:val="24"/>
+          <w:szCs w:val="24"/>
+        </w:rPr>
+      </w:pPr>
+    </w:p>
+    <w:p>
+      <w:pPr>
+        <w:pStyle w:val="ListParagraph"/>
+        <w:numPr>
+          <w:ilvl w:val="0"/>
+          <w:numId w:val="1"/>
+        </w:numPr>
+        <w:rPr>
+          <w:b/>
+          <w:bCs/>
+          <w:sz w:val="24"/>
+          <w:szCs w:val="24"/>
+        </w:rPr>
+      </w:pPr>
+      <w:r>
+        <w:rPr>
+          <w:b/>
+          <w:bCs/>
+          <w:sz w:val="24"/>
+          <w:szCs w:val="24"/>
+        </w:rPr>
+        <w:t>get the data from the provider</w:t>
+      </w:r>
+    </w:p>
+    <w:p>
+      <w:pPr>
+        <w:pStyle w:val="ListParagraph"/>
+        <w:numPr>
+          <w:ilvl w:val="0"/>
+          <w:numId w:val="1"/>
+        </w:numPr>
+        <w:shd w:val="clear" w:color="auto" w:fill="1E1E1E"/>
+        <w:spacing w:line="285" w:lineRule="atLeast"/>
+        <w:rPr>
+          <w:rFonts w:ascii="Consolas" w:eastAsia="Times New Roman" w:hAnsi="Consolas" w:cs="Times New Roman"/>
+          <w:color w:val="D4D4D4"/>
+          <w:sz w:val="21"/>
+          <w:szCs w:val="21"/>
+          <w:lang w:eastAsia="en-US"/>
+        </w:rPr>
+      </w:pPr>
+      <w:r>
+        <w:rPr>
+          <w:rFonts w:ascii="Consolas" w:eastAsia="Times New Roman" w:hAnsi="Consolas" w:cs="Times New Roman"/>
+          <w:color w:val="569CD6"/>
+          <w:sz w:val="21"/>
+          <w:szCs w:val="21"/>
+          <w:lang w:eastAsia="en-US"/>
+        </w:rPr>
+        <w:t>final</w:t>
+      </w:r>
+      <w:r>
+        <w:rPr>
+          <w:rFonts w:ascii="Consolas" w:eastAsia="Times New Roman" w:hAnsi="Consolas" w:cs="Times New Roman"/>
+          <w:color w:val="D4D4D4"/>
+          <w:sz w:val="21"/>
+          <w:szCs w:val="21"/>
+          <w:lang w:eastAsia="en-US"/>
+        </w:rPr>
+        <w:t xml:space="preserve"> </w:t>
+      </w:r>
+      <w:proofErr w:type="spellStart"/>
+      <w:r>
+        <w:rPr>
+          <w:rFonts w:ascii="Consolas" w:eastAsia="Times New Roman" w:hAnsi="Consolas" w:cs="Times New Roman"/>
+          <w:color w:val="9CDCFE"/>
+          <w:sz w:val="21"/>
+          <w:szCs w:val="21"/>
+          <w:lang w:eastAsia="en-US"/>
+        </w:rPr>
+        <w:t>productsData</w:t>
+      </w:r>
+      <w:proofErr w:type="spellEnd"/>
+      <w:r>
+        <w:rPr>
+          <w:rFonts w:ascii="Consolas" w:eastAsia="Times New Roman" w:hAnsi="Consolas" w:cs="Times New Roman"/>
+          <w:color w:val="D4D4D4"/>
+          <w:sz w:val="21"/>
+          <w:szCs w:val="21"/>
+          <w:lang w:eastAsia="en-US"/>
+        </w:rPr>
+        <w:t xml:space="preserve"> = </w:t>
+      </w:r>
+      <w:proofErr w:type="spellStart"/>
+      <w:r>
+        <w:rPr>
+          <w:rFonts w:ascii="Consolas" w:eastAsia="Times New Roman" w:hAnsi="Consolas" w:cs="Times New Roman"/>
+          <w:color w:val="4EC9B0"/>
+          <w:sz w:val="21"/>
+          <w:szCs w:val="21"/>
+          <w:lang w:eastAsia="en-US"/>
+        </w:rPr>
+        <w:t>Provider</w:t>
+      </w:r>
+      <w:r>
+        <w:rPr>
+          <w:rFonts w:ascii="Consolas" w:eastAsia="Times New Roman" w:hAnsi="Consolas" w:cs="Times New Roman"/>
+          <w:color w:val="D4D4D4"/>
+          <w:sz w:val="21"/>
+          <w:szCs w:val="21"/>
+          <w:lang w:eastAsia="en-US"/>
+        </w:rPr>
+        <w:t>.</w:t>
+      </w:r>
+      <w:r>
+        <w:rPr>
+          <w:rFonts w:ascii="Consolas" w:eastAsia="Times New Roman" w:hAnsi="Consolas" w:cs="Times New Roman"/>
+          <w:color w:val="DCDCAA"/>
+          <w:sz w:val="21"/>
+          <w:szCs w:val="21"/>
+          <w:lang w:eastAsia="en-US"/>
+        </w:rPr>
+        <w:t>of</w:t>
+      </w:r>
+      <w:proofErr w:type="spellEnd"/>
+      <w:r>
+        <w:rPr>
+          <w:rFonts w:ascii="Consolas" w:eastAsia="Times New Roman" w:hAnsi="Consolas" w:cs="Times New Roman"/>
+          <w:color w:val="D4D4D4"/>
+          <w:sz w:val="21"/>
+          <w:szCs w:val="21"/>
+          <w:lang w:eastAsia="en-US"/>
+        </w:rPr>
+        <w:t>&lt;</w:t>
+      </w:r>
+      <w:r>
+        <w:rPr>
+          <w:rFonts w:ascii="Consolas" w:eastAsia="Times New Roman" w:hAnsi="Consolas" w:cs="Times New Roman"/>
+          <w:color w:val="4EC9B0"/>
+          <w:sz w:val="21"/>
+          <w:szCs w:val="21"/>
+          <w:lang w:eastAsia="en-US"/>
+        </w:rPr>
+        <w:t>Products</w:t>
+      </w:r>
+      <w:r>
+        <w:rPr>
+          <w:rFonts w:ascii="Consolas" w:eastAsia="Times New Roman" w:hAnsi="Consolas" w:cs="Times New Roman"/>
+          <w:color w:val="D4D4D4"/>
+          <w:sz w:val="21"/>
+          <w:szCs w:val="21"/>
+          <w:lang w:eastAsia="en-US"/>
+        </w:rPr>
+        <w:t>&gt;(</w:t>
+      </w:r>
+      <w:r>
+        <w:rPr>
+          <w:rFonts w:ascii="Consolas" w:eastAsia="Times New Roman" w:hAnsi="Consolas" w:cs="Times New Roman"/>
+          <w:color w:val="9CDCFE"/>
+          <w:sz w:val="21"/>
+          <w:szCs w:val="21"/>
+          <w:lang w:eastAsia="en-US"/>
+        </w:rPr>
+        <w:t>context</w:t>
+      </w:r>
+      <w:r>
+        <w:rPr>
+          <w:rFonts w:ascii="Consolas" w:eastAsia="Times New Roman" w:hAnsi="Consolas" w:cs="Times New Roman"/>
+          <w:color w:val="D4D4D4"/>
+          <w:sz w:val="21"/>
+          <w:szCs w:val="21"/>
+          <w:lang w:eastAsia="en-US"/>
+        </w:rPr>
+        <w:t>);</w:t>
+      </w:r>
+    </w:p>
+    <w:p>
+      <w:pPr>
+        <w:rPr>
+          <w:b/>
+          <w:bCs/>
           <w:sz w:val="24"/>
           <w:szCs w:val="24"/>
         </w:rPr>

</xml_diff>